<commit_message>
Minor typographical corrections to documentation for 3.5.0-to-3.4.0 translation.
</commit_message>
<xml_diff>
--- a/Translation/v3.5.0 to v3.4.0/documentation.docx
+++ b/Translation/v3.5.0 to v3.4.0/documentation.docx
@@ -62,10 +62,16 @@
     </w:p>
     <w:p>
       <w:r>
-        <w:t>January 7, 2020</w:t>
+        <w:t xml:space="preserve">January </w:t>
+      </w:r>
+      <w:r>
+        <w:t>8</w:t>
       </w:r>
       <w:bookmarkStart w:id="0" w:name="_GoBack"/>
       <w:bookmarkEnd w:id="0"/>
+      <w:r>
+        <w:t>, 2020</w:t>
+      </w:r>
     </w:p>
     <w:p>
       <w:pPr>
@@ -98,7 +104,7 @@
         <w:t xml:space="preserve"> Translation provides XSL transformations to translate NEMSIS DEMDataSet and EMSDataSet documents from version </w:t>
       </w:r>
       <w:r>
-        <w:t>v3.</w:t>
+        <w:t>3.</w:t>
       </w:r>
       <w:r>
         <w:t>5.0</w:t>
@@ -110,7 +116,7 @@
         <w:t xml:space="preserve"> to version </w:t>
       </w:r>
       <w:r>
-        <w:t>v3.</w:t>
+        <w:t>3.</w:t>
       </w:r>
       <w:r>
         <w:t>4.0</w:t>
@@ -999,7 +1005,6 @@
                 <w:szCs w:val="18"/>
               </w:rPr>
             </w:pPr>
-            <w:proofErr w:type="spellStart"/>
             <w:r>
               <w:rPr>
                 <w:sz w:val="18"/>
@@ -1007,7 +1012,6 @@
               </w:rPr>
               <w:t>sSoftware</w:t>
             </w:r>
-            <w:proofErr w:type="spellEnd"/>
           </w:p>
         </w:tc>
         <w:tc>
@@ -1045,7 +1049,6 @@
                 <w:szCs w:val="18"/>
               </w:rPr>
             </w:pPr>
-            <w:proofErr w:type="spellStart"/>
             <w:r>
               <w:rPr>
                 <w:sz w:val="18"/>
@@ -1053,7 +1056,6 @@
               </w:rPr>
               <w:t>sSoftware.SoftwareGroup</w:t>
             </w:r>
-            <w:proofErr w:type="spellEnd"/>
           </w:p>
         </w:tc>
         <w:tc>
@@ -1250,29 +1252,13 @@
     </w:p>
     <w:p>
       <w:r>
-        <w:t xml:space="preserve">The following elements that are </w:t>
-      </w:r>
-      <w:proofErr w:type="spellStart"/>
-      <w:r>
-        <w:t>nillable</w:t>
-      </w:r>
-      <w:proofErr w:type="spellEnd"/>
-      <w:r>
-        <w:t xml:space="preserve"> in v3.5.0</w:t>
+        <w:t>The following elements that are nillable in v3.5.0</w:t>
       </w:r>
       <w:r>
         <w:t xml:space="preserve"> </w:t>
       </w:r>
       <w:r>
-        <w:t xml:space="preserve">are not </w:t>
-      </w:r>
-      <w:proofErr w:type="spellStart"/>
-      <w:r>
-        <w:t>nillable</w:t>
-      </w:r>
-      <w:proofErr w:type="spellEnd"/>
-      <w:r>
-        <w:t xml:space="preserve"> in v3.4.0. </w:t>
+        <w:t xml:space="preserve">are not nillable in v3.4.0. </w:t>
       </w:r>
       <w:r>
         <w:t>R</w:t>
@@ -2178,23 +2164,7 @@
                 <w:sz w:val="18"/>
                 <w:szCs w:val="18"/>
               </w:rPr>
-              <w:t>Patient Monitoring Capability(</w:t>
-            </w:r>
-            <w:proofErr w:type="spellStart"/>
-            <w:r>
-              <w:rPr>
-                <w:sz w:val="18"/>
-                <w:szCs w:val="18"/>
-              </w:rPr>
-              <w:t>ies</w:t>
-            </w:r>
-            <w:proofErr w:type="spellEnd"/>
-            <w:r>
-              <w:rPr>
-                <w:sz w:val="18"/>
-                <w:szCs w:val="18"/>
-              </w:rPr>
-              <w:t>)</w:t>
+              <w:t>Patient Monitoring Capability(ies)</w:t>
             </w:r>
           </w:p>
         </w:tc>
@@ -3062,11 +3032,7 @@
         <w:t xml:space="preserve">Add the </w:t>
       </w:r>
       <w:r>
-        <w:t>following v3.4.0 required elements that were retired in v3.</w:t>
-      </w:r>
-      <w:proofErr w:type="gramStart"/>
-      <w:r>
-        <w:t>5.0</w:t>
+        <w:t>following v3.4.0 required elements that were retired in v3.5.0</w:t>
       </w:r>
       <w:r>
         <w:t>,</w:t>
@@ -3075,11 +3041,7 @@
         <w:t xml:space="preserve"> </w:t>
       </w:r>
       <w:r>
-        <w:t>and</w:t>
-      </w:r>
-      <w:proofErr w:type="gramEnd"/>
-      <w:r>
-        <w:t xml:space="preserve"> set </w:t>
+        <w:t xml:space="preserve">and set </w:t>
       </w:r>
       <w:r>
         <w:t>to Not Value = 7701003 (Not Recorded).</w:t>
@@ -3686,23 +3648,7 @@
                 <w:sz w:val="18"/>
                 <w:szCs w:val="18"/>
               </w:rPr>
-              <w:t>Patient Monitoring Capability(</w:t>
-            </w:r>
-            <w:proofErr w:type="spellStart"/>
-            <w:r>
-              <w:rPr>
-                <w:sz w:val="18"/>
-                <w:szCs w:val="18"/>
-              </w:rPr>
-              <w:t>ies</w:t>
-            </w:r>
-            <w:proofErr w:type="spellEnd"/>
-            <w:r>
-              <w:rPr>
-                <w:sz w:val="18"/>
-                <w:szCs w:val="18"/>
-              </w:rPr>
-              <w:t>)</w:t>
+              <w:t>Patient Monitoring Capability(ies)</w:t>
             </w:r>
           </w:p>
         </w:tc>
@@ -6059,21 +6005,12 @@
                 <w:szCs w:val="18"/>
               </w:rPr>
             </w:pPr>
-            <w:proofErr w:type="gramStart"/>
-            <w:r>
-              <w:rPr>
-                <w:sz w:val="18"/>
-                <w:szCs w:val="18"/>
-              </w:rPr>
-              <w:t>Wheel Chair</w:t>
-            </w:r>
-            <w:proofErr w:type="gramEnd"/>
-            <w:r>
-              <w:rPr>
-                <w:sz w:val="18"/>
-                <w:szCs w:val="18"/>
-              </w:rPr>
-              <w:t xml:space="preserve"> Van/Ambulette</w:t>
+            <w:r>
+              <w:rPr>
+                <w:sz w:val="18"/>
+                <w:szCs w:val="18"/>
+              </w:rPr>
+              <w:t>Wheel Chair Van/Ambulette</w:t>
             </w:r>
           </w:p>
         </w:tc>
@@ -7498,23 +7435,7 @@
                 <w:sz w:val="18"/>
                 <w:szCs w:val="18"/>
               </w:rPr>
-              <w:t xml:space="preserve">Other, neither exclusively male </w:t>
-            </w:r>
-            <w:proofErr w:type="gramStart"/>
-            <w:r>
-              <w:rPr>
-                <w:sz w:val="18"/>
-                <w:szCs w:val="18"/>
-              </w:rPr>
-              <w:t>or</w:t>
-            </w:r>
-            <w:proofErr w:type="gramEnd"/>
-            <w:r>
-              <w:rPr>
-                <w:sz w:val="18"/>
-                <w:szCs w:val="18"/>
-              </w:rPr>
-              <w:t xml:space="preserve"> female</w:t>
+              <w:t>Other, neither exclusively male or female</w:t>
             </w:r>
           </w:p>
         </w:tc>
@@ -10498,23 +10419,7 @@
                 <w:sz w:val="18"/>
                 <w:szCs w:val="18"/>
               </w:rPr>
-              <w:t xml:space="preserve">Rapid Arterial </w:t>
-            </w:r>
-            <w:proofErr w:type="spellStart"/>
-            <w:r>
-              <w:rPr>
-                <w:sz w:val="18"/>
-                <w:szCs w:val="18"/>
-              </w:rPr>
-              <w:t>oCclusion</w:t>
-            </w:r>
-            <w:proofErr w:type="spellEnd"/>
-            <w:r>
-              <w:rPr>
-                <w:sz w:val="18"/>
-                <w:szCs w:val="18"/>
-              </w:rPr>
-              <w:t xml:space="preserve"> Evaluation (RACE)</w:t>
+              <w:t>Rapid Arterial oCclusion Evaluation (RACE)</w:t>
             </w:r>
           </w:p>
           <w:p>
@@ -14545,7 +14450,6 @@
                 <w:szCs w:val="18"/>
               </w:rPr>
             </w:pPr>
-            <w:proofErr w:type="gramStart"/>
             <w:r>
               <w:rPr>
                 <w:sz w:val="18"/>
@@ -14553,7 +14457,6 @@
               </w:rPr>
               <w:t>Yes-Other</w:t>
             </w:r>
-            <w:proofErr w:type="gramEnd"/>
           </w:p>
         </w:tc>
       </w:tr>
@@ -15198,7 +15101,6 @@
                 <w:szCs w:val="18"/>
               </w:rPr>
             </w:pPr>
-            <w:proofErr w:type="spellStart"/>
             <w:r>
               <w:rPr>
                 <w:sz w:val="18"/>
@@ -15206,7 +15108,6 @@
               </w:rPr>
               <w:t>ePCR</w:t>
             </w:r>
-            <w:proofErr w:type="spellEnd"/>
           </w:p>
         </w:tc>
         <w:tc>
@@ -21396,25 +21297,14 @@
                 <w:szCs w:val="18"/>
               </w:rPr>
             </w:pPr>
-            <w:proofErr w:type="gramStart"/>
-            <w:r>
-              <w:rPr>
-                <w:rFonts w:cstheme="minorHAnsi"/>
-                <w:color w:val="000000"/>
-                <w:sz w:val="18"/>
-                <w:szCs w:val="18"/>
-              </w:rPr>
-              <w:t>Wheel Chair</w:t>
-            </w:r>
-            <w:proofErr w:type="gramEnd"/>
-            <w:r>
-              <w:rPr>
-                <w:rFonts w:cstheme="minorHAnsi"/>
-                <w:color w:val="000000"/>
-                <w:sz w:val="18"/>
-                <w:szCs w:val="18"/>
-              </w:rPr>
-              <w:t xml:space="preserve"> Van/Ambulette</w:t>
+            <w:r>
+              <w:rPr>
+                <w:rFonts w:cstheme="minorHAnsi"/>
+                <w:color w:val="000000"/>
+                <w:sz w:val="18"/>
+                <w:szCs w:val="18"/>
+              </w:rPr>
+              <w:t>Wheel Chair Van/Ambulette</w:t>
             </w:r>
           </w:p>
         </w:tc>
@@ -23372,19 +23262,13 @@
       <w:pPr>
         <w:pStyle w:val="Heading1"/>
       </w:pPr>
-      <w:proofErr w:type="spellStart"/>
       <w:r>
         <w:t>eHistory.ImmunizationsGroup</w:t>
       </w:r>
-      <w:proofErr w:type="spellEnd"/>
       <w:r>
         <w:br/>
-      </w:r>
-      <w:proofErr w:type="spellStart"/>
-      <w:r>
         <w:t>dPersonnel.ImmunizationsGroup</w:t>
       </w:r>
-      <w:proofErr w:type="spellEnd"/>
     </w:p>
     <w:p>
       <w:r>
@@ -23453,26 +23337,10 @@
     </w:p>
     <w:p>
       <w:r>
-        <w:t xml:space="preserve">Remove </w:t>
-      </w:r>
-      <w:proofErr w:type="spellStart"/>
-      <w:r>
-        <w:t>CodeType</w:t>
-      </w:r>
-      <w:proofErr w:type="spellEnd"/>
-      <w:r>
-        <w:t xml:space="preserve"> attribute. </w:t>
+        <w:t xml:space="preserve">Remove CodeType attribute. </w:t>
       </w:r>
       <w:r>
-        <w:t xml:space="preserve">Remove value and Pertinent Negative (if present) and set Not Value = 7701003 (Not Recorded) if </w:t>
-      </w:r>
-      <w:proofErr w:type="spellStart"/>
-      <w:r>
-        <w:t>CodeType</w:t>
-      </w:r>
-      <w:proofErr w:type="spellEnd"/>
-      <w:r>
-        <w:t xml:space="preserve"> is 9924005 (SNOMED) or value is longer than 7 characters.</w:t>
+        <w:t>Remove value and Pertinent Negative (if present) and set Not Value = 7701003 (Not Recorded) if CodeType is 9924005 (SNOMED) or value is longer than 7 characters.</w:t>
       </w:r>
     </w:p>
     <w:p>
@@ -23531,19 +23399,11 @@
           <w:rFonts w:ascii="Consolas" w:hAnsi="Consolas"/>
         </w:rPr>
       </w:pPr>
-      <w:proofErr w:type="gramStart"/>
       <w:r>
         <w:rPr>
           <w:rFonts w:ascii="Consolas" w:hAnsi="Consolas"/>
         </w:rPr>
-        <w:t>round(</w:t>
-      </w:r>
-      <w:proofErr w:type="gramEnd"/>
-      <w:r>
-        <w:rPr>
-          <w:rFonts w:ascii="Consolas" w:hAnsi="Consolas"/>
-        </w:rPr>
-        <w:t xml:space="preserve">760 </w:t>
+        <w:t xml:space="preserve">round(760 </w:t>
       </w:r>
       <w:r>
         <w:rPr>
@@ -23618,19 +23478,11 @@
           <w:rFonts w:ascii="Consolas" w:hAnsi="Consolas"/>
         </w:rPr>
       </w:pPr>
-      <w:proofErr w:type="gramStart"/>
       <w:r>
         <w:rPr>
           <w:rFonts w:ascii="Consolas" w:hAnsi="Consolas"/>
         </w:rPr>
-        <w:t>round(</w:t>
-      </w:r>
-      <w:proofErr w:type="gramEnd"/>
-      <w:r>
-        <w:rPr>
-          <w:rFonts w:ascii="Consolas" w:hAnsi="Consolas"/>
-        </w:rPr>
-        <w:t xml:space="preserve">value </w:t>
+        <w:t xml:space="preserve">round(value </w:t>
       </w:r>
       <w:r>
         <w:rPr>
@@ -23810,43 +23662,7 @@
                 <w:sz w:val="18"/>
                 <w:szCs w:val="18"/>
               </w:rPr>
-              <w:t xml:space="preserve">ACT </w:t>
-            </w:r>
-            <w:proofErr w:type="spellStart"/>
-            <w:r>
-              <w:rPr>
-                <w:rFonts w:cstheme="minorHAnsi"/>
-                <w:sz w:val="18"/>
-                <w:szCs w:val="18"/>
-              </w:rPr>
-              <w:t>Celite</w:t>
-            </w:r>
-            <w:proofErr w:type="spellEnd"/>
-            <w:r>
-              <w:rPr>
-                <w:rFonts w:cstheme="minorHAnsi"/>
-                <w:sz w:val="18"/>
-                <w:szCs w:val="18"/>
-              </w:rPr>
-              <w:t xml:space="preserve"> (</w:t>
-            </w:r>
-            <w:proofErr w:type="spellStart"/>
-            <w:r>
-              <w:rPr>
-                <w:rFonts w:cstheme="minorHAnsi"/>
-                <w:sz w:val="18"/>
-                <w:szCs w:val="18"/>
-              </w:rPr>
-              <w:t>ACTc</w:t>
-            </w:r>
-            <w:proofErr w:type="spellEnd"/>
-            <w:r>
-              <w:rPr>
-                <w:rFonts w:cstheme="minorHAnsi"/>
-                <w:sz w:val="18"/>
-                <w:szCs w:val="18"/>
-              </w:rPr>
-              <w:t>)</w:t>
+              <w:t>ACT Celite (ACTc)</w:t>
             </w:r>
           </w:p>
         </w:tc>
@@ -23901,25 +23717,7 @@
                 <w:sz w:val="18"/>
                 <w:szCs w:val="18"/>
               </w:rPr>
-              <w:t>ACT Kaolin (</w:t>
-            </w:r>
-            <w:proofErr w:type="spellStart"/>
-            <w:r>
-              <w:rPr>
-                <w:rFonts w:cstheme="minorHAnsi"/>
-                <w:sz w:val="18"/>
-                <w:szCs w:val="18"/>
-              </w:rPr>
-              <w:t>ACTk</w:t>
-            </w:r>
-            <w:proofErr w:type="spellEnd"/>
-            <w:r>
-              <w:rPr>
-                <w:rFonts w:cstheme="minorHAnsi"/>
-                <w:sz w:val="18"/>
-                <w:szCs w:val="18"/>
-              </w:rPr>
-              <w:t>)</w:t>
+              <w:t>ACT Kaolin (ACTk)</w:t>
             </w:r>
           </w:p>
         </w:tc>
@@ -24359,25 +24157,7 @@
                 <w:sz w:val="18"/>
                 <w:szCs w:val="18"/>
               </w:rPr>
-              <w:t>High-Sensitivity C-reactive Protein (</w:t>
-            </w:r>
-            <w:proofErr w:type="spellStart"/>
-            <w:r>
-              <w:rPr>
-                <w:rFonts w:cstheme="minorHAnsi"/>
-                <w:sz w:val="18"/>
-                <w:szCs w:val="18"/>
-              </w:rPr>
-              <w:t>hs</w:t>
-            </w:r>
-            <w:proofErr w:type="spellEnd"/>
-            <w:r>
-              <w:rPr>
-                <w:rFonts w:cstheme="minorHAnsi"/>
-                <w:sz w:val="18"/>
-                <w:szCs w:val="18"/>
-              </w:rPr>
-              <w:t>-CRP)</w:t>
+              <w:t>High-Sensitivity C-reactive Protein (hs-CRP)</w:t>
             </w:r>
           </w:p>
         </w:tc>
@@ -24976,23 +24756,13 @@
                 <w:szCs w:val="18"/>
               </w:rPr>
             </w:pPr>
-            <w:proofErr w:type="spellStart"/>
-            <w:r>
-              <w:rPr>
-                <w:rFonts w:cstheme="minorHAnsi"/>
-                <w:sz w:val="18"/>
-                <w:szCs w:val="18"/>
-              </w:rPr>
-              <w:t>Prothromblin</w:t>
-            </w:r>
-            <w:proofErr w:type="spellEnd"/>
-            <w:r>
-              <w:rPr>
-                <w:rFonts w:cstheme="minorHAnsi"/>
-                <w:sz w:val="18"/>
-                <w:szCs w:val="18"/>
-              </w:rPr>
-              <w:t xml:space="preserve"> test time (PT/INR)</w:t>
+            <w:r>
+              <w:rPr>
+                <w:rFonts w:cstheme="minorHAnsi"/>
+                <w:sz w:val="18"/>
+                <w:szCs w:val="18"/>
+              </w:rPr>
+              <w:t>Prothromblin test time (PT/INR)</w:t>
             </w:r>
           </w:p>
         </w:tc>
@@ -25682,42 +25452,20 @@
       <w:pPr>
         <w:pStyle w:val="Heading1"/>
       </w:pPr>
-      <w:proofErr w:type="spellStart"/>
       <w:r>
         <w:t>eExam.</w:t>
       </w:r>
       <w:r>
         <w:t>LungGroup</w:t>
       </w:r>
-      <w:proofErr w:type="spellEnd"/>
       <w:r>
         <w:br/>
-      </w:r>
-      <w:proofErr w:type="spellStart"/>
-      <w:r>
         <w:t>eExam.ChestGroup</w:t>
       </w:r>
-      <w:proofErr w:type="spellEnd"/>
     </w:p>
     <w:p>
       <w:r>
-        <w:t xml:space="preserve">Map values from new elements in v3.5.0 </w:t>
-      </w:r>
-      <w:proofErr w:type="spellStart"/>
-      <w:r>
-        <w:t>eExam.LungGroup</w:t>
-      </w:r>
-      <w:proofErr w:type="spellEnd"/>
-      <w:r>
-        <w:t xml:space="preserve"> and </w:t>
-      </w:r>
-      <w:proofErr w:type="spellStart"/>
-      <w:r>
-        <w:t>eExam.ChestGroup</w:t>
-      </w:r>
-      <w:proofErr w:type="spellEnd"/>
-      <w:r>
-        <w:t xml:space="preserve"> to v3.4.0 eExam.08. In</w:t>
+        <w:t>Map values from new elements in v3.5.0 eExam.LungGroup and eExam.ChestGroup to v3.4.0 eExam.08. In</w:t>
       </w:r>
       <w:r>
         <w:t xml:space="preserve"> mappings</w:t>
@@ -25726,21 +25474,8 @@
         <w:t xml:space="preserve"> that create multiple instances of eExam.08</w:t>
       </w:r>
       <w:r>
-        <w:t xml:space="preserve"> from a single instance of </w:t>
+        <w:t xml:space="preserve"> from a single instance of eExam.LungGroup or eExam.ChestGroup</w:t>
       </w:r>
-      <w:proofErr w:type="spellStart"/>
-      <w:r>
-        <w:t>eExam.LungGroup</w:t>
-      </w:r>
-      <w:proofErr w:type="spellEnd"/>
-      <w:r>
-        <w:t xml:space="preserve"> or </w:t>
-      </w:r>
-      <w:proofErr w:type="spellStart"/>
-      <w:r>
-        <w:t>eExam.ChestGroup</w:t>
-      </w:r>
-      <w:proofErr w:type="spellEnd"/>
       <w:r>
         <w:t xml:space="preserve">, </w:t>
       </w:r>
@@ -25748,15 +25483,7 @@
         <w:t xml:space="preserve">copy </w:t>
       </w:r>
       <w:r>
-        <w:t>@</w:t>
-      </w:r>
-      <w:proofErr w:type="spellStart"/>
-      <w:r>
-        <w:t>CorrelationID</w:t>
-      </w:r>
-      <w:proofErr w:type="spellEnd"/>
-      <w:r>
-        <w:t xml:space="preserve"> </w:t>
+        <w:t xml:space="preserve">@CorrelationID </w:t>
       </w:r>
       <w:r>
         <w:t xml:space="preserve">to </w:t>
@@ -25773,15 +25500,7 @@
         <w:t>from</w:t>
       </w:r>
       <w:r>
-        <w:t xml:space="preserve"> </w:t>
-      </w:r>
-      <w:proofErr w:type="spellStart"/>
-      <w:r>
-        <w:t>eExam.LungGroup</w:t>
-      </w:r>
-      <w:proofErr w:type="spellEnd"/>
-      <w:r>
-        <w:t xml:space="preserve"> as follows</w:t>
+        <w:t xml:space="preserve"> eExam.LungGroup as follows</w:t>
       </w:r>
       <w:r>
         <w:t>.</w:t>
@@ -32327,15 +32046,7 @@
     <w:p/>
     <w:p>
       <w:r>
-        <w:t xml:space="preserve">Values are mapped to </w:t>
-      </w:r>
-      <w:proofErr w:type="spellStart"/>
-      <w:r>
-        <w:t>eExam.ChestGroup</w:t>
-      </w:r>
-      <w:proofErr w:type="spellEnd"/>
-      <w:r>
-        <w:t xml:space="preserve"> as follows</w:t>
+        <w:t>Values are mapped to eExam.ChestGroup as follows</w:t>
       </w:r>
       <w:r>
         <w:t>.</w:t>
@@ -38518,11 +38229,9 @@
       <w:pPr>
         <w:pStyle w:val="Heading1"/>
       </w:pPr>
-      <w:proofErr w:type="spellStart"/>
       <w:r>
         <w:t>eMedications.DosageGroup</w:t>
       </w:r>
-      <w:proofErr w:type="spellEnd"/>
     </w:p>
     <w:p>
       <w:r>
@@ -38538,15 +38247,7 @@
         <w:t>Milligrams per Hour (mg</w:t>
       </w:r>
       <w:r>
-        <w:t>/</w:t>
-      </w:r>
-      <w:proofErr w:type="spellStart"/>
-      <w:r>
-        <w:t>hr</w:t>
-      </w:r>
-      <w:proofErr w:type="spellEnd"/>
-      <w:r>
-        <w:t xml:space="preserve">)). </w:t>
+        <w:t xml:space="preserve">/hr)). </w:t>
       </w:r>
       <w:r>
         <w:t>C</w:t>
@@ -38631,15 +38332,7 @@
         <w:t xml:space="preserve">eDisposition.15 - </w:t>
       </w:r>
       <w:r>
-        <w:t xml:space="preserve">How Patient Was Moved </w:t>
-      </w:r>
-      <w:proofErr w:type="gramStart"/>
-      <w:r>
-        <w:t>From</w:t>
-      </w:r>
-      <w:proofErr w:type="gramEnd"/>
-      <w:r>
-        <w:t xml:space="preserve"> Ambulance</w:t>
+        <w:t>How Patient Was Moved From Ambulance</w:t>
       </w:r>
     </w:p>
     <w:p>
@@ -38653,27 +38346,17 @@
         <w:t>y</w:t>
       </w:r>
       <w:r>
-        <w:t xml:space="preserve"> the first instance (and remove @</w:t>
-      </w:r>
-      <w:proofErr w:type="spellStart"/>
-      <w:r>
-        <w:t>CorrelationID</w:t>
-      </w:r>
-      <w:proofErr w:type="spellEnd"/>
-      <w:r>
-        <w:t>) and remove all other instances.</w:t>
+        <w:t xml:space="preserve"> the first instance (and remove @CorrelationID) and remove all other instances.</w:t>
       </w:r>
     </w:p>
     <w:p>
       <w:pPr>
         <w:pStyle w:val="Heading1"/>
       </w:pPr>
-      <w:proofErr w:type="spellStart"/>
       <w:r>
         <w:lastRenderedPageBreak/>
         <w:t>eDisposition.IncidentDispositionGroup</w:t>
       </w:r>
-      <w:proofErr w:type="spellEnd"/>
     </w:p>
     <w:p>
       <w:r>
@@ -38742,15 +38425,7 @@
         <w:t>5.0</w:t>
       </w:r>
       <w:r>
-        <w:t xml:space="preserve"> mandatory element eDisposition.27 - Unit Disposition, followed by other elements in </w:t>
-      </w:r>
-      <w:proofErr w:type="spellStart"/>
-      <w:r>
-        <w:t>eDisposition.IncidentDispositionGroup</w:t>
-      </w:r>
-      <w:proofErr w:type="spellEnd"/>
-      <w:r>
-        <w:t xml:space="preserve"> as needed.</w:t>
+        <w:t xml:space="preserve"> mandatory element eDisposition.27 - Unit Disposition, followed by other elements in eDisposition.IncidentDispositionGroup as needed.</w:t>
       </w:r>
       <w:r>
         <w:t xml:space="preserve"> </w:t>
@@ -38849,7 +38524,14 @@
                 <w:sz w:val="18"/>
                 <w:szCs w:val="18"/>
               </w:rPr>
-              <w:t>5.0</w:t>
+              <w:t>4</w:t>
+            </w:r>
+            <w:r>
+              <w:rPr>
+                <w:sz w:val="18"/>
+                <w:szCs w:val="18"/>
+              </w:rPr>
+              <w:t>.0</w:t>
             </w:r>
           </w:p>
         </w:tc>
@@ -42649,23 +42331,7 @@
                 <w:sz w:val="18"/>
                 <w:szCs w:val="18"/>
               </w:rPr>
-              <w:t xml:space="preserve">Canceled (Prior to Arrival </w:t>
-            </w:r>
-            <w:proofErr w:type="gramStart"/>
-            <w:r>
-              <w:rPr>
-                <w:sz w:val="18"/>
-                <w:szCs w:val="18"/>
-              </w:rPr>
-              <w:t>At</w:t>
-            </w:r>
-            <w:proofErr w:type="gramEnd"/>
-            <w:r>
-              <w:rPr>
-                <w:sz w:val="18"/>
-                <w:szCs w:val="18"/>
-              </w:rPr>
-              <w:t xml:space="preserve"> Scene)</w:t>
+              <w:t>Canceled (Prior to Arrival At Scene)</w:t>
             </w:r>
           </w:p>
         </w:tc>
@@ -43842,15 +43508,7 @@
     </w:p>
     <w:p>
       <w:r>
-        <w:t>Remove @</w:t>
-      </w:r>
-      <w:proofErr w:type="spellStart"/>
-      <w:r>
-        <w:t>CorrelationID</w:t>
-      </w:r>
-      <w:proofErr w:type="spellEnd"/>
-      <w:r>
-        <w:t>.</w:t>
+        <w:t>Remove @CorrelationID.</w:t>
       </w:r>
     </w:p>
     <w:p>
@@ -43865,11 +43523,9 @@
       <w:r>
         <w:t xml:space="preserve">Un-enclose from new element </w:t>
       </w:r>
-      <w:proofErr w:type="spellStart"/>
       <w:r>
         <w:t>eOutcome.EmergencyDepartmentProceduresGroup</w:t>
       </w:r>
-      <w:proofErr w:type="spellEnd"/>
       <w:r>
         <w:t xml:space="preserve">. </w:t>
       </w:r>
@@ -43877,21 +43533,11 @@
         <w:t xml:space="preserve">Move </w:t>
       </w:r>
       <w:r>
-        <w:t>@</w:t>
+        <w:t xml:space="preserve">@CorrelationID from </w:t>
       </w:r>
-      <w:proofErr w:type="spellStart"/>
-      <w:r>
-        <w:t>CorrelationID</w:t>
-      </w:r>
-      <w:proofErr w:type="spellEnd"/>
-      <w:r>
-        <w:t xml:space="preserve"> from </w:t>
-      </w:r>
-      <w:proofErr w:type="spellStart"/>
       <w:r>
         <w:t>eOutcome.EmergencyDepartmentProceduresGroup</w:t>
       </w:r>
-      <w:proofErr w:type="spellEnd"/>
       <w:r>
         <w:t xml:space="preserve"> to eOutcome.09.</w:t>
       </w:r>
@@ -43908,7 +43554,6 @@
       <w:r>
         <w:t xml:space="preserve">Un-enclose from new element </w:t>
       </w:r>
-      <w:proofErr w:type="spellStart"/>
       <w:r>
         <w:t>eOutcome.</w:t>
       </w:r>
@@ -43918,7 +43563,6 @@
       <w:r>
         <w:t>ProceduresGroup</w:t>
       </w:r>
-      <w:proofErr w:type="spellEnd"/>
       <w:r>
         <w:t xml:space="preserve">. </w:t>
       </w:r>
@@ -43926,17 +43570,8 @@
         <w:t xml:space="preserve">Move </w:t>
       </w:r>
       <w:r>
-        <w:t>@</w:t>
+        <w:t xml:space="preserve">@CorrelationID from </w:t>
       </w:r>
-      <w:proofErr w:type="spellStart"/>
-      <w:r>
-        <w:t>CorrelationID</w:t>
-      </w:r>
-      <w:proofErr w:type="spellEnd"/>
-      <w:r>
-        <w:t xml:space="preserve"> from </w:t>
-      </w:r>
-      <w:proofErr w:type="spellStart"/>
       <w:r>
         <w:t>eOutcome.</w:t>
       </w:r>
@@ -43946,7 +43581,6 @@
       <w:r>
         <w:t>ProceduresGroup</w:t>
       </w:r>
-      <w:proofErr w:type="spellEnd"/>
       <w:r>
         <w:t xml:space="preserve"> to eOutcome.12.</w:t>
       </w:r>
@@ -44267,11 +43901,9 @@
       <w:pPr>
         <w:pStyle w:val="Heading1"/>
       </w:pPr>
-      <w:proofErr w:type="spellStart"/>
       <w:r>
         <w:t>AnnualAgencyStatistics</w:t>
       </w:r>
-      <w:proofErr w:type="spellEnd"/>
     </w:p>
     <w:p>
       <w:r>
@@ -44688,24 +44320,14 @@
       <w:r>
         <w:t>@</w:t>
       </w:r>
-      <w:proofErr w:type="spellStart"/>
       <w:r>
-        <w:t>CodeType</w:t>
-      </w:r>
-      <w:proofErr w:type="spellEnd"/>
-      <w:r>
-        <w:t xml:space="preserve">. Remove instances where </w:t>
+        <w:t xml:space="preserve">CodeType. Remove instances where </w:t>
       </w:r>
       <w:r>
         <w:t>@</w:t>
       </w:r>
-      <w:proofErr w:type="spellStart"/>
       <w:r>
-        <w:t>CodeType</w:t>
-      </w:r>
-      <w:proofErr w:type="spellEnd"/>
-      <w:r>
-        <w:t xml:space="preserve"> is 9924005 (SNOMED) or value is longer than 7 characters. If no instances remain, insert one instance with value 7806 (Oxygen).</w:t>
+        <w:t>CodeType is 9924005 (SNOMED) or value is longer than 7 characters. If no instances remain, insert one instance with value 7806 (Oxygen).</w:t>
       </w:r>
     </w:p>
     <w:p>
@@ -45188,7 +44810,6 @@
                 <w:szCs w:val="18"/>
               </w:rPr>
             </w:pPr>
-            <w:proofErr w:type="spellStart"/>
             <w:r>
               <w:rPr>
                 <w:sz w:val="18"/>
@@ -45196,7 +44817,6 @@
               </w:rPr>
               <w:t>sdCustomConfiguration</w:t>
             </w:r>
-            <w:proofErr w:type="spellEnd"/>
           </w:p>
         </w:tc>
         <w:tc>
@@ -45210,7 +44830,6 @@
                 <w:szCs w:val="18"/>
               </w:rPr>
             </w:pPr>
-            <w:proofErr w:type="spellStart"/>
             <w:r>
               <w:rPr>
                 <w:sz w:val="18"/>
@@ -45218,7 +44837,6 @@
               </w:rPr>
               <w:t>dCustomConfiguration</w:t>
             </w:r>
-            <w:proofErr w:type="spellEnd"/>
           </w:p>
         </w:tc>
         <w:tc>
@@ -45254,21 +44872,12 @@
                 <w:szCs w:val="18"/>
               </w:rPr>
             </w:pPr>
-            <w:proofErr w:type="spellStart"/>
-            <w:r>
-              <w:rPr>
-                <w:sz w:val="18"/>
-                <w:szCs w:val="18"/>
-              </w:rPr>
-              <w:t>sdCustomConfiguration</w:t>
-            </w:r>
-            <w:proofErr w:type="spellEnd"/>
-            <w:r>
-              <w:rPr>
-                <w:sz w:val="18"/>
-                <w:szCs w:val="18"/>
-              </w:rPr>
-              <w:t>.</w:t>
+            <w:r>
+              <w:rPr>
+                <w:sz w:val="18"/>
+                <w:szCs w:val="18"/>
+              </w:rPr>
+              <w:t>sdCustomConfiguration.</w:t>
             </w:r>
             <w:r>
               <w:rPr>
@@ -45277,7 +44886,6 @@
               </w:rPr>
               <w:t xml:space="preserve"> ‌</w:t>
             </w:r>
-            <w:proofErr w:type="spellStart"/>
             <w:r>
               <w:rPr>
                 <w:sz w:val="18"/>
@@ -45285,7 +44893,6 @@
               </w:rPr>
               <w:t>CustomGroup</w:t>
             </w:r>
-            <w:proofErr w:type="spellEnd"/>
           </w:p>
         </w:tc>
         <w:tc>
@@ -45299,22 +44906,12 @@
                 <w:szCs w:val="18"/>
               </w:rPr>
             </w:pPr>
-            <w:proofErr w:type="spellStart"/>
-            <w:proofErr w:type="gramStart"/>
-            <w:r>
-              <w:rPr>
-                <w:sz w:val="18"/>
-                <w:szCs w:val="18"/>
-              </w:rPr>
-              <w:t>dCustomConfiguration</w:t>
-            </w:r>
-            <w:proofErr w:type="spellEnd"/>
-            <w:r>
-              <w:rPr>
-                <w:sz w:val="18"/>
-                <w:szCs w:val="18"/>
-              </w:rPr>
-              <w:t>.</w:t>
+            <w:r>
+              <w:rPr>
+                <w:sz w:val="18"/>
+                <w:szCs w:val="18"/>
+              </w:rPr>
+              <w:t>dCustomConfiguration.</w:t>
             </w:r>
             <w:r>
               <w:rPr>
@@ -45323,8 +44920,6 @@
               </w:rPr>
               <w:t>‌</w:t>
             </w:r>
-            <w:proofErr w:type="spellStart"/>
-            <w:proofErr w:type="gramEnd"/>
             <w:r>
               <w:rPr>
                 <w:sz w:val="18"/>
@@ -45332,7 +44927,6 @@
               </w:rPr>
               <w:t>CustomGroup</w:t>
             </w:r>
-            <w:proofErr w:type="spellEnd"/>
           </w:p>
         </w:tc>
         <w:tc>
@@ -45989,7 +45583,6 @@
                 <w:szCs w:val="18"/>
               </w:rPr>
             </w:pPr>
-            <w:proofErr w:type="spellStart"/>
             <w:r>
               <w:rPr>
                 <w:sz w:val="18"/>
@@ -45997,7 +45590,6 @@
               </w:rPr>
               <w:t>seCustomConfiguration</w:t>
             </w:r>
-            <w:proofErr w:type="spellEnd"/>
           </w:p>
         </w:tc>
         <w:tc>
@@ -46011,7 +45603,6 @@
                 <w:szCs w:val="18"/>
               </w:rPr>
             </w:pPr>
-            <w:proofErr w:type="spellStart"/>
             <w:r>
               <w:rPr>
                 <w:sz w:val="18"/>
@@ -46019,7 +45610,6 @@
               </w:rPr>
               <w:t>eCustomConfiguration</w:t>
             </w:r>
-            <w:proofErr w:type="spellEnd"/>
           </w:p>
         </w:tc>
         <w:tc>
@@ -46055,21 +45645,12 @@
                 <w:szCs w:val="18"/>
               </w:rPr>
             </w:pPr>
-            <w:proofErr w:type="spellStart"/>
-            <w:r>
-              <w:rPr>
-                <w:sz w:val="18"/>
-                <w:szCs w:val="18"/>
-              </w:rPr>
-              <w:t>seCustomConfiguration</w:t>
-            </w:r>
-            <w:proofErr w:type="spellEnd"/>
-            <w:r>
-              <w:rPr>
-                <w:sz w:val="18"/>
-                <w:szCs w:val="18"/>
-              </w:rPr>
-              <w:t>.</w:t>
+            <w:r>
+              <w:rPr>
+                <w:sz w:val="18"/>
+                <w:szCs w:val="18"/>
+              </w:rPr>
+              <w:t>seCustomConfiguration.</w:t>
             </w:r>
             <w:r>
               <w:rPr>
@@ -46078,7 +45659,6 @@
               </w:rPr>
               <w:t xml:space="preserve"> ‌</w:t>
             </w:r>
-            <w:proofErr w:type="spellStart"/>
             <w:r>
               <w:rPr>
                 <w:sz w:val="18"/>
@@ -46086,7 +45666,6 @@
               </w:rPr>
               <w:t>CustomGroup</w:t>
             </w:r>
-            <w:proofErr w:type="spellEnd"/>
           </w:p>
         </w:tc>
         <w:tc>
@@ -46100,21 +45679,12 @@
                 <w:szCs w:val="18"/>
               </w:rPr>
             </w:pPr>
-            <w:proofErr w:type="spellStart"/>
-            <w:r>
-              <w:rPr>
-                <w:sz w:val="18"/>
-                <w:szCs w:val="18"/>
-              </w:rPr>
-              <w:t>eCustomConfiguration</w:t>
-            </w:r>
-            <w:proofErr w:type="spellEnd"/>
-            <w:r>
-              <w:rPr>
-                <w:sz w:val="18"/>
-                <w:szCs w:val="18"/>
-              </w:rPr>
-              <w:t>.</w:t>
+            <w:r>
+              <w:rPr>
+                <w:sz w:val="18"/>
+                <w:szCs w:val="18"/>
+              </w:rPr>
+              <w:t>eCustomConfiguration.</w:t>
             </w:r>
             <w:r>
               <w:rPr>
@@ -46123,7 +45693,6 @@
               </w:rPr>
               <w:t xml:space="preserve"> ‌</w:t>
             </w:r>
-            <w:proofErr w:type="spellStart"/>
             <w:r>
               <w:rPr>
                 <w:sz w:val="18"/>
@@ -46131,7 +45700,6 @@
               </w:rPr>
               <w:t>CustomGroup</w:t>
             </w:r>
-            <w:proofErr w:type="spellEnd"/>
           </w:p>
         </w:tc>
         <w:tc>
@@ -46787,7 +46355,6 @@
                 <w:szCs w:val="18"/>
               </w:rPr>
             </w:pPr>
-            <w:proofErr w:type="spellStart"/>
             <w:r>
               <w:rPr>
                 <w:sz w:val="18"/>
@@ -46795,7 +46362,6 @@
               </w:rPr>
               <w:t>sElement</w:t>
             </w:r>
-            <w:proofErr w:type="spellEnd"/>
           </w:p>
         </w:tc>
         <w:tc>
@@ -46809,7 +46375,6 @@
                 <w:szCs w:val="18"/>
               </w:rPr>
             </w:pPr>
-            <w:proofErr w:type="spellStart"/>
             <w:r>
               <w:rPr>
                 <w:sz w:val="18"/>
@@ -46817,7 +46382,6 @@
               </w:rPr>
               <w:t>dState</w:t>
             </w:r>
-            <w:proofErr w:type="spellEnd"/>
           </w:p>
         </w:tc>
         <w:tc>
@@ -46920,7 +46484,6 @@
                 <w:szCs w:val="18"/>
               </w:rPr>
             </w:pPr>
-            <w:proofErr w:type="spellStart"/>
             <w:r>
               <w:rPr>
                 <w:sz w:val="18"/>
@@ -46928,7 +46491,6 @@
               </w:rPr>
               <w:t>sElement</w:t>
             </w:r>
-            <w:proofErr w:type="spellEnd"/>
           </w:p>
         </w:tc>
         <w:tc>
@@ -46942,7 +46504,6 @@
                 <w:szCs w:val="18"/>
               </w:rPr>
             </w:pPr>
-            <w:proofErr w:type="spellStart"/>
             <w:r>
               <w:rPr>
                 <w:sz w:val="18"/>
@@ -46950,7 +46511,6 @@
               </w:rPr>
               <w:t>eState</w:t>
             </w:r>
-            <w:proofErr w:type="spellEnd"/>
           </w:p>
         </w:tc>
         <w:tc>
@@ -47054,7 +46614,6 @@
                 <w:szCs w:val="18"/>
               </w:rPr>
             </w:pPr>
-            <w:proofErr w:type="spellStart"/>
             <w:r>
               <w:rPr>
                 <w:sz w:val="18"/>
@@ -47062,7 +46621,6 @@
               </w:rPr>
               <w:t>sConfiguration</w:t>
             </w:r>
-            <w:proofErr w:type="spellEnd"/>
           </w:p>
         </w:tc>
         <w:tc>
@@ -47076,7 +46634,6 @@
                 <w:szCs w:val="18"/>
               </w:rPr>
             </w:pPr>
-            <w:proofErr w:type="spellStart"/>
             <w:r>
               <w:rPr>
                 <w:sz w:val="18"/>
@@ -47084,7 +46641,6 @@
               </w:rPr>
               <w:t>dConfiguration</w:t>
             </w:r>
-            <w:proofErr w:type="spellEnd"/>
           </w:p>
         </w:tc>
         <w:tc>
@@ -47189,21 +46745,12 @@
                 <w:szCs w:val="18"/>
               </w:rPr>
             </w:pPr>
-            <w:proofErr w:type="spellStart"/>
-            <w:r>
-              <w:rPr>
-                <w:sz w:val="18"/>
-                <w:szCs w:val="18"/>
-              </w:rPr>
-              <w:t>sConfiguration</w:t>
-            </w:r>
-            <w:proofErr w:type="spellEnd"/>
-            <w:r>
-              <w:rPr>
-                <w:sz w:val="18"/>
-                <w:szCs w:val="18"/>
-              </w:rPr>
-              <w:t>.</w:t>
+            <w:r>
+              <w:rPr>
+                <w:sz w:val="18"/>
+                <w:szCs w:val="18"/>
+              </w:rPr>
+              <w:t>sConfiguration.</w:t>
             </w:r>
             <w:r>
               <w:rPr>
@@ -47212,7 +46759,6 @@
               </w:rPr>
               <w:t xml:space="preserve"> ‌</w:t>
             </w:r>
-            <w:proofErr w:type="spellStart"/>
             <w:r>
               <w:rPr>
                 <w:sz w:val="18"/>
@@ -47220,7 +46766,6 @@
               </w:rPr>
               <w:t>ProcedureGroup</w:t>
             </w:r>
-            <w:proofErr w:type="spellEnd"/>
           </w:p>
         </w:tc>
         <w:tc>
@@ -47234,21 +46779,12 @@
                 <w:szCs w:val="18"/>
               </w:rPr>
             </w:pPr>
-            <w:proofErr w:type="spellStart"/>
-            <w:r>
-              <w:rPr>
-                <w:sz w:val="18"/>
-                <w:szCs w:val="18"/>
-              </w:rPr>
-              <w:t>dConfiguration</w:t>
-            </w:r>
-            <w:proofErr w:type="spellEnd"/>
-            <w:r>
-              <w:rPr>
-                <w:sz w:val="18"/>
-                <w:szCs w:val="18"/>
-              </w:rPr>
-              <w:t>.</w:t>
+            <w:r>
+              <w:rPr>
+                <w:sz w:val="18"/>
+                <w:szCs w:val="18"/>
+              </w:rPr>
+              <w:t>dConfiguration.</w:t>
             </w:r>
             <w:r>
               <w:rPr>
@@ -47257,7 +46793,6 @@
               </w:rPr>
               <w:t xml:space="preserve"> ‌</w:t>
             </w:r>
-            <w:proofErr w:type="spellStart"/>
             <w:r>
               <w:rPr>
                 <w:sz w:val="18"/>
@@ -47265,7 +46800,6 @@
               </w:rPr>
               <w:t>ProcedureGroup</w:t>
             </w:r>
-            <w:proofErr w:type="spellEnd"/>
           </w:p>
         </w:tc>
         <w:tc>
@@ -47439,21 +46973,12 @@
                 <w:szCs w:val="18"/>
               </w:rPr>
             </w:pPr>
-            <w:proofErr w:type="spellStart"/>
-            <w:r>
-              <w:rPr>
-                <w:sz w:val="18"/>
-                <w:szCs w:val="18"/>
-              </w:rPr>
-              <w:t>sConfiguration</w:t>
-            </w:r>
-            <w:proofErr w:type="spellEnd"/>
-            <w:r>
-              <w:rPr>
-                <w:sz w:val="18"/>
-                <w:szCs w:val="18"/>
-              </w:rPr>
-              <w:t>.</w:t>
+            <w:r>
+              <w:rPr>
+                <w:sz w:val="18"/>
+                <w:szCs w:val="18"/>
+              </w:rPr>
+              <w:t>sConfiguration.</w:t>
             </w:r>
             <w:r>
               <w:rPr>
@@ -47462,7 +46987,6 @@
               </w:rPr>
               <w:t xml:space="preserve"> ‌</w:t>
             </w:r>
-            <w:proofErr w:type="spellStart"/>
             <w:r>
               <w:rPr>
                 <w:sz w:val="18"/>
@@ -47470,7 +46994,6 @@
               </w:rPr>
               <w:t>MedicationGroup</w:t>
             </w:r>
-            <w:proofErr w:type="spellEnd"/>
           </w:p>
         </w:tc>
         <w:tc>
@@ -47484,21 +47007,12 @@
                 <w:szCs w:val="18"/>
               </w:rPr>
             </w:pPr>
-            <w:proofErr w:type="spellStart"/>
-            <w:r>
-              <w:rPr>
-                <w:sz w:val="18"/>
-                <w:szCs w:val="18"/>
-              </w:rPr>
-              <w:t>dConfiguration</w:t>
-            </w:r>
-            <w:proofErr w:type="spellEnd"/>
-            <w:r>
-              <w:rPr>
-                <w:sz w:val="18"/>
-                <w:szCs w:val="18"/>
-              </w:rPr>
-              <w:t>.</w:t>
+            <w:r>
+              <w:rPr>
+                <w:sz w:val="18"/>
+                <w:szCs w:val="18"/>
+              </w:rPr>
+              <w:t>dConfiguration.</w:t>
             </w:r>
             <w:r>
               <w:rPr>
@@ -47507,7 +47021,6 @@
               </w:rPr>
               <w:t xml:space="preserve"> ‌</w:t>
             </w:r>
-            <w:proofErr w:type="spellStart"/>
             <w:r>
               <w:rPr>
                 <w:sz w:val="18"/>
@@ -47515,7 +47028,6 @@
               </w:rPr>
               <w:t>MedicationGroup</w:t>
             </w:r>
-            <w:proofErr w:type="spellEnd"/>
           </w:p>
         </w:tc>
         <w:tc>
@@ -47758,7 +47270,6 @@
                 <w:szCs w:val="18"/>
               </w:rPr>
             </w:pPr>
-            <w:proofErr w:type="spellStart"/>
             <w:r>
               <w:rPr>
                 <w:sz w:val="18"/>
@@ -47767,7 +47278,6 @@
               <w:lastRenderedPageBreak/>
               <w:t>sAgency</w:t>
             </w:r>
-            <w:proofErr w:type="spellEnd"/>
           </w:p>
         </w:tc>
         <w:tc>
@@ -47781,7 +47291,6 @@
                 <w:szCs w:val="18"/>
               </w:rPr>
             </w:pPr>
-            <w:proofErr w:type="spellStart"/>
             <w:r>
               <w:rPr>
                 <w:sz w:val="18"/>
@@ -47789,7 +47298,6 @@
               </w:rPr>
               <w:t>dAgency</w:t>
             </w:r>
-            <w:proofErr w:type="spellEnd"/>
           </w:p>
         </w:tc>
         <w:tc>
@@ -47825,7 +47333,6 @@
                 <w:szCs w:val="18"/>
               </w:rPr>
             </w:pPr>
-            <w:proofErr w:type="spellStart"/>
             <w:r>
               <w:rPr>
                 <w:sz w:val="18"/>
@@ -47833,7 +47340,6 @@
               </w:rPr>
               <w:t>sAgencyGroup</w:t>
             </w:r>
-            <w:proofErr w:type="spellEnd"/>
           </w:p>
         </w:tc>
         <w:tc>
@@ -47847,7 +47353,6 @@
                 <w:szCs w:val="18"/>
               </w:rPr>
             </w:pPr>
-            <w:proofErr w:type="spellStart"/>
             <w:r>
               <w:rPr>
                 <w:sz w:val="18"/>
@@ -47855,7 +47360,6 @@
               </w:rPr>
               <w:t>dAgencyGroup</w:t>
             </w:r>
-            <w:proofErr w:type="spellEnd"/>
           </w:p>
         </w:tc>
         <w:tc>
@@ -48098,7 +47602,6 @@
                 <w:szCs w:val="18"/>
               </w:rPr>
             </w:pPr>
-            <w:proofErr w:type="spellStart"/>
             <w:r>
               <w:rPr>
                 <w:sz w:val="18"/>
@@ -48106,7 +47609,6 @@
               </w:rPr>
               <w:t>sFacility</w:t>
             </w:r>
-            <w:proofErr w:type="spellEnd"/>
           </w:p>
         </w:tc>
         <w:tc>
@@ -48120,7 +47622,6 @@
                 <w:szCs w:val="18"/>
               </w:rPr>
             </w:pPr>
-            <w:proofErr w:type="spellStart"/>
             <w:r>
               <w:rPr>
                 <w:sz w:val="18"/>
@@ -48128,7 +47629,6 @@
               </w:rPr>
               <w:t>dFacility</w:t>
             </w:r>
-            <w:proofErr w:type="spellEnd"/>
           </w:p>
         </w:tc>
         <w:tc>
@@ -48164,7 +47664,6 @@
                 <w:szCs w:val="18"/>
               </w:rPr>
             </w:pPr>
-            <w:proofErr w:type="spellStart"/>
             <w:r>
               <w:rPr>
                 <w:sz w:val="18"/>
@@ -48172,7 +47671,6 @@
               </w:rPr>
               <w:t>sFacilityGroup</w:t>
             </w:r>
-            <w:proofErr w:type="spellEnd"/>
           </w:p>
         </w:tc>
         <w:tc>
@@ -48186,7 +47684,6 @@
                 <w:szCs w:val="18"/>
               </w:rPr>
             </w:pPr>
-            <w:proofErr w:type="spellStart"/>
             <w:r>
               <w:rPr>
                 <w:sz w:val="18"/>
@@ -48194,7 +47691,6 @@
               </w:rPr>
               <w:t>dFacilityGroup</w:t>
             </w:r>
-            <w:proofErr w:type="spellEnd"/>
           </w:p>
         </w:tc>
         <w:tc>
@@ -48299,7 +47795,6 @@
                 <w:szCs w:val="18"/>
               </w:rPr>
             </w:pPr>
-            <w:proofErr w:type="spellStart"/>
             <w:r>
               <w:rPr>
                 <w:sz w:val="18"/>
@@ -48307,7 +47802,6 @@
               </w:rPr>
               <w:t>sFacility.FacilityGroup</w:t>
             </w:r>
-            <w:proofErr w:type="spellEnd"/>
           </w:p>
         </w:tc>
         <w:tc>
@@ -48321,7 +47815,6 @@
                 <w:szCs w:val="18"/>
               </w:rPr>
             </w:pPr>
-            <w:proofErr w:type="spellStart"/>
             <w:r>
               <w:rPr>
                 <w:sz w:val="18"/>
@@ -48329,7 +47822,6 @@
               </w:rPr>
               <w:t>dFacility.FacilityGroup</w:t>
             </w:r>
-            <w:proofErr w:type="spellEnd"/>
           </w:p>
         </w:tc>
         <w:tc>
@@ -49320,19 +48812,13 @@
       <w:pPr>
         <w:pStyle w:val="Heading1"/>
       </w:pPr>
-      <w:proofErr w:type="spellStart"/>
       <w:r>
         <w:t>seCustomConfiguration</w:t>
       </w:r>
-      <w:proofErr w:type="spellEnd"/>
       <w:r>
         <w:br/>
-      </w:r>
-      <w:proofErr w:type="spellStart"/>
-      <w:r>
         <w:t>sdCustomConfiguration</w:t>
       </w:r>
-      <w:proofErr w:type="spellEnd"/>
     </w:p>
     <w:p>
       <w:r>
@@ -49358,15 +48844,7 @@
     </w:p>
     <w:p>
       <w:r>
-        <w:t>Remove @</w:t>
-      </w:r>
-      <w:proofErr w:type="spellStart"/>
-      <w:r>
-        <w:t>EffectiveDate</w:t>
-      </w:r>
-      <w:proofErr w:type="spellEnd"/>
-      <w:r>
-        <w:t>.</w:t>
+        <w:t>Remove @EffectiveDate.</w:t>
       </w:r>
     </w:p>
     <w:p>
@@ -49382,15 +48860,7 @@
     </w:p>
     <w:p>
       <w:r>
-        <w:t xml:space="preserve">Un-enclose from </w:t>
-      </w:r>
-      <w:proofErr w:type="spellStart"/>
-      <w:r>
-        <w:t>sState</w:t>
-      </w:r>
-      <w:proofErr w:type="spellEnd"/>
-      <w:r>
-        <w:t xml:space="preserve"> element.</w:t>
+        <w:t>Un-enclose from sState element.</w:t>
       </w:r>
     </w:p>
     <w:p>
@@ -49412,23 +48882,7 @@
         <w:t xml:space="preserve">nstances </w:t>
       </w:r>
       <w:r>
-        <w:t xml:space="preserve">into </w:t>
-      </w:r>
-      <w:proofErr w:type="spellStart"/>
-      <w:r>
-        <w:t>dState</w:t>
-      </w:r>
-      <w:proofErr w:type="spellEnd"/>
-      <w:r>
-        <w:t xml:space="preserve">/dState.01 and </w:t>
-      </w:r>
-      <w:proofErr w:type="spellStart"/>
-      <w:r>
-        <w:t>eState</w:t>
-      </w:r>
-      <w:proofErr w:type="spellEnd"/>
-      <w:r>
-        <w:t>/eState.01</w:t>
+        <w:t>into dState/dState.01 and eState/eState.01</w:t>
       </w:r>
       <w:r>
         <w:t xml:space="preserve"> based the first character of the element value:</w:t>
@@ -49500,24 +48954,14 @@
       <w:r>
         <w:t>@</w:t>
       </w:r>
-      <w:proofErr w:type="spellStart"/>
       <w:r>
-        <w:t>CodeType</w:t>
-      </w:r>
-      <w:proofErr w:type="spellEnd"/>
-      <w:r>
-        <w:t xml:space="preserve">. Remove instances where </w:t>
+        <w:t xml:space="preserve">CodeType. Remove instances where </w:t>
       </w:r>
       <w:r>
         <w:t>@</w:t>
       </w:r>
-      <w:proofErr w:type="spellStart"/>
       <w:r>
-        <w:t>CodeType</w:t>
-      </w:r>
-      <w:proofErr w:type="spellEnd"/>
-      <w:r>
-        <w:t xml:space="preserve"> is 9924005 (SNOMED) or value is longer than 7 characters.</w:t>
+        <w:t>CodeType is 9924005 (SNOMED) or value is longer than 7 characters.</w:t>
       </w:r>
     </w:p>
     <w:sectPr>
@@ -50904,7 +50348,7 @@
 </file>
 
 <file path=customXml/itemProps1.xml><?xml version="1.0" encoding="utf-8"?>
-<ds:datastoreItem xmlns:ds="http://schemas.openxmlformats.org/officeDocument/2006/customXml" ds:itemID="{B2827A7A-0563-4263-A7CB-DFF1F06EC672}">
+<ds:datastoreItem xmlns:ds="http://schemas.openxmlformats.org/officeDocument/2006/customXml" ds:itemID="{6108784A-D50F-49FE-A912-9CCFBE097D49}">
   <ds:schemaRefs>
     <ds:schemaRef ds:uri="http://schemas.openxmlformats.org/officeDocument/2006/bibliography"/>
   </ds:schemaRefs>

</xml_diff>

<commit_message>
v3.4.0-to-v3.5.0 translation bug fixes affecting: * EMSDataSet: eExam.20, eOther.15 * DEMDataSet: dFacility.04 Improved compatibility with XmlPrime XSLT processor.
</commit_message>
<xml_diff>
--- a/Translation/v3.5.0 to v3.4.0/documentation.docx
+++ b/Translation/v3.5.0 to v3.4.0/documentation.docx
@@ -65,7 +65,7 @@
         <w:t xml:space="preserve">January </w:t>
       </w:r>
       <w:r>
-        <w:t>9</w:t>
+        <w:t>15</w:t>
       </w:r>
       <w:bookmarkStart w:id="0" w:name="_GoBack"/>
       <w:bookmarkEnd w:id="0"/>
@@ -50468,7 +50468,7 @@
 </file>
 
 <file path=customXml/itemProps1.xml><?xml version="1.0" encoding="utf-8"?>
-<ds:datastoreItem xmlns:ds="http://schemas.openxmlformats.org/officeDocument/2006/customXml" ds:itemID="{42F73919-E3BB-4859-B33B-554F23AF8D46}">
+<ds:datastoreItem xmlns:ds="http://schemas.openxmlformats.org/officeDocument/2006/customXml" ds:itemID="{0E9D2802-C25A-4317-B0B3-C4A07C34D04F}">
   <ds:schemaRefs>
     <ds:schemaRef ds:uri="http://schemas.openxmlformats.org/officeDocument/2006/bibliography"/>
   </ds:schemaRefs>

</xml_diff>

<commit_message>
Corrections to v3.5.0-to-v3.4.0 translation and documentation: * Corrected documentation of translation of eHistory.17 value 3117013 * Corrected documentation of translation of eDisposition.21 code 4221009 * Corrected implementation of NotRecorded attribute set in EMSDataSet translation * Corrected translation of eMedications.05 when eMedications.06 is 3706055 * Improved translation to eDisposition.12 for transports with no care provided * Corrected translation of new dPersonnel.12 values to Not Recorded * Corrected translation of dFacility.01 and sFacility.01 value 1701019
</commit_message>
<xml_diff>
--- a/Translation/v3.5.0 to v3.4.0/documentation.docx
+++ b/Translation/v3.5.0 to v3.4.0/documentation.docx
@@ -1,6 +1,6 @@
 
 <file path=word/document.xml><?xml version="1.0" encoding="utf-8"?>
-<w:document xmlns:wpc="http://schemas.microsoft.com/office/word/2010/wordprocessingCanvas" xmlns:cx="http://schemas.microsoft.com/office/drawing/2014/chartex" xmlns:cx1="http://schemas.microsoft.com/office/drawing/2015/9/8/chartex" xmlns:cx2="http://schemas.microsoft.com/office/drawing/2015/10/21/chartex" xmlns:cx3="http://schemas.microsoft.com/office/drawing/2016/5/9/chartex" xmlns:cx4="http://schemas.microsoft.com/office/drawing/2016/5/10/chartex" xmlns:cx5="http://schemas.microsoft.com/office/drawing/2016/5/11/chartex" xmlns:cx6="http://schemas.microsoft.com/office/drawing/2016/5/12/chartex" xmlns:cx7="http://schemas.microsoft.com/office/drawing/2016/5/13/chartex" xmlns:cx8="http://schemas.microsoft.com/office/drawing/2016/5/14/chartex" xmlns:mc="http://schemas.openxmlformats.org/markup-compatibility/2006" xmlns:aink="http://schemas.microsoft.com/office/drawing/2016/ink" xmlns:am3d="http://schemas.microsoft.com/office/drawing/2017/model3d" xmlns:o="urn:schemas-microsoft-com:office:office" xmlns:r="http://schemas.openxmlformats.org/officeDocument/2006/relationships" xmlns:m="http://schemas.openxmlformats.org/officeDocument/2006/math" xmlns:v="urn:schemas-microsoft-com:vml" xmlns:wp14="http://schemas.microsoft.com/office/word/2010/wordprocessingDrawing" xmlns:wp="http://schemas.openxmlformats.org/drawingml/2006/wordprocessingDrawing" xmlns:w10="urn:schemas-microsoft-com:office:word" xmlns:w="http://schemas.openxmlformats.org/wordprocessingml/2006/main" xmlns:w14="http://schemas.microsoft.com/office/word/2010/wordml" xmlns:w15="http://schemas.microsoft.com/office/word/2012/wordml" xmlns:w16cid="http://schemas.microsoft.com/office/word/2016/wordml/cid" xmlns:w16se="http://schemas.microsoft.com/office/word/2015/wordml/symex" xmlns:wpg="http://schemas.microsoft.com/office/word/2010/wordprocessingGroup" xmlns:wpi="http://schemas.microsoft.com/office/word/2010/wordprocessingInk" xmlns:wne="http://schemas.microsoft.com/office/word/2006/wordml" xmlns:wps="http://schemas.microsoft.com/office/word/2010/wordprocessingShape" mc:Ignorable="w14 w15 w16se w16cid wp14">
+<w:document xmlns:wpc="http://schemas.microsoft.com/office/word/2010/wordprocessingCanvas" xmlns:cx="http://schemas.microsoft.com/office/drawing/2014/chartex" xmlns:cx1="http://schemas.microsoft.com/office/drawing/2015/9/8/chartex" xmlns:cx2="http://schemas.microsoft.com/office/drawing/2015/10/21/chartex" xmlns:cx3="http://schemas.microsoft.com/office/drawing/2016/5/9/chartex" xmlns:cx4="http://schemas.microsoft.com/office/drawing/2016/5/10/chartex" xmlns:cx5="http://schemas.microsoft.com/office/drawing/2016/5/11/chartex" xmlns:cx6="http://schemas.microsoft.com/office/drawing/2016/5/12/chartex" xmlns:cx7="http://schemas.microsoft.com/office/drawing/2016/5/13/chartex" xmlns:cx8="http://schemas.microsoft.com/office/drawing/2016/5/14/chartex" xmlns:mc="http://schemas.openxmlformats.org/markup-compatibility/2006" xmlns:aink="http://schemas.microsoft.com/office/drawing/2016/ink" xmlns:am3d="http://schemas.microsoft.com/office/drawing/2017/model3d" xmlns:o="urn:schemas-microsoft-com:office:office" xmlns:r="http://schemas.openxmlformats.org/officeDocument/2006/relationships" xmlns:m="http://schemas.openxmlformats.org/officeDocument/2006/math" xmlns:v="urn:schemas-microsoft-com:vml" xmlns:wp14="http://schemas.microsoft.com/office/word/2010/wordprocessingDrawing" xmlns:wp="http://schemas.openxmlformats.org/drawingml/2006/wordprocessingDrawing" xmlns:w10="urn:schemas-microsoft-com:office:word" xmlns:w="http://schemas.openxmlformats.org/wordprocessingml/2006/main" xmlns:w14="http://schemas.microsoft.com/office/word/2010/wordml" xmlns:w15="http://schemas.microsoft.com/office/word/2012/wordml" xmlns:w16cex="http://schemas.microsoft.com/office/word/2018/wordml/cex" xmlns:w16cid="http://schemas.microsoft.com/office/word/2016/wordml/cid" xmlns:w16="http://schemas.microsoft.com/office/word/2018/wordml" xmlns:w16se="http://schemas.microsoft.com/office/word/2015/wordml/symex" xmlns:wpg="http://schemas.microsoft.com/office/word/2010/wordprocessingGroup" xmlns:wpi="http://schemas.microsoft.com/office/word/2010/wordprocessingInk" xmlns:wne="http://schemas.microsoft.com/office/word/2006/wordml" xmlns:wps="http://schemas.microsoft.com/office/word/2010/wordprocessingShape" mc:Ignorable="w14 w15 w16se w16cid w16 w16cex wp14">
   <w:body>
     <w:p>
       <w:pPr>
@@ -61,16 +61,87 @@
       </w:r>
     </w:p>
     <w:p>
-      <w:bookmarkStart w:id="0" w:name="_GoBack"/>
       <w:r>
         <w:t xml:space="preserve">January </w:t>
       </w:r>
       <w:r>
         <w:t>15</w:t>
       </w:r>
-      <w:bookmarkEnd w:id="0"/>
       <w:r>
         <w:t>, 2020</w:t>
+      </w:r>
+      <w:r>
+        <w:br/>
+        <w:t xml:space="preserve">December </w:t>
+      </w:r>
+      <w:r>
+        <w:t>8</w:t>
+      </w:r>
+      <w:r>
+        <w:t>, 2020 (fixed documentation</w:t>
+      </w:r>
+      <w:r>
+        <w:t>:</w:t>
+      </w:r>
+      <w:r>
+        <w:t xml:space="preserve"> eHistory.17</w:t>
+      </w:r>
+      <w:r>
+        <w:t xml:space="preserve">, </w:t>
+      </w:r>
+      <w:r>
+        <w:t>eDisposition.21</w:t>
+      </w:r>
+      <w:r>
+        <w:t>; fixed translation:</w:t>
+      </w:r>
+      <w:r>
+        <w:t xml:space="preserve"> </w:t>
+      </w:r>
+      <w:r>
+        <w:t>dPersonnel.12</w:t>
+      </w:r>
+      <w:r>
+        <w:t>,</w:t>
+      </w:r>
+      <w:r>
+        <w:t xml:space="preserve"> dFacility.01</w:t>
+      </w:r>
+      <w:r>
+        <w:t>,</w:t>
+      </w:r>
+      <w:r>
+        <w:t xml:space="preserve"> </w:t>
+      </w:r>
+      <w:r>
+        <w:t>sFacility.01</w:t>
+      </w:r>
+      <w:r>
+        <w:t>, “</w:t>
+      </w:r>
+      <w:r>
+        <w:t>NotRecorded</w:t>
+      </w:r>
+      <w:r>
+        <w:t>”</w:t>
+      </w:r>
+      <w:r>
+        <w:t xml:space="preserve"> attribute set in EMSDataSet</w:t>
+      </w:r>
+      <w:r>
+        <w:t>,</w:t>
+      </w:r>
+      <w:r>
+        <w:t xml:space="preserve"> eMedications.05</w:t>
+      </w:r>
+      <w:r>
+        <w:t xml:space="preserve">/eMedications.06; improved translation: </w:t>
+      </w:r>
+      <w:r>
+        <w:t>eDisposition.12</w:t>
+      </w:r>
+      <w:r>
+        <w:t>)</w:t>
       </w:r>
     </w:p>
     <w:p>
@@ -116,13 +187,7 @@
         <w:t xml:space="preserve"> to version </w:t>
       </w:r>
       <w:r>
-        <w:t>3.</w:t>
-      </w:r>
-      <w:r>
-        <w:t>4.0</w:t>
-      </w:r>
-      <w:r>
-        <w:t>.160713CP2</w:t>
+        <w:t>3.4.0.200910CP2</w:t>
       </w:r>
       <w:r>
         <w:t>.</w:t>
@@ -1005,7 +1070,6 @@
                 <w:szCs w:val="18"/>
               </w:rPr>
             </w:pPr>
-            <w:proofErr w:type="spellStart"/>
             <w:r>
               <w:rPr>
                 <w:sz w:val="18"/>
@@ -1013,7 +1077,6 @@
               </w:rPr>
               <w:t>sSoftware</w:t>
             </w:r>
-            <w:proofErr w:type="spellEnd"/>
           </w:p>
         </w:tc>
         <w:tc>
@@ -1051,7 +1114,6 @@
                 <w:szCs w:val="18"/>
               </w:rPr>
             </w:pPr>
-            <w:proofErr w:type="spellStart"/>
             <w:r>
               <w:rPr>
                 <w:sz w:val="18"/>
@@ -1059,7 +1121,6 @@
               </w:rPr>
               <w:t>sSoftware.SoftwareGroup</w:t>
             </w:r>
-            <w:proofErr w:type="spellEnd"/>
           </w:p>
         </w:tc>
         <w:tc>
@@ -1256,29 +1317,13 @@
     </w:p>
     <w:p>
       <w:r>
-        <w:t xml:space="preserve">The following elements that are </w:t>
-      </w:r>
-      <w:proofErr w:type="spellStart"/>
-      <w:r>
-        <w:t>nillable</w:t>
-      </w:r>
-      <w:proofErr w:type="spellEnd"/>
-      <w:r>
-        <w:t xml:space="preserve"> in v3.5.0</w:t>
+        <w:t>The following elements that are nillable in v3.5.0</w:t>
       </w:r>
       <w:r>
         <w:t xml:space="preserve"> </w:t>
       </w:r>
       <w:r>
-        <w:t xml:space="preserve">are not </w:t>
-      </w:r>
-      <w:proofErr w:type="spellStart"/>
-      <w:r>
-        <w:t>nillable</w:t>
-      </w:r>
-      <w:proofErr w:type="spellEnd"/>
-      <w:r>
-        <w:t xml:space="preserve"> in v3.4.0. </w:t>
+        <w:t xml:space="preserve">are not nillable in v3.4.0. </w:t>
       </w:r>
       <w:r>
         <w:t>R</w:t>
@@ -1701,6 +1746,7 @@
                 <w:sz w:val="18"/>
                 <w:szCs w:val="18"/>
               </w:rPr>
+              <w:lastRenderedPageBreak/>
               <w:t>eOutcome.09</w:t>
             </w:r>
           </w:p>
@@ -1905,7 +1951,6 @@
                 <w:sz w:val="18"/>
                 <w:szCs w:val="18"/>
               </w:rPr>
-              <w:lastRenderedPageBreak/>
               <w:t>eOutcome.13</w:t>
             </w:r>
           </w:p>
@@ -2184,23 +2229,7 @@
                 <w:sz w:val="18"/>
                 <w:szCs w:val="18"/>
               </w:rPr>
-              <w:t>Patient Monitoring Capability(</w:t>
-            </w:r>
-            <w:proofErr w:type="spellStart"/>
-            <w:r>
-              <w:rPr>
-                <w:sz w:val="18"/>
-                <w:szCs w:val="18"/>
-              </w:rPr>
-              <w:t>ies</w:t>
-            </w:r>
-            <w:proofErr w:type="spellEnd"/>
-            <w:r>
-              <w:rPr>
-                <w:sz w:val="18"/>
-                <w:szCs w:val="18"/>
-              </w:rPr>
-              <w:t>)</w:t>
+              <w:t>Patient Monitoring Capability(ies)</w:t>
             </w:r>
           </w:p>
         </w:tc>
@@ -3068,11 +3097,7 @@
         <w:t xml:space="preserve">Add the </w:t>
       </w:r>
       <w:r>
-        <w:t>following v3.4.0 required elements that were retired in v3.</w:t>
-      </w:r>
-      <w:proofErr w:type="gramStart"/>
-      <w:r>
-        <w:t>5.0</w:t>
+        <w:t>following v3.4.0 required elements that were retired in v3.5.0</w:t>
       </w:r>
       <w:r>
         <w:t>,</w:t>
@@ -3081,11 +3106,7 @@
         <w:t xml:space="preserve"> </w:t>
       </w:r>
       <w:r>
-        <w:t>and</w:t>
-      </w:r>
-      <w:proofErr w:type="gramEnd"/>
-      <w:r>
-        <w:t xml:space="preserve"> set </w:t>
+        <w:t xml:space="preserve">and set </w:t>
       </w:r>
       <w:r>
         <w:t>to Not Value = 7701003 (Not Recorded).</w:t>
@@ -3692,23 +3713,7 @@
                 <w:sz w:val="18"/>
                 <w:szCs w:val="18"/>
               </w:rPr>
-              <w:t>Patient Monitoring Capability(</w:t>
-            </w:r>
-            <w:proofErr w:type="spellStart"/>
-            <w:r>
-              <w:rPr>
-                <w:sz w:val="18"/>
-                <w:szCs w:val="18"/>
-              </w:rPr>
-              <w:t>ies</w:t>
-            </w:r>
-            <w:proofErr w:type="spellEnd"/>
-            <w:r>
-              <w:rPr>
-                <w:sz w:val="18"/>
-                <w:szCs w:val="18"/>
-              </w:rPr>
-              <w:t>)</w:t>
+              <w:t>Patient Monitoring Capability(ies)</w:t>
             </w:r>
           </w:p>
         </w:tc>
@@ -6014,21 +6019,12 @@
                 <w:szCs w:val="18"/>
               </w:rPr>
             </w:pPr>
-            <w:proofErr w:type="gramStart"/>
-            <w:r>
-              <w:rPr>
-                <w:sz w:val="18"/>
-                <w:szCs w:val="18"/>
-              </w:rPr>
-              <w:t>Wheel Chair</w:t>
-            </w:r>
-            <w:proofErr w:type="gramEnd"/>
-            <w:r>
-              <w:rPr>
-                <w:sz w:val="18"/>
-                <w:szCs w:val="18"/>
-              </w:rPr>
-              <w:t xml:space="preserve"> Van/Ambulette</w:t>
+            <w:r>
+              <w:rPr>
+                <w:sz w:val="18"/>
+                <w:szCs w:val="18"/>
+              </w:rPr>
+              <w:t>Wheel Chair Van/Ambulette</w:t>
             </w:r>
           </w:p>
         </w:tc>
@@ -7453,23 +7449,7 @@
                 <w:sz w:val="18"/>
                 <w:szCs w:val="18"/>
               </w:rPr>
-              <w:t xml:space="preserve">Other, neither exclusively male </w:t>
-            </w:r>
-            <w:proofErr w:type="gramStart"/>
-            <w:r>
-              <w:rPr>
-                <w:sz w:val="18"/>
-                <w:szCs w:val="18"/>
-              </w:rPr>
-              <w:t>or</w:t>
-            </w:r>
-            <w:proofErr w:type="gramEnd"/>
-            <w:r>
-              <w:rPr>
-                <w:sz w:val="18"/>
-                <w:szCs w:val="18"/>
-              </w:rPr>
-              <w:t xml:space="preserve"> female</w:t>
+              <w:t>Other, neither exclusively male or female</w:t>
             </w:r>
           </w:p>
         </w:tc>
@@ -9446,7 +9426,7 @@
                 <w:sz w:val="18"/>
                 <w:szCs w:val="18"/>
               </w:rPr>
-              <w:t>3330004</w:t>
+              <w:t>3117013</w:t>
             </w:r>
           </w:p>
         </w:tc>
@@ -9505,7 +9485,7 @@
                 <w:sz w:val="18"/>
                 <w:szCs w:val="18"/>
               </w:rPr>
-              <w:t>3330003</w:t>
+              <w:t>3117011</w:t>
             </w:r>
           </w:p>
         </w:tc>
@@ -10453,23 +10433,7 @@
                 <w:sz w:val="18"/>
                 <w:szCs w:val="18"/>
               </w:rPr>
-              <w:t xml:space="preserve">Rapid Arterial </w:t>
-            </w:r>
-            <w:proofErr w:type="spellStart"/>
-            <w:r>
-              <w:rPr>
-                <w:sz w:val="18"/>
-                <w:szCs w:val="18"/>
-              </w:rPr>
-              <w:t>oCclusion</w:t>
-            </w:r>
-            <w:proofErr w:type="spellEnd"/>
-            <w:r>
-              <w:rPr>
-                <w:sz w:val="18"/>
-                <w:szCs w:val="18"/>
-              </w:rPr>
-              <w:t xml:space="preserve"> Evaluation (RACE)</w:t>
+              <w:t>Rapid Arterial oCclusion Evaluation (RACE)</w:t>
             </w:r>
           </w:p>
           <w:p>
@@ -14016,7 +13980,7 @@
                 <w:sz w:val="18"/>
                 <w:szCs w:val="18"/>
               </w:rPr>
-              <w:t>4221013</w:t>
+              <w:t>4221009</w:t>
             </w:r>
           </w:p>
         </w:tc>
@@ -14500,7 +14464,6 @@
                 <w:szCs w:val="18"/>
               </w:rPr>
             </w:pPr>
-            <w:proofErr w:type="gramStart"/>
             <w:r>
               <w:rPr>
                 <w:sz w:val="18"/>
@@ -14508,7 +14471,6 @@
               </w:rPr>
               <w:t>Yes-Other</w:t>
             </w:r>
-            <w:proofErr w:type="gramEnd"/>
           </w:p>
         </w:tc>
       </w:tr>
@@ -15153,7 +15115,6 @@
                 <w:szCs w:val="18"/>
               </w:rPr>
             </w:pPr>
-            <w:proofErr w:type="spellStart"/>
             <w:r>
               <w:rPr>
                 <w:sz w:val="18"/>
@@ -15161,7 +15122,6 @@
               </w:rPr>
               <w:t>ePCR</w:t>
             </w:r>
-            <w:proofErr w:type="spellEnd"/>
           </w:p>
         </w:tc>
         <w:tc>
@@ -21443,25 +21403,14 @@
                 <w:szCs w:val="18"/>
               </w:rPr>
             </w:pPr>
-            <w:proofErr w:type="gramStart"/>
-            <w:r>
-              <w:rPr>
-                <w:rFonts w:cstheme="minorHAnsi"/>
-                <w:color w:val="000000"/>
-                <w:sz w:val="18"/>
-                <w:szCs w:val="18"/>
-              </w:rPr>
-              <w:t>Wheel Chair</w:t>
-            </w:r>
-            <w:proofErr w:type="gramEnd"/>
-            <w:r>
-              <w:rPr>
-                <w:rFonts w:cstheme="minorHAnsi"/>
-                <w:color w:val="000000"/>
-                <w:sz w:val="18"/>
-                <w:szCs w:val="18"/>
-              </w:rPr>
-              <w:t xml:space="preserve"> Van/Ambulette</w:t>
+            <w:r>
+              <w:rPr>
+                <w:rFonts w:cstheme="minorHAnsi"/>
+                <w:color w:val="000000"/>
+                <w:sz w:val="18"/>
+                <w:szCs w:val="18"/>
+              </w:rPr>
+              <w:t>Wheel Chair Van/Ambulette</w:t>
             </w:r>
           </w:p>
         </w:tc>
@@ -21526,6 +21475,7 @@
           </w:tcPr>
           <w:p>
             <w:pPr>
+              <w:keepNext/>
               <w:spacing w:after="0" w:line="240" w:lineRule="auto"/>
               <w:rPr>
                 <w:rFonts w:cstheme="minorHAnsi"/>
@@ -21541,6 +21491,7 @@
                 <w:sz w:val="18"/>
                 <w:szCs w:val="18"/>
               </w:rPr>
+              <w:lastRenderedPageBreak/>
               <w:t>2207027</w:t>
             </w:r>
           </w:p>
@@ -21552,6 +21503,7 @@
           </w:tcPr>
           <w:p>
             <w:pPr>
+              <w:keepNext/>
               <w:spacing w:after="0" w:line="240" w:lineRule="auto"/>
               <w:rPr>
                 <w:rFonts w:cstheme="minorHAnsi"/>
@@ -21581,6 +21533,7 @@
           </w:tcPr>
           <w:p>
             <w:pPr>
+              <w:keepNext/>
               <w:spacing w:after="0" w:line="240" w:lineRule="auto"/>
               <w:rPr>
                 <w:rFonts w:ascii="Calibri" w:hAnsi="Calibri"/>
@@ -21608,6 +21561,7 @@
           <w:p>
             <w:pPr>
               <w:pStyle w:val="NoSpacing"/>
+              <w:keepNext/>
               <w:rPr>
                 <w:sz w:val="18"/>
                 <w:szCs w:val="18"/>
@@ -21677,7 +21631,6 @@
                 <w:sz w:val="18"/>
                 <w:szCs w:val="18"/>
               </w:rPr>
-              <w:lastRenderedPageBreak/>
               <w:t>9925027</w:t>
             </w:r>
           </w:p>
@@ -23419,19 +23372,14 @@
       <w:pPr>
         <w:pStyle w:val="Heading1"/>
       </w:pPr>
-      <w:proofErr w:type="spellStart"/>
       <w:r>
+        <w:lastRenderedPageBreak/>
         <w:t>eHistory.ImmunizationsGroup</w:t>
       </w:r>
-      <w:proofErr w:type="spellEnd"/>
       <w:r>
         <w:br/>
-      </w:r>
-      <w:proofErr w:type="spellStart"/>
-      <w:r>
         <w:t>dPersonnel.ImmunizationsGroup</w:t>
       </w:r>
-      <w:proofErr w:type="spellEnd"/>
     </w:p>
     <w:p>
       <w:r>
@@ -23452,7 +23400,6 @@
     </w:p>
     <w:p>
       <w:r>
-        <w:lastRenderedPageBreak/>
         <w:t>Remove group element and child elements</w:t>
       </w:r>
       <w:r>
@@ -23500,26 +23447,10 @@
     </w:p>
     <w:p>
       <w:r>
-        <w:t xml:space="preserve">Remove </w:t>
-      </w:r>
-      <w:proofErr w:type="spellStart"/>
-      <w:r>
-        <w:t>CodeType</w:t>
-      </w:r>
-      <w:proofErr w:type="spellEnd"/>
-      <w:r>
-        <w:t xml:space="preserve"> attribute. </w:t>
+        <w:t xml:space="preserve">Remove CodeType attribute. </w:t>
       </w:r>
       <w:r>
-        <w:t xml:space="preserve">Remove value and Pertinent Negative (if present) and set Not Value = 7701003 (Not Recorded) if </w:t>
-      </w:r>
-      <w:proofErr w:type="spellStart"/>
-      <w:r>
-        <w:t>CodeType</w:t>
-      </w:r>
-      <w:proofErr w:type="spellEnd"/>
-      <w:r>
-        <w:t xml:space="preserve"> is 9924005 (SNOMED) or value is longer than 7 characters.</w:t>
+        <w:t>Remove value and Pertinent Negative (if present) and set Not Value = 7701003 (Not Recorded) if CodeType is 9924005 (SNOMED) or value is longer than 7 characters.</w:t>
       </w:r>
     </w:p>
     <w:p>
@@ -23578,14 +23509,12 @@
           <w:rFonts w:ascii="Consolas" w:hAnsi="Consolas"/>
         </w:rPr>
       </w:pPr>
-      <w:proofErr w:type="gramStart"/>
       <w:r>
         <w:rPr>
           <w:rFonts w:ascii="Consolas" w:hAnsi="Consolas"/>
         </w:rPr>
         <w:t>round(</w:t>
       </w:r>
-      <w:proofErr w:type="gramEnd"/>
       <w:r>
         <w:rPr>
           <w:rFonts w:ascii="Consolas" w:hAnsi="Consolas"/>
@@ -23683,19 +23612,11 @@
           <w:rFonts w:ascii="Consolas" w:hAnsi="Consolas"/>
         </w:rPr>
       </w:pPr>
-      <w:proofErr w:type="gramStart"/>
       <w:r>
         <w:rPr>
           <w:rFonts w:ascii="Consolas" w:hAnsi="Consolas"/>
         </w:rPr>
-        <w:t>round(</w:t>
-      </w:r>
-      <w:proofErr w:type="gramEnd"/>
-      <w:r>
-        <w:rPr>
-          <w:rFonts w:ascii="Consolas" w:hAnsi="Consolas"/>
-        </w:rPr>
-        <w:t xml:space="preserve">value </w:t>
+        <w:t xml:space="preserve">round(value </w:t>
       </w:r>
       <w:r>
         <w:rPr>
@@ -23875,43 +23796,7 @@
                 <w:sz w:val="18"/>
                 <w:szCs w:val="18"/>
               </w:rPr>
-              <w:t xml:space="preserve">ACT </w:t>
-            </w:r>
-            <w:proofErr w:type="spellStart"/>
-            <w:r>
-              <w:rPr>
-                <w:rFonts w:cstheme="minorHAnsi"/>
-                <w:sz w:val="18"/>
-                <w:szCs w:val="18"/>
-              </w:rPr>
-              <w:t>Celite</w:t>
-            </w:r>
-            <w:proofErr w:type="spellEnd"/>
-            <w:r>
-              <w:rPr>
-                <w:rFonts w:cstheme="minorHAnsi"/>
-                <w:sz w:val="18"/>
-                <w:szCs w:val="18"/>
-              </w:rPr>
-              <w:t xml:space="preserve"> (</w:t>
-            </w:r>
-            <w:proofErr w:type="spellStart"/>
-            <w:r>
-              <w:rPr>
-                <w:rFonts w:cstheme="minorHAnsi"/>
-                <w:sz w:val="18"/>
-                <w:szCs w:val="18"/>
-              </w:rPr>
-              <w:t>ACTc</w:t>
-            </w:r>
-            <w:proofErr w:type="spellEnd"/>
-            <w:r>
-              <w:rPr>
-                <w:rFonts w:cstheme="minorHAnsi"/>
-                <w:sz w:val="18"/>
-                <w:szCs w:val="18"/>
-              </w:rPr>
-              <w:t>)</w:t>
+              <w:t>ACT Celite (ACTc)</w:t>
             </w:r>
           </w:p>
         </w:tc>
@@ -23966,25 +23851,7 @@
                 <w:sz w:val="18"/>
                 <w:szCs w:val="18"/>
               </w:rPr>
-              <w:t>ACT Kaolin (</w:t>
-            </w:r>
-            <w:proofErr w:type="spellStart"/>
-            <w:r>
-              <w:rPr>
-                <w:rFonts w:cstheme="minorHAnsi"/>
-                <w:sz w:val="18"/>
-                <w:szCs w:val="18"/>
-              </w:rPr>
-              <w:t>ACTk</w:t>
-            </w:r>
-            <w:proofErr w:type="spellEnd"/>
-            <w:r>
-              <w:rPr>
-                <w:rFonts w:cstheme="minorHAnsi"/>
-                <w:sz w:val="18"/>
-                <w:szCs w:val="18"/>
-              </w:rPr>
-              <w:t>)</w:t>
+              <w:t>ACT Kaolin (ACTk)</w:t>
             </w:r>
           </w:p>
         </w:tc>
@@ -24424,25 +24291,7 @@
                 <w:sz w:val="18"/>
                 <w:szCs w:val="18"/>
               </w:rPr>
-              <w:t>High-Sensitivity C-reactive Protein (</w:t>
-            </w:r>
-            <w:proofErr w:type="spellStart"/>
-            <w:r>
-              <w:rPr>
-                <w:rFonts w:cstheme="minorHAnsi"/>
-                <w:sz w:val="18"/>
-                <w:szCs w:val="18"/>
-              </w:rPr>
-              <w:t>hs</w:t>
-            </w:r>
-            <w:proofErr w:type="spellEnd"/>
-            <w:r>
-              <w:rPr>
-                <w:rFonts w:cstheme="minorHAnsi"/>
-                <w:sz w:val="18"/>
-                <w:szCs w:val="18"/>
-              </w:rPr>
-              <w:t>-CRP)</w:t>
+              <w:t>High-Sensitivity C-reactive Protein (hs-CRP)</w:t>
             </w:r>
           </w:p>
         </w:tc>
@@ -24582,6 +24431,7 @@
                 <w:sz w:val="18"/>
                 <w:szCs w:val="18"/>
               </w:rPr>
+              <w:lastRenderedPageBreak/>
               <w:t>3403139</w:t>
             </w:r>
           </w:p>
@@ -24967,7 +24817,6 @@
                 <w:sz w:val="18"/>
                 <w:szCs w:val="18"/>
               </w:rPr>
-              <w:lastRenderedPageBreak/>
               <w:t>3403153</w:t>
             </w:r>
           </w:p>
@@ -25042,23 +24891,13 @@
                 <w:szCs w:val="18"/>
               </w:rPr>
             </w:pPr>
-            <w:proofErr w:type="spellStart"/>
-            <w:r>
-              <w:rPr>
-                <w:rFonts w:cstheme="minorHAnsi"/>
-                <w:sz w:val="18"/>
-                <w:szCs w:val="18"/>
-              </w:rPr>
-              <w:t>Prothromblin</w:t>
-            </w:r>
-            <w:proofErr w:type="spellEnd"/>
-            <w:r>
-              <w:rPr>
-                <w:rFonts w:cstheme="minorHAnsi"/>
-                <w:sz w:val="18"/>
-                <w:szCs w:val="18"/>
-              </w:rPr>
-              <w:t xml:space="preserve"> test time (PT/INR)</w:t>
+            <w:r>
+              <w:rPr>
+                <w:rFonts w:cstheme="minorHAnsi"/>
+                <w:sz w:val="18"/>
+                <w:szCs w:val="18"/>
+              </w:rPr>
+              <w:t>Prothromblin test time (PT/INR)</w:t>
             </w:r>
           </w:p>
         </w:tc>
@@ -25748,42 +25587,20 @@
       <w:pPr>
         <w:pStyle w:val="Heading1"/>
       </w:pPr>
-      <w:proofErr w:type="spellStart"/>
       <w:r>
         <w:t>eExam.</w:t>
       </w:r>
       <w:r>
         <w:t>LungGroup</w:t>
       </w:r>
-      <w:proofErr w:type="spellEnd"/>
       <w:r>
         <w:br/>
-      </w:r>
-      <w:proofErr w:type="spellStart"/>
-      <w:r>
         <w:t>eExam.ChestGroup</w:t>
       </w:r>
-      <w:proofErr w:type="spellEnd"/>
     </w:p>
     <w:p>
       <w:r>
-        <w:t xml:space="preserve">Map values from new elements in v3.5.0 </w:t>
-      </w:r>
-      <w:proofErr w:type="spellStart"/>
-      <w:r>
-        <w:t>eExam.LungGroup</w:t>
-      </w:r>
-      <w:proofErr w:type="spellEnd"/>
-      <w:r>
-        <w:t xml:space="preserve"> and </w:t>
-      </w:r>
-      <w:proofErr w:type="spellStart"/>
-      <w:r>
-        <w:t>eExam.ChestGroup</w:t>
-      </w:r>
-      <w:proofErr w:type="spellEnd"/>
-      <w:r>
-        <w:t xml:space="preserve"> to v3.4.0 eExam.08. In</w:t>
+        <w:t>Map values from new elements in v3.5.0 eExam.LungGroup and eExam.ChestGroup to v3.4.0 eExam.08. In</w:t>
       </w:r>
       <w:r>
         <w:t xml:space="preserve"> mappings</w:t>
@@ -25792,21 +25609,8 @@
         <w:t xml:space="preserve"> that create multiple instances of eExam.08</w:t>
       </w:r>
       <w:r>
-        <w:t xml:space="preserve"> from a single instance of </w:t>
+        <w:t xml:space="preserve"> from a single instance of eExam.LungGroup or eExam.ChestGroup</w:t>
       </w:r>
-      <w:proofErr w:type="spellStart"/>
-      <w:r>
-        <w:t>eExam.LungGroup</w:t>
-      </w:r>
-      <w:proofErr w:type="spellEnd"/>
-      <w:r>
-        <w:t xml:space="preserve"> or </w:t>
-      </w:r>
-      <w:proofErr w:type="spellStart"/>
-      <w:r>
-        <w:t>eExam.ChestGroup</w:t>
-      </w:r>
-      <w:proofErr w:type="spellEnd"/>
       <w:r>
         <w:t xml:space="preserve">, </w:t>
       </w:r>
@@ -25814,15 +25618,7 @@
         <w:t xml:space="preserve">copy </w:t>
       </w:r>
       <w:r>
-        <w:t>@</w:t>
-      </w:r>
-      <w:proofErr w:type="spellStart"/>
-      <w:r>
-        <w:t>CorrelationID</w:t>
-      </w:r>
-      <w:proofErr w:type="spellEnd"/>
-      <w:r>
-        <w:t xml:space="preserve"> </w:t>
+        <w:t xml:space="preserve">@CorrelationID </w:t>
       </w:r>
       <w:r>
         <w:t xml:space="preserve">to </w:t>
@@ -25839,15 +25635,7 @@
         <w:t>from</w:t>
       </w:r>
       <w:r>
-        <w:t xml:space="preserve"> </w:t>
-      </w:r>
-      <w:proofErr w:type="spellStart"/>
-      <w:r>
-        <w:t>eExam.LungGroup</w:t>
-      </w:r>
-      <w:proofErr w:type="spellEnd"/>
-      <w:r>
-        <w:t xml:space="preserve"> as follows</w:t>
+        <w:t xml:space="preserve"> eExam.LungGroup as follows</w:t>
       </w:r>
       <w:r>
         <w:t>.</w:t>
@@ -28127,6 +27915,7 @@
                 <w:sz w:val="18"/>
                 <w:szCs w:val="18"/>
               </w:rPr>
+              <w:lastRenderedPageBreak/>
               <w:t>3523011</w:t>
             </w:r>
           </w:p>
@@ -29134,7 +28923,6 @@
                 <w:sz w:val="18"/>
                 <w:szCs w:val="18"/>
               </w:rPr>
-              <w:lastRenderedPageBreak/>
               <w:t>missing</w:t>
             </w:r>
           </w:p>
@@ -29160,7 +28948,6 @@
                 <w:sz w:val="18"/>
                 <w:szCs w:val="18"/>
               </w:rPr>
-              <w:lastRenderedPageBreak/>
               <w:t>3508059</w:t>
             </w:r>
           </w:p>
@@ -32394,15 +32181,13 @@
     <w:p/>
     <w:p>
       <w:r>
-        <w:t xml:space="preserve">Values are mapped to </w:t>
+        <w:t xml:space="preserve">Values are mapped </w:t>
       </w:r>
-      <w:proofErr w:type="spellStart"/>
       <w:r>
-        <w:t>eExam.ChestGroup</w:t>
+        <w:t>from</w:t>
       </w:r>
-      <w:proofErr w:type="spellEnd"/>
       <w:r>
-        <w:t xml:space="preserve"> as follows</w:t>
+        <w:t xml:space="preserve"> eExam.ChestGroup as follows</w:t>
       </w:r>
       <w:r>
         <w:t>.</w:t>
@@ -34340,6 +34125,7 @@
           </w:tcPr>
           <w:p>
             <w:pPr>
+              <w:keepNext/>
               <w:spacing w:after="0" w:line="240" w:lineRule="auto"/>
               <w:rPr>
                 <w:rFonts w:cstheme="minorHAnsi"/>
@@ -34355,6 +34141,7 @@
                 <w:sz w:val="18"/>
                 <w:szCs w:val="18"/>
               </w:rPr>
+              <w:lastRenderedPageBreak/>
               <w:t>3525023</w:t>
             </w:r>
           </w:p>
@@ -34367,6 +34154,7 @@
           </w:tcPr>
           <w:p>
             <w:pPr>
+              <w:keepNext/>
               <w:spacing w:after="0" w:line="240" w:lineRule="auto"/>
               <w:rPr>
                 <w:rFonts w:cstheme="minorHAnsi"/>
@@ -34392,6 +34180,7 @@
           </w:tcPr>
           <w:p>
             <w:pPr>
+              <w:keepNext/>
               <w:spacing w:after="0" w:line="240" w:lineRule="auto"/>
               <w:rPr>
                 <w:rFonts w:cstheme="minorHAnsi"/>
@@ -34412,6 +34201,7 @@
           </w:p>
           <w:p>
             <w:pPr>
+              <w:keepNext/>
               <w:spacing w:after="0" w:line="240" w:lineRule="auto"/>
               <w:rPr>
                 <w:rFonts w:cstheme="minorHAnsi"/>
@@ -34432,6 +34222,7 @@
           </w:p>
           <w:p>
             <w:pPr>
+              <w:keepNext/>
               <w:spacing w:after="0" w:line="240" w:lineRule="auto"/>
               <w:rPr>
                 <w:rFonts w:cstheme="minorHAnsi"/>
@@ -34457,6 +34248,7 @@
           </w:tcPr>
           <w:p>
             <w:pPr>
+              <w:keepNext/>
               <w:spacing w:after="0" w:line="240" w:lineRule="auto"/>
               <w:rPr>
                 <w:rFonts w:cstheme="minorHAnsi"/>
@@ -34482,6 +34274,7 @@
           </w:tcPr>
           <w:p>
             <w:pPr>
+              <w:keepNext/>
               <w:spacing w:after="0" w:line="240" w:lineRule="auto"/>
               <w:rPr>
                 <w:rFonts w:cstheme="minorHAnsi"/>
@@ -34507,6 +34300,7 @@
           </w:tcPr>
           <w:p>
             <w:pPr>
+              <w:keepNext/>
               <w:spacing w:after="0" w:line="240" w:lineRule="auto"/>
               <w:rPr>
                 <w:rFonts w:cstheme="minorHAnsi"/>
@@ -34540,6 +34334,7 @@
           </w:tcPr>
           <w:p>
             <w:pPr>
+              <w:keepNext/>
               <w:spacing w:after="0" w:line="240" w:lineRule="auto"/>
               <w:rPr>
                 <w:rFonts w:cstheme="minorHAnsi"/>
@@ -34558,6 +34353,7 @@
           </w:tcPr>
           <w:p>
             <w:pPr>
+              <w:keepNext/>
               <w:spacing w:after="0" w:line="240" w:lineRule="auto"/>
               <w:rPr>
                 <w:rFonts w:cstheme="minorHAnsi"/>
@@ -34574,6 +34370,7 @@
           </w:tcPr>
           <w:p>
             <w:pPr>
+              <w:keepNext/>
               <w:spacing w:after="0" w:line="240" w:lineRule="auto"/>
               <w:rPr>
                 <w:rFonts w:cstheme="minorHAnsi"/>
@@ -34594,6 +34391,7 @@
           </w:p>
           <w:p>
             <w:pPr>
+              <w:keepNext/>
               <w:spacing w:after="0" w:line="240" w:lineRule="auto"/>
               <w:rPr>
                 <w:rFonts w:cstheme="minorHAnsi"/>
@@ -34614,6 +34412,7 @@
           </w:p>
           <w:p>
             <w:pPr>
+              <w:keepNext/>
               <w:spacing w:after="0" w:line="240" w:lineRule="auto"/>
               <w:rPr>
                 <w:rFonts w:cstheme="minorHAnsi"/>
@@ -34639,6 +34438,7 @@
           </w:tcPr>
           <w:p>
             <w:pPr>
+              <w:keepNext/>
               <w:spacing w:after="0" w:line="240" w:lineRule="auto"/>
               <w:rPr>
                 <w:rFonts w:cstheme="minorHAnsi"/>
@@ -34664,6 +34464,7 @@
           </w:tcPr>
           <w:p>
             <w:pPr>
+              <w:keepNext/>
               <w:spacing w:after="0" w:line="240" w:lineRule="auto"/>
               <w:rPr>
                 <w:rFonts w:cstheme="minorHAnsi"/>
@@ -34689,6 +34490,7 @@
           </w:tcPr>
           <w:p>
             <w:pPr>
+              <w:keepNext/>
               <w:spacing w:after="0" w:line="240" w:lineRule="auto"/>
               <w:rPr>
                 <w:rFonts w:cstheme="minorHAnsi"/>
@@ -34722,6 +34524,7 @@
           </w:tcPr>
           <w:p>
             <w:pPr>
+              <w:keepNext/>
               <w:spacing w:after="0" w:line="240" w:lineRule="auto"/>
               <w:rPr>
                 <w:rFonts w:cstheme="minorHAnsi"/>
@@ -34740,6 +34543,7 @@
           </w:tcPr>
           <w:p>
             <w:pPr>
+              <w:keepNext/>
               <w:spacing w:after="0" w:line="240" w:lineRule="auto"/>
               <w:rPr>
                 <w:rFonts w:cstheme="minorHAnsi"/>
@@ -34757,6 +34561,7 @@
           </w:tcPr>
           <w:p>
             <w:pPr>
+              <w:keepNext/>
               <w:spacing w:after="0" w:line="240" w:lineRule="auto"/>
               <w:rPr>
                 <w:rFonts w:cstheme="minorHAnsi"/>
@@ -34783,6 +34588,7 @@
           </w:tcPr>
           <w:p>
             <w:pPr>
+              <w:keepNext/>
               <w:spacing w:after="0" w:line="240" w:lineRule="auto"/>
               <w:rPr>
                 <w:rFonts w:cstheme="minorHAnsi"/>
@@ -34819,6 +34625,7 @@
           </w:tcPr>
           <w:p>
             <w:pPr>
+              <w:keepNext/>
               <w:spacing w:after="0" w:line="240" w:lineRule="auto"/>
               <w:rPr>
                 <w:rFonts w:cstheme="minorHAnsi"/>
@@ -34844,6 +34651,7 @@
           </w:tcPr>
           <w:p>
             <w:pPr>
+              <w:keepNext/>
               <w:spacing w:after="0" w:line="240" w:lineRule="auto"/>
               <w:rPr>
                 <w:rFonts w:cstheme="minorHAnsi"/>
@@ -35808,7 +35616,6 @@
                 <w:sz w:val="18"/>
                 <w:szCs w:val="18"/>
               </w:rPr>
-              <w:lastRenderedPageBreak/>
               <w:t>3525035</w:t>
             </w:r>
           </w:p>
@@ -38586,11 +38393,10 @@
       <w:pPr>
         <w:pStyle w:val="Heading1"/>
       </w:pPr>
-      <w:proofErr w:type="spellStart"/>
       <w:r>
+        <w:lastRenderedPageBreak/>
         <w:t>eMedications.DosageGroup</w:t>
       </w:r>
-      <w:proofErr w:type="spellEnd"/>
     </w:p>
     <w:p>
       <w:r>
@@ -38606,15 +38412,7 @@
         <w:t>Milligrams per Hour (mg</w:t>
       </w:r>
       <w:r>
-        <w:t>/</w:t>
-      </w:r>
-      <w:proofErr w:type="spellStart"/>
-      <w:r>
-        <w:t>hr</w:t>
-      </w:r>
-      <w:proofErr w:type="spellEnd"/>
-      <w:r>
-        <w:t xml:space="preserve">)). </w:t>
+        <w:t xml:space="preserve">/hr)). </w:t>
       </w:r>
       <w:r>
         <w:t>C</w:t>
@@ -38631,19 +38429,37 @@
         <w:rPr>
           <w:rFonts w:ascii="Consolas" w:hAnsi="Consolas"/>
         </w:rPr>
-        <w:t xml:space="preserve">value </w:t>
+        <w:t>format-number(</w:t>
       </w:r>
       <w:r>
         <w:rPr>
           <w:rFonts w:ascii="Consolas" w:hAnsi="Consolas"/>
         </w:rPr>
-        <w:t>×</w:t>
+        <w:t>value</w:t>
       </w:r>
       <w:r>
         <w:rPr>
           <w:rFonts w:ascii="Consolas" w:hAnsi="Consolas"/>
         </w:rPr>
-        <w:t xml:space="preserve"> 1000</w:t>
+        <w:t xml:space="preserve"> ÷ 60</w:t>
+      </w:r>
+      <w:r>
+        <w:rPr>
+          <w:rFonts w:ascii="Consolas" w:hAnsi="Consolas"/>
+        </w:rPr>
+        <w:t>,</w:t>
+      </w:r>
+      <w:r>
+        <w:rPr>
+          <w:rFonts w:ascii="Consolas" w:hAnsi="Consolas"/>
+        </w:rPr>
+        <w:t xml:space="preserve"> </w:t>
+      </w:r>
+      <w:r>
+        <w:rPr>
+          <w:rFonts w:ascii="Consolas" w:hAnsi="Consolas"/>
+        </w:rPr>
+        <w:t>'#.###')</w:t>
       </w:r>
     </w:p>
     <w:p>
@@ -38696,19 +38512,10 @@
         <w:pStyle w:val="Heading1"/>
       </w:pPr>
       <w:r>
-        <w:lastRenderedPageBreak/>
         <w:t xml:space="preserve">eDisposition.15 - </w:t>
       </w:r>
       <w:r>
-        <w:t xml:space="preserve">How Patient Was Moved </w:t>
-      </w:r>
-      <w:proofErr w:type="gramStart"/>
-      <w:r>
-        <w:t>From</w:t>
-      </w:r>
-      <w:proofErr w:type="gramEnd"/>
-      <w:r>
-        <w:t xml:space="preserve"> Ambulance</w:t>
+        <w:t>How Patient Was Moved From Ambulance</w:t>
       </w:r>
     </w:p>
     <w:p>
@@ -38722,26 +38529,16 @@
         <w:t>y</w:t>
       </w:r>
       <w:r>
-        <w:t xml:space="preserve"> the first instance (and remove @</w:t>
-      </w:r>
-      <w:proofErr w:type="spellStart"/>
-      <w:r>
-        <w:t>CorrelationID</w:t>
-      </w:r>
-      <w:proofErr w:type="spellEnd"/>
-      <w:r>
-        <w:t>) and remove all other instances.</w:t>
+        <w:t xml:space="preserve"> the first instance (and remove @CorrelationID) and remove all other instances.</w:t>
       </w:r>
     </w:p>
     <w:p>
       <w:pPr>
         <w:pStyle w:val="Heading1"/>
       </w:pPr>
-      <w:proofErr w:type="spellStart"/>
       <w:r>
         <w:t>eDisposition.IncidentDispositionGroup</w:t>
       </w:r>
-      <w:proofErr w:type="spellEnd"/>
     </w:p>
     <w:p>
       <w:r>
@@ -38810,15 +38607,7 @@
         <w:t>5.0</w:t>
       </w:r>
       <w:r>
-        <w:t xml:space="preserve"> mandatory element eDisposition.27 - Unit Disposition, followed by other elements in </w:t>
-      </w:r>
-      <w:proofErr w:type="spellStart"/>
-      <w:r>
-        <w:t>eDisposition.IncidentDispositionGroup</w:t>
-      </w:r>
-      <w:proofErr w:type="spellEnd"/>
-      <w:r>
-        <w:t xml:space="preserve"> as needed.</w:t>
+        <w:t xml:space="preserve"> mandatory element eDisposition.27 - Unit Disposition, followed by other elements in eDisposition.IncidentDispositionGroup as needed.</w:t>
       </w:r>
       <w:r>
         <w:t xml:space="preserve"> </w:t>
@@ -38948,6 +38737,7 @@
                 <w:szCs w:val="18"/>
               </w:rPr>
             </w:pPr>
+            <w:bookmarkStart w:id="0" w:name="_Hlk57715403"/>
             <w:r>
               <w:rPr>
                 <w:sz w:val="18"/>
@@ -39054,6 +38844,7 @@
           </w:p>
         </w:tc>
       </w:tr>
+      <w:bookmarkEnd w:id="0"/>
       <w:tr>
         <w:trPr>
           <w:gridBefore w:val="1"/>
@@ -40449,6 +40240,7 @@
                 <w:sz w:val="18"/>
                 <w:szCs w:val="18"/>
               </w:rPr>
+              <w:lastRenderedPageBreak/>
               <w:t>eDisposition.30 - Transport Disposition</w:t>
             </w:r>
           </w:p>
@@ -41362,7 +41154,6 @@
                 <w:sz w:val="18"/>
                 <w:szCs w:val="18"/>
               </w:rPr>
-              <w:lastRenderedPageBreak/>
               <w:t>4230001</w:t>
             </w:r>
           </w:p>
@@ -41644,47 +41435,13 @@
               <w:pStyle w:val="NoSpacing"/>
               <w:rPr>
                 <w:rFonts w:ascii="Calibri" w:hAnsi="Calibri" w:cs="Calibri"/>
-                <w:color w:val="000000"/>
-                <w:sz w:val="18"/>
-                <w:szCs w:val="18"/>
-              </w:rPr>
-            </w:pPr>
-            <w:r>
-              <w:rPr>
-                <w:rFonts w:ascii="Calibri" w:hAnsi="Calibri" w:cs="Calibri"/>
-                <w:color w:val="000000"/>
-                <w:sz w:val="18"/>
-                <w:szCs w:val="18"/>
-              </w:rPr>
-              <w:t xml:space="preserve">All </w:t>
-            </w:r>
-            <w:r>
-              <w:rPr>
-                <w:rFonts w:ascii="Calibri" w:hAnsi="Calibri" w:cs="Calibri"/>
-                <w:color w:val="000000"/>
-                <w:sz w:val="18"/>
-                <w:szCs w:val="18"/>
-              </w:rPr>
-              <w:t>o</w:t>
-            </w:r>
-            <w:r>
-              <w:rPr>
-                <w:rFonts w:ascii="Calibri" w:hAnsi="Calibri" w:cs="Calibri"/>
-                <w:color w:val="000000"/>
-                <w:sz w:val="18"/>
-                <w:szCs w:val="18"/>
-              </w:rPr>
-              <w:t>ther</w:t>
-            </w:r>
-            <w:r>
-              <w:rPr>
-                <w:rFonts w:ascii="Calibri" w:hAnsi="Calibri" w:cs="Calibri"/>
-                <w:color w:val="000000"/>
-                <w:sz w:val="18"/>
-                <w:szCs w:val="18"/>
-              </w:rPr>
-              <w:t xml:space="preserve"> values or </w:t>
-            </w:r>
+                <w:i/>
+                <w:iCs/>
+                <w:color w:val="000000"/>
+                <w:sz w:val="18"/>
+                <w:szCs w:val="18"/>
+              </w:rPr>
+            </w:pPr>
             <w:r>
               <w:rPr>
                 <w:rFonts w:ascii="Calibri" w:hAnsi="Calibri" w:cs="Calibri"/>
@@ -41694,7 +41451,40 @@
                 <w:sz w:val="18"/>
                 <w:szCs w:val="18"/>
               </w:rPr>
-              <w:t>Not Values</w:t>
+              <w:t xml:space="preserve">All </w:t>
+            </w:r>
+            <w:r>
+              <w:rPr>
+                <w:rFonts w:ascii="Calibri" w:hAnsi="Calibri" w:cs="Calibri"/>
+                <w:i/>
+                <w:iCs/>
+                <w:color w:val="000000"/>
+                <w:sz w:val="18"/>
+                <w:szCs w:val="18"/>
+              </w:rPr>
+              <w:t>o</w:t>
+            </w:r>
+            <w:r>
+              <w:rPr>
+                <w:rFonts w:ascii="Calibri" w:hAnsi="Calibri" w:cs="Calibri"/>
+                <w:i/>
+                <w:iCs/>
+                <w:color w:val="000000"/>
+                <w:sz w:val="18"/>
+                <w:szCs w:val="18"/>
+              </w:rPr>
+              <w:t>ther</w:t>
+            </w:r>
+            <w:r>
+              <w:rPr>
+                <w:rFonts w:ascii="Calibri" w:hAnsi="Calibri" w:cs="Calibri"/>
+                <w:i/>
+                <w:iCs/>
+                <w:color w:val="000000"/>
+                <w:sz w:val="18"/>
+                <w:szCs w:val="18"/>
+              </w:rPr>
+              <w:t xml:space="preserve"> values or Not Values</w:t>
             </w:r>
           </w:p>
         </w:tc>
@@ -41779,6 +41569,7 @@
                 <w:szCs w:val="18"/>
               </w:rPr>
             </w:pPr>
+            <w:bookmarkStart w:id="1" w:name="_Hlk57715441"/>
             <w:r>
               <w:rPr>
                 <w:sz w:val="18"/>
@@ -41856,6 +41647,8 @@
                 <w:szCs w:val="18"/>
               </w:rPr>
             </w:pPr>
+            <w:bookmarkStart w:id="2" w:name="_Hlk57715459"/>
+            <w:bookmarkEnd w:id="1"/>
             <w:r>
               <w:rPr>
                 <w:sz w:val="18"/>
@@ -42028,6 +41821,8 @@
                 <w:szCs w:val="18"/>
               </w:rPr>
             </w:pPr>
+            <w:bookmarkStart w:id="3" w:name="_Hlk57715628"/>
+            <w:bookmarkEnd w:id="2"/>
             <w:r>
               <w:rPr>
                 <w:sz w:val="18"/>
@@ -42035,6 +41830,7 @@
               </w:rPr>
               <w:t>eDisposition.30 - Transport Disposition</w:t>
             </w:r>
+            <w:bookmarkEnd w:id="3"/>
           </w:p>
         </w:tc>
         <w:tc>
@@ -42173,7 +41969,25 @@
                 <w:sz w:val="18"/>
                 <w:szCs w:val="18"/>
               </w:rPr>
-              <w:t>Transport By…</w:t>
+              <w:t xml:space="preserve">Transport </w:t>
+            </w:r>
+            <w:r>
+              <w:rPr>
+                <w:rFonts w:ascii="Calibri" w:hAnsi="Calibri" w:cs="Calibri"/>
+                <w:color w:val="000000"/>
+                <w:sz w:val="18"/>
+                <w:szCs w:val="18"/>
+              </w:rPr>
+              <w:t>b</w:t>
+            </w:r>
+            <w:r>
+              <w:rPr>
+                <w:rFonts w:ascii="Calibri" w:hAnsi="Calibri" w:cs="Calibri"/>
+                <w:color w:val="000000"/>
+                <w:sz w:val="18"/>
+                <w:szCs w:val="18"/>
+              </w:rPr>
+              <w:t>y…</w:t>
             </w:r>
           </w:p>
         </w:tc>
@@ -42415,6 +42229,7 @@
                 <w:szCs w:val="18"/>
               </w:rPr>
             </w:pPr>
+            <w:bookmarkStart w:id="4" w:name="_Hlk57715547"/>
             <w:r>
               <w:rPr>
                 <w:rFonts w:ascii="Calibri" w:hAnsi="Calibri" w:cs="Calibri"/>
@@ -42466,13 +42281,180 @@
         </w:tc>
         <w:tc>
           <w:tcPr>
+            <w:tcW w:w="4410" w:type="dxa"/>
+            <w:gridSpan w:val="2"/>
+            <w:vMerge w:val="restart"/>
+            <w:tcBorders>
+              <w:top w:val="single" w:sz="4" w:space="0" w:color="auto"/>
+              <w:left w:val="single" w:sz="4" w:space="0" w:color="auto"/>
+              <w:right w:val="single" w:sz="4" w:space="0" w:color="auto"/>
+            </w:tcBorders>
+            <w:shd w:val="clear" w:color="auto" w:fill="D9D9D9"/>
+            <w:noWrap/>
+          </w:tcPr>
+          <w:p>
+            <w:pPr>
+              <w:pStyle w:val="NoSpacing"/>
+              <w:rPr>
+                <w:rFonts w:ascii="Calibri" w:hAnsi="Calibri"/>
+                <w:sz w:val="18"/>
+                <w:szCs w:val="18"/>
+              </w:rPr>
+            </w:pPr>
+          </w:p>
+          <w:p>
+            <w:pPr>
+              <w:pStyle w:val="NoSpacing"/>
+              <w:rPr>
+                <w:rFonts w:ascii="Calibri" w:hAnsi="Calibri"/>
+                <w:sz w:val="18"/>
+                <w:szCs w:val="18"/>
+              </w:rPr>
+            </w:pPr>
+          </w:p>
+        </w:tc>
+      </w:tr>
+      <w:tr>
+        <w:trPr>
+          <w:gridBefore w:val="4"/>
+          <w:wBefore w:w="1093" w:type="dxa"/>
+          <w:cantSplit/>
+        </w:trPr>
+        <w:tc>
+          <w:tcPr>
+            <w:tcW w:w="4050" w:type="dxa"/>
+            <w:gridSpan w:val="4"/>
+            <w:tcBorders>
+              <w:right w:val="single" w:sz="4" w:space="0" w:color="auto"/>
+            </w:tcBorders>
+            <w:shd w:val="clear" w:color="000000" w:fill="D9D9D9"/>
+            <w:noWrap/>
+            <w:hideMark/>
+          </w:tcPr>
+          <w:p>
+            <w:pPr>
+              <w:pStyle w:val="NoSpacing"/>
+              <w:rPr>
+                <w:sz w:val="18"/>
+                <w:szCs w:val="18"/>
+              </w:rPr>
+            </w:pPr>
+            <w:r>
+              <w:rPr>
+                <w:sz w:val="18"/>
+                <w:szCs w:val="18"/>
+              </w:rPr>
+              <w:t>eDisposition.30 - Transport Disposition</w:t>
+            </w:r>
+          </w:p>
+        </w:tc>
+        <w:tc>
+          <w:tcPr>
+            <w:tcW w:w="4410" w:type="dxa"/>
+            <w:gridSpan w:val="2"/>
+            <w:vMerge/>
+            <w:tcBorders>
+              <w:left w:val="single" w:sz="4" w:space="0" w:color="auto"/>
+              <w:right w:val="single" w:sz="4" w:space="0" w:color="auto"/>
+            </w:tcBorders>
+            <w:shd w:val="clear" w:color="auto" w:fill="D9D9D9"/>
+            <w:noWrap/>
+          </w:tcPr>
+          <w:p>
+            <w:pPr>
+              <w:pStyle w:val="NoSpacing"/>
+              <w:rPr>
+                <w:sz w:val="18"/>
+                <w:szCs w:val="18"/>
+              </w:rPr>
+            </w:pPr>
+          </w:p>
+        </w:tc>
+      </w:tr>
+      <w:tr>
+        <w:trPr>
+          <w:gridBefore w:val="4"/>
+          <w:wBefore w:w="1093" w:type="dxa"/>
+          <w:cantSplit/>
+        </w:trPr>
+        <w:tc>
+          <w:tcPr>
+            <w:tcW w:w="900" w:type="dxa"/>
+            <w:gridSpan w:val="3"/>
+            <w:shd w:val="clear" w:color="auto" w:fill="auto"/>
+            <w:noWrap/>
+          </w:tcPr>
+          <w:p>
+            <w:pPr>
+              <w:pStyle w:val="NoSpacing"/>
+              <w:rPr>
+                <w:rFonts w:ascii="Calibri" w:hAnsi="Calibri" w:cs="Calibri"/>
+                <w:color w:val="000000"/>
+                <w:sz w:val="18"/>
+                <w:szCs w:val="18"/>
+              </w:rPr>
+            </w:pPr>
+            <w:r>
+              <w:rPr>
+                <w:rFonts w:ascii="Calibri" w:hAnsi="Calibri" w:cs="Calibri"/>
+                <w:color w:val="000000"/>
+                <w:sz w:val="18"/>
+                <w:szCs w:val="18"/>
+              </w:rPr>
+              <w:t>4230001</w:t>
+            </w:r>
+          </w:p>
+          <w:p>
+            <w:pPr>
+              <w:pStyle w:val="NoSpacing"/>
+              <w:rPr>
+                <w:rFonts w:ascii="Calibri" w:hAnsi="Calibri" w:cs="Calibri"/>
+                <w:color w:val="000000"/>
+                <w:sz w:val="18"/>
+                <w:szCs w:val="18"/>
+              </w:rPr>
+            </w:pPr>
+            <w:r>
+              <w:rPr>
+                <w:rFonts w:ascii="Calibri" w:hAnsi="Calibri" w:cs="Calibri"/>
+                <w:color w:val="000000"/>
+                <w:sz w:val="18"/>
+                <w:szCs w:val="18"/>
+              </w:rPr>
+              <w:t>4230003</w:t>
+            </w:r>
+          </w:p>
+        </w:tc>
+        <w:tc>
+          <w:tcPr>
+            <w:tcW w:w="3150" w:type="dxa"/>
+            <w:shd w:val="clear" w:color="auto" w:fill="auto"/>
+            <w:noWrap/>
+          </w:tcPr>
+          <w:p>
+            <w:pPr>
+              <w:pStyle w:val="NoSpacing"/>
+              <w:rPr>
+                <w:rFonts w:ascii="Calibri" w:hAnsi="Calibri" w:cs="Calibri"/>
+                <w:color w:val="000000"/>
+                <w:sz w:val="18"/>
+                <w:szCs w:val="18"/>
+              </w:rPr>
+            </w:pPr>
+            <w:r>
+              <w:rPr>
+                <w:rFonts w:ascii="Calibri" w:hAnsi="Calibri" w:cs="Calibri"/>
+                <w:color w:val="000000"/>
+                <w:sz w:val="18"/>
+                <w:szCs w:val="18"/>
+              </w:rPr>
+              <w:t>Transport by This EMS Unit…</w:t>
+            </w:r>
+          </w:p>
+        </w:tc>
+        <w:tc>
+          <w:tcPr>
             <w:tcW w:w="855" w:type="dxa"/>
-            <w:tcBorders>
-              <w:top w:val="single" w:sz="4" w:space="0" w:color="auto"/>
-              <w:left w:val="single" w:sz="4" w:space="0" w:color="auto"/>
-              <w:bottom w:val="single" w:sz="4" w:space="0" w:color="auto"/>
-              <w:right w:val="single" w:sz="4" w:space="0" w:color="auto"/>
-            </w:tcBorders>
             <w:shd w:val="clear" w:color="auto" w:fill="auto"/>
             <w:noWrap/>
           </w:tcPr>
@@ -42491,6 +42473,404 @@
                 <w:sz w:val="18"/>
                 <w:szCs w:val="18"/>
               </w:rPr>
+              <w:t>4212033</w:t>
+            </w:r>
+          </w:p>
+        </w:tc>
+        <w:tc>
+          <w:tcPr>
+            <w:tcW w:w="3555" w:type="dxa"/>
+            <w:shd w:val="clear" w:color="auto" w:fill="auto"/>
+          </w:tcPr>
+          <w:p>
+            <w:pPr>
+              <w:pStyle w:val="NoSpacing"/>
+              <w:rPr>
+                <w:rFonts w:ascii="Calibri" w:hAnsi="Calibri"/>
+                <w:sz w:val="18"/>
+                <w:szCs w:val="18"/>
+              </w:rPr>
+            </w:pPr>
+            <w:r>
+              <w:rPr>
+                <w:rFonts w:ascii="Calibri" w:hAnsi="Calibri"/>
+                <w:sz w:val="18"/>
+                <w:szCs w:val="18"/>
+              </w:rPr>
+              <w:t>Patient Treated, Transported by this EMS Unit</w:t>
+            </w:r>
+          </w:p>
+        </w:tc>
+      </w:tr>
+      <w:tr>
+        <w:trPr>
+          <w:gridBefore w:val="4"/>
+          <w:wBefore w:w="1093" w:type="dxa"/>
+          <w:cantSplit/>
+        </w:trPr>
+        <w:tc>
+          <w:tcPr>
+            <w:tcW w:w="900" w:type="dxa"/>
+            <w:gridSpan w:val="3"/>
+            <w:shd w:val="clear" w:color="auto" w:fill="auto"/>
+            <w:noWrap/>
+          </w:tcPr>
+          <w:p>
+            <w:pPr>
+              <w:pStyle w:val="NoSpacing"/>
+              <w:rPr>
+                <w:rFonts w:ascii="Calibri" w:hAnsi="Calibri" w:cs="Calibri"/>
+                <w:color w:val="000000"/>
+                <w:sz w:val="18"/>
+                <w:szCs w:val="18"/>
+              </w:rPr>
+            </w:pPr>
+            <w:r>
+              <w:rPr>
+                <w:rFonts w:ascii="Calibri" w:hAnsi="Calibri" w:cs="Calibri"/>
+                <w:color w:val="000000"/>
+                <w:sz w:val="18"/>
+                <w:szCs w:val="18"/>
+              </w:rPr>
+              <w:t>4230005</w:t>
+            </w:r>
+          </w:p>
+          <w:p>
+            <w:pPr>
+              <w:pStyle w:val="NoSpacing"/>
+              <w:rPr>
+                <w:rFonts w:ascii="Calibri" w:hAnsi="Calibri" w:cs="Calibri"/>
+                <w:color w:val="000000"/>
+                <w:sz w:val="18"/>
+                <w:szCs w:val="18"/>
+              </w:rPr>
+            </w:pPr>
+            <w:r>
+              <w:rPr>
+                <w:rFonts w:ascii="Calibri" w:hAnsi="Calibri" w:cs="Calibri"/>
+                <w:color w:val="000000"/>
+                <w:sz w:val="18"/>
+                <w:szCs w:val="18"/>
+              </w:rPr>
+              <w:t>4230007</w:t>
+            </w:r>
+          </w:p>
+        </w:tc>
+        <w:tc>
+          <w:tcPr>
+            <w:tcW w:w="3150" w:type="dxa"/>
+            <w:shd w:val="clear" w:color="auto" w:fill="auto"/>
+            <w:noWrap/>
+          </w:tcPr>
+          <w:p>
+            <w:pPr>
+              <w:pStyle w:val="NoSpacing"/>
+              <w:rPr>
+                <w:rFonts w:ascii="Calibri" w:hAnsi="Calibri" w:cs="Calibri"/>
+                <w:color w:val="000000"/>
+                <w:sz w:val="18"/>
+                <w:szCs w:val="18"/>
+              </w:rPr>
+            </w:pPr>
+            <w:r>
+              <w:rPr>
+                <w:rFonts w:ascii="Calibri" w:hAnsi="Calibri" w:cs="Calibri"/>
+                <w:color w:val="000000"/>
+                <w:sz w:val="18"/>
+                <w:szCs w:val="18"/>
+              </w:rPr>
+              <w:t>Transport by Another EMS Unit…</w:t>
+            </w:r>
+          </w:p>
+        </w:tc>
+        <w:tc>
+          <w:tcPr>
+            <w:tcW w:w="855" w:type="dxa"/>
+            <w:shd w:val="clear" w:color="auto" w:fill="auto"/>
+            <w:noWrap/>
+          </w:tcPr>
+          <w:p>
+            <w:pPr>
+              <w:pStyle w:val="NoSpacing"/>
+              <w:rPr>
+                <w:rFonts w:ascii="Calibri" w:hAnsi="Calibri"/>
+                <w:sz w:val="18"/>
+                <w:szCs w:val="18"/>
+              </w:rPr>
+            </w:pPr>
+            <w:r>
+              <w:rPr>
+                <w:rFonts w:ascii="Calibri" w:hAnsi="Calibri"/>
+                <w:sz w:val="18"/>
+                <w:szCs w:val="18"/>
+              </w:rPr>
+              <w:t>4212031</w:t>
+            </w:r>
+          </w:p>
+        </w:tc>
+        <w:tc>
+          <w:tcPr>
+            <w:tcW w:w="3555" w:type="dxa"/>
+            <w:shd w:val="clear" w:color="auto" w:fill="auto"/>
+          </w:tcPr>
+          <w:p>
+            <w:pPr>
+              <w:pStyle w:val="NoSpacing"/>
+              <w:rPr>
+                <w:rFonts w:ascii="Calibri" w:hAnsi="Calibri"/>
+                <w:sz w:val="18"/>
+                <w:szCs w:val="18"/>
+              </w:rPr>
+            </w:pPr>
+            <w:r>
+              <w:rPr>
+                <w:rFonts w:ascii="Calibri" w:hAnsi="Calibri"/>
+                <w:sz w:val="18"/>
+                <w:szCs w:val="18"/>
+              </w:rPr>
+              <w:t>Patient Treated, Transferred Care to Another EMS Unit</w:t>
+            </w:r>
+          </w:p>
+        </w:tc>
+      </w:tr>
+      <w:tr>
+        <w:trPr>
+          <w:gridBefore w:val="4"/>
+          <w:wBefore w:w="1093" w:type="dxa"/>
+          <w:cantSplit/>
+        </w:trPr>
+        <w:tc>
+          <w:tcPr>
+            <w:tcW w:w="900" w:type="dxa"/>
+            <w:gridSpan w:val="3"/>
+            <w:shd w:val="clear" w:color="auto" w:fill="auto"/>
+            <w:noWrap/>
+          </w:tcPr>
+          <w:p>
+            <w:pPr>
+              <w:pStyle w:val="NoSpacing"/>
+              <w:rPr>
+                <w:rFonts w:ascii="Calibri" w:hAnsi="Calibri" w:cs="Calibri"/>
+                <w:color w:val="000000"/>
+                <w:sz w:val="18"/>
+                <w:szCs w:val="18"/>
+              </w:rPr>
+            </w:pPr>
+            <w:r>
+              <w:rPr>
+                <w:rFonts w:ascii="Calibri" w:hAnsi="Calibri" w:cs="Calibri"/>
+                <w:color w:val="000000"/>
+                <w:sz w:val="18"/>
+                <w:szCs w:val="18"/>
+              </w:rPr>
+              <w:t>4230011</w:t>
+            </w:r>
+          </w:p>
+        </w:tc>
+        <w:tc>
+          <w:tcPr>
+            <w:tcW w:w="3150" w:type="dxa"/>
+            <w:shd w:val="clear" w:color="auto" w:fill="auto"/>
+            <w:noWrap/>
+          </w:tcPr>
+          <w:p>
+            <w:pPr>
+              <w:pStyle w:val="NoSpacing"/>
+              <w:rPr>
+                <w:rFonts w:ascii="Calibri" w:hAnsi="Calibri" w:cs="Calibri"/>
+                <w:color w:val="000000"/>
+                <w:sz w:val="18"/>
+                <w:szCs w:val="18"/>
+              </w:rPr>
+            </w:pPr>
+            <w:r>
+              <w:rPr>
+                <w:rFonts w:ascii="Calibri" w:hAnsi="Calibri" w:cs="Calibri"/>
+                <w:color w:val="000000"/>
+                <w:sz w:val="18"/>
+                <w:szCs w:val="18"/>
+              </w:rPr>
+              <w:t>Non-Patient Transport (Not Otherwise Listed)</w:t>
+            </w:r>
+          </w:p>
+        </w:tc>
+        <w:tc>
+          <w:tcPr>
+            <w:tcW w:w="855" w:type="dxa"/>
+            <w:shd w:val="clear" w:color="auto" w:fill="auto"/>
+            <w:noWrap/>
+          </w:tcPr>
+          <w:p>
+            <w:pPr>
+              <w:pStyle w:val="NoSpacing"/>
+              <w:rPr>
+                <w:rFonts w:ascii="Calibri" w:hAnsi="Calibri"/>
+                <w:sz w:val="18"/>
+                <w:szCs w:val="18"/>
+              </w:rPr>
+            </w:pPr>
+            <w:r>
+              <w:rPr>
+                <w:rFonts w:ascii="Calibri" w:hAnsi="Calibri"/>
+                <w:sz w:val="18"/>
+                <w:szCs w:val="18"/>
+              </w:rPr>
+              <w:t>4212043</w:t>
+            </w:r>
+          </w:p>
+        </w:tc>
+        <w:tc>
+          <w:tcPr>
+            <w:tcW w:w="3555" w:type="dxa"/>
+            <w:shd w:val="clear" w:color="auto" w:fill="auto"/>
+          </w:tcPr>
+          <w:p>
+            <w:pPr>
+              <w:pStyle w:val="NoSpacing"/>
+              <w:rPr>
+                <w:rFonts w:ascii="Calibri" w:hAnsi="Calibri"/>
+                <w:sz w:val="18"/>
+                <w:szCs w:val="18"/>
+              </w:rPr>
+            </w:pPr>
+            <w:r>
+              <w:rPr>
+                <w:rFonts w:ascii="Calibri" w:hAnsi="Calibri"/>
+                <w:sz w:val="18"/>
+                <w:szCs w:val="18"/>
+              </w:rPr>
+              <w:t>Transport Non-Patient, Organs, etc.</w:t>
+            </w:r>
+          </w:p>
+        </w:tc>
+      </w:tr>
+      <w:tr>
+        <w:trPr>
+          <w:gridBefore w:val="4"/>
+          <w:wBefore w:w="1093" w:type="dxa"/>
+          <w:cantSplit/>
+        </w:trPr>
+        <w:tc>
+          <w:tcPr>
+            <w:tcW w:w="900" w:type="dxa"/>
+            <w:gridSpan w:val="3"/>
+            <w:shd w:val="clear" w:color="auto" w:fill="auto"/>
+            <w:noWrap/>
+          </w:tcPr>
+          <w:p>
+            <w:pPr>
+              <w:pStyle w:val="NoSpacing"/>
+              <w:rPr>
+                <w:rFonts w:ascii="Calibri" w:hAnsi="Calibri" w:cs="Calibri"/>
+                <w:color w:val="000000"/>
+                <w:sz w:val="18"/>
+                <w:szCs w:val="18"/>
+              </w:rPr>
+            </w:pPr>
+            <w:r>
+              <w:rPr>
+                <w:rFonts w:ascii="Calibri" w:hAnsi="Calibri" w:cs="Calibri"/>
+                <w:color w:val="000000"/>
+                <w:sz w:val="18"/>
+                <w:szCs w:val="18"/>
+              </w:rPr>
+              <w:t>4230009</w:t>
+            </w:r>
+            <w:r>
+              <w:rPr>
+                <w:rFonts w:ascii="Calibri" w:hAnsi="Calibri" w:cs="Calibri"/>
+                <w:color w:val="000000"/>
+                <w:sz w:val="18"/>
+                <w:szCs w:val="18"/>
+              </w:rPr>
+              <w:br/>
+              <w:t>4230013</w:t>
+            </w:r>
+            <w:r>
+              <w:rPr>
+                <w:rFonts w:ascii="Calibri" w:hAnsi="Calibri" w:cs="Calibri"/>
+                <w:color w:val="000000"/>
+                <w:sz w:val="18"/>
+                <w:szCs w:val="18"/>
+              </w:rPr>
+              <w:br/>
+            </w:r>
+            <w:r>
+              <w:rPr>
+                <w:rFonts w:ascii="Calibri" w:hAnsi="Calibri" w:cs="Calibri"/>
+                <w:i/>
+                <w:iCs/>
+                <w:color w:val="000000"/>
+                <w:sz w:val="18"/>
+                <w:szCs w:val="18"/>
+              </w:rPr>
+              <w:t>NV</w:t>
+            </w:r>
+          </w:p>
+        </w:tc>
+        <w:tc>
+          <w:tcPr>
+            <w:tcW w:w="3150" w:type="dxa"/>
+            <w:shd w:val="clear" w:color="auto" w:fill="auto"/>
+            <w:noWrap/>
+          </w:tcPr>
+          <w:p>
+            <w:pPr>
+              <w:pStyle w:val="NoSpacing"/>
+              <w:rPr>
+                <w:rFonts w:ascii="Calibri" w:hAnsi="Calibri" w:cs="Calibri"/>
+                <w:i/>
+                <w:iCs/>
+                <w:color w:val="000000"/>
+                <w:sz w:val="18"/>
+                <w:szCs w:val="18"/>
+              </w:rPr>
+            </w:pPr>
+            <w:r>
+              <w:rPr>
+                <w:rFonts w:ascii="Calibri" w:hAnsi="Calibri" w:cs="Calibri"/>
+                <w:i/>
+                <w:iCs/>
+                <w:color w:val="000000"/>
+                <w:sz w:val="18"/>
+                <w:szCs w:val="18"/>
+              </w:rPr>
+              <w:t>All other values</w:t>
+            </w:r>
+            <w:r>
+              <w:rPr>
+                <w:rFonts w:ascii="Calibri" w:hAnsi="Calibri" w:cs="Calibri"/>
+                <w:i/>
+                <w:iCs/>
+                <w:color w:val="000000"/>
+                <w:sz w:val="18"/>
+                <w:szCs w:val="18"/>
+              </w:rPr>
+              <w:t xml:space="preserve"> or Not Values</w:t>
+            </w:r>
+          </w:p>
+        </w:tc>
+        <w:tc>
+          <w:tcPr>
+            <w:tcW w:w="855" w:type="dxa"/>
+            <w:shd w:val="clear" w:color="auto" w:fill="auto"/>
+            <w:noWrap/>
+          </w:tcPr>
+          <w:p>
+            <w:pPr>
+              <w:pStyle w:val="NoSpacing"/>
+              <w:rPr>
+                <w:rFonts w:ascii="Calibri" w:hAnsi="Calibri"/>
+                <w:sz w:val="18"/>
+                <w:szCs w:val="18"/>
+              </w:rPr>
+            </w:pPr>
+            <w:r>
+              <w:rPr>
+                <w:rFonts w:ascii="Calibri" w:hAnsi="Calibri"/>
+                <w:sz w:val="18"/>
+                <w:szCs w:val="18"/>
+              </w:rPr>
               <w:t>4212021</w:t>
             </w:r>
           </w:p>
@@ -42498,12 +42878,6 @@
         <w:tc>
           <w:tcPr>
             <w:tcW w:w="3555" w:type="dxa"/>
-            <w:tcBorders>
-              <w:top w:val="single" w:sz="4" w:space="0" w:color="auto"/>
-              <w:left w:val="single" w:sz="4" w:space="0" w:color="auto"/>
-              <w:bottom w:val="single" w:sz="4" w:space="0" w:color="auto"/>
-              <w:right w:val="single" w:sz="4" w:space="0" w:color="auto"/>
-            </w:tcBorders>
             <w:shd w:val="clear" w:color="auto" w:fill="auto"/>
           </w:tcPr>
           <w:p>
@@ -42522,6 +42896,109 @@
                 <w:szCs w:val="18"/>
               </w:rPr>
               <w:t>Patient Evaluated, No Treatment/Transport Required</w:t>
+            </w:r>
+          </w:p>
+        </w:tc>
+      </w:tr>
+      <w:bookmarkEnd w:id="4"/>
+      <w:tr>
+        <w:trPr>
+          <w:cantSplit/>
+        </w:trPr>
+        <w:tc>
+          <w:tcPr>
+            <w:tcW w:w="913" w:type="dxa"/>
+            <w:gridSpan w:val="3"/>
+            <w:shd w:val="clear" w:color="auto" w:fill="auto"/>
+            <w:noWrap/>
+          </w:tcPr>
+          <w:p>
+            <w:pPr>
+              <w:pStyle w:val="NoSpacing"/>
+              <w:rPr>
+                <w:sz w:val="18"/>
+                <w:szCs w:val="18"/>
+              </w:rPr>
+            </w:pPr>
+            <w:r>
+              <w:rPr>
+                <w:sz w:val="18"/>
+                <w:szCs w:val="18"/>
+              </w:rPr>
+              <w:t>4227003</w:t>
+            </w:r>
+          </w:p>
+        </w:tc>
+        <w:tc>
+          <w:tcPr>
+            <w:tcW w:w="4230" w:type="dxa"/>
+            <w:gridSpan w:val="5"/>
+            <w:shd w:val="clear" w:color="auto" w:fill="auto"/>
+            <w:noWrap/>
+          </w:tcPr>
+          <w:p>
+            <w:pPr>
+              <w:pStyle w:val="NoSpacing"/>
+              <w:rPr>
+                <w:sz w:val="18"/>
+                <w:szCs w:val="18"/>
+              </w:rPr>
+            </w:pPr>
+            <w:r>
+              <w:rPr>
+                <w:sz w:val="18"/>
+                <w:szCs w:val="18"/>
+              </w:rPr>
+              <w:t>Cancelled on Scene</w:t>
+            </w:r>
+          </w:p>
+        </w:tc>
+        <w:tc>
+          <w:tcPr>
+            <w:tcW w:w="855" w:type="dxa"/>
+            <w:shd w:val="clear" w:color="auto" w:fill="auto"/>
+            <w:noWrap/>
+          </w:tcPr>
+          <w:p>
+            <w:pPr>
+              <w:pStyle w:val="NoSpacing"/>
+              <w:rPr>
+                <w:rFonts w:ascii="Calibri" w:hAnsi="Calibri"/>
+                <w:sz w:val="18"/>
+                <w:szCs w:val="18"/>
+              </w:rPr>
+            </w:pPr>
+            <w:r>
+              <w:rPr>
+                <w:rFonts w:ascii="Calibri" w:hAnsi="Calibri"/>
+                <w:sz w:val="18"/>
+                <w:szCs w:val="18"/>
+              </w:rPr>
+              <w:t>4212009</w:t>
+            </w:r>
+          </w:p>
+        </w:tc>
+        <w:tc>
+          <w:tcPr>
+            <w:tcW w:w="3555" w:type="dxa"/>
+            <w:shd w:val="clear" w:color="auto" w:fill="auto"/>
+          </w:tcPr>
+          <w:p>
+            <w:pPr>
+              <w:pStyle w:val="NoSpacing"/>
+              <w:rPr>
+                <w:rFonts w:ascii="Calibri" w:hAnsi="Calibri"/>
+                <w:sz w:val="18"/>
+                <w:szCs w:val="18"/>
+              </w:rPr>
+            </w:pPr>
+            <w:r>
+              <w:rPr>
+                <w:rFonts w:ascii="Calibri" w:hAnsi="Calibri"/>
+                <w:sz w:val="18"/>
+                <w:szCs w:val="18"/>
+              </w:rPr>
+              <w:t>Canceled on Scene (No Patient Contact)</w:t>
             </w:r>
           </w:p>
         </w:tc>
@@ -42550,7 +43027,7 @@
                 <w:sz w:val="18"/>
                 <w:szCs w:val="18"/>
               </w:rPr>
-              <w:t>4227003</w:t>
+              <w:t>4227005</w:t>
             </w:r>
           </w:p>
         </w:tc>
@@ -42574,7 +43051,7 @@
                 <w:sz w:val="18"/>
                 <w:szCs w:val="18"/>
               </w:rPr>
-              <w:t>Cancelled on Scene</w:t>
+              <w:t>Cancelled Prior to Arrival at Scene</w:t>
             </w:r>
           </w:p>
         </w:tc>
@@ -42599,7 +43076,7 @@
                 <w:sz w:val="18"/>
                 <w:szCs w:val="18"/>
               </w:rPr>
-              <w:t>4212009</w:t>
+              <w:t>4212007</w:t>
             </w:r>
           </w:p>
         </w:tc>
@@ -42619,128 +43096,10 @@
             </w:pPr>
             <w:r>
               <w:rPr>
-                <w:rFonts w:ascii="Calibri" w:hAnsi="Calibri"/>
-                <w:sz w:val="18"/>
-                <w:szCs w:val="18"/>
-              </w:rPr>
-              <w:t>Canceled on Scene (No Patient Contact)</w:t>
-            </w:r>
-          </w:p>
-        </w:tc>
-      </w:tr>
-      <w:tr>
-        <w:trPr>
-          <w:cantSplit/>
-        </w:trPr>
-        <w:tc>
-          <w:tcPr>
-            <w:tcW w:w="913" w:type="dxa"/>
-            <w:gridSpan w:val="3"/>
-            <w:shd w:val="clear" w:color="auto" w:fill="auto"/>
-            <w:noWrap/>
-          </w:tcPr>
-          <w:p>
-            <w:pPr>
-              <w:pStyle w:val="NoSpacing"/>
-              <w:rPr>
-                <w:sz w:val="18"/>
-                <w:szCs w:val="18"/>
-              </w:rPr>
-            </w:pPr>
-            <w:r>
-              <w:rPr>
-                <w:sz w:val="18"/>
-                <w:szCs w:val="18"/>
-              </w:rPr>
-              <w:t>4227005</w:t>
-            </w:r>
-          </w:p>
-        </w:tc>
-        <w:tc>
-          <w:tcPr>
-            <w:tcW w:w="4230" w:type="dxa"/>
-            <w:gridSpan w:val="5"/>
-            <w:shd w:val="clear" w:color="auto" w:fill="auto"/>
-            <w:noWrap/>
-          </w:tcPr>
-          <w:p>
-            <w:pPr>
-              <w:pStyle w:val="NoSpacing"/>
-              <w:rPr>
-                <w:sz w:val="18"/>
-                <w:szCs w:val="18"/>
-              </w:rPr>
-            </w:pPr>
-            <w:r>
-              <w:rPr>
-                <w:sz w:val="18"/>
-                <w:szCs w:val="18"/>
-              </w:rPr>
-              <w:t>Cancelled Prior to Arrival at Scene</w:t>
-            </w:r>
-          </w:p>
-        </w:tc>
-        <w:tc>
-          <w:tcPr>
-            <w:tcW w:w="855" w:type="dxa"/>
-            <w:shd w:val="clear" w:color="auto" w:fill="auto"/>
-            <w:noWrap/>
-          </w:tcPr>
-          <w:p>
-            <w:pPr>
-              <w:pStyle w:val="NoSpacing"/>
-              <w:rPr>
-                <w:rFonts w:ascii="Calibri" w:hAnsi="Calibri"/>
-                <w:sz w:val="18"/>
-                <w:szCs w:val="18"/>
-              </w:rPr>
-            </w:pPr>
-            <w:r>
-              <w:rPr>
-                <w:rFonts w:ascii="Calibri" w:hAnsi="Calibri"/>
-                <w:sz w:val="18"/>
-                <w:szCs w:val="18"/>
-              </w:rPr>
-              <w:t>4212007</w:t>
-            </w:r>
-          </w:p>
-        </w:tc>
-        <w:tc>
-          <w:tcPr>
-            <w:tcW w:w="3555" w:type="dxa"/>
-            <w:shd w:val="clear" w:color="auto" w:fill="auto"/>
-          </w:tcPr>
-          <w:p>
-            <w:pPr>
-              <w:pStyle w:val="NoSpacing"/>
-              <w:rPr>
-                <w:rFonts w:ascii="Calibri" w:hAnsi="Calibri"/>
-                <w:sz w:val="18"/>
-                <w:szCs w:val="18"/>
-              </w:rPr>
-            </w:pPr>
-            <w:r>
-              <w:rPr>
-                <w:sz w:val="18"/>
-                <w:szCs w:val="18"/>
-              </w:rPr>
-              <w:t xml:space="preserve">Canceled (Prior to Arrival </w:t>
-            </w:r>
-            <w:proofErr w:type="gramStart"/>
-            <w:r>
-              <w:rPr>
-                <w:sz w:val="18"/>
-                <w:szCs w:val="18"/>
-              </w:rPr>
-              <w:t>At</w:t>
-            </w:r>
-            <w:proofErr w:type="gramEnd"/>
-            <w:r>
-              <w:rPr>
-                <w:sz w:val="18"/>
-                <w:szCs w:val="18"/>
-              </w:rPr>
-              <w:t xml:space="preserve"> Scene)</w:t>
+                <w:sz w:val="18"/>
+                <w:szCs w:val="18"/>
+              </w:rPr>
+              <w:t>Canceled (Prior to Arrival At Scene)</w:t>
             </w:r>
           </w:p>
         </w:tc>
@@ -43336,6 +43695,7 @@
                 <w:sz w:val="18"/>
                 <w:szCs w:val="18"/>
               </w:rPr>
+              <w:lastRenderedPageBreak/>
               <w:t>4229001</w:t>
             </w:r>
           </w:p>
@@ -43860,7 +44220,6 @@
         </w:numPr>
       </w:pPr>
       <w:r>
-        <w:lastRenderedPageBreak/>
         <w:t xml:space="preserve">If there are non-empty </w:t>
       </w:r>
       <w:r>
@@ -43917,15 +44276,7 @@
     </w:p>
     <w:p>
       <w:r>
-        <w:t>Remove @</w:t>
-      </w:r>
-      <w:proofErr w:type="spellStart"/>
-      <w:r>
-        <w:t>CorrelationID</w:t>
-      </w:r>
-      <w:proofErr w:type="spellEnd"/>
-      <w:r>
-        <w:t>.</w:t>
+        <w:t>Remove @CorrelationID.</w:t>
       </w:r>
     </w:p>
     <w:p>
@@ -43940,11 +44291,9 @@
       <w:r>
         <w:t xml:space="preserve">Un-enclose from new element </w:t>
       </w:r>
-      <w:proofErr w:type="spellStart"/>
       <w:r>
         <w:t>eOutcome.EmergencyDepartmentProceduresGroup</w:t>
       </w:r>
-      <w:proofErr w:type="spellEnd"/>
       <w:r>
         <w:t xml:space="preserve">. </w:t>
       </w:r>
@@ -43952,21 +44301,11 @@
         <w:t xml:space="preserve">Move </w:t>
       </w:r>
       <w:r>
-        <w:t>@</w:t>
+        <w:t xml:space="preserve">@CorrelationID from </w:t>
       </w:r>
-      <w:proofErr w:type="spellStart"/>
-      <w:r>
-        <w:t>CorrelationID</w:t>
-      </w:r>
-      <w:proofErr w:type="spellEnd"/>
-      <w:r>
-        <w:t xml:space="preserve"> from </w:t>
-      </w:r>
-      <w:proofErr w:type="spellStart"/>
       <w:r>
         <w:t>eOutcome.EmergencyDepartmentProceduresGroup</w:t>
       </w:r>
-      <w:proofErr w:type="spellEnd"/>
       <w:r>
         <w:t xml:space="preserve"> to eOutcome.09.</w:t>
       </w:r>
@@ -43983,7 +44322,6 @@
       <w:r>
         <w:t xml:space="preserve">Un-enclose from new element </w:t>
       </w:r>
-      <w:proofErr w:type="spellStart"/>
       <w:r>
         <w:t>eOutcome.</w:t>
       </w:r>
@@ -43993,7 +44331,6 @@
       <w:r>
         <w:t>ProceduresGroup</w:t>
       </w:r>
-      <w:proofErr w:type="spellEnd"/>
       <w:r>
         <w:t xml:space="preserve">. </w:t>
       </w:r>
@@ -44001,17 +44338,8 @@
         <w:t xml:space="preserve">Move </w:t>
       </w:r>
       <w:r>
-        <w:t>@</w:t>
+        <w:t xml:space="preserve">@CorrelationID from </w:t>
       </w:r>
-      <w:proofErr w:type="spellStart"/>
-      <w:r>
-        <w:t>CorrelationID</w:t>
-      </w:r>
-      <w:proofErr w:type="spellEnd"/>
-      <w:r>
-        <w:t xml:space="preserve"> from </w:t>
-      </w:r>
-      <w:proofErr w:type="spellStart"/>
       <w:r>
         <w:t>eOutcome.</w:t>
       </w:r>
@@ -44021,7 +44349,6 @@
       <w:r>
         <w:t>ProceduresGroup</w:t>
       </w:r>
-      <w:proofErr w:type="spellEnd"/>
       <w:r>
         <w:t xml:space="preserve"> to eOutcome.12.</w:t>
       </w:r>
@@ -44342,11 +44669,10 @@
       <w:pPr>
         <w:pStyle w:val="Heading1"/>
       </w:pPr>
-      <w:proofErr w:type="spellStart"/>
       <w:r>
+        <w:lastRenderedPageBreak/>
         <w:t>AnnualAgencyStatistics</w:t>
       </w:r>
-      <w:proofErr w:type="spellEnd"/>
     </w:p>
     <w:p>
       <w:r>
@@ -44763,24 +45089,14 @@
       <w:r>
         <w:t>@</w:t>
       </w:r>
-      <w:proofErr w:type="spellStart"/>
       <w:r>
-        <w:t>CodeType</w:t>
-      </w:r>
-      <w:proofErr w:type="spellEnd"/>
-      <w:r>
-        <w:t xml:space="preserve">. Remove instances where </w:t>
+        <w:t xml:space="preserve">CodeType. Remove instances where </w:t>
       </w:r>
       <w:r>
         <w:t>@</w:t>
       </w:r>
-      <w:proofErr w:type="spellStart"/>
       <w:r>
-        <w:t>CodeType</w:t>
-      </w:r>
-      <w:proofErr w:type="spellEnd"/>
-      <w:r>
-        <w:t xml:space="preserve"> is 9924005 (SNOMED) or value is longer than 7 characters. If no instances remain, insert one instance with value 7806 (Oxygen).</w:t>
+        <w:t>CodeType is 9924005 (SNOMED) or value is longer than 7 characters. If no instances remain, insert one instance with value 7806 (Oxygen).</w:t>
       </w:r>
     </w:p>
     <w:p>
@@ -44788,7 +45104,6 @@
         <w:pStyle w:val="Heading1"/>
       </w:pPr>
       <w:r>
-        <w:lastRenderedPageBreak/>
         <w:t xml:space="preserve">dFacility.04 - </w:t>
       </w:r>
       <w:r>
@@ -45263,7 +45578,6 @@
                 <w:szCs w:val="18"/>
               </w:rPr>
             </w:pPr>
-            <w:proofErr w:type="spellStart"/>
             <w:r>
               <w:rPr>
                 <w:sz w:val="18"/>
@@ -45271,7 +45585,6 @@
               </w:rPr>
               <w:t>sdCustomConfiguration</w:t>
             </w:r>
-            <w:proofErr w:type="spellEnd"/>
           </w:p>
         </w:tc>
         <w:tc>
@@ -45285,7 +45598,6 @@
                 <w:szCs w:val="18"/>
               </w:rPr>
             </w:pPr>
-            <w:proofErr w:type="spellStart"/>
             <w:r>
               <w:rPr>
                 <w:sz w:val="18"/>
@@ -45293,7 +45605,6 @@
               </w:rPr>
               <w:t>dCustomConfiguration</w:t>
             </w:r>
-            <w:proofErr w:type="spellEnd"/>
           </w:p>
         </w:tc>
         <w:tc>
@@ -45329,21 +45640,12 @@
                 <w:szCs w:val="18"/>
               </w:rPr>
             </w:pPr>
-            <w:proofErr w:type="spellStart"/>
-            <w:r>
-              <w:rPr>
-                <w:sz w:val="18"/>
-                <w:szCs w:val="18"/>
-              </w:rPr>
-              <w:t>sdCustomConfiguration</w:t>
-            </w:r>
-            <w:proofErr w:type="spellEnd"/>
-            <w:r>
-              <w:rPr>
-                <w:sz w:val="18"/>
-                <w:szCs w:val="18"/>
-              </w:rPr>
-              <w:t>.</w:t>
+            <w:r>
+              <w:rPr>
+                <w:sz w:val="18"/>
+                <w:szCs w:val="18"/>
+              </w:rPr>
+              <w:t>sdCustomConfiguration.</w:t>
             </w:r>
             <w:r>
               <w:rPr>
@@ -45352,7 +45654,6 @@
               </w:rPr>
               <w:t xml:space="preserve"> ‌</w:t>
             </w:r>
-            <w:proofErr w:type="spellStart"/>
             <w:r>
               <w:rPr>
                 <w:sz w:val="18"/>
@@ -45360,7 +45661,6 @@
               </w:rPr>
               <w:t>CustomGroup</w:t>
             </w:r>
-            <w:proofErr w:type="spellEnd"/>
           </w:p>
         </w:tc>
         <w:tc>
@@ -45374,22 +45674,12 @@
                 <w:szCs w:val="18"/>
               </w:rPr>
             </w:pPr>
-            <w:proofErr w:type="spellStart"/>
-            <w:proofErr w:type="gramStart"/>
-            <w:r>
-              <w:rPr>
-                <w:sz w:val="18"/>
-                <w:szCs w:val="18"/>
-              </w:rPr>
-              <w:t>dCustomConfiguration</w:t>
-            </w:r>
-            <w:proofErr w:type="spellEnd"/>
-            <w:r>
-              <w:rPr>
-                <w:sz w:val="18"/>
-                <w:szCs w:val="18"/>
-              </w:rPr>
-              <w:t>.</w:t>
+            <w:r>
+              <w:rPr>
+                <w:sz w:val="18"/>
+                <w:szCs w:val="18"/>
+              </w:rPr>
+              <w:t>dCustomConfiguration.</w:t>
             </w:r>
             <w:r>
               <w:rPr>
@@ -45398,8 +45688,6 @@
               </w:rPr>
               <w:t>‌</w:t>
             </w:r>
-            <w:proofErr w:type="spellStart"/>
-            <w:proofErr w:type="gramEnd"/>
             <w:r>
               <w:rPr>
                 <w:sz w:val="18"/>
@@ -45407,7 +45695,6 @@
               </w:rPr>
               <w:t>CustomGroup</w:t>
             </w:r>
-            <w:proofErr w:type="spellEnd"/>
           </w:p>
         </w:tc>
         <w:tc>
@@ -46064,7 +46351,6 @@
                 <w:szCs w:val="18"/>
               </w:rPr>
             </w:pPr>
-            <w:proofErr w:type="spellStart"/>
             <w:r>
               <w:rPr>
                 <w:sz w:val="18"/>
@@ -46072,7 +46358,6 @@
               </w:rPr>
               <w:t>seCustomConfiguration</w:t>
             </w:r>
-            <w:proofErr w:type="spellEnd"/>
           </w:p>
         </w:tc>
         <w:tc>
@@ -46086,7 +46371,6 @@
                 <w:szCs w:val="18"/>
               </w:rPr>
             </w:pPr>
-            <w:proofErr w:type="spellStart"/>
             <w:r>
               <w:rPr>
                 <w:sz w:val="18"/>
@@ -46094,7 +46378,6 @@
               </w:rPr>
               <w:t>eCustomConfiguration</w:t>
             </w:r>
-            <w:proofErr w:type="spellEnd"/>
           </w:p>
         </w:tc>
         <w:tc>
@@ -46130,21 +46413,12 @@
                 <w:szCs w:val="18"/>
               </w:rPr>
             </w:pPr>
-            <w:proofErr w:type="spellStart"/>
-            <w:r>
-              <w:rPr>
-                <w:sz w:val="18"/>
-                <w:szCs w:val="18"/>
-              </w:rPr>
-              <w:t>seCustomConfiguration</w:t>
-            </w:r>
-            <w:proofErr w:type="spellEnd"/>
-            <w:r>
-              <w:rPr>
-                <w:sz w:val="18"/>
-                <w:szCs w:val="18"/>
-              </w:rPr>
-              <w:t>.</w:t>
+            <w:r>
+              <w:rPr>
+                <w:sz w:val="18"/>
+                <w:szCs w:val="18"/>
+              </w:rPr>
+              <w:t>seCustomConfiguration.</w:t>
             </w:r>
             <w:r>
               <w:rPr>
@@ -46153,7 +46427,6 @@
               </w:rPr>
               <w:t xml:space="preserve"> ‌</w:t>
             </w:r>
-            <w:proofErr w:type="spellStart"/>
             <w:r>
               <w:rPr>
                 <w:sz w:val="18"/>
@@ -46161,7 +46434,6 @@
               </w:rPr>
               <w:t>CustomGroup</w:t>
             </w:r>
-            <w:proofErr w:type="spellEnd"/>
           </w:p>
         </w:tc>
         <w:tc>
@@ -46175,21 +46447,12 @@
                 <w:szCs w:val="18"/>
               </w:rPr>
             </w:pPr>
-            <w:proofErr w:type="spellStart"/>
-            <w:r>
-              <w:rPr>
-                <w:sz w:val="18"/>
-                <w:szCs w:val="18"/>
-              </w:rPr>
-              <w:t>eCustomConfiguration</w:t>
-            </w:r>
-            <w:proofErr w:type="spellEnd"/>
-            <w:r>
-              <w:rPr>
-                <w:sz w:val="18"/>
-                <w:szCs w:val="18"/>
-              </w:rPr>
-              <w:t>.</w:t>
+            <w:r>
+              <w:rPr>
+                <w:sz w:val="18"/>
+                <w:szCs w:val="18"/>
+              </w:rPr>
+              <w:t>eCustomConfiguration.</w:t>
             </w:r>
             <w:r>
               <w:rPr>
@@ -46198,7 +46461,6 @@
               </w:rPr>
               <w:t xml:space="preserve"> ‌</w:t>
             </w:r>
-            <w:proofErr w:type="spellStart"/>
             <w:r>
               <w:rPr>
                 <w:sz w:val="18"/>
@@ -46206,7 +46468,6 @@
               </w:rPr>
               <w:t>CustomGroup</w:t>
             </w:r>
-            <w:proofErr w:type="spellEnd"/>
           </w:p>
         </w:tc>
         <w:tc>
@@ -46454,6 +46715,7 @@
                 <w:sz w:val="18"/>
                 <w:szCs w:val="18"/>
               </w:rPr>
+              <w:lastRenderedPageBreak/>
               <w:t>seCustomConfiguration.04</w:t>
             </w:r>
           </w:p>
@@ -46862,7 +47124,6 @@
                 <w:szCs w:val="18"/>
               </w:rPr>
             </w:pPr>
-            <w:proofErr w:type="spellStart"/>
             <w:r>
               <w:rPr>
                 <w:sz w:val="18"/>
@@ -46870,7 +47131,6 @@
               </w:rPr>
               <w:t>sElement</w:t>
             </w:r>
-            <w:proofErr w:type="spellEnd"/>
           </w:p>
         </w:tc>
         <w:tc>
@@ -46884,7 +47144,6 @@
                 <w:szCs w:val="18"/>
               </w:rPr>
             </w:pPr>
-            <w:proofErr w:type="spellStart"/>
             <w:r>
               <w:rPr>
                 <w:sz w:val="18"/>
@@ -46892,7 +47151,6 @@
               </w:rPr>
               <w:t>dState</w:t>
             </w:r>
-            <w:proofErr w:type="spellEnd"/>
           </w:p>
         </w:tc>
         <w:tc>
@@ -46995,7 +47253,6 @@
                 <w:szCs w:val="18"/>
               </w:rPr>
             </w:pPr>
-            <w:proofErr w:type="spellStart"/>
             <w:r>
               <w:rPr>
                 <w:sz w:val="18"/>
@@ -47003,7 +47260,6 @@
               </w:rPr>
               <w:t>sElement</w:t>
             </w:r>
-            <w:proofErr w:type="spellEnd"/>
           </w:p>
         </w:tc>
         <w:tc>
@@ -47017,7 +47273,6 @@
                 <w:szCs w:val="18"/>
               </w:rPr>
             </w:pPr>
-            <w:proofErr w:type="spellStart"/>
             <w:r>
               <w:rPr>
                 <w:sz w:val="18"/>
@@ -47025,7 +47280,6 @@
               </w:rPr>
               <w:t>eState</w:t>
             </w:r>
-            <w:proofErr w:type="spellEnd"/>
           </w:p>
         </w:tc>
         <w:tc>
@@ -47129,7 +47383,6 @@
                 <w:szCs w:val="18"/>
               </w:rPr>
             </w:pPr>
-            <w:proofErr w:type="spellStart"/>
             <w:r>
               <w:rPr>
                 <w:sz w:val="18"/>
@@ -47137,7 +47390,6 @@
               </w:rPr>
               <w:t>sConfiguration</w:t>
             </w:r>
-            <w:proofErr w:type="spellEnd"/>
           </w:p>
         </w:tc>
         <w:tc>
@@ -47151,7 +47403,6 @@
                 <w:szCs w:val="18"/>
               </w:rPr>
             </w:pPr>
-            <w:proofErr w:type="spellStart"/>
             <w:r>
               <w:rPr>
                 <w:sz w:val="18"/>
@@ -47159,7 +47410,6 @@
               </w:rPr>
               <w:t>dConfiguration</w:t>
             </w:r>
-            <w:proofErr w:type="spellEnd"/>
           </w:p>
         </w:tc>
         <w:tc>
@@ -47264,21 +47514,12 @@
                 <w:szCs w:val="18"/>
               </w:rPr>
             </w:pPr>
-            <w:proofErr w:type="spellStart"/>
-            <w:r>
-              <w:rPr>
-                <w:sz w:val="18"/>
-                <w:szCs w:val="18"/>
-              </w:rPr>
-              <w:t>sConfiguration</w:t>
-            </w:r>
-            <w:proofErr w:type="spellEnd"/>
-            <w:r>
-              <w:rPr>
-                <w:sz w:val="18"/>
-                <w:szCs w:val="18"/>
-              </w:rPr>
-              <w:t>.</w:t>
+            <w:r>
+              <w:rPr>
+                <w:sz w:val="18"/>
+                <w:szCs w:val="18"/>
+              </w:rPr>
+              <w:t>sConfiguration.</w:t>
             </w:r>
             <w:r>
               <w:rPr>
@@ -47287,7 +47528,6 @@
               </w:rPr>
               <w:t xml:space="preserve"> ‌</w:t>
             </w:r>
-            <w:proofErr w:type="spellStart"/>
             <w:r>
               <w:rPr>
                 <w:sz w:val="18"/>
@@ -47295,7 +47535,6 @@
               </w:rPr>
               <w:t>ProcedureGroup</w:t>
             </w:r>
-            <w:proofErr w:type="spellEnd"/>
           </w:p>
         </w:tc>
         <w:tc>
@@ -47309,21 +47548,12 @@
                 <w:szCs w:val="18"/>
               </w:rPr>
             </w:pPr>
-            <w:proofErr w:type="spellStart"/>
-            <w:r>
-              <w:rPr>
-                <w:sz w:val="18"/>
-                <w:szCs w:val="18"/>
-              </w:rPr>
-              <w:t>dConfiguration</w:t>
-            </w:r>
-            <w:proofErr w:type="spellEnd"/>
-            <w:r>
-              <w:rPr>
-                <w:sz w:val="18"/>
-                <w:szCs w:val="18"/>
-              </w:rPr>
-              <w:t>.</w:t>
+            <w:r>
+              <w:rPr>
+                <w:sz w:val="18"/>
+                <w:szCs w:val="18"/>
+              </w:rPr>
+              <w:t>dConfiguration.</w:t>
             </w:r>
             <w:r>
               <w:rPr>
@@ -47332,7 +47562,6 @@
               </w:rPr>
               <w:t xml:space="preserve"> ‌</w:t>
             </w:r>
-            <w:proofErr w:type="spellStart"/>
             <w:r>
               <w:rPr>
                 <w:sz w:val="18"/>
@@ -47340,7 +47569,6 @@
               </w:rPr>
               <w:t>ProcedureGroup</w:t>
             </w:r>
-            <w:proofErr w:type="spellEnd"/>
           </w:p>
         </w:tc>
         <w:tc>
@@ -47514,22 +47742,12 @@
                 <w:szCs w:val="18"/>
               </w:rPr>
             </w:pPr>
-            <w:proofErr w:type="spellStart"/>
-            <w:r>
-              <w:rPr>
-                <w:sz w:val="18"/>
-                <w:szCs w:val="18"/>
-              </w:rPr>
-              <w:lastRenderedPageBreak/>
-              <w:t>sConfiguration</w:t>
-            </w:r>
-            <w:proofErr w:type="spellEnd"/>
-            <w:r>
-              <w:rPr>
-                <w:sz w:val="18"/>
-                <w:szCs w:val="18"/>
-              </w:rPr>
-              <w:t>.</w:t>
+            <w:r>
+              <w:rPr>
+                <w:sz w:val="18"/>
+                <w:szCs w:val="18"/>
+              </w:rPr>
+              <w:t>sConfiguration.</w:t>
             </w:r>
             <w:r>
               <w:rPr>
@@ -47538,7 +47756,6 @@
               </w:rPr>
               <w:t xml:space="preserve"> ‌</w:t>
             </w:r>
-            <w:proofErr w:type="spellStart"/>
             <w:r>
               <w:rPr>
                 <w:sz w:val="18"/>
@@ -47546,7 +47763,6 @@
               </w:rPr>
               <w:t>MedicationGroup</w:t>
             </w:r>
-            <w:proofErr w:type="spellEnd"/>
           </w:p>
         </w:tc>
         <w:tc>
@@ -47560,21 +47776,12 @@
                 <w:szCs w:val="18"/>
               </w:rPr>
             </w:pPr>
-            <w:proofErr w:type="spellStart"/>
-            <w:r>
-              <w:rPr>
-                <w:sz w:val="18"/>
-                <w:szCs w:val="18"/>
-              </w:rPr>
-              <w:t>dConfiguration</w:t>
-            </w:r>
-            <w:proofErr w:type="spellEnd"/>
-            <w:r>
-              <w:rPr>
-                <w:sz w:val="18"/>
-                <w:szCs w:val="18"/>
-              </w:rPr>
-              <w:t>.</w:t>
+            <w:r>
+              <w:rPr>
+                <w:sz w:val="18"/>
+                <w:szCs w:val="18"/>
+              </w:rPr>
+              <w:t>dConfiguration.</w:t>
             </w:r>
             <w:r>
               <w:rPr>
@@ -47583,7 +47790,6 @@
               </w:rPr>
               <w:t xml:space="preserve"> ‌</w:t>
             </w:r>
-            <w:proofErr w:type="spellStart"/>
             <w:r>
               <w:rPr>
                 <w:sz w:val="18"/>
@@ -47591,7 +47797,6 @@
               </w:rPr>
               <w:t>MedicationGroup</w:t>
             </w:r>
-            <w:proofErr w:type="spellEnd"/>
           </w:p>
         </w:tc>
         <w:tc>
@@ -47834,7 +48039,6 @@
                 <w:szCs w:val="18"/>
               </w:rPr>
             </w:pPr>
-            <w:proofErr w:type="spellStart"/>
             <w:r>
               <w:rPr>
                 <w:sz w:val="18"/>
@@ -47842,7 +48046,6 @@
               </w:rPr>
               <w:t>sAgency</w:t>
             </w:r>
-            <w:proofErr w:type="spellEnd"/>
           </w:p>
         </w:tc>
         <w:tc>
@@ -47856,7 +48059,6 @@
                 <w:szCs w:val="18"/>
               </w:rPr>
             </w:pPr>
-            <w:proofErr w:type="spellStart"/>
             <w:r>
               <w:rPr>
                 <w:sz w:val="18"/>
@@ -47864,7 +48066,6 @@
               </w:rPr>
               <w:t>dAgency</w:t>
             </w:r>
-            <w:proofErr w:type="spellEnd"/>
           </w:p>
         </w:tc>
         <w:tc>
@@ -47900,7 +48101,6 @@
                 <w:szCs w:val="18"/>
               </w:rPr>
             </w:pPr>
-            <w:proofErr w:type="spellStart"/>
             <w:r>
               <w:rPr>
                 <w:sz w:val="18"/>
@@ -47908,7 +48108,6 @@
               </w:rPr>
               <w:t>sAgencyGroup</w:t>
             </w:r>
-            <w:proofErr w:type="spellEnd"/>
           </w:p>
         </w:tc>
         <w:tc>
@@ -47922,7 +48121,6 @@
                 <w:szCs w:val="18"/>
               </w:rPr>
             </w:pPr>
-            <w:proofErr w:type="spellStart"/>
             <w:r>
               <w:rPr>
                 <w:sz w:val="18"/>
@@ -47930,7 +48128,6 @@
               </w:rPr>
               <w:t>dAgencyGroup</w:t>
             </w:r>
-            <w:proofErr w:type="spellEnd"/>
           </w:p>
         </w:tc>
         <w:tc>
@@ -48173,7 +48370,6 @@
                 <w:szCs w:val="18"/>
               </w:rPr>
             </w:pPr>
-            <w:proofErr w:type="spellStart"/>
             <w:r>
               <w:rPr>
                 <w:sz w:val="18"/>
@@ -48181,7 +48377,6 @@
               </w:rPr>
               <w:t>sFacility</w:t>
             </w:r>
-            <w:proofErr w:type="spellEnd"/>
           </w:p>
         </w:tc>
         <w:tc>
@@ -48195,7 +48390,6 @@
                 <w:szCs w:val="18"/>
               </w:rPr>
             </w:pPr>
-            <w:proofErr w:type="spellStart"/>
             <w:r>
               <w:rPr>
                 <w:sz w:val="18"/>
@@ -48203,7 +48397,6 @@
               </w:rPr>
               <w:t>dFacility</w:t>
             </w:r>
-            <w:proofErr w:type="spellEnd"/>
           </w:p>
         </w:tc>
         <w:tc>
@@ -48239,7 +48432,6 @@
                 <w:szCs w:val="18"/>
               </w:rPr>
             </w:pPr>
-            <w:proofErr w:type="spellStart"/>
             <w:r>
               <w:rPr>
                 <w:sz w:val="18"/>
@@ -48247,7 +48439,6 @@
               </w:rPr>
               <w:t>sFacilityGroup</w:t>
             </w:r>
-            <w:proofErr w:type="spellEnd"/>
           </w:p>
         </w:tc>
         <w:tc>
@@ -48261,7 +48452,6 @@
                 <w:szCs w:val="18"/>
               </w:rPr>
             </w:pPr>
-            <w:proofErr w:type="spellStart"/>
             <w:r>
               <w:rPr>
                 <w:sz w:val="18"/>
@@ -48269,7 +48459,6 @@
               </w:rPr>
               <w:t>dFacilityGroup</w:t>
             </w:r>
-            <w:proofErr w:type="spellEnd"/>
           </w:p>
         </w:tc>
         <w:tc>
@@ -48374,7 +48563,6 @@
                 <w:szCs w:val="18"/>
               </w:rPr>
             </w:pPr>
-            <w:proofErr w:type="spellStart"/>
             <w:r>
               <w:rPr>
                 <w:sz w:val="18"/>
@@ -48382,7 +48570,6 @@
               </w:rPr>
               <w:t>sFacility.FacilityGroup</w:t>
             </w:r>
-            <w:proofErr w:type="spellEnd"/>
           </w:p>
         </w:tc>
         <w:tc>
@@ -48396,7 +48583,6 @@
                 <w:szCs w:val="18"/>
               </w:rPr>
             </w:pPr>
-            <w:proofErr w:type="spellStart"/>
             <w:r>
               <w:rPr>
                 <w:sz w:val="18"/>
@@ -48404,7 +48590,6 @@
               </w:rPr>
               <w:t>dFacility.FacilityGroup</w:t>
             </w:r>
-            <w:proofErr w:type="spellEnd"/>
           </w:p>
         </w:tc>
         <w:tc>
@@ -49395,19 +49580,13 @@
       <w:pPr>
         <w:pStyle w:val="Heading1"/>
       </w:pPr>
-      <w:proofErr w:type="spellStart"/>
       <w:r>
         <w:t>seCustomConfiguration</w:t>
       </w:r>
-      <w:proofErr w:type="spellEnd"/>
       <w:r>
         <w:br/>
-      </w:r>
-      <w:proofErr w:type="spellStart"/>
-      <w:r>
         <w:t>sdCustomConfiguration</w:t>
       </w:r>
-      <w:proofErr w:type="spellEnd"/>
     </w:p>
     <w:p>
       <w:r>
@@ -49428,20 +49607,13 @@
         <w:pStyle w:val="Heading1"/>
       </w:pPr>
       <w:r>
+        <w:lastRenderedPageBreak/>
         <w:t>StateDataSet</w:t>
       </w:r>
     </w:p>
     <w:p>
       <w:r>
-        <w:t>Remove @</w:t>
-      </w:r>
-      <w:proofErr w:type="spellStart"/>
-      <w:r>
-        <w:t>EffectiveDate</w:t>
-      </w:r>
-      <w:proofErr w:type="spellEnd"/>
-      <w:r>
-        <w:t>.</w:t>
+        <w:t>Remove @EffectiveDate.</w:t>
       </w:r>
     </w:p>
     <w:p>
@@ -49457,15 +49629,7 @@
     </w:p>
     <w:p>
       <w:r>
-        <w:t xml:space="preserve">Un-enclose from </w:t>
-      </w:r>
-      <w:proofErr w:type="spellStart"/>
-      <w:r>
-        <w:t>sState</w:t>
-      </w:r>
-      <w:proofErr w:type="spellEnd"/>
-      <w:r>
-        <w:t xml:space="preserve"> element.</w:t>
+        <w:t>Un-enclose from sState element.</w:t>
       </w:r>
     </w:p>
     <w:p>
@@ -49487,23 +49651,7 @@
         <w:t xml:space="preserve">nstances </w:t>
       </w:r>
       <w:r>
-        <w:t xml:space="preserve">into </w:t>
-      </w:r>
-      <w:proofErr w:type="spellStart"/>
-      <w:r>
-        <w:t>dState</w:t>
-      </w:r>
-      <w:proofErr w:type="spellEnd"/>
-      <w:r>
-        <w:t xml:space="preserve">/dState.01 and </w:t>
-      </w:r>
-      <w:proofErr w:type="spellStart"/>
-      <w:r>
-        <w:t>eState</w:t>
-      </w:r>
-      <w:proofErr w:type="spellEnd"/>
-      <w:r>
-        <w:t>/eState.01</w:t>
+        <w:t>into dState/dState.01 and eState/eState.01</w:t>
       </w:r>
       <w:r>
         <w:t xml:space="preserve"> based the first character of the element value:</w:t>
@@ -49554,7 +49702,6 @@
         </w:numPr>
       </w:pPr>
       <w:r>
-        <w:lastRenderedPageBreak/>
         <w:t>Otherwise: Remove.</w:t>
       </w:r>
     </w:p>
@@ -49576,24 +49723,14 @@
       <w:r>
         <w:t>@</w:t>
       </w:r>
-      <w:proofErr w:type="spellStart"/>
       <w:r>
-        <w:t>CodeType</w:t>
-      </w:r>
-      <w:proofErr w:type="spellEnd"/>
-      <w:r>
-        <w:t xml:space="preserve">. Remove instances where </w:t>
+        <w:t xml:space="preserve">CodeType. Remove instances where </w:t>
       </w:r>
       <w:r>
         <w:t>@</w:t>
       </w:r>
-      <w:proofErr w:type="spellStart"/>
       <w:r>
-        <w:t>CodeType</w:t>
-      </w:r>
-      <w:proofErr w:type="spellEnd"/>
-      <w:r>
-        <w:t xml:space="preserve"> is 9924005 (SNOMED) or value is longer than 7 characters.</w:t>
+        <w:t>CodeType is 9924005 (SNOMED) or value is longer than 7 characters.</w:t>
       </w:r>
     </w:p>
     <w:sectPr>
@@ -49613,7 +49750,7 @@
 </file>
 
 <file path=word/endnotes.xml><?xml version="1.0" encoding="utf-8"?>
-<w:endnotes xmlns:wpc="http://schemas.microsoft.com/office/word/2010/wordprocessingCanvas" xmlns:cx="http://schemas.microsoft.com/office/drawing/2014/chartex" xmlns:cx1="http://schemas.microsoft.com/office/drawing/2015/9/8/chartex" xmlns:cx2="http://schemas.microsoft.com/office/drawing/2015/10/21/chartex" xmlns:cx3="http://schemas.microsoft.com/office/drawing/2016/5/9/chartex" xmlns:cx4="http://schemas.microsoft.com/office/drawing/2016/5/10/chartex" xmlns:cx5="http://schemas.microsoft.com/office/drawing/2016/5/11/chartex" xmlns:cx6="http://schemas.microsoft.com/office/drawing/2016/5/12/chartex" xmlns:cx7="http://schemas.microsoft.com/office/drawing/2016/5/13/chartex" xmlns:cx8="http://schemas.microsoft.com/office/drawing/2016/5/14/chartex" xmlns:mc="http://schemas.openxmlformats.org/markup-compatibility/2006" xmlns:aink="http://schemas.microsoft.com/office/drawing/2016/ink" xmlns:am3d="http://schemas.microsoft.com/office/drawing/2017/model3d" xmlns:o="urn:schemas-microsoft-com:office:office" xmlns:r="http://schemas.openxmlformats.org/officeDocument/2006/relationships" xmlns:m="http://schemas.openxmlformats.org/officeDocument/2006/math" xmlns:v="urn:schemas-microsoft-com:vml" xmlns:wp14="http://schemas.microsoft.com/office/word/2010/wordprocessingDrawing" xmlns:wp="http://schemas.openxmlformats.org/drawingml/2006/wordprocessingDrawing" xmlns:w10="urn:schemas-microsoft-com:office:word" xmlns:w="http://schemas.openxmlformats.org/wordprocessingml/2006/main" xmlns:w14="http://schemas.microsoft.com/office/word/2010/wordml" xmlns:w15="http://schemas.microsoft.com/office/word/2012/wordml" xmlns:w16cid="http://schemas.microsoft.com/office/word/2016/wordml/cid" xmlns:w16se="http://schemas.microsoft.com/office/word/2015/wordml/symex" xmlns:wpg="http://schemas.microsoft.com/office/word/2010/wordprocessingGroup" xmlns:wpi="http://schemas.microsoft.com/office/word/2010/wordprocessingInk" xmlns:wne="http://schemas.microsoft.com/office/word/2006/wordml" xmlns:wps="http://schemas.microsoft.com/office/word/2010/wordprocessingShape" mc:Ignorable="w14 w15 w16se w16cid wp14">
+<w:endnotes xmlns:wpc="http://schemas.microsoft.com/office/word/2010/wordprocessingCanvas" xmlns:cx="http://schemas.microsoft.com/office/drawing/2014/chartex" xmlns:cx1="http://schemas.microsoft.com/office/drawing/2015/9/8/chartex" xmlns:cx2="http://schemas.microsoft.com/office/drawing/2015/10/21/chartex" xmlns:cx3="http://schemas.microsoft.com/office/drawing/2016/5/9/chartex" xmlns:cx4="http://schemas.microsoft.com/office/drawing/2016/5/10/chartex" xmlns:cx5="http://schemas.microsoft.com/office/drawing/2016/5/11/chartex" xmlns:cx6="http://schemas.microsoft.com/office/drawing/2016/5/12/chartex" xmlns:cx7="http://schemas.microsoft.com/office/drawing/2016/5/13/chartex" xmlns:cx8="http://schemas.microsoft.com/office/drawing/2016/5/14/chartex" xmlns:mc="http://schemas.openxmlformats.org/markup-compatibility/2006" xmlns:aink="http://schemas.microsoft.com/office/drawing/2016/ink" xmlns:am3d="http://schemas.microsoft.com/office/drawing/2017/model3d" xmlns:o="urn:schemas-microsoft-com:office:office" xmlns:r="http://schemas.openxmlformats.org/officeDocument/2006/relationships" xmlns:m="http://schemas.openxmlformats.org/officeDocument/2006/math" xmlns:v="urn:schemas-microsoft-com:vml" xmlns:wp14="http://schemas.microsoft.com/office/word/2010/wordprocessingDrawing" xmlns:wp="http://schemas.openxmlformats.org/drawingml/2006/wordprocessingDrawing" xmlns:w10="urn:schemas-microsoft-com:office:word" xmlns:w="http://schemas.openxmlformats.org/wordprocessingml/2006/main" xmlns:w14="http://schemas.microsoft.com/office/word/2010/wordml" xmlns:w15="http://schemas.microsoft.com/office/word/2012/wordml" xmlns:w16cex="http://schemas.microsoft.com/office/word/2018/wordml/cex" xmlns:w16cid="http://schemas.microsoft.com/office/word/2016/wordml/cid" xmlns:w16="http://schemas.microsoft.com/office/word/2018/wordml" xmlns:w16se="http://schemas.microsoft.com/office/word/2015/wordml/symex" xmlns:wpg="http://schemas.microsoft.com/office/word/2010/wordprocessingGroup" xmlns:wpi="http://schemas.microsoft.com/office/word/2010/wordprocessingInk" xmlns:wne="http://schemas.microsoft.com/office/word/2006/wordml" xmlns:wps="http://schemas.microsoft.com/office/word/2010/wordprocessingShape" mc:Ignorable="w14 w15 w16se w16cid w16 w16cex wp14">
   <w:endnote w:type="separator" w:id="-1">
     <w:p>
       <w:pPr>
@@ -49638,7 +49775,7 @@
 </file>
 
 <file path=word/footer1.xml><?xml version="1.0" encoding="utf-8"?>
-<w:ftr xmlns:wpc="http://schemas.microsoft.com/office/word/2010/wordprocessingCanvas" xmlns:cx="http://schemas.microsoft.com/office/drawing/2014/chartex" xmlns:cx1="http://schemas.microsoft.com/office/drawing/2015/9/8/chartex" xmlns:cx2="http://schemas.microsoft.com/office/drawing/2015/10/21/chartex" xmlns:cx3="http://schemas.microsoft.com/office/drawing/2016/5/9/chartex" xmlns:cx4="http://schemas.microsoft.com/office/drawing/2016/5/10/chartex" xmlns:cx5="http://schemas.microsoft.com/office/drawing/2016/5/11/chartex" xmlns:cx6="http://schemas.microsoft.com/office/drawing/2016/5/12/chartex" xmlns:cx7="http://schemas.microsoft.com/office/drawing/2016/5/13/chartex" xmlns:cx8="http://schemas.microsoft.com/office/drawing/2016/5/14/chartex" xmlns:mc="http://schemas.openxmlformats.org/markup-compatibility/2006" xmlns:aink="http://schemas.microsoft.com/office/drawing/2016/ink" xmlns:am3d="http://schemas.microsoft.com/office/drawing/2017/model3d" xmlns:o="urn:schemas-microsoft-com:office:office" xmlns:r="http://schemas.openxmlformats.org/officeDocument/2006/relationships" xmlns:m="http://schemas.openxmlformats.org/officeDocument/2006/math" xmlns:v="urn:schemas-microsoft-com:vml" xmlns:wp14="http://schemas.microsoft.com/office/word/2010/wordprocessingDrawing" xmlns:wp="http://schemas.openxmlformats.org/drawingml/2006/wordprocessingDrawing" xmlns:w10="urn:schemas-microsoft-com:office:word" xmlns:w="http://schemas.openxmlformats.org/wordprocessingml/2006/main" xmlns:w14="http://schemas.microsoft.com/office/word/2010/wordml" xmlns:w15="http://schemas.microsoft.com/office/word/2012/wordml" xmlns:w16cid="http://schemas.microsoft.com/office/word/2016/wordml/cid" xmlns:w16se="http://schemas.microsoft.com/office/word/2015/wordml/symex" xmlns:wpg="http://schemas.microsoft.com/office/word/2010/wordprocessingGroup" xmlns:wpi="http://schemas.microsoft.com/office/word/2010/wordprocessingInk" xmlns:wne="http://schemas.microsoft.com/office/word/2006/wordml" xmlns:wps="http://schemas.microsoft.com/office/word/2010/wordprocessingShape" mc:Ignorable="w14 w15 w16se w16cid wp14">
+<w:ftr xmlns:wpc="http://schemas.microsoft.com/office/word/2010/wordprocessingCanvas" xmlns:cx="http://schemas.microsoft.com/office/drawing/2014/chartex" xmlns:cx1="http://schemas.microsoft.com/office/drawing/2015/9/8/chartex" xmlns:cx2="http://schemas.microsoft.com/office/drawing/2015/10/21/chartex" xmlns:cx3="http://schemas.microsoft.com/office/drawing/2016/5/9/chartex" xmlns:cx4="http://schemas.microsoft.com/office/drawing/2016/5/10/chartex" xmlns:cx5="http://schemas.microsoft.com/office/drawing/2016/5/11/chartex" xmlns:cx6="http://schemas.microsoft.com/office/drawing/2016/5/12/chartex" xmlns:cx7="http://schemas.microsoft.com/office/drawing/2016/5/13/chartex" xmlns:cx8="http://schemas.microsoft.com/office/drawing/2016/5/14/chartex" xmlns:mc="http://schemas.openxmlformats.org/markup-compatibility/2006" xmlns:aink="http://schemas.microsoft.com/office/drawing/2016/ink" xmlns:am3d="http://schemas.microsoft.com/office/drawing/2017/model3d" xmlns:o="urn:schemas-microsoft-com:office:office" xmlns:r="http://schemas.openxmlformats.org/officeDocument/2006/relationships" xmlns:m="http://schemas.openxmlformats.org/officeDocument/2006/math" xmlns:v="urn:schemas-microsoft-com:vml" xmlns:wp14="http://schemas.microsoft.com/office/word/2010/wordprocessingDrawing" xmlns:wp="http://schemas.openxmlformats.org/drawingml/2006/wordprocessingDrawing" xmlns:w10="urn:schemas-microsoft-com:office:word" xmlns:w="http://schemas.openxmlformats.org/wordprocessingml/2006/main" xmlns:w14="http://schemas.microsoft.com/office/word/2010/wordml" xmlns:w15="http://schemas.microsoft.com/office/word/2012/wordml" xmlns:w16cex="http://schemas.microsoft.com/office/word/2018/wordml/cex" xmlns:w16cid="http://schemas.microsoft.com/office/word/2016/wordml/cid" xmlns:w16="http://schemas.microsoft.com/office/word/2018/wordml" xmlns:w16se="http://schemas.microsoft.com/office/word/2015/wordml/symex" xmlns:wpg="http://schemas.microsoft.com/office/word/2010/wordprocessingGroup" xmlns:wpi="http://schemas.microsoft.com/office/word/2010/wordprocessingInk" xmlns:wne="http://schemas.microsoft.com/office/word/2006/wordml" xmlns:wps="http://schemas.microsoft.com/office/word/2010/wordprocessingShape" mc:Ignorable="w14 w15 w16se w16cid w16 w16cex wp14">
   <w:p>
     <w:pPr>
       <w:pStyle w:val="Footer"/>
@@ -49648,7 +49785,7 @@
 </file>
 
 <file path=word/footer2.xml><?xml version="1.0" encoding="utf-8"?>
-<w:ftr xmlns:wpc="http://schemas.microsoft.com/office/word/2010/wordprocessingCanvas" xmlns:cx="http://schemas.microsoft.com/office/drawing/2014/chartex" xmlns:cx1="http://schemas.microsoft.com/office/drawing/2015/9/8/chartex" xmlns:cx2="http://schemas.microsoft.com/office/drawing/2015/10/21/chartex" xmlns:cx3="http://schemas.microsoft.com/office/drawing/2016/5/9/chartex" xmlns:cx4="http://schemas.microsoft.com/office/drawing/2016/5/10/chartex" xmlns:cx5="http://schemas.microsoft.com/office/drawing/2016/5/11/chartex" xmlns:cx6="http://schemas.microsoft.com/office/drawing/2016/5/12/chartex" xmlns:cx7="http://schemas.microsoft.com/office/drawing/2016/5/13/chartex" xmlns:cx8="http://schemas.microsoft.com/office/drawing/2016/5/14/chartex" xmlns:mc="http://schemas.openxmlformats.org/markup-compatibility/2006" xmlns:aink="http://schemas.microsoft.com/office/drawing/2016/ink" xmlns:am3d="http://schemas.microsoft.com/office/drawing/2017/model3d" xmlns:o="urn:schemas-microsoft-com:office:office" xmlns:r="http://schemas.openxmlformats.org/officeDocument/2006/relationships" xmlns:m="http://schemas.openxmlformats.org/officeDocument/2006/math" xmlns:v="urn:schemas-microsoft-com:vml" xmlns:wp14="http://schemas.microsoft.com/office/word/2010/wordprocessingDrawing" xmlns:wp="http://schemas.openxmlformats.org/drawingml/2006/wordprocessingDrawing" xmlns:w10="urn:schemas-microsoft-com:office:word" xmlns:w="http://schemas.openxmlformats.org/wordprocessingml/2006/main" xmlns:w14="http://schemas.microsoft.com/office/word/2010/wordml" xmlns:w15="http://schemas.microsoft.com/office/word/2012/wordml" xmlns:w16cid="http://schemas.microsoft.com/office/word/2016/wordml/cid" xmlns:w16se="http://schemas.microsoft.com/office/word/2015/wordml/symex" xmlns:wpg="http://schemas.microsoft.com/office/word/2010/wordprocessingGroup" xmlns:wpi="http://schemas.microsoft.com/office/word/2010/wordprocessingInk" xmlns:wne="http://schemas.microsoft.com/office/word/2006/wordml" xmlns:wps="http://schemas.microsoft.com/office/word/2010/wordprocessingShape" mc:Ignorable="w14 w15 w16se w16cid wp14">
+<w:ftr xmlns:wpc="http://schemas.microsoft.com/office/word/2010/wordprocessingCanvas" xmlns:cx="http://schemas.microsoft.com/office/drawing/2014/chartex" xmlns:cx1="http://schemas.microsoft.com/office/drawing/2015/9/8/chartex" xmlns:cx2="http://schemas.microsoft.com/office/drawing/2015/10/21/chartex" xmlns:cx3="http://schemas.microsoft.com/office/drawing/2016/5/9/chartex" xmlns:cx4="http://schemas.microsoft.com/office/drawing/2016/5/10/chartex" xmlns:cx5="http://schemas.microsoft.com/office/drawing/2016/5/11/chartex" xmlns:cx6="http://schemas.microsoft.com/office/drawing/2016/5/12/chartex" xmlns:cx7="http://schemas.microsoft.com/office/drawing/2016/5/13/chartex" xmlns:cx8="http://schemas.microsoft.com/office/drawing/2016/5/14/chartex" xmlns:mc="http://schemas.openxmlformats.org/markup-compatibility/2006" xmlns:aink="http://schemas.microsoft.com/office/drawing/2016/ink" xmlns:am3d="http://schemas.microsoft.com/office/drawing/2017/model3d" xmlns:o="urn:schemas-microsoft-com:office:office" xmlns:r="http://schemas.openxmlformats.org/officeDocument/2006/relationships" xmlns:m="http://schemas.openxmlformats.org/officeDocument/2006/math" xmlns:v="urn:schemas-microsoft-com:vml" xmlns:wp14="http://schemas.microsoft.com/office/word/2010/wordprocessingDrawing" xmlns:wp="http://schemas.openxmlformats.org/drawingml/2006/wordprocessingDrawing" xmlns:w10="urn:schemas-microsoft-com:office:word" xmlns:w="http://schemas.openxmlformats.org/wordprocessingml/2006/main" xmlns:w14="http://schemas.microsoft.com/office/word/2010/wordml" xmlns:w15="http://schemas.microsoft.com/office/word/2012/wordml" xmlns:w16cex="http://schemas.microsoft.com/office/word/2018/wordml/cex" xmlns:w16cid="http://schemas.microsoft.com/office/word/2016/wordml/cid" xmlns:w16="http://schemas.microsoft.com/office/word/2018/wordml" xmlns:w16se="http://schemas.microsoft.com/office/word/2015/wordml/symex" xmlns:wpg="http://schemas.microsoft.com/office/word/2010/wordprocessingGroup" xmlns:wpi="http://schemas.microsoft.com/office/word/2010/wordprocessingInk" xmlns:wne="http://schemas.microsoft.com/office/word/2006/wordml" xmlns:wps="http://schemas.microsoft.com/office/word/2010/wordprocessingShape" mc:Ignorable="w14 w15 w16se w16cid w16 w16cex wp14">
   <w:sdt>
     <w:sdtPr>
       <w:id w:val="695046038"/>
@@ -49702,7 +49839,7 @@
 </file>
 
 <file path=word/footer3.xml><?xml version="1.0" encoding="utf-8"?>
-<w:ftr xmlns:wpc="http://schemas.microsoft.com/office/word/2010/wordprocessingCanvas" xmlns:cx="http://schemas.microsoft.com/office/drawing/2014/chartex" xmlns:cx1="http://schemas.microsoft.com/office/drawing/2015/9/8/chartex" xmlns:cx2="http://schemas.microsoft.com/office/drawing/2015/10/21/chartex" xmlns:cx3="http://schemas.microsoft.com/office/drawing/2016/5/9/chartex" xmlns:cx4="http://schemas.microsoft.com/office/drawing/2016/5/10/chartex" xmlns:cx5="http://schemas.microsoft.com/office/drawing/2016/5/11/chartex" xmlns:cx6="http://schemas.microsoft.com/office/drawing/2016/5/12/chartex" xmlns:cx7="http://schemas.microsoft.com/office/drawing/2016/5/13/chartex" xmlns:cx8="http://schemas.microsoft.com/office/drawing/2016/5/14/chartex" xmlns:mc="http://schemas.openxmlformats.org/markup-compatibility/2006" xmlns:aink="http://schemas.microsoft.com/office/drawing/2016/ink" xmlns:am3d="http://schemas.microsoft.com/office/drawing/2017/model3d" xmlns:o="urn:schemas-microsoft-com:office:office" xmlns:r="http://schemas.openxmlformats.org/officeDocument/2006/relationships" xmlns:m="http://schemas.openxmlformats.org/officeDocument/2006/math" xmlns:v="urn:schemas-microsoft-com:vml" xmlns:wp14="http://schemas.microsoft.com/office/word/2010/wordprocessingDrawing" xmlns:wp="http://schemas.openxmlformats.org/drawingml/2006/wordprocessingDrawing" xmlns:w10="urn:schemas-microsoft-com:office:word" xmlns:w="http://schemas.openxmlformats.org/wordprocessingml/2006/main" xmlns:w14="http://schemas.microsoft.com/office/word/2010/wordml" xmlns:w15="http://schemas.microsoft.com/office/word/2012/wordml" xmlns:w16cid="http://schemas.microsoft.com/office/word/2016/wordml/cid" xmlns:w16se="http://schemas.microsoft.com/office/word/2015/wordml/symex" xmlns:wpg="http://schemas.microsoft.com/office/word/2010/wordprocessingGroup" xmlns:wpi="http://schemas.microsoft.com/office/word/2010/wordprocessingInk" xmlns:wne="http://schemas.microsoft.com/office/word/2006/wordml" xmlns:wps="http://schemas.microsoft.com/office/word/2010/wordprocessingShape" mc:Ignorable="w14 w15 w16se w16cid wp14">
+<w:ftr xmlns:wpc="http://schemas.microsoft.com/office/word/2010/wordprocessingCanvas" xmlns:cx="http://schemas.microsoft.com/office/drawing/2014/chartex" xmlns:cx1="http://schemas.microsoft.com/office/drawing/2015/9/8/chartex" xmlns:cx2="http://schemas.microsoft.com/office/drawing/2015/10/21/chartex" xmlns:cx3="http://schemas.microsoft.com/office/drawing/2016/5/9/chartex" xmlns:cx4="http://schemas.microsoft.com/office/drawing/2016/5/10/chartex" xmlns:cx5="http://schemas.microsoft.com/office/drawing/2016/5/11/chartex" xmlns:cx6="http://schemas.microsoft.com/office/drawing/2016/5/12/chartex" xmlns:cx7="http://schemas.microsoft.com/office/drawing/2016/5/13/chartex" xmlns:cx8="http://schemas.microsoft.com/office/drawing/2016/5/14/chartex" xmlns:mc="http://schemas.openxmlformats.org/markup-compatibility/2006" xmlns:aink="http://schemas.microsoft.com/office/drawing/2016/ink" xmlns:am3d="http://schemas.microsoft.com/office/drawing/2017/model3d" xmlns:o="urn:schemas-microsoft-com:office:office" xmlns:r="http://schemas.openxmlformats.org/officeDocument/2006/relationships" xmlns:m="http://schemas.openxmlformats.org/officeDocument/2006/math" xmlns:v="urn:schemas-microsoft-com:vml" xmlns:wp14="http://schemas.microsoft.com/office/word/2010/wordprocessingDrawing" xmlns:wp="http://schemas.openxmlformats.org/drawingml/2006/wordprocessingDrawing" xmlns:w10="urn:schemas-microsoft-com:office:word" xmlns:w="http://schemas.openxmlformats.org/wordprocessingml/2006/main" xmlns:w14="http://schemas.microsoft.com/office/word/2010/wordml" xmlns:w15="http://schemas.microsoft.com/office/word/2012/wordml" xmlns:w16cex="http://schemas.microsoft.com/office/word/2018/wordml/cex" xmlns:w16cid="http://schemas.microsoft.com/office/word/2016/wordml/cid" xmlns:w16="http://schemas.microsoft.com/office/word/2018/wordml" xmlns:w16se="http://schemas.microsoft.com/office/word/2015/wordml/symex" xmlns:wpg="http://schemas.microsoft.com/office/word/2010/wordprocessingGroup" xmlns:wpi="http://schemas.microsoft.com/office/word/2010/wordprocessingInk" xmlns:wne="http://schemas.microsoft.com/office/word/2006/wordml" xmlns:wps="http://schemas.microsoft.com/office/word/2010/wordprocessingShape" mc:Ignorable="w14 w15 w16se w16cid w16 w16cex wp14">
   <w:p>
     <w:pPr>
       <w:pStyle w:val="Footer"/>
@@ -49712,7 +49849,7 @@
 </file>
 
 <file path=word/footnotes.xml><?xml version="1.0" encoding="utf-8"?>
-<w:footnotes xmlns:wpc="http://schemas.microsoft.com/office/word/2010/wordprocessingCanvas" xmlns:cx="http://schemas.microsoft.com/office/drawing/2014/chartex" xmlns:cx1="http://schemas.microsoft.com/office/drawing/2015/9/8/chartex" xmlns:cx2="http://schemas.microsoft.com/office/drawing/2015/10/21/chartex" xmlns:cx3="http://schemas.microsoft.com/office/drawing/2016/5/9/chartex" xmlns:cx4="http://schemas.microsoft.com/office/drawing/2016/5/10/chartex" xmlns:cx5="http://schemas.microsoft.com/office/drawing/2016/5/11/chartex" xmlns:cx6="http://schemas.microsoft.com/office/drawing/2016/5/12/chartex" xmlns:cx7="http://schemas.microsoft.com/office/drawing/2016/5/13/chartex" xmlns:cx8="http://schemas.microsoft.com/office/drawing/2016/5/14/chartex" xmlns:mc="http://schemas.openxmlformats.org/markup-compatibility/2006" xmlns:aink="http://schemas.microsoft.com/office/drawing/2016/ink" xmlns:am3d="http://schemas.microsoft.com/office/drawing/2017/model3d" xmlns:o="urn:schemas-microsoft-com:office:office" xmlns:r="http://schemas.openxmlformats.org/officeDocument/2006/relationships" xmlns:m="http://schemas.openxmlformats.org/officeDocument/2006/math" xmlns:v="urn:schemas-microsoft-com:vml" xmlns:wp14="http://schemas.microsoft.com/office/word/2010/wordprocessingDrawing" xmlns:wp="http://schemas.openxmlformats.org/drawingml/2006/wordprocessingDrawing" xmlns:w10="urn:schemas-microsoft-com:office:word" xmlns:w="http://schemas.openxmlformats.org/wordprocessingml/2006/main" xmlns:w14="http://schemas.microsoft.com/office/word/2010/wordml" xmlns:w15="http://schemas.microsoft.com/office/word/2012/wordml" xmlns:w16cid="http://schemas.microsoft.com/office/word/2016/wordml/cid" xmlns:w16se="http://schemas.microsoft.com/office/word/2015/wordml/symex" xmlns:wpg="http://schemas.microsoft.com/office/word/2010/wordprocessingGroup" xmlns:wpi="http://schemas.microsoft.com/office/word/2010/wordprocessingInk" xmlns:wne="http://schemas.microsoft.com/office/word/2006/wordml" xmlns:wps="http://schemas.microsoft.com/office/word/2010/wordprocessingShape" mc:Ignorable="w14 w15 w16se w16cid wp14">
+<w:footnotes xmlns:wpc="http://schemas.microsoft.com/office/word/2010/wordprocessingCanvas" xmlns:cx="http://schemas.microsoft.com/office/drawing/2014/chartex" xmlns:cx1="http://schemas.microsoft.com/office/drawing/2015/9/8/chartex" xmlns:cx2="http://schemas.microsoft.com/office/drawing/2015/10/21/chartex" xmlns:cx3="http://schemas.microsoft.com/office/drawing/2016/5/9/chartex" xmlns:cx4="http://schemas.microsoft.com/office/drawing/2016/5/10/chartex" xmlns:cx5="http://schemas.microsoft.com/office/drawing/2016/5/11/chartex" xmlns:cx6="http://schemas.microsoft.com/office/drawing/2016/5/12/chartex" xmlns:cx7="http://schemas.microsoft.com/office/drawing/2016/5/13/chartex" xmlns:cx8="http://schemas.microsoft.com/office/drawing/2016/5/14/chartex" xmlns:mc="http://schemas.openxmlformats.org/markup-compatibility/2006" xmlns:aink="http://schemas.microsoft.com/office/drawing/2016/ink" xmlns:am3d="http://schemas.microsoft.com/office/drawing/2017/model3d" xmlns:o="urn:schemas-microsoft-com:office:office" xmlns:r="http://schemas.openxmlformats.org/officeDocument/2006/relationships" xmlns:m="http://schemas.openxmlformats.org/officeDocument/2006/math" xmlns:v="urn:schemas-microsoft-com:vml" xmlns:wp14="http://schemas.microsoft.com/office/word/2010/wordprocessingDrawing" xmlns:wp="http://schemas.openxmlformats.org/drawingml/2006/wordprocessingDrawing" xmlns:w10="urn:schemas-microsoft-com:office:word" xmlns:w="http://schemas.openxmlformats.org/wordprocessingml/2006/main" xmlns:w14="http://schemas.microsoft.com/office/word/2010/wordml" xmlns:w15="http://schemas.microsoft.com/office/word/2012/wordml" xmlns:w16cex="http://schemas.microsoft.com/office/word/2018/wordml/cex" xmlns:w16cid="http://schemas.microsoft.com/office/word/2016/wordml/cid" xmlns:w16="http://schemas.microsoft.com/office/word/2018/wordml" xmlns:w16se="http://schemas.microsoft.com/office/word/2015/wordml/symex" xmlns:wpg="http://schemas.microsoft.com/office/word/2010/wordprocessingGroup" xmlns:wpi="http://schemas.microsoft.com/office/word/2010/wordprocessingInk" xmlns:wne="http://schemas.microsoft.com/office/word/2006/wordml" xmlns:wps="http://schemas.microsoft.com/office/word/2010/wordprocessingShape" mc:Ignorable="w14 w15 w16se w16cid w16 w16cex wp14">
   <w:footnote w:type="separator" w:id="-1">
     <w:p>
       <w:pPr>
@@ -49737,7 +49874,7 @@
 </file>
 
 <file path=word/header1.xml><?xml version="1.0" encoding="utf-8"?>
-<w:hdr xmlns:wpc="http://schemas.microsoft.com/office/word/2010/wordprocessingCanvas" xmlns:cx="http://schemas.microsoft.com/office/drawing/2014/chartex" xmlns:cx1="http://schemas.microsoft.com/office/drawing/2015/9/8/chartex" xmlns:cx2="http://schemas.microsoft.com/office/drawing/2015/10/21/chartex" xmlns:cx3="http://schemas.microsoft.com/office/drawing/2016/5/9/chartex" xmlns:cx4="http://schemas.microsoft.com/office/drawing/2016/5/10/chartex" xmlns:cx5="http://schemas.microsoft.com/office/drawing/2016/5/11/chartex" xmlns:cx6="http://schemas.microsoft.com/office/drawing/2016/5/12/chartex" xmlns:cx7="http://schemas.microsoft.com/office/drawing/2016/5/13/chartex" xmlns:cx8="http://schemas.microsoft.com/office/drawing/2016/5/14/chartex" xmlns:mc="http://schemas.openxmlformats.org/markup-compatibility/2006" xmlns:aink="http://schemas.microsoft.com/office/drawing/2016/ink" xmlns:am3d="http://schemas.microsoft.com/office/drawing/2017/model3d" xmlns:o="urn:schemas-microsoft-com:office:office" xmlns:r="http://schemas.openxmlformats.org/officeDocument/2006/relationships" xmlns:m="http://schemas.openxmlformats.org/officeDocument/2006/math" xmlns:v="urn:schemas-microsoft-com:vml" xmlns:wp14="http://schemas.microsoft.com/office/word/2010/wordprocessingDrawing" xmlns:wp="http://schemas.openxmlformats.org/drawingml/2006/wordprocessingDrawing" xmlns:w10="urn:schemas-microsoft-com:office:word" xmlns:w="http://schemas.openxmlformats.org/wordprocessingml/2006/main" xmlns:w14="http://schemas.microsoft.com/office/word/2010/wordml" xmlns:w15="http://schemas.microsoft.com/office/word/2012/wordml" xmlns:w16cid="http://schemas.microsoft.com/office/word/2016/wordml/cid" xmlns:w16se="http://schemas.microsoft.com/office/word/2015/wordml/symex" xmlns:wpg="http://schemas.microsoft.com/office/word/2010/wordprocessingGroup" xmlns:wpi="http://schemas.microsoft.com/office/word/2010/wordprocessingInk" xmlns:wne="http://schemas.microsoft.com/office/word/2006/wordml" xmlns:wps="http://schemas.microsoft.com/office/word/2010/wordprocessingShape" mc:Ignorable="w14 w15 w16se w16cid wp14">
+<w:hdr xmlns:wpc="http://schemas.microsoft.com/office/word/2010/wordprocessingCanvas" xmlns:cx="http://schemas.microsoft.com/office/drawing/2014/chartex" xmlns:cx1="http://schemas.microsoft.com/office/drawing/2015/9/8/chartex" xmlns:cx2="http://schemas.microsoft.com/office/drawing/2015/10/21/chartex" xmlns:cx3="http://schemas.microsoft.com/office/drawing/2016/5/9/chartex" xmlns:cx4="http://schemas.microsoft.com/office/drawing/2016/5/10/chartex" xmlns:cx5="http://schemas.microsoft.com/office/drawing/2016/5/11/chartex" xmlns:cx6="http://schemas.microsoft.com/office/drawing/2016/5/12/chartex" xmlns:cx7="http://schemas.microsoft.com/office/drawing/2016/5/13/chartex" xmlns:cx8="http://schemas.microsoft.com/office/drawing/2016/5/14/chartex" xmlns:mc="http://schemas.openxmlformats.org/markup-compatibility/2006" xmlns:aink="http://schemas.microsoft.com/office/drawing/2016/ink" xmlns:am3d="http://schemas.microsoft.com/office/drawing/2017/model3d" xmlns:o="urn:schemas-microsoft-com:office:office" xmlns:r="http://schemas.openxmlformats.org/officeDocument/2006/relationships" xmlns:m="http://schemas.openxmlformats.org/officeDocument/2006/math" xmlns:v="urn:schemas-microsoft-com:vml" xmlns:wp14="http://schemas.microsoft.com/office/word/2010/wordprocessingDrawing" xmlns:wp="http://schemas.openxmlformats.org/drawingml/2006/wordprocessingDrawing" xmlns:w10="urn:schemas-microsoft-com:office:word" xmlns:w="http://schemas.openxmlformats.org/wordprocessingml/2006/main" xmlns:w14="http://schemas.microsoft.com/office/word/2010/wordml" xmlns:w15="http://schemas.microsoft.com/office/word/2012/wordml" xmlns:w16cex="http://schemas.microsoft.com/office/word/2018/wordml/cex" xmlns:w16cid="http://schemas.microsoft.com/office/word/2016/wordml/cid" xmlns:w16="http://schemas.microsoft.com/office/word/2018/wordml" xmlns:w16se="http://schemas.microsoft.com/office/word/2015/wordml/symex" xmlns:wpg="http://schemas.microsoft.com/office/word/2010/wordprocessingGroup" xmlns:wpi="http://schemas.microsoft.com/office/word/2010/wordprocessingInk" xmlns:wne="http://schemas.microsoft.com/office/word/2006/wordml" xmlns:wps="http://schemas.microsoft.com/office/word/2010/wordprocessingShape" mc:Ignorable="w14 w15 w16se w16cid w16 w16cex wp14">
   <w:p>
     <w:pPr>
       <w:pStyle w:val="Header"/>
@@ -49747,7 +49884,7 @@
 </file>
 
 <file path=word/header2.xml><?xml version="1.0" encoding="utf-8"?>
-<w:hdr xmlns:wpc="http://schemas.microsoft.com/office/word/2010/wordprocessingCanvas" xmlns:cx="http://schemas.microsoft.com/office/drawing/2014/chartex" xmlns:cx1="http://schemas.microsoft.com/office/drawing/2015/9/8/chartex" xmlns:cx2="http://schemas.microsoft.com/office/drawing/2015/10/21/chartex" xmlns:cx3="http://schemas.microsoft.com/office/drawing/2016/5/9/chartex" xmlns:cx4="http://schemas.microsoft.com/office/drawing/2016/5/10/chartex" xmlns:cx5="http://schemas.microsoft.com/office/drawing/2016/5/11/chartex" xmlns:cx6="http://schemas.microsoft.com/office/drawing/2016/5/12/chartex" xmlns:cx7="http://schemas.microsoft.com/office/drawing/2016/5/13/chartex" xmlns:cx8="http://schemas.microsoft.com/office/drawing/2016/5/14/chartex" xmlns:mc="http://schemas.openxmlformats.org/markup-compatibility/2006" xmlns:aink="http://schemas.microsoft.com/office/drawing/2016/ink" xmlns:am3d="http://schemas.microsoft.com/office/drawing/2017/model3d" xmlns:o="urn:schemas-microsoft-com:office:office" xmlns:r="http://schemas.openxmlformats.org/officeDocument/2006/relationships" xmlns:m="http://schemas.openxmlformats.org/officeDocument/2006/math" xmlns:v="urn:schemas-microsoft-com:vml" xmlns:wp14="http://schemas.microsoft.com/office/word/2010/wordprocessingDrawing" xmlns:wp="http://schemas.openxmlformats.org/drawingml/2006/wordprocessingDrawing" xmlns:w10="urn:schemas-microsoft-com:office:word" xmlns:w="http://schemas.openxmlformats.org/wordprocessingml/2006/main" xmlns:w14="http://schemas.microsoft.com/office/word/2010/wordml" xmlns:w15="http://schemas.microsoft.com/office/word/2012/wordml" xmlns:w16cid="http://schemas.microsoft.com/office/word/2016/wordml/cid" xmlns:w16se="http://schemas.microsoft.com/office/word/2015/wordml/symex" xmlns:wpg="http://schemas.microsoft.com/office/word/2010/wordprocessingGroup" xmlns:wpi="http://schemas.microsoft.com/office/word/2010/wordprocessingInk" xmlns:wne="http://schemas.microsoft.com/office/word/2006/wordml" xmlns:wps="http://schemas.microsoft.com/office/word/2010/wordprocessingShape" mc:Ignorable="w14 w15 w16se w16cid wp14">
+<w:hdr xmlns:wpc="http://schemas.microsoft.com/office/word/2010/wordprocessingCanvas" xmlns:cx="http://schemas.microsoft.com/office/drawing/2014/chartex" xmlns:cx1="http://schemas.microsoft.com/office/drawing/2015/9/8/chartex" xmlns:cx2="http://schemas.microsoft.com/office/drawing/2015/10/21/chartex" xmlns:cx3="http://schemas.microsoft.com/office/drawing/2016/5/9/chartex" xmlns:cx4="http://schemas.microsoft.com/office/drawing/2016/5/10/chartex" xmlns:cx5="http://schemas.microsoft.com/office/drawing/2016/5/11/chartex" xmlns:cx6="http://schemas.microsoft.com/office/drawing/2016/5/12/chartex" xmlns:cx7="http://schemas.microsoft.com/office/drawing/2016/5/13/chartex" xmlns:cx8="http://schemas.microsoft.com/office/drawing/2016/5/14/chartex" xmlns:mc="http://schemas.openxmlformats.org/markup-compatibility/2006" xmlns:aink="http://schemas.microsoft.com/office/drawing/2016/ink" xmlns:am3d="http://schemas.microsoft.com/office/drawing/2017/model3d" xmlns:o="urn:schemas-microsoft-com:office:office" xmlns:r="http://schemas.openxmlformats.org/officeDocument/2006/relationships" xmlns:m="http://schemas.openxmlformats.org/officeDocument/2006/math" xmlns:v="urn:schemas-microsoft-com:vml" xmlns:wp14="http://schemas.microsoft.com/office/word/2010/wordprocessingDrawing" xmlns:wp="http://schemas.openxmlformats.org/drawingml/2006/wordprocessingDrawing" xmlns:w10="urn:schemas-microsoft-com:office:word" xmlns:w="http://schemas.openxmlformats.org/wordprocessingml/2006/main" xmlns:w14="http://schemas.microsoft.com/office/word/2010/wordml" xmlns:w15="http://schemas.microsoft.com/office/word/2012/wordml" xmlns:w16cex="http://schemas.microsoft.com/office/word/2018/wordml/cex" xmlns:w16cid="http://schemas.microsoft.com/office/word/2016/wordml/cid" xmlns:w16="http://schemas.microsoft.com/office/word/2018/wordml" xmlns:w16se="http://schemas.microsoft.com/office/word/2015/wordml/symex" xmlns:wpg="http://schemas.microsoft.com/office/word/2010/wordprocessingGroup" xmlns:wpi="http://schemas.microsoft.com/office/word/2010/wordprocessingInk" xmlns:wne="http://schemas.microsoft.com/office/word/2006/wordml" xmlns:wps="http://schemas.microsoft.com/office/word/2010/wordprocessingShape" mc:Ignorable="w14 w15 w16se w16cid w16 w16cex wp14">
   <w:p>
     <w:pPr>
       <w:pStyle w:val="Header"/>
@@ -49757,7 +49894,7 @@
 </file>
 
 <file path=word/header3.xml><?xml version="1.0" encoding="utf-8"?>
-<w:hdr xmlns:wpc="http://schemas.microsoft.com/office/word/2010/wordprocessingCanvas" xmlns:cx="http://schemas.microsoft.com/office/drawing/2014/chartex" xmlns:cx1="http://schemas.microsoft.com/office/drawing/2015/9/8/chartex" xmlns:cx2="http://schemas.microsoft.com/office/drawing/2015/10/21/chartex" xmlns:cx3="http://schemas.microsoft.com/office/drawing/2016/5/9/chartex" xmlns:cx4="http://schemas.microsoft.com/office/drawing/2016/5/10/chartex" xmlns:cx5="http://schemas.microsoft.com/office/drawing/2016/5/11/chartex" xmlns:cx6="http://schemas.microsoft.com/office/drawing/2016/5/12/chartex" xmlns:cx7="http://schemas.microsoft.com/office/drawing/2016/5/13/chartex" xmlns:cx8="http://schemas.microsoft.com/office/drawing/2016/5/14/chartex" xmlns:mc="http://schemas.openxmlformats.org/markup-compatibility/2006" xmlns:aink="http://schemas.microsoft.com/office/drawing/2016/ink" xmlns:am3d="http://schemas.microsoft.com/office/drawing/2017/model3d" xmlns:o="urn:schemas-microsoft-com:office:office" xmlns:r="http://schemas.openxmlformats.org/officeDocument/2006/relationships" xmlns:m="http://schemas.openxmlformats.org/officeDocument/2006/math" xmlns:v="urn:schemas-microsoft-com:vml" xmlns:wp14="http://schemas.microsoft.com/office/word/2010/wordprocessingDrawing" xmlns:wp="http://schemas.openxmlformats.org/drawingml/2006/wordprocessingDrawing" xmlns:w10="urn:schemas-microsoft-com:office:word" xmlns:w="http://schemas.openxmlformats.org/wordprocessingml/2006/main" xmlns:w14="http://schemas.microsoft.com/office/word/2010/wordml" xmlns:w15="http://schemas.microsoft.com/office/word/2012/wordml" xmlns:w16cid="http://schemas.microsoft.com/office/word/2016/wordml/cid" xmlns:w16se="http://schemas.microsoft.com/office/word/2015/wordml/symex" xmlns:wpg="http://schemas.microsoft.com/office/word/2010/wordprocessingGroup" xmlns:wpi="http://schemas.microsoft.com/office/word/2010/wordprocessingInk" xmlns:wne="http://schemas.microsoft.com/office/word/2006/wordml" xmlns:wps="http://schemas.microsoft.com/office/word/2010/wordprocessingShape" mc:Ignorable="w14 w15 w16se w16cid wp14">
+<w:hdr xmlns:wpc="http://schemas.microsoft.com/office/word/2010/wordprocessingCanvas" xmlns:cx="http://schemas.microsoft.com/office/drawing/2014/chartex" xmlns:cx1="http://schemas.microsoft.com/office/drawing/2015/9/8/chartex" xmlns:cx2="http://schemas.microsoft.com/office/drawing/2015/10/21/chartex" xmlns:cx3="http://schemas.microsoft.com/office/drawing/2016/5/9/chartex" xmlns:cx4="http://schemas.microsoft.com/office/drawing/2016/5/10/chartex" xmlns:cx5="http://schemas.microsoft.com/office/drawing/2016/5/11/chartex" xmlns:cx6="http://schemas.microsoft.com/office/drawing/2016/5/12/chartex" xmlns:cx7="http://schemas.microsoft.com/office/drawing/2016/5/13/chartex" xmlns:cx8="http://schemas.microsoft.com/office/drawing/2016/5/14/chartex" xmlns:mc="http://schemas.openxmlformats.org/markup-compatibility/2006" xmlns:aink="http://schemas.microsoft.com/office/drawing/2016/ink" xmlns:am3d="http://schemas.microsoft.com/office/drawing/2017/model3d" xmlns:o="urn:schemas-microsoft-com:office:office" xmlns:r="http://schemas.openxmlformats.org/officeDocument/2006/relationships" xmlns:m="http://schemas.openxmlformats.org/officeDocument/2006/math" xmlns:v="urn:schemas-microsoft-com:vml" xmlns:wp14="http://schemas.microsoft.com/office/word/2010/wordprocessingDrawing" xmlns:wp="http://schemas.openxmlformats.org/drawingml/2006/wordprocessingDrawing" xmlns:w10="urn:schemas-microsoft-com:office:word" xmlns:w="http://schemas.openxmlformats.org/wordprocessingml/2006/main" xmlns:w14="http://schemas.microsoft.com/office/word/2010/wordml" xmlns:w15="http://schemas.microsoft.com/office/word/2012/wordml" xmlns:w16cex="http://schemas.microsoft.com/office/word/2018/wordml/cex" xmlns:w16cid="http://schemas.microsoft.com/office/word/2016/wordml/cid" xmlns:w16="http://schemas.microsoft.com/office/word/2018/wordml" xmlns:w16se="http://schemas.microsoft.com/office/word/2015/wordml/symex" xmlns:wpg="http://schemas.microsoft.com/office/word/2010/wordprocessingGroup" xmlns:wpi="http://schemas.microsoft.com/office/word/2010/wordprocessingInk" xmlns:wne="http://schemas.microsoft.com/office/word/2006/wordml" xmlns:wps="http://schemas.microsoft.com/office/word/2010/wordprocessingShape" mc:Ignorable="w14 w15 w16se w16cid w16 w16cex wp14">
   <w:p>
     <w:pPr>
       <w:pStyle w:val="Header"/>
@@ -49767,7 +49904,7 @@
 </file>
 
 <file path=word/numbering.xml><?xml version="1.0" encoding="utf-8"?>
-<w:numbering xmlns:wpc="http://schemas.microsoft.com/office/word/2010/wordprocessingCanvas" xmlns:cx="http://schemas.microsoft.com/office/drawing/2014/chartex" xmlns:cx1="http://schemas.microsoft.com/office/drawing/2015/9/8/chartex" xmlns:cx2="http://schemas.microsoft.com/office/drawing/2015/10/21/chartex" xmlns:cx3="http://schemas.microsoft.com/office/drawing/2016/5/9/chartex" xmlns:cx4="http://schemas.microsoft.com/office/drawing/2016/5/10/chartex" xmlns:cx5="http://schemas.microsoft.com/office/drawing/2016/5/11/chartex" xmlns:cx6="http://schemas.microsoft.com/office/drawing/2016/5/12/chartex" xmlns:cx7="http://schemas.microsoft.com/office/drawing/2016/5/13/chartex" xmlns:cx8="http://schemas.microsoft.com/office/drawing/2016/5/14/chartex" xmlns:mc="http://schemas.openxmlformats.org/markup-compatibility/2006" xmlns:aink="http://schemas.microsoft.com/office/drawing/2016/ink" xmlns:am3d="http://schemas.microsoft.com/office/drawing/2017/model3d" xmlns:o="urn:schemas-microsoft-com:office:office" xmlns:r="http://schemas.openxmlformats.org/officeDocument/2006/relationships" xmlns:m="http://schemas.openxmlformats.org/officeDocument/2006/math" xmlns:v="urn:schemas-microsoft-com:vml" xmlns:wp14="http://schemas.microsoft.com/office/word/2010/wordprocessingDrawing" xmlns:wp="http://schemas.openxmlformats.org/drawingml/2006/wordprocessingDrawing" xmlns:w10="urn:schemas-microsoft-com:office:word" xmlns:w="http://schemas.openxmlformats.org/wordprocessingml/2006/main" xmlns:w14="http://schemas.microsoft.com/office/word/2010/wordml" xmlns:w15="http://schemas.microsoft.com/office/word/2012/wordml" xmlns:w16cid="http://schemas.microsoft.com/office/word/2016/wordml/cid" xmlns:w16se="http://schemas.microsoft.com/office/word/2015/wordml/symex" xmlns:wpg="http://schemas.microsoft.com/office/word/2010/wordprocessingGroup" xmlns:wpi="http://schemas.microsoft.com/office/word/2010/wordprocessingInk" xmlns:wne="http://schemas.microsoft.com/office/word/2006/wordml" xmlns:wps="http://schemas.microsoft.com/office/word/2010/wordprocessingShape" mc:Ignorable="w14 w15 w16se w16cid wp14">
+<w:numbering xmlns:wpc="http://schemas.microsoft.com/office/word/2010/wordprocessingCanvas" xmlns:cx="http://schemas.microsoft.com/office/drawing/2014/chartex" xmlns:cx1="http://schemas.microsoft.com/office/drawing/2015/9/8/chartex" xmlns:cx2="http://schemas.microsoft.com/office/drawing/2015/10/21/chartex" xmlns:cx3="http://schemas.microsoft.com/office/drawing/2016/5/9/chartex" xmlns:cx4="http://schemas.microsoft.com/office/drawing/2016/5/10/chartex" xmlns:cx5="http://schemas.microsoft.com/office/drawing/2016/5/11/chartex" xmlns:cx6="http://schemas.microsoft.com/office/drawing/2016/5/12/chartex" xmlns:cx7="http://schemas.microsoft.com/office/drawing/2016/5/13/chartex" xmlns:cx8="http://schemas.microsoft.com/office/drawing/2016/5/14/chartex" xmlns:mc="http://schemas.openxmlformats.org/markup-compatibility/2006" xmlns:aink="http://schemas.microsoft.com/office/drawing/2016/ink" xmlns:am3d="http://schemas.microsoft.com/office/drawing/2017/model3d" xmlns:o="urn:schemas-microsoft-com:office:office" xmlns:r="http://schemas.openxmlformats.org/officeDocument/2006/relationships" xmlns:m="http://schemas.openxmlformats.org/officeDocument/2006/math" xmlns:v="urn:schemas-microsoft-com:vml" xmlns:wp14="http://schemas.microsoft.com/office/word/2010/wordprocessingDrawing" xmlns:wp="http://schemas.openxmlformats.org/drawingml/2006/wordprocessingDrawing" xmlns:w10="urn:schemas-microsoft-com:office:word" xmlns:w="http://schemas.openxmlformats.org/wordprocessingml/2006/main" xmlns:w14="http://schemas.microsoft.com/office/word/2010/wordml" xmlns:w15="http://schemas.microsoft.com/office/word/2012/wordml" xmlns:w16cex="http://schemas.microsoft.com/office/word/2018/wordml/cex" xmlns:w16cid="http://schemas.microsoft.com/office/word/2016/wordml/cid" xmlns:w16="http://schemas.microsoft.com/office/word/2018/wordml" xmlns:w16se="http://schemas.microsoft.com/office/word/2015/wordml/symex" xmlns:wpg="http://schemas.microsoft.com/office/word/2010/wordprocessingGroup" xmlns:wpi="http://schemas.microsoft.com/office/word/2010/wordprocessingInk" xmlns:wne="http://schemas.microsoft.com/office/word/2006/wordml" xmlns:wps="http://schemas.microsoft.com/office/word/2010/wordprocessingShape" mc:Ignorable="w14 w15 w16se w16cid w16 w16cex wp14">
   <w:abstractNum w:abstractNumId="0" w15:restartNumberingAfterBreak="0">
     <w:nsid w:val="0E6321CF"/>
     <w:multiLevelType w:val="hybridMultilevel"/>
@@ -49980,7 +50117,7 @@
 </file>
 
 <file path=word/styles.xml><?xml version="1.0" encoding="utf-8"?>
-<w:styles xmlns:mc="http://schemas.openxmlformats.org/markup-compatibility/2006" xmlns:r="http://schemas.openxmlformats.org/officeDocument/2006/relationships" xmlns:w="http://schemas.openxmlformats.org/wordprocessingml/2006/main" xmlns:w14="http://schemas.microsoft.com/office/word/2010/wordml" xmlns:w15="http://schemas.microsoft.com/office/word/2012/wordml" xmlns:w16cid="http://schemas.microsoft.com/office/word/2016/wordml/cid" xmlns:w16se="http://schemas.microsoft.com/office/word/2015/wordml/symex" mc:Ignorable="w14 w15 w16se w16cid">
+<w:styles xmlns:mc="http://schemas.openxmlformats.org/markup-compatibility/2006" xmlns:r="http://schemas.openxmlformats.org/officeDocument/2006/relationships" xmlns:w="http://schemas.openxmlformats.org/wordprocessingml/2006/main" xmlns:w14="http://schemas.microsoft.com/office/word/2010/wordml" xmlns:w15="http://schemas.microsoft.com/office/word/2012/wordml" xmlns:w16cex="http://schemas.microsoft.com/office/word/2018/wordml/cex" xmlns:w16cid="http://schemas.microsoft.com/office/word/2016/wordml/cid" xmlns:w16="http://schemas.microsoft.com/office/word/2018/wordml" xmlns:w16se="http://schemas.microsoft.com/office/word/2015/wordml/symex" mc:Ignorable="w14 w15 w16se w16cid w16 w16cex">
   <w:docDefaults>
     <w:rPrDefault>
       <w:rPr>
@@ -50711,6 +50848,16 @@
       <w:szCs w:val="18"/>
     </w:rPr>
   </w:style>
+  <w:style w:type="paragraph" w:styleId="Revision">
+    <w:name w:val="Revision"/>
+    <w:hidden/>
+    <w:uiPriority w:val="99"/>
+    <w:semiHidden/>
+    <w:rsid w:val="001541F1"/>
+    <w:pPr>
+      <w:spacing w:after="0" w:line="240" w:lineRule="auto"/>
+    </w:pPr>
+  </w:style>
 </w:styles>
 </file>
 

</xml_diff>

<commit_message>
v3.5.0-to-v3.4.0 translation: Corrected translation of eDisposition.31 to eDisposition.12 when eDisposition.31 is 4231013
</commit_message>
<xml_diff>
--- a/Translation/v3.5.0 to v3.4.0/documentation.docx
+++ b/Translation/v3.5.0 to v3.4.0/documentation.docx
@@ -1,6 +1,6 @@
 
 <file path=word/document.xml><?xml version="1.0" encoding="utf-8"?>
-<w:document xmlns:wpc="http://schemas.microsoft.com/office/word/2010/wordprocessingCanvas" xmlns:cx="http://schemas.microsoft.com/office/drawing/2014/chartex" xmlns:cx1="http://schemas.microsoft.com/office/drawing/2015/9/8/chartex" xmlns:cx2="http://schemas.microsoft.com/office/drawing/2015/10/21/chartex" xmlns:cx3="http://schemas.microsoft.com/office/drawing/2016/5/9/chartex" xmlns:cx4="http://schemas.microsoft.com/office/drawing/2016/5/10/chartex" xmlns:cx5="http://schemas.microsoft.com/office/drawing/2016/5/11/chartex" xmlns:cx6="http://schemas.microsoft.com/office/drawing/2016/5/12/chartex" xmlns:cx7="http://schemas.microsoft.com/office/drawing/2016/5/13/chartex" xmlns:cx8="http://schemas.microsoft.com/office/drawing/2016/5/14/chartex" xmlns:mc="http://schemas.openxmlformats.org/markup-compatibility/2006" xmlns:aink="http://schemas.microsoft.com/office/drawing/2016/ink" xmlns:am3d="http://schemas.microsoft.com/office/drawing/2017/model3d" xmlns:o="urn:schemas-microsoft-com:office:office" xmlns:r="http://schemas.openxmlformats.org/officeDocument/2006/relationships" xmlns:m="http://schemas.openxmlformats.org/officeDocument/2006/math" xmlns:v="urn:schemas-microsoft-com:vml" xmlns:wp14="http://schemas.microsoft.com/office/word/2010/wordprocessingDrawing" xmlns:wp="http://schemas.openxmlformats.org/drawingml/2006/wordprocessingDrawing" xmlns:w10="urn:schemas-microsoft-com:office:word" xmlns:w="http://schemas.openxmlformats.org/wordprocessingml/2006/main" xmlns:w14="http://schemas.microsoft.com/office/word/2010/wordml" xmlns:w15="http://schemas.microsoft.com/office/word/2012/wordml" xmlns:w16cex="http://schemas.microsoft.com/office/word/2018/wordml/cex" xmlns:w16cid="http://schemas.microsoft.com/office/word/2016/wordml/cid" xmlns:w16="http://schemas.microsoft.com/office/word/2018/wordml" xmlns:w16se="http://schemas.microsoft.com/office/word/2015/wordml/symex" xmlns:wpg="http://schemas.microsoft.com/office/word/2010/wordprocessingGroup" xmlns:wpi="http://schemas.microsoft.com/office/word/2010/wordprocessingInk" xmlns:wne="http://schemas.microsoft.com/office/word/2006/wordml" xmlns:wps="http://schemas.microsoft.com/office/word/2010/wordprocessingShape" mc:Ignorable="w14 w15 w16se w16cid w16 w16cex wp14">
+<w:document xmlns:wpc="http://schemas.microsoft.com/office/word/2010/wordprocessingCanvas" xmlns:cx="http://schemas.microsoft.com/office/drawing/2014/chartex" xmlns:cx1="http://schemas.microsoft.com/office/drawing/2015/9/8/chartex" xmlns:cx2="http://schemas.microsoft.com/office/drawing/2015/10/21/chartex" xmlns:cx3="http://schemas.microsoft.com/office/drawing/2016/5/9/chartex" xmlns:cx4="http://schemas.microsoft.com/office/drawing/2016/5/10/chartex" xmlns:cx5="http://schemas.microsoft.com/office/drawing/2016/5/11/chartex" xmlns:cx6="http://schemas.microsoft.com/office/drawing/2016/5/12/chartex" xmlns:cx7="http://schemas.microsoft.com/office/drawing/2016/5/13/chartex" xmlns:cx8="http://schemas.microsoft.com/office/drawing/2016/5/14/chartex" xmlns:mc="http://schemas.openxmlformats.org/markup-compatibility/2006" xmlns:aink="http://schemas.microsoft.com/office/drawing/2016/ink" xmlns:am3d="http://schemas.microsoft.com/office/drawing/2017/model3d" xmlns:o="urn:schemas-microsoft-com:office:office" xmlns:r="http://schemas.openxmlformats.org/officeDocument/2006/relationships" xmlns:m="http://schemas.openxmlformats.org/officeDocument/2006/math" xmlns:v="urn:schemas-microsoft-com:vml" xmlns:wp14="http://schemas.microsoft.com/office/word/2010/wordprocessingDrawing" xmlns:wp="http://schemas.openxmlformats.org/drawingml/2006/wordprocessingDrawing" xmlns:w10="urn:schemas-microsoft-com:office:word" xmlns:w="http://schemas.openxmlformats.org/wordprocessingml/2006/main" xmlns:w14="http://schemas.microsoft.com/office/word/2010/wordml" xmlns:w15="http://schemas.microsoft.com/office/word/2012/wordml" xmlns:w16cex="http://schemas.microsoft.com/office/word/2018/wordml/cex" xmlns:w16cid="http://schemas.microsoft.com/office/word/2016/wordml/cid" xmlns:w16="http://schemas.microsoft.com/office/word/2018/wordml" xmlns:w16sdtdh="http://schemas.microsoft.com/office/word/2020/wordml/sdtdatahash" xmlns:w16se="http://schemas.microsoft.com/office/word/2015/wordml/symex" xmlns:wpg="http://schemas.microsoft.com/office/word/2010/wordprocessingGroup" xmlns:wpi="http://schemas.microsoft.com/office/word/2010/wordprocessingInk" xmlns:wne="http://schemas.microsoft.com/office/word/2006/wordml" xmlns:wps="http://schemas.microsoft.com/office/word/2010/wordprocessingShape" mc:Ignorable="w14 w15 w16se w16cid w16 w16cex w16sdtdh wp14">
   <w:body>
     <w:p>
       <w:pPr>
@@ -119,9 +119,11 @@
       <w:r>
         <w:t>, “</w:t>
       </w:r>
+      <w:proofErr w:type="spellStart"/>
       <w:r>
         <w:t>NotRecorded</w:t>
       </w:r>
+      <w:proofErr w:type="spellEnd"/>
       <w:r>
         <w:t>”</w:t>
       </w:r>
@@ -142,6 +144,12 @@
       </w:r>
       <w:r>
         <w:t>)</w:t>
+      </w:r>
+      <w:r>
+        <w:br/>
+      </w:r>
+      <w:r>
+        <w:t>August 19, 2021 (fixed translation: eDisposition.31/eDisposition.12)</w:t>
       </w:r>
     </w:p>
     <w:p>
@@ -1070,6 +1078,7 @@
                 <w:szCs w:val="18"/>
               </w:rPr>
             </w:pPr>
+            <w:proofErr w:type="spellStart"/>
             <w:r>
               <w:rPr>
                 <w:sz w:val="18"/>
@@ -1077,6 +1086,7 @@
               </w:rPr>
               <w:t>sSoftware</w:t>
             </w:r>
+            <w:proofErr w:type="spellEnd"/>
           </w:p>
         </w:tc>
         <w:tc>
@@ -1114,6 +1124,7 @@
                 <w:szCs w:val="18"/>
               </w:rPr>
             </w:pPr>
+            <w:proofErr w:type="spellStart"/>
             <w:r>
               <w:rPr>
                 <w:sz w:val="18"/>
@@ -1121,6 +1132,7 @@
               </w:rPr>
               <w:t>sSoftware.SoftwareGroup</w:t>
             </w:r>
+            <w:proofErr w:type="spellEnd"/>
           </w:p>
         </w:tc>
         <w:tc>
@@ -1317,13 +1329,29 @@
     </w:p>
     <w:p>
       <w:r>
-        <w:t>The following elements that are nillable in v3.5.0</w:t>
+        <w:t xml:space="preserve">The following elements that are </w:t>
+      </w:r>
+      <w:proofErr w:type="spellStart"/>
+      <w:r>
+        <w:t>nillable</w:t>
+      </w:r>
+      <w:proofErr w:type="spellEnd"/>
+      <w:r>
+        <w:t xml:space="preserve"> in v3.5.0</w:t>
       </w:r>
       <w:r>
         <w:t xml:space="preserve"> </w:t>
       </w:r>
       <w:r>
-        <w:t xml:space="preserve">are not nillable in v3.4.0. </w:t>
+        <w:t xml:space="preserve">are not </w:t>
+      </w:r>
+      <w:proofErr w:type="spellStart"/>
+      <w:r>
+        <w:t>nillable</w:t>
+      </w:r>
+      <w:proofErr w:type="spellEnd"/>
+      <w:r>
+        <w:t xml:space="preserve"> in v3.4.0. </w:t>
       </w:r>
       <w:r>
         <w:t>R</w:t>
@@ -1695,6 +1723,7 @@
                 <w:sz w:val="18"/>
                 <w:szCs w:val="18"/>
               </w:rPr>
+              <w:lastRenderedPageBreak/>
               <w:t>eMedications.04</w:t>
             </w:r>
           </w:p>
@@ -1746,7 +1775,6 @@
                 <w:sz w:val="18"/>
                 <w:szCs w:val="18"/>
               </w:rPr>
-              <w:lastRenderedPageBreak/>
               <w:t>eOutcome.09</w:t>
             </w:r>
           </w:p>
@@ -2229,7 +2257,23 @@
                 <w:sz w:val="18"/>
                 <w:szCs w:val="18"/>
               </w:rPr>
-              <w:t>Patient Monitoring Capability(ies)</w:t>
+              <w:t>Patient Monitoring Capability(</w:t>
+            </w:r>
+            <w:proofErr w:type="spellStart"/>
+            <w:r>
+              <w:rPr>
+                <w:sz w:val="18"/>
+                <w:szCs w:val="18"/>
+              </w:rPr>
+              <w:t>ies</w:t>
+            </w:r>
+            <w:proofErr w:type="spellEnd"/>
+            <w:r>
+              <w:rPr>
+                <w:sz w:val="18"/>
+                <w:szCs w:val="18"/>
+              </w:rPr>
+              <w:t>)</w:t>
             </w:r>
           </w:p>
         </w:tc>
@@ -3713,7 +3757,23 @@
                 <w:sz w:val="18"/>
                 <w:szCs w:val="18"/>
               </w:rPr>
-              <w:t>Patient Monitoring Capability(ies)</w:t>
+              <w:t>Patient Monitoring Capability(</w:t>
+            </w:r>
+            <w:proofErr w:type="spellStart"/>
+            <w:r>
+              <w:rPr>
+                <w:sz w:val="18"/>
+                <w:szCs w:val="18"/>
+              </w:rPr>
+              <w:t>ies</w:t>
+            </w:r>
+            <w:proofErr w:type="spellEnd"/>
+            <w:r>
+              <w:rPr>
+                <w:sz w:val="18"/>
+                <w:szCs w:val="18"/>
+              </w:rPr>
+              <w:t>)</w:t>
             </w:r>
           </w:p>
         </w:tc>
@@ -3752,7 +3812,6 @@
         <w:rPr>
           <w:rFonts w:eastAsia="Times New Roman"/>
         </w:rPr>
-        <w:lastRenderedPageBreak/>
         <w:t xml:space="preserve">Element Usage Changed </w:t>
       </w:r>
       <w:r>
@@ -10433,7 +10492,23 @@
                 <w:sz w:val="18"/>
                 <w:szCs w:val="18"/>
               </w:rPr>
-              <w:t>Rapid Arterial oCclusion Evaluation (RACE)</w:t>
+              <w:t xml:space="preserve">Rapid Arterial </w:t>
+            </w:r>
+            <w:proofErr w:type="spellStart"/>
+            <w:r>
+              <w:rPr>
+                <w:sz w:val="18"/>
+                <w:szCs w:val="18"/>
+              </w:rPr>
+              <w:t>oCclusion</w:t>
+            </w:r>
+            <w:proofErr w:type="spellEnd"/>
+            <w:r>
+              <w:rPr>
+                <w:sz w:val="18"/>
+                <w:szCs w:val="18"/>
+              </w:rPr>
+              <w:t xml:space="preserve"> Evaluation (RACE)</w:t>
             </w:r>
           </w:p>
           <w:p>
@@ -15115,6 +15190,7 @@
                 <w:szCs w:val="18"/>
               </w:rPr>
             </w:pPr>
+            <w:proofErr w:type="spellStart"/>
             <w:r>
               <w:rPr>
                 <w:sz w:val="18"/>
@@ -15122,6 +15198,7 @@
               </w:rPr>
               <w:t>ePCR</w:t>
             </w:r>
+            <w:proofErr w:type="spellEnd"/>
           </w:p>
         </w:tc>
         <w:tc>
@@ -23372,14 +23449,20 @@
       <w:pPr>
         <w:pStyle w:val="Heading1"/>
       </w:pPr>
+      <w:proofErr w:type="spellStart"/>
       <w:r>
         <w:lastRenderedPageBreak/>
         <w:t>eHistory.ImmunizationsGroup</w:t>
       </w:r>
+      <w:proofErr w:type="spellEnd"/>
       <w:r>
         <w:br/>
+      </w:r>
+      <w:proofErr w:type="spellStart"/>
+      <w:r>
         <w:t>dPersonnel.ImmunizationsGroup</w:t>
       </w:r>
+      <w:proofErr w:type="spellEnd"/>
     </w:p>
     <w:p>
       <w:r>
@@ -23447,10 +23530,26 @@
     </w:p>
     <w:p>
       <w:r>
-        <w:t xml:space="preserve">Remove CodeType attribute. </w:t>
+        <w:t xml:space="preserve">Remove </w:t>
+      </w:r>
+      <w:proofErr w:type="spellStart"/>
+      <w:r>
+        <w:t>CodeType</w:t>
+      </w:r>
+      <w:proofErr w:type="spellEnd"/>
+      <w:r>
+        <w:t xml:space="preserve"> attribute. </w:t>
       </w:r>
       <w:r>
-        <w:t>Remove value and Pertinent Negative (if present) and set Not Value = 7701003 (Not Recorded) if CodeType is 9924005 (SNOMED) or value is longer than 7 characters.</w:t>
+        <w:t xml:space="preserve">Remove value and Pertinent Negative (if present) and set Not Value = 7701003 (Not Recorded) if </w:t>
+      </w:r>
+      <w:proofErr w:type="spellStart"/>
+      <w:r>
+        <w:t>CodeType</w:t>
+      </w:r>
+      <w:proofErr w:type="spellEnd"/>
+      <w:r>
+        <w:t xml:space="preserve"> is 9924005 (SNOMED) or value is longer than 7 characters.</w:t>
       </w:r>
     </w:p>
     <w:p>
@@ -23796,7 +23895,25 @@
                 <w:sz w:val="18"/>
                 <w:szCs w:val="18"/>
               </w:rPr>
-              <w:t>ACT Celite (ACTc)</w:t>
+              <w:t>ACT Celite (</w:t>
+            </w:r>
+            <w:proofErr w:type="spellStart"/>
+            <w:r>
+              <w:rPr>
+                <w:rFonts w:cstheme="minorHAnsi"/>
+                <w:sz w:val="18"/>
+                <w:szCs w:val="18"/>
+              </w:rPr>
+              <w:t>ACTc</w:t>
+            </w:r>
+            <w:proofErr w:type="spellEnd"/>
+            <w:r>
+              <w:rPr>
+                <w:rFonts w:cstheme="minorHAnsi"/>
+                <w:sz w:val="18"/>
+                <w:szCs w:val="18"/>
+              </w:rPr>
+              <w:t>)</w:t>
             </w:r>
           </w:p>
         </w:tc>
@@ -23851,7 +23968,25 @@
                 <w:sz w:val="18"/>
                 <w:szCs w:val="18"/>
               </w:rPr>
-              <w:t>ACT Kaolin (ACTk)</w:t>
+              <w:t>ACT Kaolin (</w:t>
+            </w:r>
+            <w:proofErr w:type="spellStart"/>
+            <w:r>
+              <w:rPr>
+                <w:rFonts w:cstheme="minorHAnsi"/>
+                <w:sz w:val="18"/>
+                <w:szCs w:val="18"/>
+              </w:rPr>
+              <w:t>ACTk</w:t>
+            </w:r>
+            <w:proofErr w:type="spellEnd"/>
+            <w:r>
+              <w:rPr>
+                <w:rFonts w:cstheme="minorHAnsi"/>
+                <w:sz w:val="18"/>
+                <w:szCs w:val="18"/>
+              </w:rPr>
+              <w:t>)</w:t>
             </w:r>
           </w:p>
         </w:tc>
@@ -24291,7 +24426,25 @@
                 <w:sz w:val="18"/>
                 <w:szCs w:val="18"/>
               </w:rPr>
-              <w:t>High-Sensitivity C-reactive Protein (hs-CRP)</w:t>
+              <w:t>High-Sensitivity C-reactive Protein (</w:t>
+            </w:r>
+            <w:proofErr w:type="spellStart"/>
+            <w:r>
+              <w:rPr>
+                <w:rFonts w:cstheme="minorHAnsi"/>
+                <w:sz w:val="18"/>
+                <w:szCs w:val="18"/>
+              </w:rPr>
+              <w:t>hs</w:t>
+            </w:r>
+            <w:proofErr w:type="spellEnd"/>
+            <w:r>
+              <w:rPr>
+                <w:rFonts w:cstheme="minorHAnsi"/>
+                <w:sz w:val="18"/>
+                <w:szCs w:val="18"/>
+              </w:rPr>
+              <w:t>-CRP)</w:t>
             </w:r>
           </w:p>
         </w:tc>
@@ -24891,13 +25044,23 @@
                 <w:szCs w:val="18"/>
               </w:rPr>
             </w:pPr>
-            <w:r>
-              <w:rPr>
-                <w:rFonts w:cstheme="minorHAnsi"/>
-                <w:sz w:val="18"/>
-                <w:szCs w:val="18"/>
-              </w:rPr>
-              <w:t>Prothromblin test time (PT/INR)</w:t>
+            <w:proofErr w:type="spellStart"/>
+            <w:r>
+              <w:rPr>
+                <w:rFonts w:cstheme="minorHAnsi"/>
+                <w:sz w:val="18"/>
+                <w:szCs w:val="18"/>
+              </w:rPr>
+              <w:t>Prothromblin</w:t>
+            </w:r>
+            <w:proofErr w:type="spellEnd"/>
+            <w:r>
+              <w:rPr>
+                <w:rFonts w:cstheme="minorHAnsi"/>
+                <w:sz w:val="18"/>
+                <w:szCs w:val="18"/>
+              </w:rPr>
+              <w:t xml:space="preserve"> test time (PT/INR)</w:t>
             </w:r>
           </w:p>
         </w:tc>
@@ -25587,20 +25750,42 @@
       <w:pPr>
         <w:pStyle w:val="Heading1"/>
       </w:pPr>
+      <w:proofErr w:type="spellStart"/>
       <w:r>
         <w:t>eExam.</w:t>
       </w:r>
       <w:r>
         <w:t>LungGroup</w:t>
       </w:r>
+      <w:proofErr w:type="spellEnd"/>
       <w:r>
         <w:br/>
+      </w:r>
+      <w:proofErr w:type="spellStart"/>
+      <w:r>
         <w:t>eExam.ChestGroup</w:t>
       </w:r>
+      <w:proofErr w:type="spellEnd"/>
     </w:p>
     <w:p>
       <w:r>
-        <w:t>Map values from new elements in v3.5.0 eExam.LungGroup and eExam.ChestGroup to v3.4.0 eExam.08. In</w:t>
+        <w:t xml:space="preserve">Map values from new elements in v3.5.0 </w:t>
+      </w:r>
+      <w:proofErr w:type="spellStart"/>
+      <w:r>
+        <w:t>eExam.LungGroup</w:t>
+      </w:r>
+      <w:proofErr w:type="spellEnd"/>
+      <w:r>
+        <w:t xml:space="preserve"> and </w:t>
+      </w:r>
+      <w:proofErr w:type="spellStart"/>
+      <w:r>
+        <w:t>eExam.ChestGroup</w:t>
+      </w:r>
+      <w:proofErr w:type="spellEnd"/>
+      <w:r>
+        <w:t xml:space="preserve"> to v3.4.0 eExam.08. In</w:t>
       </w:r>
       <w:r>
         <w:t xml:space="preserve"> mappings</w:t>
@@ -25609,8 +25794,21 @@
         <w:t xml:space="preserve"> that create multiple instances of eExam.08</w:t>
       </w:r>
       <w:r>
-        <w:t xml:space="preserve"> from a single instance of eExam.LungGroup or eExam.ChestGroup</w:t>
+        <w:t xml:space="preserve"> from a single instance of </w:t>
       </w:r>
+      <w:proofErr w:type="spellStart"/>
+      <w:r>
+        <w:t>eExam.LungGroup</w:t>
+      </w:r>
+      <w:proofErr w:type="spellEnd"/>
+      <w:r>
+        <w:t xml:space="preserve"> or </w:t>
+      </w:r>
+      <w:proofErr w:type="spellStart"/>
+      <w:r>
+        <w:t>eExam.ChestGroup</w:t>
+      </w:r>
+      <w:proofErr w:type="spellEnd"/>
       <w:r>
         <w:t xml:space="preserve">, </w:t>
       </w:r>
@@ -25635,7 +25833,15 @@
         <w:t>from</w:t>
       </w:r>
       <w:r>
-        <w:t xml:space="preserve"> eExam.LungGroup as follows</w:t>
+        <w:t xml:space="preserve"> </w:t>
+      </w:r>
+      <w:proofErr w:type="spellStart"/>
+      <w:r>
+        <w:t>eExam.LungGroup</w:t>
+      </w:r>
+      <w:proofErr w:type="spellEnd"/>
+      <w:r>
+        <w:t xml:space="preserve"> as follows</w:t>
       </w:r>
       <w:r>
         <w:t>.</w:t>
@@ -32187,7 +32393,15 @@
         <w:t>from</w:t>
       </w:r>
       <w:r>
-        <w:t xml:space="preserve"> eExam.ChestGroup as follows</w:t>
+        <w:t xml:space="preserve"> </w:t>
+      </w:r>
+      <w:proofErr w:type="spellStart"/>
+      <w:r>
+        <w:t>eExam.ChestGroup</w:t>
+      </w:r>
+      <w:proofErr w:type="spellEnd"/>
+      <w:r>
+        <w:t xml:space="preserve"> as follows</w:t>
       </w:r>
       <w:r>
         <w:t>.</w:t>
@@ -38393,10 +38607,12 @@
       <w:pPr>
         <w:pStyle w:val="Heading1"/>
       </w:pPr>
+      <w:proofErr w:type="spellStart"/>
       <w:r>
         <w:lastRenderedPageBreak/>
         <w:t>eMedications.DosageGroup</w:t>
       </w:r>
+      <w:proofErr w:type="spellEnd"/>
     </w:p>
     <w:p>
       <w:r>
@@ -38412,7 +38628,15 @@
         <w:t>Milligrams per Hour (mg</w:t>
       </w:r>
       <w:r>
-        <w:t xml:space="preserve">/hr)). </w:t>
+        <w:t>/</w:t>
+      </w:r>
+      <w:proofErr w:type="spellStart"/>
+      <w:r>
+        <w:t>hr</w:t>
+      </w:r>
+      <w:proofErr w:type="spellEnd"/>
+      <w:r>
+        <w:t xml:space="preserve">)). </w:t>
       </w:r>
       <w:r>
         <w:t>C</w:t>
@@ -38536,9 +38760,11 @@
       <w:pPr>
         <w:pStyle w:val="Heading1"/>
       </w:pPr>
+      <w:proofErr w:type="spellStart"/>
       <w:r>
         <w:t>eDisposition.IncidentDispositionGroup</w:t>
       </w:r>
+      <w:proofErr w:type="spellEnd"/>
     </w:p>
     <w:p>
       <w:r>
@@ -38607,7 +38833,15 @@
         <w:t>5.0</w:t>
       </w:r>
       <w:r>
-        <w:t xml:space="preserve"> mandatory element eDisposition.27 - Unit Disposition, followed by other elements in eDisposition.IncidentDispositionGroup as needed.</w:t>
+        <w:t xml:space="preserve"> mandatory element eDisposition.27 - Unit Disposition, followed by other elements in </w:t>
+      </w:r>
+      <w:proofErr w:type="spellStart"/>
+      <w:r>
+        <w:t>eDisposition.IncidentDispositionGroup</w:t>
+      </w:r>
+      <w:proofErr w:type="spellEnd"/>
+      <w:r>
+        <w:t xml:space="preserve"> as needed.</w:t>
       </w:r>
       <w:r>
         <w:t xml:space="preserve"> </w:t>
@@ -44291,9 +44525,11 @@
       <w:r>
         <w:t xml:space="preserve">Un-enclose from new element </w:t>
       </w:r>
+      <w:proofErr w:type="spellStart"/>
       <w:r>
         <w:t>eOutcome.EmergencyDepartmentProceduresGroup</w:t>
       </w:r>
+      <w:proofErr w:type="spellEnd"/>
       <w:r>
         <w:t xml:space="preserve">. </w:t>
       </w:r>
@@ -44303,9 +44539,11 @@
       <w:r>
         <w:t xml:space="preserve">@CorrelationID from </w:t>
       </w:r>
+      <w:proofErr w:type="spellStart"/>
       <w:r>
         <w:t>eOutcome.EmergencyDepartmentProceduresGroup</w:t>
       </w:r>
+      <w:proofErr w:type="spellEnd"/>
       <w:r>
         <w:t xml:space="preserve"> to eOutcome.09.</w:t>
       </w:r>
@@ -44322,6 +44560,7 @@
       <w:r>
         <w:t xml:space="preserve">Un-enclose from new element </w:t>
       </w:r>
+      <w:proofErr w:type="spellStart"/>
       <w:r>
         <w:t>eOutcome.</w:t>
       </w:r>
@@ -44331,6 +44570,7 @@
       <w:r>
         <w:t>ProceduresGroup</w:t>
       </w:r>
+      <w:proofErr w:type="spellEnd"/>
       <w:r>
         <w:t xml:space="preserve">. </w:t>
       </w:r>
@@ -44340,6 +44580,7 @@
       <w:r>
         <w:t xml:space="preserve">@CorrelationID from </w:t>
       </w:r>
+      <w:proofErr w:type="spellStart"/>
       <w:r>
         <w:t>eOutcome.</w:t>
       </w:r>
@@ -44349,6 +44590,7 @@
       <w:r>
         <w:t>ProceduresGroup</w:t>
       </w:r>
+      <w:proofErr w:type="spellEnd"/>
       <w:r>
         <w:t xml:space="preserve"> to eOutcome.12.</w:t>
       </w:r>
@@ -44669,10 +44911,12 @@
       <w:pPr>
         <w:pStyle w:val="Heading1"/>
       </w:pPr>
+      <w:proofErr w:type="spellStart"/>
       <w:r>
         <w:lastRenderedPageBreak/>
         <w:t>AnnualAgencyStatistics</w:t>
       </w:r>
+      <w:proofErr w:type="spellEnd"/>
     </w:p>
     <w:p>
       <w:r>
@@ -45578,6 +45822,7 @@
                 <w:szCs w:val="18"/>
               </w:rPr>
             </w:pPr>
+            <w:proofErr w:type="spellStart"/>
             <w:r>
               <w:rPr>
                 <w:sz w:val="18"/>
@@ -45585,6 +45830,7 @@
               </w:rPr>
               <w:t>sdCustomConfiguration</w:t>
             </w:r>
+            <w:proofErr w:type="spellEnd"/>
           </w:p>
         </w:tc>
         <w:tc>
@@ -45598,6 +45844,7 @@
                 <w:szCs w:val="18"/>
               </w:rPr>
             </w:pPr>
+            <w:proofErr w:type="spellStart"/>
             <w:r>
               <w:rPr>
                 <w:sz w:val="18"/>
@@ -45605,6 +45852,7 @@
               </w:rPr>
               <w:t>dCustomConfiguration</w:t>
             </w:r>
+            <w:proofErr w:type="spellEnd"/>
           </w:p>
         </w:tc>
         <w:tc>
@@ -45640,12 +45888,21 @@
                 <w:szCs w:val="18"/>
               </w:rPr>
             </w:pPr>
-            <w:r>
-              <w:rPr>
-                <w:sz w:val="18"/>
-                <w:szCs w:val="18"/>
-              </w:rPr>
-              <w:t>sdCustomConfiguration.</w:t>
+            <w:proofErr w:type="spellStart"/>
+            <w:r>
+              <w:rPr>
+                <w:sz w:val="18"/>
+                <w:szCs w:val="18"/>
+              </w:rPr>
+              <w:t>sdCustomConfiguration</w:t>
+            </w:r>
+            <w:proofErr w:type="spellEnd"/>
+            <w:r>
+              <w:rPr>
+                <w:sz w:val="18"/>
+                <w:szCs w:val="18"/>
+              </w:rPr>
+              <w:t>.</w:t>
             </w:r>
             <w:r>
               <w:rPr>
@@ -45654,6 +45911,7 @@
               </w:rPr>
               <w:t xml:space="preserve"> ‌</w:t>
             </w:r>
+            <w:proofErr w:type="spellStart"/>
             <w:r>
               <w:rPr>
                 <w:sz w:val="18"/>
@@ -45661,6 +45919,7 @@
               </w:rPr>
               <w:t>CustomGroup</w:t>
             </w:r>
+            <w:proofErr w:type="spellEnd"/>
           </w:p>
         </w:tc>
         <w:tc>
@@ -45674,12 +45933,21 @@
                 <w:szCs w:val="18"/>
               </w:rPr>
             </w:pPr>
-            <w:r>
-              <w:rPr>
-                <w:sz w:val="18"/>
-                <w:szCs w:val="18"/>
-              </w:rPr>
-              <w:t>dCustomConfiguration.</w:t>
+            <w:proofErr w:type="spellStart"/>
+            <w:r>
+              <w:rPr>
+                <w:sz w:val="18"/>
+                <w:szCs w:val="18"/>
+              </w:rPr>
+              <w:t>dCustomConfiguration</w:t>
+            </w:r>
+            <w:proofErr w:type="spellEnd"/>
+            <w:r>
+              <w:rPr>
+                <w:sz w:val="18"/>
+                <w:szCs w:val="18"/>
+              </w:rPr>
+              <w:t>.</w:t>
             </w:r>
             <w:r>
               <w:rPr>
@@ -45688,6 +45956,7 @@
               </w:rPr>
               <w:t>‌</w:t>
             </w:r>
+            <w:proofErr w:type="spellStart"/>
             <w:r>
               <w:rPr>
                 <w:sz w:val="18"/>
@@ -45695,6 +45964,7 @@
               </w:rPr>
               <w:t>CustomGroup</w:t>
             </w:r>
+            <w:proofErr w:type="spellEnd"/>
           </w:p>
         </w:tc>
         <w:tc>
@@ -46351,6 +46621,7 @@
                 <w:szCs w:val="18"/>
               </w:rPr>
             </w:pPr>
+            <w:proofErr w:type="spellStart"/>
             <w:r>
               <w:rPr>
                 <w:sz w:val="18"/>
@@ -46358,6 +46629,7 @@
               </w:rPr>
               <w:t>seCustomConfiguration</w:t>
             </w:r>
+            <w:proofErr w:type="spellEnd"/>
           </w:p>
         </w:tc>
         <w:tc>
@@ -46371,6 +46643,7 @@
                 <w:szCs w:val="18"/>
               </w:rPr>
             </w:pPr>
+            <w:proofErr w:type="spellStart"/>
             <w:r>
               <w:rPr>
                 <w:sz w:val="18"/>
@@ -46378,6 +46651,7 @@
               </w:rPr>
               <w:t>eCustomConfiguration</w:t>
             </w:r>
+            <w:proofErr w:type="spellEnd"/>
           </w:p>
         </w:tc>
         <w:tc>
@@ -46413,12 +46687,21 @@
                 <w:szCs w:val="18"/>
               </w:rPr>
             </w:pPr>
-            <w:r>
-              <w:rPr>
-                <w:sz w:val="18"/>
-                <w:szCs w:val="18"/>
-              </w:rPr>
-              <w:t>seCustomConfiguration.</w:t>
+            <w:proofErr w:type="spellStart"/>
+            <w:r>
+              <w:rPr>
+                <w:sz w:val="18"/>
+                <w:szCs w:val="18"/>
+              </w:rPr>
+              <w:t>seCustomConfiguration</w:t>
+            </w:r>
+            <w:proofErr w:type="spellEnd"/>
+            <w:r>
+              <w:rPr>
+                <w:sz w:val="18"/>
+                <w:szCs w:val="18"/>
+              </w:rPr>
+              <w:t>.</w:t>
             </w:r>
             <w:r>
               <w:rPr>
@@ -46427,6 +46710,7 @@
               </w:rPr>
               <w:t xml:space="preserve"> ‌</w:t>
             </w:r>
+            <w:proofErr w:type="spellStart"/>
             <w:r>
               <w:rPr>
                 <w:sz w:val="18"/>
@@ -46434,6 +46718,7 @@
               </w:rPr>
               <w:t>CustomGroup</w:t>
             </w:r>
+            <w:proofErr w:type="spellEnd"/>
           </w:p>
         </w:tc>
         <w:tc>
@@ -46447,12 +46732,21 @@
                 <w:szCs w:val="18"/>
               </w:rPr>
             </w:pPr>
-            <w:r>
-              <w:rPr>
-                <w:sz w:val="18"/>
-                <w:szCs w:val="18"/>
-              </w:rPr>
-              <w:t>eCustomConfiguration.</w:t>
+            <w:proofErr w:type="spellStart"/>
+            <w:r>
+              <w:rPr>
+                <w:sz w:val="18"/>
+                <w:szCs w:val="18"/>
+              </w:rPr>
+              <w:t>eCustomConfiguration</w:t>
+            </w:r>
+            <w:proofErr w:type="spellEnd"/>
+            <w:r>
+              <w:rPr>
+                <w:sz w:val="18"/>
+                <w:szCs w:val="18"/>
+              </w:rPr>
+              <w:t>.</w:t>
             </w:r>
             <w:r>
               <w:rPr>
@@ -46461,6 +46755,7 @@
               </w:rPr>
               <w:t xml:space="preserve"> ‌</w:t>
             </w:r>
+            <w:proofErr w:type="spellStart"/>
             <w:r>
               <w:rPr>
                 <w:sz w:val="18"/>
@@ -46468,6 +46763,7 @@
               </w:rPr>
               <w:t>CustomGroup</w:t>
             </w:r>
+            <w:proofErr w:type="spellEnd"/>
           </w:p>
         </w:tc>
         <w:tc>
@@ -47124,6 +47420,7 @@
                 <w:szCs w:val="18"/>
               </w:rPr>
             </w:pPr>
+            <w:proofErr w:type="spellStart"/>
             <w:r>
               <w:rPr>
                 <w:sz w:val="18"/>
@@ -47131,6 +47428,7 @@
               </w:rPr>
               <w:t>sElement</w:t>
             </w:r>
+            <w:proofErr w:type="spellEnd"/>
           </w:p>
         </w:tc>
         <w:tc>
@@ -47144,6 +47442,7 @@
                 <w:szCs w:val="18"/>
               </w:rPr>
             </w:pPr>
+            <w:proofErr w:type="spellStart"/>
             <w:r>
               <w:rPr>
                 <w:sz w:val="18"/>
@@ -47151,6 +47450,7 @@
               </w:rPr>
               <w:t>dState</w:t>
             </w:r>
+            <w:proofErr w:type="spellEnd"/>
           </w:p>
         </w:tc>
         <w:tc>
@@ -47253,6 +47553,7 @@
                 <w:szCs w:val="18"/>
               </w:rPr>
             </w:pPr>
+            <w:proofErr w:type="spellStart"/>
             <w:r>
               <w:rPr>
                 <w:sz w:val="18"/>
@@ -47260,6 +47561,7 @@
               </w:rPr>
               <w:t>sElement</w:t>
             </w:r>
+            <w:proofErr w:type="spellEnd"/>
           </w:p>
         </w:tc>
         <w:tc>
@@ -47273,6 +47575,7 @@
                 <w:szCs w:val="18"/>
               </w:rPr>
             </w:pPr>
+            <w:proofErr w:type="spellStart"/>
             <w:r>
               <w:rPr>
                 <w:sz w:val="18"/>
@@ -47280,6 +47583,7 @@
               </w:rPr>
               <w:t>eState</w:t>
             </w:r>
+            <w:proofErr w:type="spellEnd"/>
           </w:p>
         </w:tc>
         <w:tc>
@@ -47383,6 +47687,7 @@
                 <w:szCs w:val="18"/>
               </w:rPr>
             </w:pPr>
+            <w:proofErr w:type="spellStart"/>
             <w:r>
               <w:rPr>
                 <w:sz w:val="18"/>
@@ -47390,6 +47695,7 @@
               </w:rPr>
               <w:t>sConfiguration</w:t>
             </w:r>
+            <w:proofErr w:type="spellEnd"/>
           </w:p>
         </w:tc>
         <w:tc>
@@ -47403,6 +47709,7 @@
                 <w:szCs w:val="18"/>
               </w:rPr>
             </w:pPr>
+            <w:proofErr w:type="spellStart"/>
             <w:r>
               <w:rPr>
                 <w:sz w:val="18"/>
@@ -47410,6 +47717,7 @@
               </w:rPr>
               <w:t>dConfiguration</w:t>
             </w:r>
+            <w:proofErr w:type="spellEnd"/>
           </w:p>
         </w:tc>
         <w:tc>
@@ -47514,12 +47822,21 @@
                 <w:szCs w:val="18"/>
               </w:rPr>
             </w:pPr>
-            <w:r>
-              <w:rPr>
-                <w:sz w:val="18"/>
-                <w:szCs w:val="18"/>
-              </w:rPr>
-              <w:t>sConfiguration.</w:t>
+            <w:proofErr w:type="spellStart"/>
+            <w:r>
+              <w:rPr>
+                <w:sz w:val="18"/>
+                <w:szCs w:val="18"/>
+              </w:rPr>
+              <w:t>sConfiguration</w:t>
+            </w:r>
+            <w:proofErr w:type="spellEnd"/>
+            <w:r>
+              <w:rPr>
+                <w:sz w:val="18"/>
+                <w:szCs w:val="18"/>
+              </w:rPr>
+              <w:t>.</w:t>
             </w:r>
             <w:r>
               <w:rPr>
@@ -47528,6 +47845,7 @@
               </w:rPr>
               <w:t xml:space="preserve"> ‌</w:t>
             </w:r>
+            <w:proofErr w:type="spellStart"/>
             <w:r>
               <w:rPr>
                 <w:sz w:val="18"/>
@@ -47535,6 +47853,7 @@
               </w:rPr>
               <w:t>ProcedureGroup</w:t>
             </w:r>
+            <w:proofErr w:type="spellEnd"/>
           </w:p>
         </w:tc>
         <w:tc>
@@ -47548,12 +47867,21 @@
                 <w:szCs w:val="18"/>
               </w:rPr>
             </w:pPr>
-            <w:r>
-              <w:rPr>
-                <w:sz w:val="18"/>
-                <w:szCs w:val="18"/>
-              </w:rPr>
-              <w:t>dConfiguration.</w:t>
+            <w:proofErr w:type="spellStart"/>
+            <w:r>
+              <w:rPr>
+                <w:sz w:val="18"/>
+                <w:szCs w:val="18"/>
+              </w:rPr>
+              <w:t>dConfiguration</w:t>
+            </w:r>
+            <w:proofErr w:type="spellEnd"/>
+            <w:r>
+              <w:rPr>
+                <w:sz w:val="18"/>
+                <w:szCs w:val="18"/>
+              </w:rPr>
+              <w:t>.</w:t>
             </w:r>
             <w:r>
               <w:rPr>
@@ -47562,6 +47890,7 @@
               </w:rPr>
               <w:t xml:space="preserve"> ‌</w:t>
             </w:r>
+            <w:proofErr w:type="spellStart"/>
             <w:r>
               <w:rPr>
                 <w:sz w:val="18"/>
@@ -47569,6 +47898,7 @@
               </w:rPr>
               <w:t>ProcedureGroup</w:t>
             </w:r>
+            <w:proofErr w:type="spellEnd"/>
           </w:p>
         </w:tc>
         <w:tc>
@@ -47742,12 +48072,21 @@
                 <w:szCs w:val="18"/>
               </w:rPr>
             </w:pPr>
-            <w:r>
-              <w:rPr>
-                <w:sz w:val="18"/>
-                <w:szCs w:val="18"/>
-              </w:rPr>
-              <w:t>sConfiguration.</w:t>
+            <w:proofErr w:type="spellStart"/>
+            <w:r>
+              <w:rPr>
+                <w:sz w:val="18"/>
+                <w:szCs w:val="18"/>
+              </w:rPr>
+              <w:t>sConfiguration</w:t>
+            </w:r>
+            <w:proofErr w:type="spellEnd"/>
+            <w:r>
+              <w:rPr>
+                <w:sz w:val="18"/>
+                <w:szCs w:val="18"/>
+              </w:rPr>
+              <w:t>.</w:t>
             </w:r>
             <w:r>
               <w:rPr>
@@ -47756,6 +48095,7 @@
               </w:rPr>
               <w:t xml:space="preserve"> ‌</w:t>
             </w:r>
+            <w:proofErr w:type="spellStart"/>
             <w:r>
               <w:rPr>
                 <w:sz w:val="18"/>
@@ -47763,6 +48103,7 @@
               </w:rPr>
               <w:t>MedicationGroup</w:t>
             </w:r>
+            <w:proofErr w:type="spellEnd"/>
           </w:p>
         </w:tc>
         <w:tc>
@@ -47776,12 +48117,21 @@
                 <w:szCs w:val="18"/>
               </w:rPr>
             </w:pPr>
-            <w:r>
-              <w:rPr>
-                <w:sz w:val="18"/>
-                <w:szCs w:val="18"/>
-              </w:rPr>
-              <w:t>dConfiguration.</w:t>
+            <w:proofErr w:type="spellStart"/>
+            <w:r>
+              <w:rPr>
+                <w:sz w:val="18"/>
+                <w:szCs w:val="18"/>
+              </w:rPr>
+              <w:t>dConfiguration</w:t>
+            </w:r>
+            <w:proofErr w:type="spellEnd"/>
+            <w:r>
+              <w:rPr>
+                <w:sz w:val="18"/>
+                <w:szCs w:val="18"/>
+              </w:rPr>
+              <w:t>.</w:t>
             </w:r>
             <w:r>
               <w:rPr>
@@ -47790,6 +48140,7 @@
               </w:rPr>
               <w:t xml:space="preserve"> ‌</w:t>
             </w:r>
+            <w:proofErr w:type="spellStart"/>
             <w:r>
               <w:rPr>
                 <w:sz w:val="18"/>
@@ -47797,6 +48148,7 @@
               </w:rPr>
               <w:t>MedicationGroup</w:t>
             </w:r>
+            <w:proofErr w:type="spellEnd"/>
           </w:p>
         </w:tc>
         <w:tc>
@@ -48039,6 +48391,7 @@
                 <w:szCs w:val="18"/>
               </w:rPr>
             </w:pPr>
+            <w:proofErr w:type="spellStart"/>
             <w:r>
               <w:rPr>
                 <w:sz w:val="18"/>
@@ -48046,6 +48399,7 @@
               </w:rPr>
               <w:t>sAgency</w:t>
             </w:r>
+            <w:proofErr w:type="spellEnd"/>
           </w:p>
         </w:tc>
         <w:tc>
@@ -48059,6 +48413,7 @@
                 <w:szCs w:val="18"/>
               </w:rPr>
             </w:pPr>
+            <w:proofErr w:type="spellStart"/>
             <w:r>
               <w:rPr>
                 <w:sz w:val="18"/>
@@ -48066,6 +48421,7 @@
               </w:rPr>
               <w:t>dAgency</w:t>
             </w:r>
+            <w:proofErr w:type="spellEnd"/>
           </w:p>
         </w:tc>
         <w:tc>
@@ -48101,6 +48457,7 @@
                 <w:szCs w:val="18"/>
               </w:rPr>
             </w:pPr>
+            <w:proofErr w:type="spellStart"/>
             <w:r>
               <w:rPr>
                 <w:sz w:val="18"/>
@@ -48108,6 +48465,7 @@
               </w:rPr>
               <w:t>sAgencyGroup</w:t>
             </w:r>
+            <w:proofErr w:type="spellEnd"/>
           </w:p>
         </w:tc>
         <w:tc>
@@ -48121,6 +48479,7 @@
                 <w:szCs w:val="18"/>
               </w:rPr>
             </w:pPr>
+            <w:proofErr w:type="spellStart"/>
             <w:r>
               <w:rPr>
                 <w:sz w:val="18"/>
@@ -48128,6 +48487,7 @@
               </w:rPr>
               <w:t>dAgencyGroup</w:t>
             </w:r>
+            <w:proofErr w:type="spellEnd"/>
           </w:p>
         </w:tc>
         <w:tc>
@@ -48370,6 +48730,7 @@
                 <w:szCs w:val="18"/>
               </w:rPr>
             </w:pPr>
+            <w:proofErr w:type="spellStart"/>
             <w:r>
               <w:rPr>
                 <w:sz w:val="18"/>
@@ -48377,6 +48738,7 @@
               </w:rPr>
               <w:t>sFacility</w:t>
             </w:r>
+            <w:proofErr w:type="spellEnd"/>
           </w:p>
         </w:tc>
         <w:tc>
@@ -48390,6 +48752,7 @@
                 <w:szCs w:val="18"/>
               </w:rPr>
             </w:pPr>
+            <w:proofErr w:type="spellStart"/>
             <w:r>
               <w:rPr>
                 <w:sz w:val="18"/>
@@ -48397,6 +48760,7 @@
               </w:rPr>
               <w:t>dFacility</w:t>
             </w:r>
+            <w:proofErr w:type="spellEnd"/>
           </w:p>
         </w:tc>
         <w:tc>
@@ -48432,6 +48796,7 @@
                 <w:szCs w:val="18"/>
               </w:rPr>
             </w:pPr>
+            <w:proofErr w:type="spellStart"/>
             <w:r>
               <w:rPr>
                 <w:sz w:val="18"/>
@@ -48439,6 +48804,7 @@
               </w:rPr>
               <w:t>sFacilityGroup</w:t>
             </w:r>
+            <w:proofErr w:type="spellEnd"/>
           </w:p>
         </w:tc>
         <w:tc>
@@ -48452,6 +48818,7 @@
                 <w:szCs w:val="18"/>
               </w:rPr>
             </w:pPr>
+            <w:proofErr w:type="spellStart"/>
             <w:r>
               <w:rPr>
                 <w:sz w:val="18"/>
@@ -48459,6 +48826,7 @@
               </w:rPr>
               <w:t>dFacilityGroup</w:t>
             </w:r>
+            <w:proofErr w:type="spellEnd"/>
           </w:p>
         </w:tc>
         <w:tc>
@@ -48563,6 +48931,7 @@
                 <w:szCs w:val="18"/>
               </w:rPr>
             </w:pPr>
+            <w:proofErr w:type="spellStart"/>
             <w:r>
               <w:rPr>
                 <w:sz w:val="18"/>
@@ -48570,6 +48939,7 @@
               </w:rPr>
               <w:t>sFacility.FacilityGroup</w:t>
             </w:r>
+            <w:proofErr w:type="spellEnd"/>
           </w:p>
         </w:tc>
         <w:tc>
@@ -48583,6 +48953,7 @@
                 <w:szCs w:val="18"/>
               </w:rPr>
             </w:pPr>
+            <w:proofErr w:type="spellStart"/>
             <w:r>
               <w:rPr>
                 <w:sz w:val="18"/>
@@ -48590,6 +48961,7 @@
               </w:rPr>
               <w:t>dFacility.FacilityGroup</w:t>
             </w:r>
+            <w:proofErr w:type="spellEnd"/>
           </w:p>
         </w:tc>
         <w:tc>
@@ -49580,13 +49952,19 @@
       <w:pPr>
         <w:pStyle w:val="Heading1"/>
       </w:pPr>
+      <w:proofErr w:type="spellStart"/>
       <w:r>
         <w:t>seCustomConfiguration</w:t>
       </w:r>
+      <w:proofErr w:type="spellEnd"/>
       <w:r>
         <w:br/>
+      </w:r>
+      <w:proofErr w:type="spellStart"/>
+      <w:r>
         <w:t>sdCustomConfiguration</w:t>
       </w:r>
+      <w:proofErr w:type="spellEnd"/>
     </w:p>
     <w:p>
       <w:r>
@@ -49629,7 +50007,15 @@
     </w:p>
     <w:p>
       <w:r>
-        <w:t>Un-enclose from sState element.</w:t>
+        <w:t xml:space="preserve">Un-enclose from </w:t>
+      </w:r>
+      <w:proofErr w:type="spellStart"/>
+      <w:r>
+        <w:t>sState</w:t>
+      </w:r>
+      <w:proofErr w:type="spellEnd"/>
+      <w:r>
+        <w:t xml:space="preserve"> element.</w:t>
       </w:r>
     </w:p>
     <w:p>
@@ -49651,7 +50037,23 @@
         <w:t xml:space="preserve">nstances </w:t>
       </w:r>
       <w:r>
-        <w:t>into dState/dState.01 and eState/eState.01</w:t>
+        <w:t xml:space="preserve">into </w:t>
+      </w:r>
+      <w:proofErr w:type="spellStart"/>
+      <w:r>
+        <w:t>dState</w:t>
+      </w:r>
+      <w:proofErr w:type="spellEnd"/>
+      <w:r>
+        <w:t xml:space="preserve">/dState.01 and </w:t>
+      </w:r>
+      <w:proofErr w:type="spellStart"/>
+      <w:r>
+        <w:t>eState</w:t>
+      </w:r>
+      <w:proofErr w:type="spellEnd"/>
+      <w:r>
+        <w:t>/eState.01</w:t>
       </w:r>
       <w:r>
         <w:t xml:space="preserve"> based the first character of the element value:</w:t>
@@ -49750,7 +50152,7 @@
 </file>
 
 <file path=word/endnotes.xml><?xml version="1.0" encoding="utf-8"?>
-<w:endnotes xmlns:wpc="http://schemas.microsoft.com/office/word/2010/wordprocessingCanvas" xmlns:cx="http://schemas.microsoft.com/office/drawing/2014/chartex" xmlns:cx1="http://schemas.microsoft.com/office/drawing/2015/9/8/chartex" xmlns:cx2="http://schemas.microsoft.com/office/drawing/2015/10/21/chartex" xmlns:cx3="http://schemas.microsoft.com/office/drawing/2016/5/9/chartex" xmlns:cx4="http://schemas.microsoft.com/office/drawing/2016/5/10/chartex" xmlns:cx5="http://schemas.microsoft.com/office/drawing/2016/5/11/chartex" xmlns:cx6="http://schemas.microsoft.com/office/drawing/2016/5/12/chartex" xmlns:cx7="http://schemas.microsoft.com/office/drawing/2016/5/13/chartex" xmlns:cx8="http://schemas.microsoft.com/office/drawing/2016/5/14/chartex" xmlns:mc="http://schemas.openxmlformats.org/markup-compatibility/2006" xmlns:aink="http://schemas.microsoft.com/office/drawing/2016/ink" xmlns:am3d="http://schemas.microsoft.com/office/drawing/2017/model3d" xmlns:o="urn:schemas-microsoft-com:office:office" xmlns:r="http://schemas.openxmlformats.org/officeDocument/2006/relationships" xmlns:m="http://schemas.openxmlformats.org/officeDocument/2006/math" xmlns:v="urn:schemas-microsoft-com:vml" xmlns:wp14="http://schemas.microsoft.com/office/word/2010/wordprocessingDrawing" xmlns:wp="http://schemas.openxmlformats.org/drawingml/2006/wordprocessingDrawing" xmlns:w10="urn:schemas-microsoft-com:office:word" xmlns:w="http://schemas.openxmlformats.org/wordprocessingml/2006/main" xmlns:w14="http://schemas.microsoft.com/office/word/2010/wordml" xmlns:w15="http://schemas.microsoft.com/office/word/2012/wordml" xmlns:w16cex="http://schemas.microsoft.com/office/word/2018/wordml/cex" xmlns:w16cid="http://schemas.microsoft.com/office/word/2016/wordml/cid" xmlns:w16="http://schemas.microsoft.com/office/word/2018/wordml" xmlns:w16se="http://schemas.microsoft.com/office/word/2015/wordml/symex" xmlns:wpg="http://schemas.microsoft.com/office/word/2010/wordprocessingGroup" xmlns:wpi="http://schemas.microsoft.com/office/word/2010/wordprocessingInk" xmlns:wne="http://schemas.microsoft.com/office/word/2006/wordml" xmlns:wps="http://schemas.microsoft.com/office/word/2010/wordprocessingShape" mc:Ignorable="w14 w15 w16se w16cid w16 w16cex wp14">
+<w:endnotes xmlns:wpc="http://schemas.microsoft.com/office/word/2010/wordprocessingCanvas" xmlns:cx="http://schemas.microsoft.com/office/drawing/2014/chartex" xmlns:cx1="http://schemas.microsoft.com/office/drawing/2015/9/8/chartex" xmlns:cx2="http://schemas.microsoft.com/office/drawing/2015/10/21/chartex" xmlns:cx3="http://schemas.microsoft.com/office/drawing/2016/5/9/chartex" xmlns:cx4="http://schemas.microsoft.com/office/drawing/2016/5/10/chartex" xmlns:cx5="http://schemas.microsoft.com/office/drawing/2016/5/11/chartex" xmlns:cx6="http://schemas.microsoft.com/office/drawing/2016/5/12/chartex" xmlns:cx7="http://schemas.microsoft.com/office/drawing/2016/5/13/chartex" xmlns:cx8="http://schemas.microsoft.com/office/drawing/2016/5/14/chartex" xmlns:mc="http://schemas.openxmlformats.org/markup-compatibility/2006" xmlns:aink="http://schemas.microsoft.com/office/drawing/2016/ink" xmlns:am3d="http://schemas.microsoft.com/office/drawing/2017/model3d" xmlns:o="urn:schemas-microsoft-com:office:office" xmlns:r="http://schemas.openxmlformats.org/officeDocument/2006/relationships" xmlns:m="http://schemas.openxmlformats.org/officeDocument/2006/math" xmlns:v="urn:schemas-microsoft-com:vml" xmlns:wp14="http://schemas.microsoft.com/office/word/2010/wordprocessingDrawing" xmlns:wp="http://schemas.openxmlformats.org/drawingml/2006/wordprocessingDrawing" xmlns:w10="urn:schemas-microsoft-com:office:word" xmlns:w="http://schemas.openxmlformats.org/wordprocessingml/2006/main" xmlns:w14="http://schemas.microsoft.com/office/word/2010/wordml" xmlns:w15="http://schemas.microsoft.com/office/word/2012/wordml" xmlns:w16cex="http://schemas.microsoft.com/office/word/2018/wordml/cex" xmlns:w16cid="http://schemas.microsoft.com/office/word/2016/wordml/cid" xmlns:w16="http://schemas.microsoft.com/office/word/2018/wordml" xmlns:w16sdtdh="http://schemas.microsoft.com/office/word/2020/wordml/sdtdatahash" xmlns:w16se="http://schemas.microsoft.com/office/word/2015/wordml/symex" xmlns:wpg="http://schemas.microsoft.com/office/word/2010/wordprocessingGroup" xmlns:wpi="http://schemas.microsoft.com/office/word/2010/wordprocessingInk" xmlns:wne="http://schemas.microsoft.com/office/word/2006/wordml" xmlns:wps="http://schemas.microsoft.com/office/word/2010/wordprocessingShape" mc:Ignorable="w14 w15 w16se w16cid w16 w16cex w16sdtdh wp14">
   <w:endnote w:type="separator" w:id="-1">
     <w:p>
       <w:pPr>
@@ -49775,7 +50177,7 @@
 </file>
 
 <file path=word/footer1.xml><?xml version="1.0" encoding="utf-8"?>
-<w:ftr xmlns:wpc="http://schemas.microsoft.com/office/word/2010/wordprocessingCanvas" xmlns:cx="http://schemas.microsoft.com/office/drawing/2014/chartex" xmlns:cx1="http://schemas.microsoft.com/office/drawing/2015/9/8/chartex" xmlns:cx2="http://schemas.microsoft.com/office/drawing/2015/10/21/chartex" xmlns:cx3="http://schemas.microsoft.com/office/drawing/2016/5/9/chartex" xmlns:cx4="http://schemas.microsoft.com/office/drawing/2016/5/10/chartex" xmlns:cx5="http://schemas.microsoft.com/office/drawing/2016/5/11/chartex" xmlns:cx6="http://schemas.microsoft.com/office/drawing/2016/5/12/chartex" xmlns:cx7="http://schemas.microsoft.com/office/drawing/2016/5/13/chartex" xmlns:cx8="http://schemas.microsoft.com/office/drawing/2016/5/14/chartex" xmlns:mc="http://schemas.openxmlformats.org/markup-compatibility/2006" xmlns:aink="http://schemas.microsoft.com/office/drawing/2016/ink" xmlns:am3d="http://schemas.microsoft.com/office/drawing/2017/model3d" xmlns:o="urn:schemas-microsoft-com:office:office" xmlns:r="http://schemas.openxmlformats.org/officeDocument/2006/relationships" xmlns:m="http://schemas.openxmlformats.org/officeDocument/2006/math" xmlns:v="urn:schemas-microsoft-com:vml" xmlns:wp14="http://schemas.microsoft.com/office/word/2010/wordprocessingDrawing" xmlns:wp="http://schemas.openxmlformats.org/drawingml/2006/wordprocessingDrawing" xmlns:w10="urn:schemas-microsoft-com:office:word" xmlns:w="http://schemas.openxmlformats.org/wordprocessingml/2006/main" xmlns:w14="http://schemas.microsoft.com/office/word/2010/wordml" xmlns:w15="http://schemas.microsoft.com/office/word/2012/wordml" xmlns:w16cex="http://schemas.microsoft.com/office/word/2018/wordml/cex" xmlns:w16cid="http://schemas.microsoft.com/office/word/2016/wordml/cid" xmlns:w16="http://schemas.microsoft.com/office/word/2018/wordml" xmlns:w16se="http://schemas.microsoft.com/office/word/2015/wordml/symex" xmlns:wpg="http://schemas.microsoft.com/office/word/2010/wordprocessingGroup" xmlns:wpi="http://schemas.microsoft.com/office/word/2010/wordprocessingInk" xmlns:wne="http://schemas.microsoft.com/office/word/2006/wordml" xmlns:wps="http://schemas.microsoft.com/office/word/2010/wordprocessingShape" mc:Ignorable="w14 w15 w16se w16cid w16 w16cex wp14">
+<w:ftr xmlns:wpc="http://schemas.microsoft.com/office/word/2010/wordprocessingCanvas" xmlns:cx="http://schemas.microsoft.com/office/drawing/2014/chartex" xmlns:cx1="http://schemas.microsoft.com/office/drawing/2015/9/8/chartex" xmlns:cx2="http://schemas.microsoft.com/office/drawing/2015/10/21/chartex" xmlns:cx3="http://schemas.microsoft.com/office/drawing/2016/5/9/chartex" xmlns:cx4="http://schemas.microsoft.com/office/drawing/2016/5/10/chartex" xmlns:cx5="http://schemas.microsoft.com/office/drawing/2016/5/11/chartex" xmlns:cx6="http://schemas.microsoft.com/office/drawing/2016/5/12/chartex" xmlns:cx7="http://schemas.microsoft.com/office/drawing/2016/5/13/chartex" xmlns:cx8="http://schemas.microsoft.com/office/drawing/2016/5/14/chartex" xmlns:mc="http://schemas.openxmlformats.org/markup-compatibility/2006" xmlns:aink="http://schemas.microsoft.com/office/drawing/2016/ink" xmlns:am3d="http://schemas.microsoft.com/office/drawing/2017/model3d" xmlns:o="urn:schemas-microsoft-com:office:office" xmlns:r="http://schemas.openxmlformats.org/officeDocument/2006/relationships" xmlns:m="http://schemas.openxmlformats.org/officeDocument/2006/math" xmlns:v="urn:schemas-microsoft-com:vml" xmlns:wp14="http://schemas.microsoft.com/office/word/2010/wordprocessingDrawing" xmlns:wp="http://schemas.openxmlformats.org/drawingml/2006/wordprocessingDrawing" xmlns:w10="urn:schemas-microsoft-com:office:word" xmlns:w="http://schemas.openxmlformats.org/wordprocessingml/2006/main" xmlns:w14="http://schemas.microsoft.com/office/word/2010/wordml" xmlns:w15="http://schemas.microsoft.com/office/word/2012/wordml" xmlns:w16cex="http://schemas.microsoft.com/office/word/2018/wordml/cex" xmlns:w16cid="http://schemas.microsoft.com/office/word/2016/wordml/cid" xmlns:w16="http://schemas.microsoft.com/office/word/2018/wordml" xmlns:w16sdtdh="http://schemas.microsoft.com/office/word/2020/wordml/sdtdatahash" xmlns:w16se="http://schemas.microsoft.com/office/word/2015/wordml/symex" xmlns:wpg="http://schemas.microsoft.com/office/word/2010/wordprocessingGroup" xmlns:wpi="http://schemas.microsoft.com/office/word/2010/wordprocessingInk" xmlns:wne="http://schemas.microsoft.com/office/word/2006/wordml" xmlns:wps="http://schemas.microsoft.com/office/word/2010/wordprocessingShape" mc:Ignorable="w14 w15 w16se w16cid w16 w16cex w16sdtdh wp14">
   <w:p>
     <w:pPr>
       <w:pStyle w:val="Footer"/>
@@ -49785,7 +50187,7 @@
 </file>
 
 <file path=word/footer2.xml><?xml version="1.0" encoding="utf-8"?>
-<w:ftr xmlns:wpc="http://schemas.microsoft.com/office/word/2010/wordprocessingCanvas" xmlns:cx="http://schemas.microsoft.com/office/drawing/2014/chartex" xmlns:cx1="http://schemas.microsoft.com/office/drawing/2015/9/8/chartex" xmlns:cx2="http://schemas.microsoft.com/office/drawing/2015/10/21/chartex" xmlns:cx3="http://schemas.microsoft.com/office/drawing/2016/5/9/chartex" xmlns:cx4="http://schemas.microsoft.com/office/drawing/2016/5/10/chartex" xmlns:cx5="http://schemas.microsoft.com/office/drawing/2016/5/11/chartex" xmlns:cx6="http://schemas.microsoft.com/office/drawing/2016/5/12/chartex" xmlns:cx7="http://schemas.microsoft.com/office/drawing/2016/5/13/chartex" xmlns:cx8="http://schemas.microsoft.com/office/drawing/2016/5/14/chartex" xmlns:mc="http://schemas.openxmlformats.org/markup-compatibility/2006" xmlns:aink="http://schemas.microsoft.com/office/drawing/2016/ink" xmlns:am3d="http://schemas.microsoft.com/office/drawing/2017/model3d" xmlns:o="urn:schemas-microsoft-com:office:office" xmlns:r="http://schemas.openxmlformats.org/officeDocument/2006/relationships" xmlns:m="http://schemas.openxmlformats.org/officeDocument/2006/math" xmlns:v="urn:schemas-microsoft-com:vml" xmlns:wp14="http://schemas.microsoft.com/office/word/2010/wordprocessingDrawing" xmlns:wp="http://schemas.openxmlformats.org/drawingml/2006/wordprocessingDrawing" xmlns:w10="urn:schemas-microsoft-com:office:word" xmlns:w="http://schemas.openxmlformats.org/wordprocessingml/2006/main" xmlns:w14="http://schemas.microsoft.com/office/word/2010/wordml" xmlns:w15="http://schemas.microsoft.com/office/word/2012/wordml" xmlns:w16cex="http://schemas.microsoft.com/office/word/2018/wordml/cex" xmlns:w16cid="http://schemas.microsoft.com/office/word/2016/wordml/cid" xmlns:w16="http://schemas.microsoft.com/office/word/2018/wordml" xmlns:w16se="http://schemas.microsoft.com/office/word/2015/wordml/symex" xmlns:wpg="http://schemas.microsoft.com/office/word/2010/wordprocessingGroup" xmlns:wpi="http://schemas.microsoft.com/office/word/2010/wordprocessingInk" xmlns:wne="http://schemas.microsoft.com/office/word/2006/wordml" xmlns:wps="http://schemas.microsoft.com/office/word/2010/wordprocessingShape" mc:Ignorable="w14 w15 w16se w16cid w16 w16cex wp14">
+<w:ftr xmlns:wpc="http://schemas.microsoft.com/office/word/2010/wordprocessingCanvas" xmlns:cx="http://schemas.microsoft.com/office/drawing/2014/chartex" xmlns:cx1="http://schemas.microsoft.com/office/drawing/2015/9/8/chartex" xmlns:cx2="http://schemas.microsoft.com/office/drawing/2015/10/21/chartex" xmlns:cx3="http://schemas.microsoft.com/office/drawing/2016/5/9/chartex" xmlns:cx4="http://schemas.microsoft.com/office/drawing/2016/5/10/chartex" xmlns:cx5="http://schemas.microsoft.com/office/drawing/2016/5/11/chartex" xmlns:cx6="http://schemas.microsoft.com/office/drawing/2016/5/12/chartex" xmlns:cx7="http://schemas.microsoft.com/office/drawing/2016/5/13/chartex" xmlns:cx8="http://schemas.microsoft.com/office/drawing/2016/5/14/chartex" xmlns:mc="http://schemas.openxmlformats.org/markup-compatibility/2006" xmlns:aink="http://schemas.microsoft.com/office/drawing/2016/ink" xmlns:am3d="http://schemas.microsoft.com/office/drawing/2017/model3d" xmlns:o="urn:schemas-microsoft-com:office:office" xmlns:r="http://schemas.openxmlformats.org/officeDocument/2006/relationships" xmlns:m="http://schemas.openxmlformats.org/officeDocument/2006/math" xmlns:v="urn:schemas-microsoft-com:vml" xmlns:wp14="http://schemas.microsoft.com/office/word/2010/wordprocessingDrawing" xmlns:wp="http://schemas.openxmlformats.org/drawingml/2006/wordprocessingDrawing" xmlns:w10="urn:schemas-microsoft-com:office:word" xmlns:w="http://schemas.openxmlformats.org/wordprocessingml/2006/main" xmlns:w14="http://schemas.microsoft.com/office/word/2010/wordml" xmlns:w15="http://schemas.microsoft.com/office/word/2012/wordml" xmlns:w16cex="http://schemas.microsoft.com/office/word/2018/wordml/cex" xmlns:w16cid="http://schemas.microsoft.com/office/word/2016/wordml/cid" xmlns:w16="http://schemas.microsoft.com/office/word/2018/wordml" xmlns:w16sdtdh="http://schemas.microsoft.com/office/word/2020/wordml/sdtdatahash" xmlns:w16se="http://schemas.microsoft.com/office/word/2015/wordml/symex" xmlns:wpg="http://schemas.microsoft.com/office/word/2010/wordprocessingGroup" xmlns:wpi="http://schemas.microsoft.com/office/word/2010/wordprocessingInk" xmlns:wne="http://schemas.microsoft.com/office/word/2006/wordml" xmlns:wps="http://schemas.microsoft.com/office/word/2010/wordprocessingShape" mc:Ignorable="w14 w15 w16se w16cid w16 w16cex w16sdtdh wp14">
   <w:sdt>
     <w:sdtPr>
       <w:id w:val="695046038"/>
@@ -49839,7 +50241,7 @@
 </file>
 
 <file path=word/footer3.xml><?xml version="1.0" encoding="utf-8"?>
-<w:ftr xmlns:wpc="http://schemas.microsoft.com/office/word/2010/wordprocessingCanvas" xmlns:cx="http://schemas.microsoft.com/office/drawing/2014/chartex" xmlns:cx1="http://schemas.microsoft.com/office/drawing/2015/9/8/chartex" xmlns:cx2="http://schemas.microsoft.com/office/drawing/2015/10/21/chartex" xmlns:cx3="http://schemas.microsoft.com/office/drawing/2016/5/9/chartex" xmlns:cx4="http://schemas.microsoft.com/office/drawing/2016/5/10/chartex" xmlns:cx5="http://schemas.microsoft.com/office/drawing/2016/5/11/chartex" xmlns:cx6="http://schemas.microsoft.com/office/drawing/2016/5/12/chartex" xmlns:cx7="http://schemas.microsoft.com/office/drawing/2016/5/13/chartex" xmlns:cx8="http://schemas.microsoft.com/office/drawing/2016/5/14/chartex" xmlns:mc="http://schemas.openxmlformats.org/markup-compatibility/2006" xmlns:aink="http://schemas.microsoft.com/office/drawing/2016/ink" xmlns:am3d="http://schemas.microsoft.com/office/drawing/2017/model3d" xmlns:o="urn:schemas-microsoft-com:office:office" xmlns:r="http://schemas.openxmlformats.org/officeDocument/2006/relationships" xmlns:m="http://schemas.openxmlformats.org/officeDocument/2006/math" xmlns:v="urn:schemas-microsoft-com:vml" xmlns:wp14="http://schemas.microsoft.com/office/word/2010/wordprocessingDrawing" xmlns:wp="http://schemas.openxmlformats.org/drawingml/2006/wordprocessingDrawing" xmlns:w10="urn:schemas-microsoft-com:office:word" xmlns:w="http://schemas.openxmlformats.org/wordprocessingml/2006/main" xmlns:w14="http://schemas.microsoft.com/office/word/2010/wordml" xmlns:w15="http://schemas.microsoft.com/office/word/2012/wordml" xmlns:w16cex="http://schemas.microsoft.com/office/word/2018/wordml/cex" xmlns:w16cid="http://schemas.microsoft.com/office/word/2016/wordml/cid" xmlns:w16="http://schemas.microsoft.com/office/word/2018/wordml" xmlns:w16se="http://schemas.microsoft.com/office/word/2015/wordml/symex" xmlns:wpg="http://schemas.microsoft.com/office/word/2010/wordprocessingGroup" xmlns:wpi="http://schemas.microsoft.com/office/word/2010/wordprocessingInk" xmlns:wne="http://schemas.microsoft.com/office/word/2006/wordml" xmlns:wps="http://schemas.microsoft.com/office/word/2010/wordprocessingShape" mc:Ignorable="w14 w15 w16se w16cid w16 w16cex wp14">
+<w:ftr xmlns:wpc="http://schemas.microsoft.com/office/word/2010/wordprocessingCanvas" xmlns:cx="http://schemas.microsoft.com/office/drawing/2014/chartex" xmlns:cx1="http://schemas.microsoft.com/office/drawing/2015/9/8/chartex" xmlns:cx2="http://schemas.microsoft.com/office/drawing/2015/10/21/chartex" xmlns:cx3="http://schemas.microsoft.com/office/drawing/2016/5/9/chartex" xmlns:cx4="http://schemas.microsoft.com/office/drawing/2016/5/10/chartex" xmlns:cx5="http://schemas.microsoft.com/office/drawing/2016/5/11/chartex" xmlns:cx6="http://schemas.microsoft.com/office/drawing/2016/5/12/chartex" xmlns:cx7="http://schemas.microsoft.com/office/drawing/2016/5/13/chartex" xmlns:cx8="http://schemas.microsoft.com/office/drawing/2016/5/14/chartex" xmlns:mc="http://schemas.openxmlformats.org/markup-compatibility/2006" xmlns:aink="http://schemas.microsoft.com/office/drawing/2016/ink" xmlns:am3d="http://schemas.microsoft.com/office/drawing/2017/model3d" xmlns:o="urn:schemas-microsoft-com:office:office" xmlns:r="http://schemas.openxmlformats.org/officeDocument/2006/relationships" xmlns:m="http://schemas.openxmlformats.org/officeDocument/2006/math" xmlns:v="urn:schemas-microsoft-com:vml" xmlns:wp14="http://schemas.microsoft.com/office/word/2010/wordprocessingDrawing" xmlns:wp="http://schemas.openxmlformats.org/drawingml/2006/wordprocessingDrawing" xmlns:w10="urn:schemas-microsoft-com:office:word" xmlns:w="http://schemas.openxmlformats.org/wordprocessingml/2006/main" xmlns:w14="http://schemas.microsoft.com/office/word/2010/wordml" xmlns:w15="http://schemas.microsoft.com/office/word/2012/wordml" xmlns:w16cex="http://schemas.microsoft.com/office/word/2018/wordml/cex" xmlns:w16cid="http://schemas.microsoft.com/office/word/2016/wordml/cid" xmlns:w16="http://schemas.microsoft.com/office/word/2018/wordml" xmlns:w16sdtdh="http://schemas.microsoft.com/office/word/2020/wordml/sdtdatahash" xmlns:w16se="http://schemas.microsoft.com/office/word/2015/wordml/symex" xmlns:wpg="http://schemas.microsoft.com/office/word/2010/wordprocessingGroup" xmlns:wpi="http://schemas.microsoft.com/office/word/2010/wordprocessingInk" xmlns:wne="http://schemas.microsoft.com/office/word/2006/wordml" xmlns:wps="http://schemas.microsoft.com/office/word/2010/wordprocessingShape" mc:Ignorable="w14 w15 w16se w16cid w16 w16cex w16sdtdh wp14">
   <w:p>
     <w:pPr>
       <w:pStyle w:val="Footer"/>
@@ -49849,7 +50251,7 @@
 </file>
 
 <file path=word/footnotes.xml><?xml version="1.0" encoding="utf-8"?>
-<w:footnotes xmlns:wpc="http://schemas.microsoft.com/office/word/2010/wordprocessingCanvas" xmlns:cx="http://schemas.microsoft.com/office/drawing/2014/chartex" xmlns:cx1="http://schemas.microsoft.com/office/drawing/2015/9/8/chartex" xmlns:cx2="http://schemas.microsoft.com/office/drawing/2015/10/21/chartex" xmlns:cx3="http://schemas.microsoft.com/office/drawing/2016/5/9/chartex" xmlns:cx4="http://schemas.microsoft.com/office/drawing/2016/5/10/chartex" xmlns:cx5="http://schemas.microsoft.com/office/drawing/2016/5/11/chartex" xmlns:cx6="http://schemas.microsoft.com/office/drawing/2016/5/12/chartex" xmlns:cx7="http://schemas.microsoft.com/office/drawing/2016/5/13/chartex" xmlns:cx8="http://schemas.microsoft.com/office/drawing/2016/5/14/chartex" xmlns:mc="http://schemas.openxmlformats.org/markup-compatibility/2006" xmlns:aink="http://schemas.microsoft.com/office/drawing/2016/ink" xmlns:am3d="http://schemas.microsoft.com/office/drawing/2017/model3d" xmlns:o="urn:schemas-microsoft-com:office:office" xmlns:r="http://schemas.openxmlformats.org/officeDocument/2006/relationships" xmlns:m="http://schemas.openxmlformats.org/officeDocument/2006/math" xmlns:v="urn:schemas-microsoft-com:vml" xmlns:wp14="http://schemas.microsoft.com/office/word/2010/wordprocessingDrawing" xmlns:wp="http://schemas.openxmlformats.org/drawingml/2006/wordprocessingDrawing" xmlns:w10="urn:schemas-microsoft-com:office:word" xmlns:w="http://schemas.openxmlformats.org/wordprocessingml/2006/main" xmlns:w14="http://schemas.microsoft.com/office/word/2010/wordml" xmlns:w15="http://schemas.microsoft.com/office/word/2012/wordml" xmlns:w16cex="http://schemas.microsoft.com/office/word/2018/wordml/cex" xmlns:w16cid="http://schemas.microsoft.com/office/word/2016/wordml/cid" xmlns:w16="http://schemas.microsoft.com/office/word/2018/wordml" xmlns:w16se="http://schemas.microsoft.com/office/word/2015/wordml/symex" xmlns:wpg="http://schemas.microsoft.com/office/word/2010/wordprocessingGroup" xmlns:wpi="http://schemas.microsoft.com/office/word/2010/wordprocessingInk" xmlns:wne="http://schemas.microsoft.com/office/word/2006/wordml" xmlns:wps="http://schemas.microsoft.com/office/word/2010/wordprocessingShape" mc:Ignorable="w14 w15 w16se w16cid w16 w16cex wp14">
+<w:footnotes xmlns:wpc="http://schemas.microsoft.com/office/word/2010/wordprocessingCanvas" xmlns:cx="http://schemas.microsoft.com/office/drawing/2014/chartex" xmlns:cx1="http://schemas.microsoft.com/office/drawing/2015/9/8/chartex" xmlns:cx2="http://schemas.microsoft.com/office/drawing/2015/10/21/chartex" xmlns:cx3="http://schemas.microsoft.com/office/drawing/2016/5/9/chartex" xmlns:cx4="http://schemas.microsoft.com/office/drawing/2016/5/10/chartex" xmlns:cx5="http://schemas.microsoft.com/office/drawing/2016/5/11/chartex" xmlns:cx6="http://schemas.microsoft.com/office/drawing/2016/5/12/chartex" xmlns:cx7="http://schemas.microsoft.com/office/drawing/2016/5/13/chartex" xmlns:cx8="http://schemas.microsoft.com/office/drawing/2016/5/14/chartex" xmlns:mc="http://schemas.openxmlformats.org/markup-compatibility/2006" xmlns:aink="http://schemas.microsoft.com/office/drawing/2016/ink" xmlns:am3d="http://schemas.microsoft.com/office/drawing/2017/model3d" xmlns:o="urn:schemas-microsoft-com:office:office" xmlns:r="http://schemas.openxmlformats.org/officeDocument/2006/relationships" xmlns:m="http://schemas.openxmlformats.org/officeDocument/2006/math" xmlns:v="urn:schemas-microsoft-com:vml" xmlns:wp14="http://schemas.microsoft.com/office/word/2010/wordprocessingDrawing" xmlns:wp="http://schemas.openxmlformats.org/drawingml/2006/wordprocessingDrawing" xmlns:w10="urn:schemas-microsoft-com:office:word" xmlns:w="http://schemas.openxmlformats.org/wordprocessingml/2006/main" xmlns:w14="http://schemas.microsoft.com/office/word/2010/wordml" xmlns:w15="http://schemas.microsoft.com/office/word/2012/wordml" xmlns:w16cex="http://schemas.microsoft.com/office/word/2018/wordml/cex" xmlns:w16cid="http://schemas.microsoft.com/office/word/2016/wordml/cid" xmlns:w16="http://schemas.microsoft.com/office/word/2018/wordml" xmlns:w16sdtdh="http://schemas.microsoft.com/office/word/2020/wordml/sdtdatahash" xmlns:w16se="http://schemas.microsoft.com/office/word/2015/wordml/symex" xmlns:wpg="http://schemas.microsoft.com/office/word/2010/wordprocessingGroup" xmlns:wpi="http://schemas.microsoft.com/office/word/2010/wordprocessingInk" xmlns:wne="http://schemas.microsoft.com/office/word/2006/wordml" xmlns:wps="http://schemas.microsoft.com/office/word/2010/wordprocessingShape" mc:Ignorable="w14 w15 w16se w16cid w16 w16cex w16sdtdh wp14">
   <w:footnote w:type="separator" w:id="-1">
     <w:p>
       <w:pPr>
@@ -49874,7 +50276,7 @@
 </file>
 
 <file path=word/header1.xml><?xml version="1.0" encoding="utf-8"?>
-<w:hdr xmlns:wpc="http://schemas.microsoft.com/office/word/2010/wordprocessingCanvas" xmlns:cx="http://schemas.microsoft.com/office/drawing/2014/chartex" xmlns:cx1="http://schemas.microsoft.com/office/drawing/2015/9/8/chartex" xmlns:cx2="http://schemas.microsoft.com/office/drawing/2015/10/21/chartex" xmlns:cx3="http://schemas.microsoft.com/office/drawing/2016/5/9/chartex" xmlns:cx4="http://schemas.microsoft.com/office/drawing/2016/5/10/chartex" xmlns:cx5="http://schemas.microsoft.com/office/drawing/2016/5/11/chartex" xmlns:cx6="http://schemas.microsoft.com/office/drawing/2016/5/12/chartex" xmlns:cx7="http://schemas.microsoft.com/office/drawing/2016/5/13/chartex" xmlns:cx8="http://schemas.microsoft.com/office/drawing/2016/5/14/chartex" xmlns:mc="http://schemas.openxmlformats.org/markup-compatibility/2006" xmlns:aink="http://schemas.microsoft.com/office/drawing/2016/ink" xmlns:am3d="http://schemas.microsoft.com/office/drawing/2017/model3d" xmlns:o="urn:schemas-microsoft-com:office:office" xmlns:r="http://schemas.openxmlformats.org/officeDocument/2006/relationships" xmlns:m="http://schemas.openxmlformats.org/officeDocument/2006/math" xmlns:v="urn:schemas-microsoft-com:vml" xmlns:wp14="http://schemas.microsoft.com/office/word/2010/wordprocessingDrawing" xmlns:wp="http://schemas.openxmlformats.org/drawingml/2006/wordprocessingDrawing" xmlns:w10="urn:schemas-microsoft-com:office:word" xmlns:w="http://schemas.openxmlformats.org/wordprocessingml/2006/main" xmlns:w14="http://schemas.microsoft.com/office/word/2010/wordml" xmlns:w15="http://schemas.microsoft.com/office/word/2012/wordml" xmlns:w16cex="http://schemas.microsoft.com/office/word/2018/wordml/cex" xmlns:w16cid="http://schemas.microsoft.com/office/word/2016/wordml/cid" xmlns:w16="http://schemas.microsoft.com/office/word/2018/wordml" xmlns:w16se="http://schemas.microsoft.com/office/word/2015/wordml/symex" xmlns:wpg="http://schemas.microsoft.com/office/word/2010/wordprocessingGroup" xmlns:wpi="http://schemas.microsoft.com/office/word/2010/wordprocessingInk" xmlns:wne="http://schemas.microsoft.com/office/word/2006/wordml" xmlns:wps="http://schemas.microsoft.com/office/word/2010/wordprocessingShape" mc:Ignorable="w14 w15 w16se w16cid w16 w16cex wp14">
+<w:hdr xmlns:wpc="http://schemas.microsoft.com/office/word/2010/wordprocessingCanvas" xmlns:cx="http://schemas.microsoft.com/office/drawing/2014/chartex" xmlns:cx1="http://schemas.microsoft.com/office/drawing/2015/9/8/chartex" xmlns:cx2="http://schemas.microsoft.com/office/drawing/2015/10/21/chartex" xmlns:cx3="http://schemas.microsoft.com/office/drawing/2016/5/9/chartex" xmlns:cx4="http://schemas.microsoft.com/office/drawing/2016/5/10/chartex" xmlns:cx5="http://schemas.microsoft.com/office/drawing/2016/5/11/chartex" xmlns:cx6="http://schemas.microsoft.com/office/drawing/2016/5/12/chartex" xmlns:cx7="http://schemas.microsoft.com/office/drawing/2016/5/13/chartex" xmlns:cx8="http://schemas.microsoft.com/office/drawing/2016/5/14/chartex" xmlns:mc="http://schemas.openxmlformats.org/markup-compatibility/2006" xmlns:aink="http://schemas.microsoft.com/office/drawing/2016/ink" xmlns:am3d="http://schemas.microsoft.com/office/drawing/2017/model3d" xmlns:o="urn:schemas-microsoft-com:office:office" xmlns:r="http://schemas.openxmlformats.org/officeDocument/2006/relationships" xmlns:m="http://schemas.openxmlformats.org/officeDocument/2006/math" xmlns:v="urn:schemas-microsoft-com:vml" xmlns:wp14="http://schemas.microsoft.com/office/word/2010/wordprocessingDrawing" xmlns:wp="http://schemas.openxmlformats.org/drawingml/2006/wordprocessingDrawing" xmlns:w10="urn:schemas-microsoft-com:office:word" xmlns:w="http://schemas.openxmlformats.org/wordprocessingml/2006/main" xmlns:w14="http://schemas.microsoft.com/office/word/2010/wordml" xmlns:w15="http://schemas.microsoft.com/office/word/2012/wordml" xmlns:w16cex="http://schemas.microsoft.com/office/word/2018/wordml/cex" xmlns:w16cid="http://schemas.microsoft.com/office/word/2016/wordml/cid" xmlns:w16="http://schemas.microsoft.com/office/word/2018/wordml" xmlns:w16sdtdh="http://schemas.microsoft.com/office/word/2020/wordml/sdtdatahash" xmlns:w16se="http://schemas.microsoft.com/office/word/2015/wordml/symex" xmlns:wpg="http://schemas.microsoft.com/office/word/2010/wordprocessingGroup" xmlns:wpi="http://schemas.microsoft.com/office/word/2010/wordprocessingInk" xmlns:wne="http://schemas.microsoft.com/office/word/2006/wordml" xmlns:wps="http://schemas.microsoft.com/office/word/2010/wordprocessingShape" mc:Ignorable="w14 w15 w16se w16cid w16 w16cex w16sdtdh wp14">
   <w:p>
     <w:pPr>
       <w:pStyle w:val="Header"/>
@@ -49884,7 +50286,7 @@
 </file>
 
 <file path=word/header2.xml><?xml version="1.0" encoding="utf-8"?>
-<w:hdr xmlns:wpc="http://schemas.microsoft.com/office/word/2010/wordprocessingCanvas" xmlns:cx="http://schemas.microsoft.com/office/drawing/2014/chartex" xmlns:cx1="http://schemas.microsoft.com/office/drawing/2015/9/8/chartex" xmlns:cx2="http://schemas.microsoft.com/office/drawing/2015/10/21/chartex" xmlns:cx3="http://schemas.microsoft.com/office/drawing/2016/5/9/chartex" xmlns:cx4="http://schemas.microsoft.com/office/drawing/2016/5/10/chartex" xmlns:cx5="http://schemas.microsoft.com/office/drawing/2016/5/11/chartex" xmlns:cx6="http://schemas.microsoft.com/office/drawing/2016/5/12/chartex" xmlns:cx7="http://schemas.microsoft.com/office/drawing/2016/5/13/chartex" xmlns:cx8="http://schemas.microsoft.com/office/drawing/2016/5/14/chartex" xmlns:mc="http://schemas.openxmlformats.org/markup-compatibility/2006" xmlns:aink="http://schemas.microsoft.com/office/drawing/2016/ink" xmlns:am3d="http://schemas.microsoft.com/office/drawing/2017/model3d" xmlns:o="urn:schemas-microsoft-com:office:office" xmlns:r="http://schemas.openxmlformats.org/officeDocument/2006/relationships" xmlns:m="http://schemas.openxmlformats.org/officeDocument/2006/math" xmlns:v="urn:schemas-microsoft-com:vml" xmlns:wp14="http://schemas.microsoft.com/office/word/2010/wordprocessingDrawing" xmlns:wp="http://schemas.openxmlformats.org/drawingml/2006/wordprocessingDrawing" xmlns:w10="urn:schemas-microsoft-com:office:word" xmlns:w="http://schemas.openxmlformats.org/wordprocessingml/2006/main" xmlns:w14="http://schemas.microsoft.com/office/word/2010/wordml" xmlns:w15="http://schemas.microsoft.com/office/word/2012/wordml" xmlns:w16cex="http://schemas.microsoft.com/office/word/2018/wordml/cex" xmlns:w16cid="http://schemas.microsoft.com/office/word/2016/wordml/cid" xmlns:w16="http://schemas.microsoft.com/office/word/2018/wordml" xmlns:w16se="http://schemas.microsoft.com/office/word/2015/wordml/symex" xmlns:wpg="http://schemas.microsoft.com/office/word/2010/wordprocessingGroup" xmlns:wpi="http://schemas.microsoft.com/office/word/2010/wordprocessingInk" xmlns:wne="http://schemas.microsoft.com/office/word/2006/wordml" xmlns:wps="http://schemas.microsoft.com/office/word/2010/wordprocessingShape" mc:Ignorable="w14 w15 w16se w16cid w16 w16cex wp14">
+<w:hdr xmlns:wpc="http://schemas.microsoft.com/office/word/2010/wordprocessingCanvas" xmlns:cx="http://schemas.microsoft.com/office/drawing/2014/chartex" xmlns:cx1="http://schemas.microsoft.com/office/drawing/2015/9/8/chartex" xmlns:cx2="http://schemas.microsoft.com/office/drawing/2015/10/21/chartex" xmlns:cx3="http://schemas.microsoft.com/office/drawing/2016/5/9/chartex" xmlns:cx4="http://schemas.microsoft.com/office/drawing/2016/5/10/chartex" xmlns:cx5="http://schemas.microsoft.com/office/drawing/2016/5/11/chartex" xmlns:cx6="http://schemas.microsoft.com/office/drawing/2016/5/12/chartex" xmlns:cx7="http://schemas.microsoft.com/office/drawing/2016/5/13/chartex" xmlns:cx8="http://schemas.microsoft.com/office/drawing/2016/5/14/chartex" xmlns:mc="http://schemas.openxmlformats.org/markup-compatibility/2006" xmlns:aink="http://schemas.microsoft.com/office/drawing/2016/ink" xmlns:am3d="http://schemas.microsoft.com/office/drawing/2017/model3d" xmlns:o="urn:schemas-microsoft-com:office:office" xmlns:r="http://schemas.openxmlformats.org/officeDocument/2006/relationships" xmlns:m="http://schemas.openxmlformats.org/officeDocument/2006/math" xmlns:v="urn:schemas-microsoft-com:vml" xmlns:wp14="http://schemas.microsoft.com/office/word/2010/wordprocessingDrawing" xmlns:wp="http://schemas.openxmlformats.org/drawingml/2006/wordprocessingDrawing" xmlns:w10="urn:schemas-microsoft-com:office:word" xmlns:w="http://schemas.openxmlformats.org/wordprocessingml/2006/main" xmlns:w14="http://schemas.microsoft.com/office/word/2010/wordml" xmlns:w15="http://schemas.microsoft.com/office/word/2012/wordml" xmlns:w16cex="http://schemas.microsoft.com/office/word/2018/wordml/cex" xmlns:w16cid="http://schemas.microsoft.com/office/word/2016/wordml/cid" xmlns:w16="http://schemas.microsoft.com/office/word/2018/wordml" xmlns:w16sdtdh="http://schemas.microsoft.com/office/word/2020/wordml/sdtdatahash" xmlns:w16se="http://schemas.microsoft.com/office/word/2015/wordml/symex" xmlns:wpg="http://schemas.microsoft.com/office/word/2010/wordprocessingGroup" xmlns:wpi="http://schemas.microsoft.com/office/word/2010/wordprocessingInk" xmlns:wne="http://schemas.microsoft.com/office/word/2006/wordml" xmlns:wps="http://schemas.microsoft.com/office/word/2010/wordprocessingShape" mc:Ignorable="w14 w15 w16se w16cid w16 w16cex w16sdtdh wp14">
   <w:p>
     <w:pPr>
       <w:pStyle w:val="Header"/>
@@ -49894,7 +50296,7 @@
 </file>
 
 <file path=word/header3.xml><?xml version="1.0" encoding="utf-8"?>
-<w:hdr xmlns:wpc="http://schemas.microsoft.com/office/word/2010/wordprocessingCanvas" xmlns:cx="http://schemas.microsoft.com/office/drawing/2014/chartex" xmlns:cx1="http://schemas.microsoft.com/office/drawing/2015/9/8/chartex" xmlns:cx2="http://schemas.microsoft.com/office/drawing/2015/10/21/chartex" xmlns:cx3="http://schemas.microsoft.com/office/drawing/2016/5/9/chartex" xmlns:cx4="http://schemas.microsoft.com/office/drawing/2016/5/10/chartex" xmlns:cx5="http://schemas.microsoft.com/office/drawing/2016/5/11/chartex" xmlns:cx6="http://schemas.microsoft.com/office/drawing/2016/5/12/chartex" xmlns:cx7="http://schemas.microsoft.com/office/drawing/2016/5/13/chartex" xmlns:cx8="http://schemas.microsoft.com/office/drawing/2016/5/14/chartex" xmlns:mc="http://schemas.openxmlformats.org/markup-compatibility/2006" xmlns:aink="http://schemas.microsoft.com/office/drawing/2016/ink" xmlns:am3d="http://schemas.microsoft.com/office/drawing/2017/model3d" xmlns:o="urn:schemas-microsoft-com:office:office" xmlns:r="http://schemas.openxmlformats.org/officeDocument/2006/relationships" xmlns:m="http://schemas.openxmlformats.org/officeDocument/2006/math" xmlns:v="urn:schemas-microsoft-com:vml" xmlns:wp14="http://schemas.microsoft.com/office/word/2010/wordprocessingDrawing" xmlns:wp="http://schemas.openxmlformats.org/drawingml/2006/wordprocessingDrawing" xmlns:w10="urn:schemas-microsoft-com:office:word" xmlns:w="http://schemas.openxmlformats.org/wordprocessingml/2006/main" xmlns:w14="http://schemas.microsoft.com/office/word/2010/wordml" xmlns:w15="http://schemas.microsoft.com/office/word/2012/wordml" xmlns:w16cex="http://schemas.microsoft.com/office/word/2018/wordml/cex" xmlns:w16cid="http://schemas.microsoft.com/office/word/2016/wordml/cid" xmlns:w16="http://schemas.microsoft.com/office/word/2018/wordml" xmlns:w16se="http://schemas.microsoft.com/office/word/2015/wordml/symex" xmlns:wpg="http://schemas.microsoft.com/office/word/2010/wordprocessingGroup" xmlns:wpi="http://schemas.microsoft.com/office/word/2010/wordprocessingInk" xmlns:wne="http://schemas.microsoft.com/office/word/2006/wordml" xmlns:wps="http://schemas.microsoft.com/office/word/2010/wordprocessingShape" mc:Ignorable="w14 w15 w16se w16cid w16 w16cex wp14">
+<w:hdr xmlns:wpc="http://schemas.microsoft.com/office/word/2010/wordprocessingCanvas" xmlns:cx="http://schemas.microsoft.com/office/drawing/2014/chartex" xmlns:cx1="http://schemas.microsoft.com/office/drawing/2015/9/8/chartex" xmlns:cx2="http://schemas.microsoft.com/office/drawing/2015/10/21/chartex" xmlns:cx3="http://schemas.microsoft.com/office/drawing/2016/5/9/chartex" xmlns:cx4="http://schemas.microsoft.com/office/drawing/2016/5/10/chartex" xmlns:cx5="http://schemas.microsoft.com/office/drawing/2016/5/11/chartex" xmlns:cx6="http://schemas.microsoft.com/office/drawing/2016/5/12/chartex" xmlns:cx7="http://schemas.microsoft.com/office/drawing/2016/5/13/chartex" xmlns:cx8="http://schemas.microsoft.com/office/drawing/2016/5/14/chartex" xmlns:mc="http://schemas.openxmlformats.org/markup-compatibility/2006" xmlns:aink="http://schemas.microsoft.com/office/drawing/2016/ink" xmlns:am3d="http://schemas.microsoft.com/office/drawing/2017/model3d" xmlns:o="urn:schemas-microsoft-com:office:office" xmlns:r="http://schemas.openxmlformats.org/officeDocument/2006/relationships" xmlns:m="http://schemas.openxmlformats.org/officeDocument/2006/math" xmlns:v="urn:schemas-microsoft-com:vml" xmlns:wp14="http://schemas.microsoft.com/office/word/2010/wordprocessingDrawing" xmlns:wp="http://schemas.openxmlformats.org/drawingml/2006/wordprocessingDrawing" xmlns:w10="urn:schemas-microsoft-com:office:word" xmlns:w="http://schemas.openxmlformats.org/wordprocessingml/2006/main" xmlns:w14="http://schemas.microsoft.com/office/word/2010/wordml" xmlns:w15="http://schemas.microsoft.com/office/word/2012/wordml" xmlns:w16cex="http://schemas.microsoft.com/office/word/2018/wordml/cex" xmlns:w16cid="http://schemas.microsoft.com/office/word/2016/wordml/cid" xmlns:w16="http://schemas.microsoft.com/office/word/2018/wordml" xmlns:w16sdtdh="http://schemas.microsoft.com/office/word/2020/wordml/sdtdatahash" xmlns:w16se="http://schemas.microsoft.com/office/word/2015/wordml/symex" xmlns:wpg="http://schemas.microsoft.com/office/word/2010/wordprocessingGroup" xmlns:wpi="http://schemas.microsoft.com/office/word/2010/wordprocessingInk" xmlns:wne="http://schemas.microsoft.com/office/word/2006/wordml" xmlns:wps="http://schemas.microsoft.com/office/word/2010/wordprocessingShape" mc:Ignorable="w14 w15 w16se w16cid w16 w16cex w16sdtdh wp14">
   <w:p>
     <w:pPr>
       <w:pStyle w:val="Header"/>
@@ -49904,7 +50306,7 @@
 </file>
 
 <file path=word/numbering.xml><?xml version="1.0" encoding="utf-8"?>
-<w:numbering xmlns:wpc="http://schemas.microsoft.com/office/word/2010/wordprocessingCanvas" xmlns:cx="http://schemas.microsoft.com/office/drawing/2014/chartex" xmlns:cx1="http://schemas.microsoft.com/office/drawing/2015/9/8/chartex" xmlns:cx2="http://schemas.microsoft.com/office/drawing/2015/10/21/chartex" xmlns:cx3="http://schemas.microsoft.com/office/drawing/2016/5/9/chartex" xmlns:cx4="http://schemas.microsoft.com/office/drawing/2016/5/10/chartex" xmlns:cx5="http://schemas.microsoft.com/office/drawing/2016/5/11/chartex" xmlns:cx6="http://schemas.microsoft.com/office/drawing/2016/5/12/chartex" xmlns:cx7="http://schemas.microsoft.com/office/drawing/2016/5/13/chartex" xmlns:cx8="http://schemas.microsoft.com/office/drawing/2016/5/14/chartex" xmlns:mc="http://schemas.openxmlformats.org/markup-compatibility/2006" xmlns:aink="http://schemas.microsoft.com/office/drawing/2016/ink" xmlns:am3d="http://schemas.microsoft.com/office/drawing/2017/model3d" xmlns:o="urn:schemas-microsoft-com:office:office" xmlns:r="http://schemas.openxmlformats.org/officeDocument/2006/relationships" xmlns:m="http://schemas.openxmlformats.org/officeDocument/2006/math" xmlns:v="urn:schemas-microsoft-com:vml" xmlns:wp14="http://schemas.microsoft.com/office/word/2010/wordprocessingDrawing" xmlns:wp="http://schemas.openxmlformats.org/drawingml/2006/wordprocessingDrawing" xmlns:w10="urn:schemas-microsoft-com:office:word" xmlns:w="http://schemas.openxmlformats.org/wordprocessingml/2006/main" xmlns:w14="http://schemas.microsoft.com/office/word/2010/wordml" xmlns:w15="http://schemas.microsoft.com/office/word/2012/wordml" xmlns:w16cex="http://schemas.microsoft.com/office/word/2018/wordml/cex" xmlns:w16cid="http://schemas.microsoft.com/office/word/2016/wordml/cid" xmlns:w16="http://schemas.microsoft.com/office/word/2018/wordml" xmlns:w16se="http://schemas.microsoft.com/office/word/2015/wordml/symex" xmlns:wpg="http://schemas.microsoft.com/office/word/2010/wordprocessingGroup" xmlns:wpi="http://schemas.microsoft.com/office/word/2010/wordprocessingInk" xmlns:wne="http://schemas.microsoft.com/office/word/2006/wordml" xmlns:wps="http://schemas.microsoft.com/office/word/2010/wordprocessingShape" mc:Ignorable="w14 w15 w16se w16cid w16 w16cex wp14">
+<w:numbering xmlns:wpc="http://schemas.microsoft.com/office/word/2010/wordprocessingCanvas" xmlns:cx="http://schemas.microsoft.com/office/drawing/2014/chartex" xmlns:cx1="http://schemas.microsoft.com/office/drawing/2015/9/8/chartex" xmlns:cx2="http://schemas.microsoft.com/office/drawing/2015/10/21/chartex" xmlns:cx3="http://schemas.microsoft.com/office/drawing/2016/5/9/chartex" xmlns:cx4="http://schemas.microsoft.com/office/drawing/2016/5/10/chartex" xmlns:cx5="http://schemas.microsoft.com/office/drawing/2016/5/11/chartex" xmlns:cx6="http://schemas.microsoft.com/office/drawing/2016/5/12/chartex" xmlns:cx7="http://schemas.microsoft.com/office/drawing/2016/5/13/chartex" xmlns:cx8="http://schemas.microsoft.com/office/drawing/2016/5/14/chartex" xmlns:mc="http://schemas.openxmlformats.org/markup-compatibility/2006" xmlns:aink="http://schemas.microsoft.com/office/drawing/2016/ink" xmlns:am3d="http://schemas.microsoft.com/office/drawing/2017/model3d" xmlns:o="urn:schemas-microsoft-com:office:office" xmlns:r="http://schemas.openxmlformats.org/officeDocument/2006/relationships" xmlns:m="http://schemas.openxmlformats.org/officeDocument/2006/math" xmlns:v="urn:schemas-microsoft-com:vml" xmlns:wp14="http://schemas.microsoft.com/office/word/2010/wordprocessingDrawing" xmlns:wp="http://schemas.openxmlformats.org/drawingml/2006/wordprocessingDrawing" xmlns:w10="urn:schemas-microsoft-com:office:word" xmlns:w="http://schemas.openxmlformats.org/wordprocessingml/2006/main" xmlns:w14="http://schemas.microsoft.com/office/word/2010/wordml" xmlns:w15="http://schemas.microsoft.com/office/word/2012/wordml" xmlns:w16cex="http://schemas.microsoft.com/office/word/2018/wordml/cex" xmlns:w16cid="http://schemas.microsoft.com/office/word/2016/wordml/cid" xmlns:w16="http://schemas.microsoft.com/office/word/2018/wordml" xmlns:w16sdtdh="http://schemas.microsoft.com/office/word/2020/wordml/sdtdatahash" xmlns:w16se="http://schemas.microsoft.com/office/word/2015/wordml/symex" xmlns:wpg="http://schemas.microsoft.com/office/word/2010/wordprocessingGroup" xmlns:wpi="http://schemas.microsoft.com/office/word/2010/wordprocessingInk" xmlns:wne="http://schemas.microsoft.com/office/word/2006/wordml" xmlns:wps="http://schemas.microsoft.com/office/word/2010/wordprocessingShape" mc:Ignorable="w14 w15 w16se w16cid w16 w16cex w16sdtdh wp14">
   <w:abstractNum w:abstractNumId="0" w15:restartNumberingAfterBreak="0">
     <w:nsid w:val="0E6321CF"/>
     <w:multiLevelType w:val="hybridMultilevel"/>
@@ -50117,7 +50519,7 @@
 </file>
 
 <file path=word/styles.xml><?xml version="1.0" encoding="utf-8"?>
-<w:styles xmlns:mc="http://schemas.openxmlformats.org/markup-compatibility/2006" xmlns:r="http://schemas.openxmlformats.org/officeDocument/2006/relationships" xmlns:w="http://schemas.openxmlformats.org/wordprocessingml/2006/main" xmlns:w14="http://schemas.microsoft.com/office/word/2010/wordml" xmlns:w15="http://schemas.microsoft.com/office/word/2012/wordml" xmlns:w16cex="http://schemas.microsoft.com/office/word/2018/wordml/cex" xmlns:w16cid="http://schemas.microsoft.com/office/word/2016/wordml/cid" xmlns:w16="http://schemas.microsoft.com/office/word/2018/wordml" xmlns:w16se="http://schemas.microsoft.com/office/word/2015/wordml/symex" mc:Ignorable="w14 w15 w16se w16cid w16 w16cex">
+<w:styles xmlns:mc="http://schemas.openxmlformats.org/markup-compatibility/2006" xmlns:r="http://schemas.openxmlformats.org/officeDocument/2006/relationships" xmlns:w="http://schemas.openxmlformats.org/wordprocessingml/2006/main" xmlns:w14="http://schemas.microsoft.com/office/word/2010/wordml" xmlns:w15="http://schemas.microsoft.com/office/word/2012/wordml" xmlns:w16cex="http://schemas.microsoft.com/office/word/2018/wordml/cex" xmlns:w16cid="http://schemas.microsoft.com/office/word/2016/wordml/cid" xmlns:w16="http://schemas.microsoft.com/office/word/2018/wordml" xmlns:w16sdtdh="http://schemas.microsoft.com/office/word/2020/wordml/sdtdatahash" xmlns:w16se="http://schemas.microsoft.com/office/word/2015/wordml/symex" mc:Ignorable="w14 w15 w16se w16cid w16 w16cex w16sdtdh">
   <w:docDefaults>
     <w:rPrDefault>
       <w:rPr>

</xml_diff>

<commit_message>
v3.5.0-to-v3.4.0 translation: Corrected translation of eExam.19. Removed unnecessary translation of eHistory.12.
</commit_message>
<xml_diff>
--- a/Translation/v3.5.0 to v3.4.0/documentation.docx
+++ b/Translation/v3.5.0 to v3.4.0/documentation.docx
@@ -1,6 +1,6 @@
 
 <file path=word/document.xml><?xml version="1.0" encoding="utf-8"?>
-<w:document xmlns:wpc="http://schemas.microsoft.com/office/word/2010/wordprocessingCanvas" xmlns:cx="http://schemas.microsoft.com/office/drawing/2014/chartex" xmlns:cx1="http://schemas.microsoft.com/office/drawing/2015/9/8/chartex" xmlns:cx2="http://schemas.microsoft.com/office/drawing/2015/10/21/chartex" xmlns:cx3="http://schemas.microsoft.com/office/drawing/2016/5/9/chartex" xmlns:cx4="http://schemas.microsoft.com/office/drawing/2016/5/10/chartex" xmlns:cx5="http://schemas.microsoft.com/office/drawing/2016/5/11/chartex" xmlns:cx6="http://schemas.microsoft.com/office/drawing/2016/5/12/chartex" xmlns:cx7="http://schemas.microsoft.com/office/drawing/2016/5/13/chartex" xmlns:cx8="http://schemas.microsoft.com/office/drawing/2016/5/14/chartex" xmlns:mc="http://schemas.openxmlformats.org/markup-compatibility/2006" xmlns:aink="http://schemas.microsoft.com/office/drawing/2016/ink" xmlns:am3d="http://schemas.microsoft.com/office/drawing/2017/model3d" xmlns:o="urn:schemas-microsoft-com:office:office" xmlns:r="http://schemas.openxmlformats.org/officeDocument/2006/relationships" xmlns:m="http://schemas.openxmlformats.org/officeDocument/2006/math" xmlns:v="urn:schemas-microsoft-com:vml" xmlns:wp14="http://schemas.microsoft.com/office/word/2010/wordprocessingDrawing" xmlns:wp="http://schemas.openxmlformats.org/drawingml/2006/wordprocessingDrawing" xmlns:w10="urn:schemas-microsoft-com:office:word" xmlns:w="http://schemas.openxmlformats.org/wordprocessingml/2006/main" xmlns:w14="http://schemas.microsoft.com/office/word/2010/wordml" xmlns:w15="http://schemas.microsoft.com/office/word/2012/wordml" xmlns:w16cex="http://schemas.microsoft.com/office/word/2018/wordml/cex" xmlns:w16cid="http://schemas.microsoft.com/office/word/2016/wordml/cid" xmlns:w16="http://schemas.microsoft.com/office/word/2018/wordml" xmlns:w16sdtdh="http://schemas.microsoft.com/office/word/2020/wordml/sdtdatahash" xmlns:w16se="http://schemas.microsoft.com/office/word/2015/wordml/symex" xmlns:wpg="http://schemas.microsoft.com/office/word/2010/wordprocessingGroup" xmlns:wpi="http://schemas.microsoft.com/office/word/2010/wordprocessingInk" xmlns:wne="http://schemas.microsoft.com/office/word/2006/wordml" xmlns:wps="http://schemas.microsoft.com/office/word/2010/wordprocessingShape" mc:Ignorable="w14 w15 w16se w16cid w16 w16cex w16sdtdh wp14">
+<w:document xmlns:wpc="http://schemas.microsoft.com/office/word/2010/wordprocessingCanvas" xmlns:cx="http://schemas.microsoft.com/office/drawing/2014/chartex" xmlns:cx1="http://schemas.microsoft.com/office/drawing/2015/9/8/chartex" xmlns:cx2="http://schemas.microsoft.com/office/drawing/2015/10/21/chartex" xmlns:cx3="http://schemas.microsoft.com/office/drawing/2016/5/9/chartex" xmlns:cx4="http://schemas.microsoft.com/office/drawing/2016/5/10/chartex" xmlns:cx5="http://schemas.microsoft.com/office/drawing/2016/5/11/chartex" xmlns:cx6="http://schemas.microsoft.com/office/drawing/2016/5/12/chartex" xmlns:cx7="http://schemas.microsoft.com/office/drawing/2016/5/13/chartex" xmlns:cx8="http://schemas.microsoft.com/office/drawing/2016/5/14/chartex" xmlns:mc="http://schemas.openxmlformats.org/markup-compatibility/2006" xmlns:aink="http://schemas.microsoft.com/office/drawing/2016/ink" xmlns:am3d="http://schemas.microsoft.com/office/drawing/2017/model3d" xmlns:o="urn:schemas-microsoft-com:office:office" xmlns:oel="http://schemas.microsoft.com/office/2019/extlst" xmlns:r="http://schemas.openxmlformats.org/officeDocument/2006/relationships" xmlns:m="http://schemas.openxmlformats.org/officeDocument/2006/math" xmlns:v="urn:schemas-microsoft-com:vml" xmlns:wp14="http://schemas.microsoft.com/office/word/2010/wordprocessingDrawing" xmlns:wp="http://schemas.openxmlformats.org/drawingml/2006/wordprocessingDrawing" xmlns:w10="urn:schemas-microsoft-com:office:word" xmlns:w="http://schemas.openxmlformats.org/wordprocessingml/2006/main" xmlns:w14="http://schemas.microsoft.com/office/word/2010/wordml" xmlns:w15="http://schemas.microsoft.com/office/word/2012/wordml" xmlns:w16cex="http://schemas.microsoft.com/office/word/2018/wordml/cex" xmlns:w16cid="http://schemas.microsoft.com/office/word/2016/wordml/cid" xmlns:w16="http://schemas.microsoft.com/office/word/2018/wordml" xmlns:w16sdtdh="http://schemas.microsoft.com/office/word/2020/wordml/sdtdatahash" xmlns:w16se="http://schemas.microsoft.com/office/word/2015/wordml/symex" xmlns:wpg="http://schemas.microsoft.com/office/word/2010/wordprocessingGroup" xmlns:wpi="http://schemas.microsoft.com/office/word/2010/wordprocessingInk" xmlns:wne="http://schemas.microsoft.com/office/word/2006/wordml" xmlns:wps="http://schemas.microsoft.com/office/word/2010/wordprocessingShape" mc:Ignorable="w14 w15 w16se w16cid w16 w16cex w16sdtdh wp14">
   <w:body>
     <w:p>
       <w:pPr>
@@ -214,6 +214,22 @@
       <w:r>
         <w:t>)</w:t>
       </w:r>
+      <w:r>
+        <w:br/>
+        <w:t xml:space="preserve">September </w:t>
+      </w:r>
+      <w:r>
+        <w:t>20</w:t>
+      </w:r>
+      <w:r>
+        <w:t>, 2022 (fixed translation: eExam.19 values “Pharmacologically Paralyzed” and “Pharmacologically Sedated”</w:t>
+      </w:r>
+      <w:r>
+        <w:t>; removed unnecessary translation: eHistory.12</w:t>
+      </w:r>
+      <w:r>
+        <w:t>)</w:t>
+      </w:r>
     </w:p>
     <w:p>
       <w:pPr>
@@ -10810,6 +10826,7 @@
                 <w:szCs w:val="18"/>
               </w:rPr>
             </w:pPr>
+            <w:bookmarkStart w:id="1" w:name="_Hlk113472977"/>
             <w:r>
               <w:rPr>
                 <w:sz w:val="18"/>
@@ -10833,6 +10850,7 @@
               </w:rPr>
               <w:t>Pharmacologically Sedated</w:t>
             </w:r>
+            <w:bookmarkEnd w:id="1"/>
           </w:p>
         </w:tc>
         <w:tc>
@@ -23254,16 +23272,6 @@
         <w:pStyle w:val="Heading1"/>
       </w:pPr>
       <w:r>
-        <w:t>eHistory.12</w:t>
-      </w:r>
-      <w:r>
-        <w:t xml:space="preserve"> - </w:t>
-      </w:r>
-      <w:r>
-        <w:t>Current Medications</w:t>
-      </w:r>
-      <w:r>
-        <w:br/>
         <w:t>eMedications.03</w:t>
       </w:r>
       <w:r>
@@ -24259,7 +24267,6 @@
                 <w:sz w:val="18"/>
                 <w:szCs w:val="18"/>
               </w:rPr>
-              <w:lastRenderedPageBreak/>
               <w:t>3403139</w:t>
             </w:r>
           </w:p>
@@ -24315,6 +24322,7 @@
                 <w:sz w:val="18"/>
                 <w:szCs w:val="18"/>
               </w:rPr>
+              <w:lastRenderedPageBreak/>
               <w:t>3403141</w:t>
             </w:r>
           </w:p>
@@ -27743,7 +27751,6 @@
                 <w:sz w:val="18"/>
                 <w:szCs w:val="18"/>
               </w:rPr>
-              <w:lastRenderedPageBreak/>
               <w:t>3523011</w:t>
             </w:r>
           </w:p>
@@ -27902,6 +27909,7 @@
                 <w:sz w:val="18"/>
                 <w:szCs w:val="18"/>
               </w:rPr>
+              <w:lastRenderedPageBreak/>
               <w:t>3523013</w:t>
             </w:r>
           </w:p>
@@ -33969,7 +33977,6 @@
                 <w:sz w:val="18"/>
                 <w:szCs w:val="18"/>
               </w:rPr>
-              <w:lastRenderedPageBreak/>
               <w:t>3525023</w:t>
             </w:r>
           </w:p>
@@ -34653,6 +34660,7 @@
                 <w:sz w:val="18"/>
                 <w:szCs w:val="18"/>
               </w:rPr>
+              <w:lastRenderedPageBreak/>
               <w:t>3525025</w:t>
             </w:r>
           </w:p>
@@ -37824,112 +37832,6 @@
                 <w:sz w:val="18"/>
                 <w:szCs w:val="18"/>
               </w:rPr>
-              <w:t>3519035</w:t>
-            </w:r>
-          </w:p>
-        </w:tc>
-        <w:tc>
-          <w:tcPr>
-            <w:tcW w:w="5580" w:type="dxa"/>
-            <w:shd w:val="clear" w:color="auto" w:fill="auto"/>
-            <w:noWrap/>
-          </w:tcPr>
-          <w:p>
-            <w:pPr>
-              <w:pStyle w:val="NoSpacing"/>
-              <w:rPr>
-                <w:rFonts w:cstheme="minorHAnsi"/>
-                <w:sz w:val="18"/>
-                <w:szCs w:val="18"/>
-              </w:rPr>
-            </w:pPr>
-            <w:r>
-              <w:rPr>
-                <w:sz w:val="18"/>
-                <w:szCs w:val="18"/>
-              </w:rPr>
-              <w:t>Pharmacologically Paralyzed</w:t>
-            </w:r>
-          </w:p>
-        </w:tc>
-      </w:tr>
-      <w:tr>
-        <w:trPr>
-          <w:cantSplit/>
-        </w:trPr>
-        <w:tc>
-          <w:tcPr>
-            <w:tcW w:w="2533" w:type="dxa"/>
-            <w:shd w:val="clear" w:color="auto" w:fill="auto"/>
-            <w:noWrap/>
-          </w:tcPr>
-          <w:p>
-            <w:pPr>
-              <w:pStyle w:val="NoSpacing"/>
-              <w:rPr>
-                <w:rFonts w:cstheme="minorHAnsi"/>
-                <w:sz w:val="18"/>
-                <w:szCs w:val="18"/>
-              </w:rPr>
-            </w:pPr>
-            <w:r>
-              <w:rPr>
-                <w:sz w:val="18"/>
-                <w:szCs w:val="18"/>
-              </w:rPr>
-              <w:t>3519037</w:t>
-            </w:r>
-          </w:p>
-        </w:tc>
-        <w:tc>
-          <w:tcPr>
-            <w:tcW w:w="5580" w:type="dxa"/>
-            <w:shd w:val="clear" w:color="auto" w:fill="auto"/>
-            <w:noWrap/>
-          </w:tcPr>
-          <w:p>
-            <w:pPr>
-              <w:pStyle w:val="NoSpacing"/>
-              <w:rPr>
-                <w:rFonts w:cstheme="minorHAnsi"/>
-                <w:sz w:val="18"/>
-                <w:szCs w:val="18"/>
-              </w:rPr>
-            </w:pPr>
-            <w:r>
-              <w:rPr>
-                <w:sz w:val="18"/>
-                <w:szCs w:val="18"/>
-              </w:rPr>
-              <w:t>Pharmacologically Sedated</w:t>
-            </w:r>
-          </w:p>
-        </w:tc>
-      </w:tr>
-      <w:tr>
-        <w:trPr>
-          <w:cantSplit/>
-        </w:trPr>
-        <w:tc>
-          <w:tcPr>
-            <w:tcW w:w="2533" w:type="dxa"/>
-            <w:shd w:val="clear" w:color="auto" w:fill="auto"/>
-            <w:noWrap/>
-          </w:tcPr>
-          <w:p>
-            <w:pPr>
-              <w:pStyle w:val="NoSpacing"/>
-              <w:rPr>
-                <w:rFonts w:cstheme="minorHAnsi"/>
-                <w:sz w:val="18"/>
-                <w:szCs w:val="18"/>
-              </w:rPr>
-            </w:pPr>
-            <w:r>
-              <w:rPr>
-                <w:sz w:val="18"/>
-                <w:szCs w:val="18"/>
-              </w:rPr>
               <w:t>3519039</w:t>
             </w:r>
           </w:p>
@@ -38231,7 +38133,6 @@
         <w:pStyle w:val="Heading1"/>
       </w:pPr>
       <w:r>
-        <w:lastRenderedPageBreak/>
         <w:t>eMedications.DosageGroup</w:t>
       </w:r>
     </w:p>
@@ -38330,6 +38231,7 @@
         </w:rPr>
       </w:pPr>
       <w:r>
+        <w:lastRenderedPageBreak/>
         <w:t xml:space="preserve">eAirway.05 - </w:t>
       </w:r>
       <w:r>
@@ -38575,7 +38477,7 @@
                 <w:szCs w:val="18"/>
               </w:rPr>
             </w:pPr>
-            <w:bookmarkStart w:id="1" w:name="_Hlk57715403"/>
+            <w:bookmarkStart w:id="2" w:name="_Hlk57715403"/>
             <w:r>
               <w:rPr>
                 <w:sz w:val="18"/>
@@ -38682,7 +38584,7 @@
           </w:p>
         </w:tc>
       </w:tr>
-      <w:bookmarkEnd w:id="1"/>
+      <w:bookmarkEnd w:id="2"/>
       <w:tr>
         <w:trPr>
           <w:gridBefore w:val="1"/>
@@ -40235,7 +40137,6 @@
                 <w:sz w:val="18"/>
                 <w:szCs w:val="18"/>
               </w:rPr>
-              <w:lastRenderedPageBreak/>
               <w:t>4231007</w:t>
             </w:r>
           </w:p>
@@ -40700,6 +40601,7 @@
                 <w:sz w:val="18"/>
                 <w:szCs w:val="18"/>
               </w:rPr>
+              <w:lastRenderedPageBreak/>
               <w:t>4230001</w:t>
             </w:r>
           </w:p>
@@ -41994,7 +41896,7 @@
                 <w:szCs w:val="18"/>
               </w:rPr>
             </w:pPr>
-            <w:bookmarkStart w:id="2" w:name="_Hlk57715441"/>
+            <w:bookmarkStart w:id="3" w:name="_Hlk57715441"/>
             <w:r>
               <w:rPr>
                 <w:sz w:val="18"/>
@@ -42071,8 +41973,8 @@
                 <w:szCs w:val="18"/>
               </w:rPr>
             </w:pPr>
-            <w:bookmarkStart w:id="3" w:name="_Hlk57715459"/>
-            <w:bookmarkEnd w:id="2"/>
+            <w:bookmarkStart w:id="4" w:name="_Hlk57715459"/>
+            <w:bookmarkEnd w:id="3"/>
             <w:r>
               <w:rPr>
                 <w:sz w:val="18"/>
@@ -42314,8 +42216,8 @@
                 <w:szCs w:val="18"/>
               </w:rPr>
             </w:pPr>
-            <w:bookmarkStart w:id="4" w:name="_Hlk57715628"/>
-            <w:bookmarkEnd w:id="3"/>
+            <w:bookmarkStart w:id="5" w:name="_Hlk57715628"/>
+            <w:bookmarkEnd w:id="4"/>
             <w:r>
               <w:rPr>
                 <w:sz w:val="18"/>
@@ -42323,7 +42225,7 @@
               </w:rPr>
               <w:t>eDisposition.30 - Transport Disposition</w:t>
             </w:r>
-            <w:bookmarkEnd w:id="4"/>
+            <w:bookmarkEnd w:id="5"/>
           </w:p>
         </w:tc>
         <w:tc>
@@ -42771,7 +42673,7 @@
                 <w:szCs w:val="18"/>
               </w:rPr>
             </w:pPr>
-            <w:bookmarkStart w:id="5" w:name="_Hlk57715547"/>
+            <w:bookmarkStart w:id="6" w:name="_Hlk57715547"/>
             <w:r>
               <w:rPr>
                 <w:rFonts w:ascii="Calibri" w:hAnsi="Calibri" w:cs="Calibri"/>
@@ -43442,7 +43344,7 @@
           </w:p>
         </w:tc>
       </w:tr>
-      <w:bookmarkEnd w:id="5"/>
+      <w:bookmarkEnd w:id="6"/>
       <w:tr>
         <w:trPr>
           <w:cantSplit/>
@@ -44128,7 +44030,6 @@
                 <w:sz w:val="18"/>
                 <w:szCs w:val="18"/>
               </w:rPr>
-              <w:lastRenderedPageBreak/>
               <w:t>4229009</w:t>
             </w:r>
           </w:p>
@@ -44502,6 +44403,7 @@
                 <w:sz w:val="18"/>
                 <w:szCs w:val="18"/>
               </w:rPr>
+              <w:lastRenderedPageBreak/>
               <w:t>4227009</w:t>
             </w:r>
           </w:p>
@@ -45739,7 +45641,7 @@
                 <w:szCs w:val="18"/>
               </w:rPr>
             </w:pPr>
-            <w:commentRangeStart w:id="6"/>
+            <w:commentRangeStart w:id="7"/>
             <w:r>
               <w:rPr>
                 <w:sz w:val="18"/>
@@ -45774,12 +45676,12 @@
               </w:rPr>
               <w:t>Standby-No Services or Support Provided</w:t>
             </w:r>
-            <w:commentRangeEnd w:id="6"/>
+            <w:commentRangeEnd w:id="7"/>
             <w:r>
               <w:rPr>
                 <w:rStyle w:val="CommentReference"/>
               </w:rPr>
-              <w:commentReference w:id="6"/>
+              <w:commentReference w:id="7"/>
             </w:r>
           </w:p>
         </w:tc>
@@ -46306,7 +46208,6 @@
     </w:p>
     <w:p>
       <w:r>
-        <w:lastRenderedPageBreak/>
         <w:t>Remove @CorrelationID.</w:t>
       </w:r>
     </w:p>
@@ -46346,6 +46247,7 @@
         <w:pStyle w:val="Heading1"/>
       </w:pPr>
       <w:r>
+        <w:lastRenderedPageBreak/>
         <w:t>eOutcome.12 - Hospital Procedures</w:t>
       </w:r>
     </w:p>
@@ -47314,7 +47216,6 @@
                 <w:sz w:val="18"/>
                 <w:szCs w:val="18"/>
               </w:rPr>
-              <w:lastRenderedPageBreak/>
               <w:t>9908047</w:t>
             </w:r>
           </w:p>
@@ -47475,6 +47376,7 @@
                 <w:sz w:val="18"/>
                 <w:szCs w:val="18"/>
               </w:rPr>
+              <w:lastRenderedPageBreak/>
               <w:t>Element No.</w:t>
             </w:r>
           </w:p>
@@ -50136,7 +50038,6 @@
                 <w:sz w:val="18"/>
                 <w:szCs w:val="18"/>
               </w:rPr>
-              <w:lastRenderedPageBreak/>
               <w:t>sAgencyGroup</w:t>
             </w:r>
           </w:p>
@@ -50730,6 +50631,7 @@
                 <w:sz w:val="18"/>
                 <w:szCs w:val="18"/>
               </w:rPr>
+              <w:lastRenderedPageBreak/>
               <w:t>sFacility.03</w:t>
             </w:r>
           </w:p>
@@ -51780,8 +51682,8 @@
 </file>
 
 <file path=word/comments.xml><?xml version="1.0" encoding="utf-8"?>
-<w:comments xmlns:wpc="http://schemas.microsoft.com/office/word/2010/wordprocessingCanvas" xmlns:cx="http://schemas.microsoft.com/office/drawing/2014/chartex" xmlns:cx1="http://schemas.microsoft.com/office/drawing/2015/9/8/chartex" xmlns:cx2="http://schemas.microsoft.com/office/drawing/2015/10/21/chartex" xmlns:cx3="http://schemas.microsoft.com/office/drawing/2016/5/9/chartex" xmlns:cx4="http://schemas.microsoft.com/office/drawing/2016/5/10/chartex" xmlns:cx5="http://schemas.microsoft.com/office/drawing/2016/5/11/chartex" xmlns:cx6="http://schemas.microsoft.com/office/drawing/2016/5/12/chartex" xmlns:cx7="http://schemas.microsoft.com/office/drawing/2016/5/13/chartex" xmlns:cx8="http://schemas.microsoft.com/office/drawing/2016/5/14/chartex" xmlns:mc="http://schemas.openxmlformats.org/markup-compatibility/2006" xmlns:aink="http://schemas.microsoft.com/office/drawing/2016/ink" xmlns:am3d="http://schemas.microsoft.com/office/drawing/2017/model3d" xmlns:o="urn:schemas-microsoft-com:office:office" xmlns:r="http://schemas.openxmlformats.org/officeDocument/2006/relationships" xmlns:m="http://schemas.openxmlformats.org/officeDocument/2006/math" xmlns:v="urn:schemas-microsoft-com:vml" xmlns:wp14="http://schemas.microsoft.com/office/word/2010/wordprocessingDrawing" xmlns:wp="http://schemas.openxmlformats.org/drawingml/2006/wordprocessingDrawing" xmlns:w10="urn:schemas-microsoft-com:office:word" xmlns:w="http://schemas.openxmlformats.org/wordprocessingml/2006/main" xmlns:w14="http://schemas.microsoft.com/office/word/2010/wordml" xmlns:w15="http://schemas.microsoft.com/office/word/2012/wordml" xmlns:w16cex="http://schemas.microsoft.com/office/word/2018/wordml/cex" xmlns:w16cid="http://schemas.microsoft.com/office/word/2016/wordml/cid" xmlns:w16="http://schemas.microsoft.com/office/word/2018/wordml" xmlns:w16sdtdh="http://schemas.microsoft.com/office/word/2020/wordml/sdtdatahash" xmlns:w16se="http://schemas.microsoft.com/office/word/2015/wordml/symex" xmlns:wpg="http://schemas.microsoft.com/office/word/2010/wordprocessingGroup" xmlns:wpi="http://schemas.microsoft.com/office/word/2010/wordprocessingInk" xmlns:wne="http://schemas.microsoft.com/office/word/2006/wordml" xmlns:wps="http://schemas.microsoft.com/office/word/2010/wordprocessingShape" mc:Ignorable="w14 w15 w16se w16cid w16 w16cex w16sdtdh wp14">
-  <w:comment w:id="6" w:author="Joshua Legler" w:date="2021-12-14T11:34:00Z" w:initials="JL">
+<w:comments xmlns:wpc="http://schemas.microsoft.com/office/word/2010/wordprocessingCanvas" xmlns:cx="http://schemas.microsoft.com/office/drawing/2014/chartex" xmlns:cx1="http://schemas.microsoft.com/office/drawing/2015/9/8/chartex" xmlns:cx2="http://schemas.microsoft.com/office/drawing/2015/10/21/chartex" xmlns:cx3="http://schemas.microsoft.com/office/drawing/2016/5/9/chartex" xmlns:cx4="http://schemas.microsoft.com/office/drawing/2016/5/10/chartex" xmlns:cx5="http://schemas.microsoft.com/office/drawing/2016/5/11/chartex" xmlns:cx6="http://schemas.microsoft.com/office/drawing/2016/5/12/chartex" xmlns:cx7="http://schemas.microsoft.com/office/drawing/2016/5/13/chartex" xmlns:cx8="http://schemas.microsoft.com/office/drawing/2016/5/14/chartex" xmlns:mc="http://schemas.openxmlformats.org/markup-compatibility/2006" xmlns:aink="http://schemas.microsoft.com/office/drawing/2016/ink" xmlns:am3d="http://schemas.microsoft.com/office/drawing/2017/model3d" xmlns:o="urn:schemas-microsoft-com:office:office" xmlns:oel="http://schemas.microsoft.com/office/2019/extlst" xmlns:r="http://schemas.openxmlformats.org/officeDocument/2006/relationships" xmlns:m="http://schemas.openxmlformats.org/officeDocument/2006/math" xmlns:v="urn:schemas-microsoft-com:vml" xmlns:wp14="http://schemas.microsoft.com/office/word/2010/wordprocessingDrawing" xmlns:wp="http://schemas.openxmlformats.org/drawingml/2006/wordprocessingDrawing" xmlns:w10="urn:schemas-microsoft-com:office:word" xmlns:w="http://schemas.openxmlformats.org/wordprocessingml/2006/main" xmlns:w14="http://schemas.microsoft.com/office/word/2010/wordml" xmlns:w15="http://schemas.microsoft.com/office/word/2012/wordml" xmlns:w16cex="http://schemas.microsoft.com/office/word/2018/wordml/cex" xmlns:w16cid="http://schemas.microsoft.com/office/word/2016/wordml/cid" xmlns:w16="http://schemas.microsoft.com/office/word/2018/wordml" xmlns:w16sdtdh="http://schemas.microsoft.com/office/word/2020/wordml/sdtdatahash" xmlns:w16se="http://schemas.microsoft.com/office/word/2015/wordml/symex" xmlns:wpg="http://schemas.microsoft.com/office/word/2010/wordprocessingGroup" xmlns:wpi="http://schemas.microsoft.com/office/word/2010/wordprocessingInk" xmlns:wne="http://schemas.microsoft.com/office/word/2006/wordml" xmlns:wps="http://schemas.microsoft.com/office/word/2010/wordprocessingShape" mc:Ignorable="w14 w15 w16se w16cid w16 w16cex w16sdtdh wp14">
+  <w:comment w:id="7" w:author="Joshua Legler" w:date="2021-12-14T11:34:00Z" w:initials="JL">
     <w:p>
       <w:pPr>
         <w:pStyle w:val="CommentText"/>
@@ -51801,25 +51703,25 @@
 </file>
 
 <file path=word/commentsExtended.xml><?xml version="1.0" encoding="utf-8"?>
-<w15:commentsEx xmlns:wpc="http://schemas.microsoft.com/office/word/2010/wordprocessingCanvas" xmlns:cx="http://schemas.microsoft.com/office/drawing/2014/chartex" xmlns:cx1="http://schemas.microsoft.com/office/drawing/2015/9/8/chartex" xmlns:cx2="http://schemas.microsoft.com/office/drawing/2015/10/21/chartex" xmlns:cx3="http://schemas.microsoft.com/office/drawing/2016/5/9/chartex" xmlns:cx4="http://schemas.microsoft.com/office/drawing/2016/5/10/chartex" xmlns:cx5="http://schemas.microsoft.com/office/drawing/2016/5/11/chartex" xmlns:cx6="http://schemas.microsoft.com/office/drawing/2016/5/12/chartex" xmlns:cx7="http://schemas.microsoft.com/office/drawing/2016/5/13/chartex" xmlns:cx8="http://schemas.microsoft.com/office/drawing/2016/5/14/chartex" xmlns:mc="http://schemas.openxmlformats.org/markup-compatibility/2006" xmlns:aink="http://schemas.microsoft.com/office/drawing/2016/ink" xmlns:am3d="http://schemas.microsoft.com/office/drawing/2017/model3d" xmlns:o="urn:schemas-microsoft-com:office:office" xmlns:r="http://schemas.openxmlformats.org/officeDocument/2006/relationships" xmlns:m="http://schemas.openxmlformats.org/officeDocument/2006/math" xmlns:v="urn:schemas-microsoft-com:vml" xmlns:wp14="http://schemas.microsoft.com/office/word/2010/wordprocessingDrawing" xmlns:wp="http://schemas.openxmlformats.org/drawingml/2006/wordprocessingDrawing" xmlns:w10="urn:schemas-microsoft-com:office:word" xmlns:w="http://schemas.openxmlformats.org/wordprocessingml/2006/main" xmlns:w14="http://schemas.microsoft.com/office/word/2010/wordml" xmlns:w15="http://schemas.microsoft.com/office/word/2012/wordml" xmlns:w16cex="http://schemas.microsoft.com/office/word/2018/wordml/cex" xmlns:w16cid="http://schemas.microsoft.com/office/word/2016/wordml/cid" xmlns:w16="http://schemas.microsoft.com/office/word/2018/wordml" xmlns:w16sdtdh="http://schemas.microsoft.com/office/word/2020/wordml/sdtdatahash" xmlns:w16se="http://schemas.microsoft.com/office/word/2015/wordml/symex" xmlns:wpg="http://schemas.microsoft.com/office/word/2010/wordprocessingGroup" xmlns:wpi="http://schemas.microsoft.com/office/word/2010/wordprocessingInk" xmlns:wne="http://schemas.microsoft.com/office/word/2006/wordml" xmlns:wps="http://schemas.microsoft.com/office/word/2010/wordprocessingShape" mc:Ignorable="w14 w15 w16se w16cid w16 w16cex w16sdtdh wp14">
+<w15:commentsEx xmlns:wpc="http://schemas.microsoft.com/office/word/2010/wordprocessingCanvas" xmlns:cx="http://schemas.microsoft.com/office/drawing/2014/chartex" xmlns:cx1="http://schemas.microsoft.com/office/drawing/2015/9/8/chartex" xmlns:cx2="http://schemas.microsoft.com/office/drawing/2015/10/21/chartex" xmlns:cx3="http://schemas.microsoft.com/office/drawing/2016/5/9/chartex" xmlns:cx4="http://schemas.microsoft.com/office/drawing/2016/5/10/chartex" xmlns:cx5="http://schemas.microsoft.com/office/drawing/2016/5/11/chartex" xmlns:cx6="http://schemas.microsoft.com/office/drawing/2016/5/12/chartex" xmlns:cx7="http://schemas.microsoft.com/office/drawing/2016/5/13/chartex" xmlns:cx8="http://schemas.microsoft.com/office/drawing/2016/5/14/chartex" xmlns:mc="http://schemas.openxmlformats.org/markup-compatibility/2006" xmlns:aink="http://schemas.microsoft.com/office/drawing/2016/ink" xmlns:am3d="http://schemas.microsoft.com/office/drawing/2017/model3d" xmlns:o="urn:schemas-microsoft-com:office:office" xmlns:oel="http://schemas.microsoft.com/office/2019/extlst" xmlns:r="http://schemas.openxmlformats.org/officeDocument/2006/relationships" xmlns:m="http://schemas.openxmlformats.org/officeDocument/2006/math" xmlns:v="urn:schemas-microsoft-com:vml" xmlns:wp14="http://schemas.microsoft.com/office/word/2010/wordprocessingDrawing" xmlns:wp="http://schemas.openxmlformats.org/drawingml/2006/wordprocessingDrawing" xmlns:w10="urn:schemas-microsoft-com:office:word" xmlns:w="http://schemas.openxmlformats.org/wordprocessingml/2006/main" xmlns:w14="http://schemas.microsoft.com/office/word/2010/wordml" xmlns:w15="http://schemas.microsoft.com/office/word/2012/wordml" xmlns:w16cex="http://schemas.microsoft.com/office/word/2018/wordml/cex" xmlns:w16cid="http://schemas.microsoft.com/office/word/2016/wordml/cid" xmlns:w16="http://schemas.microsoft.com/office/word/2018/wordml" xmlns:w16sdtdh="http://schemas.microsoft.com/office/word/2020/wordml/sdtdatahash" xmlns:w16se="http://schemas.microsoft.com/office/word/2015/wordml/symex" xmlns:wpg="http://schemas.microsoft.com/office/word/2010/wordprocessingGroup" xmlns:wpi="http://schemas.microsoft.com/office/word/2010/wordprocessingInk" xmlns:wne="http://schemas.microsoft.com/office/word/2006/wordml" xmlns:wps="http://schemas.microsoft.com/office/word/2010/wordprocessingShape" mc:Ignorable="w14 w15 w16se w16cid w16 w16cex w16sdtdh wp14">
   <w15:commentEx w15:paraId="61318D3A" w15:done="0"/>
 </w15:commentsEx>
 </file>
 
 <file path=word/commentsExtensible.xml><?xml version="1.0" encoding="utf-8"?>
-<w16cex:commentsExtensible xmlns:wpc="http://schemas.microsoft.com/office/word/2010/wordprocessingCanvas" xmlns:cx="http://schemas.microsoft.com/office/drawing/2014/chartex" xmlns:cx1="http://schemas.microsoft.com/office/drawing/2015/9/8/chartex" xmlns:cx2="http://schemas.microsoft.com/office/drawing/2015/10/21/chartex" xmlns:cx3="http://schemas.microsoft.com/office/drawing/2016/5/9/chartex" xmlns:cx4="http://schemas.microsoft.com/office/drawing/2016/5/10/chartex" xmlns:cx5="http://schemas.microsoft.com/office/drawing/2016/5/11/chartex" xmlns:cx6="http://schemas.microsoft.com/office/drawing/2016/5/12/chartex" xmlns:cx7="http://schemas.microsoft.com/office/drawing/2016/5/13/chartex" xmlns:cx8="http://schemas.microsoft.com/office/drawing/2016/5/14/chartex" xmlns:mc="http://schemas.openxmlformats.org/markup-compatibility/2006" xmlns:aink="http://schemas.microsoft.com/office/drawing/2016/ink" xmlns:am3d="http://schemas.microsoft.com/office/drawing/2017/model3d" xmlns:o="urn:schemas-microsoft-com:office:office" xmlns:r="http://schemas.openxmlformats.org/officeDocument/2006/relationships" xmlns:m="http://schemas.openxmlformats.org/officeDocument/2006/math" xmlns:v="urn:schemas-microsoft-com:vml" xmlns:wp14="http://schemas.microsoft.com/office/word/2010/wordprocessingDrawing" xmlns:wp="http://schemas.openxmlformats.org/drawingml/2006/wordprocessingDrawing" xmlns:w10="urn:schemas-microsoft-com:office:word" xmlns:w="http://schemas.openxmlformats.org/wordprocessingml/2006/main" xmlns:w14="http://schemas.microsoft.com/office/word/2010/wordml" xmlns:w15="http://schemas.microsoft.com/office/word/2012/wordml" xmlns:w16cex="http://schemas.microsoft.com/office/word/2018/wordml/cex" xmlns:w16cid="http://schemas.microsoft.com/office/word/2016/wordml/cid" xmlns:w16="http://schemas.microsoft.com/office/word/2018/wordml" xmlns:w16sdtdh="http://schemas.microsoft.com/office/word/2020/wordml/sdtdatahash" xmlns:w16se="http://schemas.microsoft.com/office/word/2015/wordml/symex" xmlns:wpg="http://schemas.microsoft.com/office/word/2010/wordprocessingGroup" xmlns:wpi="http://schemas.microsoft.com/office/word/2010/wordprocessingInk" xmlns:wne="http://schemas.microsoft.com/office/word/2006/wordml" xmlns:wps="http://schemas.microsoft.com/office/word/2010/wordprocessingShape" mc:Ignorable="w14 w15 w16se w16cid w16 w16cex w16sdtdh wp14">
+<w16cex:commentsExtensible xmlns:wpc="http://schemas.microsoft.com/office/word/2010/wordprocessingCanvas" xmlns:cx="http://schemas.microsoft.com/office/drawing/2014/chartex" xmlns:cx1="http://schemas.microsoft.com/office/drawing/2015/9/8/chartex" xmlns:cx2="http://schemas.microsoft.com/office/drawing/2015/10/21/chartex" xmlns:cx3="http://schemas.microsoft.com/office/drawing/2016/5/9/chartex" xmlns:cx4="http://schemas.microsoft.com/office/drawing/2016/5/10/chartex" xmlns:cx5="http://schemas.microsoft.com/office/drawing/2016/5/11/chartex" xmlns:cx6="http://schemas.microsoft.com/office/drawing/2016/5/12/chartex" xmlns:cx7="http://schemas.microsoft.com/office/drawing/2016/5/13/chartex" xmlns:cx8="http://schemas.microsoft.com/office/drawing/2016/5/14/chartex" xmlns:mc="http://schemas.openxmlformats.org/markup-compatibility/2006" xmlns:aink="http://schemas.microsoft.com/office/drawing/2016/ink" xmlns:am3d="http://schemas.microsoft.com/office/drawing/2017/model3d" xmlns:o="urn:schemas-microsoft-com:office:office" xmlns:oel="http://schemas.microsoft.com/office/2019/extlst" xmlns:r="http://schemas.openxmlformats.org/officeDocument/2006/relationships" xmlns:m="http://schemas.openxmlformats.org/officeDocument/2006/math" xmlns:v="urn:schemas-microsoft-com:vml" xmlns:wp14="http://schemas.microsoft.com/office/word/2010/wordprocessingDrawing" xmlns:wp="http://schemas.openxmlformats.org/drawingml/2006/wordprocessingDrawing" xmlns:w10="urn:schemas-microsoft-com:office:word" xmlns:w="http://schemas.openxmlformats.org/wordprocessingml/2006/main" xmlns:w14="http://schemas.microsoft.com/office/word/2010/wordml" xmlns:w15="http://schemas.microsoft.com/office/word/2012/wordml" xmlns:w16cex="http://schemas.microsoft.com/office/word/2018/wordml/cex" xmlns:w16cid="http://schemas.microsoft.com/office/word/2016/wordml/cid" xmlns:w16="http://schemas.microsoft.com/office/word/2018/wordml" xmlns:w16sdtdh="http://schemas.microsoft.com/office/word/2020/wordml/sdtdatahash" xmlns:w16se="http://schemas.microsoft.com/office/word/2015/wordml/symex" xmlns:wpg="http://schemas.microsoft.com/office/word/2010/wordprocessingGroup" xmlns:wpi="http://schemas.microsoft.com/office/word/2010/wordprocessingInk" xmlns:wne="http://schemas.microsoft.com/office/word/2006/wordml" xmlns:wps="http://schemas.microsoft.com/office/word/2010/wordprocessingShape" mc:Ignorable="w14 w15 w16se w16cid w16 w16cex w16sdtdh wp14">
   <w16cex:commentExtensible w16cex:durableId="2562FFAD" w16cex:dateUtc="2021-12-14T19:34:00Z"/>
 </w16cex:commentsExtensible>
 </file>
 
 <file path=word/commentsIds.xml><?xml version="1.0" encoding="utf-8"?>
-<w16cid:commentsIds xmlns:wpc="http://schemas.microsoft.com/office/word/2010/wordprocessingCanvas" xmlns:cx="http://schemas.microsoft.com/office/drawing/2014/chartex" xmlns:cx1="http://schemas.microsoft.com/office/drawing/2015/9/8/chartex" xmlns:cx2="http://schemas.microsoft.com/office/drawing/2015/10/21/chartex" xmlns:cx3="http://schemas.microsoft.com/office/drawing/2016/5/9/chartex" xmlns:cx4="http://schemas.microsoft.com/office/drawing/2016/5/10/chartex" xmlns:cx5="http://schemas.microsoft.com/office/drawing/2016/5/11/chartex" xmlns:cx6="http://schemas.microsoft.com/office/drawing/2016/5/12/chartex" xmlns:cx7="http://schemas.microsoft.com/office/drawing/2016/5/13/chartex" xmlns:cx8="http://schemas.microsoft.com/office/drawing/2016/5/14/chartex" xmlns:mc="http://schemas.openxmlformats.org/markup-compatibility/2006" xmlns:aink="http://schemas.microsoft.com/office/drawing/2016/ink" xmlns:am3d="http://schemas.microsoft.com/office/drawing/2017/model3d" xmlns:o="urn:schemas-microsoft-com:office:office" xmlns:r="http://schemas.openxmlformats.org/officeDocument/2006/relationships" xmlns:m="http://schemas.openxmlformats.org/officeDocument/2006/math" xmlns:v="urn:schemas-microsoft-com:vml" xmlns:wp14="http://schemas.microsoft.com/office/word/2010/wordprocessingDrawing" xmlns:wp="http://schemas.openxmlformats.org/drawingml/2006/wordprocessingDrawing" xmlns:w10="urn:schemas-microsoft-com:office:word" xmlns:w="http://schemas.openxmlformats.org/wordprocessingml/2006/main" xmlns:w14="http://schemas.microsoft.com/office/word/2010/wordml" xmlns:w15="http://schemas.microsoft.com/office/word/2012/wordml" xmlns:w16cex="http://schemas.microsoft.com/office/word/2018/wordml/cex" xmlns:w16cid="http://schemas.microsoft.com/office/word/2016/wordml/cid" xmlns:w16="http://schemas.microsoft.com/office/word/2018/wordml" xmlns:w16sdtdh="http://schemas.microsoft.com/office/word/2020/wordml/sdtdatahash" xmlns:w16se="http://schemas.microsoft.com/office/word/2015/wordml/symex" xmlns:wpg="http://schemas.microsoft.com/office/word/2010/wordprocessingGroup" xmlns:wpi="http://schemas.microsoft.com/office/word/2010/wordprocessingInk" xmlns:wne="http://schemas.microsoft.com/office/word/2006/wordml" xmlns:wps="http://schemas.microsoft.com/office/word/2010/wordprocessingShape" mc:Ignorable="w14 w15 w16se w16cid w16 w16cex w16sdtdh wp14">
+<w16cid:commentsIds xmlns:wpc="http://schemas.microsoft.com/office/word/2010/wordprocessingCanvas" xmlns:cx="http://schemas.microsoft.com/office/drawing/2014/chartex" xmlns:cx1="http://schemas.microsoft.com/office/drawing/2015/9/8/chartex" xmlns:cx2="http://schemas.microsoft.com/office/drawing/2015/10/21/chartex" xmlns:cx3="http://schemas.microsoft.com/office/drawing/2016/5/9/chartex" xmlns:cx4="http://schemas.microsoft.com/office/drawing/2016/5/10/chartex" xmlns:cx5="http://schemas.microsoft.com/office/drawing/2016/5/11/chartex" xmlns:cx6="http://schemas.microsoft.com/office/drawing/2016/5/12/chartex" xmlns:cx7="http://schemas.microsoft.com/office/drawing/2016/5/13/chartex" xmlns:cx8="http://schemas.microsoft.com/office/drawing/2016/5/14/chartex" xmlns:mc="http://schemas.openxmlformats.org/markup-compatibility/2006" xmlns:aink="http://schemas.microsoft.com/office/drawing/2016/ink" xmlns:am3d="http://schemas.microsoft.com/office/drawing/2017/model3d" xmlns:o="urn:schemas-microsoft-com:office:office" xmlns:oel="http://schemas.microsoft.com/office/2019/extlst" xmlns:r="http://schemas.openxmlformats.org/officeDocument/2006/relationships" xmlns:m="http://schemas.openxmlformats.org/officeDocument/2006/math" xmlns:v="urn:schemas-microsoft-com:vml" xmlns:wp14="http://schemas.microsoft.com/office/word/2010/wordprocessingDrawing" xmlns:wp="http://schemas.openxmlformats.org/drawingml/2006/wordprocessingDrawing" xmlns:w10="urn:schemas-microsoft-com:office:word" xmlns:w="http://schemas.openxmlformats.org/wordprocessingml/2006/main" xmlns:w14="http://schemas.microsoft.com/office/word/2010/wordml" xmlns:w15="http://schemas.microsoft.com/office/word/2012/wordml" xmlns:w16cex="http://schemas.microsoft.com/office/word/2018/wordml/cex" xmlns:w16cid="http://schemas.microsoft.com/office/word/2016/wordml/cid" xmlns:w16="http://schemas.microsoft.com/office/word/2018/wordml" xmlns:w16sdtdh="http://schemas.microsoft.com/office/word/2020/wordml/sdtdatahash" xmlns:w16se="http://schemas.microsoft.com/office/word/2015/wordml/symex" xmlns:wpg="http://schemas.microsoft.com/office/word/2010/wordprocessingGroup" xmlns:wpi="http://schemas.microsoft.com/office/word/2010/wordprocessingInk" xmlns:wne="http://schemas.microsoft.com/office/word/2006/wordml" xmlns:wps="http://schemas.microsoft.com/office/word/2010/wordprocessingShape" mc:Ignorable="w14 w15 w16se w16cid w16 w16cex w16sdtdh wp14">
   <w16cid:commentId w16cid:paraId="61318D3A" w16cid:durableId="2562FFAD"/>
 </w16cid:commentsIds>
 </file>
 
 <file path=word/endnotes.xml><?xml version="1.0" encoding="utf-8"?>
-<w:endnotes xmlns:wpc="http://schemas.microsoft.com/office/word/2010/wordprocessingCanvas" xmlns:cx="http://schemas.microsoft.com/office/drawing/2014/chartex" xmlns:cx1="http://schemas.microsoft.com/office/drawing/2015/9/8/chartex" xmlns:cx2="http://schemas.microsoft.com/office/drawing/2015/10/21/chartex" xmlns:cx3="http://schemas.microsoft.com/office/drawing/2016/5/9/chartex" xmlns:cx4="http://schemas.microsoft.com/office/drawing/2016/5/10/chartex" xmlns:cx5="http://schemas.microsoft.com/office/drawing/2016/5/11/chartex" xmlns:cx6="http://schemas.microsoft.com/office/drawing/2016/5/12/chartex" xmlns:cx7="http://schemas.microsoft.com/office/drawing/2016/5/13/chartex" xmlns:cx8="http://schemas.microsoft.com/office/drawing/2016/5/14/chartex" xmlns:mc="http://schemas.openxmlformats.org/markup-compatibility/2006" xmlns:aink="http://schemas.microsoft.com/office/drawing/2016/ink" xmlns:am3d="http://schemas.microsoft.com/office/drawing/2017/model3d" xmlns:o="urn:schemas-microsoft-com:office:office" xmlns:r="http://schemas.openxmlformats.org/officeDocument/2006/relationships" xmlns:m="http://schemas.openxmlformats.org/officeDocument/2006/math" xmlns:v="urn:schemas-microsoft-com:vml" xmlns:wp14="http://schemas.microsoft.com/office/word/2010/wordprocessingDrawing" xmlns:wp="http://schemas.openxmlformats.org/drawingml/2006/wordprocessingDrawing" xmlns:w10="urn:schemas-microsoft-com:office:word" xmlns:w="http://schemas.openxmlformats.org/wordprocessingml/2006/main" xmlns:w14="http://schemas.microsoft.com/office/word/2010/wordml" xmlns:w15="http://schemas.microsoft.com/office/word/2012/wordml" xmlns:w16cex="http://schemas.microsoft.com/office/word/2018/wordml/cex" xmlns:w16cid="http://schemas.microsoft.com/office/word/2016/wordml/cid" xmlns:w16="http://schemas.microsoft.com/office/word/2018/wordml" xmlns:w16sdtdh="http://schemas.microsoft.com/office/word/2020/wordml/sdtdatahash" xmlns:w16se="http://schemas.microsoft.com/office/word/2015/wordml/symex" xmlns:wpg="http://schemas.microsoft.com/office/word/2010/wordprocessingGroup" xmlns:wpi="http://schemas.microsoft.com/office/word/2010/wordprocessingInk" xmlns:wne="http://schemas.microsoft.com/office/word/2006/wordml" xmlns:wps="http://schemas.microsoft.com/office/word/2010/wordprocessingShape" mc:Ignorable="w14 w15 w16se w16cid w16 w16cex w16sdtdh wp14">
+<w:endnotes xmlns:wpc="http://schemas.microsoft.com/office/word/2010/wordprocessingCanvas" xmlns:cx="http://schemas.microsoft.com/office/drawing/2014/chartex" xmlns:cx1="http://schemas.microsoft.com/office/drawing/2015/9/8/chartex" xmlns:cx2="http://schemas.microsoft.com/office/drawing/2015/10/21/chartex" xmlns:cx3="http://schemas.microsoft.com/office/drawing/2016/5/9/chartex" xmlns:cx4="http://schemas.microsoft.com/office/drawing/2016/5/10/chartex" xmlns:cx5="http://schemas.microsoft.com/office/drawing/2016/5/11/chartex" xmlns:cx6="http://schemas.microsoft.com/office/drawing/2016/5/12/chartex" xmlns:cx7="http://schemas.microsoft.com/office/drawing/2016/5/13/chartex" xmlns:cx8="http://schemas.microsoft.com/office/drawing/2016/5/14/chartex" xmlns:mc="http://schemas.openxmlformats.org/markup-compatibility/2006" xmlns:aink="http://schemas.microsoft.com/office/drawing/2016/ink" xmlns:am3d="http://schemas.microsoft.com/office/drawing/2017/model3d" xmlns:o="urn:schemas-microsoft-com:office:office" xmlns:oel="http://schemas.microsoft.com/office/2019/extlst" xmlns:r="http://schemas.openxmlformats.org/officeDocument/2006/relationships" xmlns:m="http://schemas.openxmlformats.org/officeDocument/2006/math" xmlns:v="urn:schemas-microsoft-com:vml" xmlns:wp14="http://schemas.microsoft.com/office/word/2010/wordprocessingDrawing" xmlns:wp="http://schemas.openxmlformats.org/drawingml/2006/wordprocessingDrawing" xmlns:w10="urn:schemas-microsoft-com:office:word" xmlns:w="http://schemas.openxmlformats.org/wordprocessingml/2006/main" xmlns:w14="http://schemas.microsoft.com/office/word/2010/wordml" xmlns:w15="http://schemas.microsoft.com/office/word/2012/wordml" xmlns:w16cex="http://schemas.microsoft.com/office/word/2018/wordml/cex" xmlns:w16cid="http://schemas.microsoft.com/office/word/2016/wordml/cid" xmlns:w16="http://schemas.microsoft.com/office/word/2018/wordml" xmlns:w16sdtdh="http://schemas.microsoft.com/office/word/2020/wordml/sdtdatahash" xmlns:w16se="http://schemas.microsoft.com/office/word/2015/wordml/symex" xmlns:wpg="http://schemas.microsoft.com/office/word/2010/wordprocessingGroup" xmlns:wpi="http://schemas.microsoft.com/office/word/2010/wordprocessingInk" xmlns:wne="http://schemas.microsoft.com/office/word/2006/wordml" xmlns:wps="http://schemas.microsoft.com/office/word/2010/wordprocessingShape" mc:Ignorable="w14 w15 w16se w16cid w16 w16cex w16sdtdh wp14">
   <w:endnote w:type="separator" w:id="-1">
     <w:p>
       <w:pPr>
@@ -51844,7 +51746,7 @@
 </file>
 
 <file path=word/footer1.xml><?xml version="1.0" encoding="utf-8"?>
-<w:ftr xmlns:wpc="http://schemas.microsoft.com/office/word/2010/wordprocessingCanvas" xmlns:cx="http://schemas.microsoft.com/office/drawing/2014/chartex" xmlns:cx1="http://schemas.microsoft.com/office/drawing/2015/9/8/chartex" xmlns:cx2="http://schemas.microsoft.com/office/drawing/2015/10/21/chartex" xmlns:cx3="http://schemas.microsoft.com/office/drawing/2016/5/9/chartex" xmlns:cx4="http://schemas.microsoft.com/office/drawing/2016/5/10/chartex" xmlns:cx5="http://schemas.microsoft.com/office/drawing/2016/5/11/chartex" xmlns:cx6="http://schemas.microsoft.com/office/drawing/2016/5/12/chartex" xmlns:cx7="http://schemas.microsoft.com/office/drawing/2016/5/13/chartex" xmlns:cx8="http://schemas.microsoft.com/office/drawing/2016/5/14/chartex" xmlns:mc="http://schemas.openxmlformats.org/markup-compatibility/2006" xmlns:aink="http://schemas.microsoft.com/office/drawing/2016/ink" xmlns:am3d="http://schemas.microsoft.com/office/drawing/2017/model3d" xmlns:o="urn:schemas-microsoft-com:office:office" xmlns:r="http://schemas.openxmlformats.org/officeDocument/2006/relationships" xmlns:m="http://schemas.openxmlformats.org/officeDocument/2006/math" xmlns:v="urn:schemas-microsoft-com:vml" xmlns:wp14="http://schemas.microsoft.com/office/word/2010/wordprocessingDrawing" xmlns:wp="http://schemas.openxmlformats.org/drawingml/2006/wordprocessingDrawing" xmlns:w10="urn:schemas-microsoft-com:office:word" xmlns:w="http://schemas.openxmlformats.org/wordprocessingml/2006/main" xmlns:w14="http://schemas.microsoft.com/office/word/2010/wordml" xmlns:w15="http://schemas.microsoft.com/office/word/2012/wordml" xmlns:w16cex="http://schemas.microsoft.com/office/word/2018/wordml/cex" xmlns:w16cid="http://schemas.microsoft.com/office/word/2016/wordml/cid" xmlns:w16="http://schemas.microsoft.com/office/word/2018/wordml" xmlns:w16sdtdh="http://schemas.microsoft.com/office/word/2020/wordml/sdtdatahash" xmlns:w16se="http://schemas.microsoft.com/office/word/2015/wordml/symex" xmlns:wpg="http://schemas.microsoft.com/office/word/2010/wordprocessingGroup" xmlns:wpi="http://schemas.microsoft.com/office/word/2010/wordprocessingInk" xmlns:wne="http://schemas.microsoft.com/office/word/2006/wordml" xmlns:wps="http://schemas.microsoft.com/office/word/2010/wordprocessingShape" mc:Ignorable="w14 w15 w16se w16cid w16 w16cex w16sdtdh wp14">
+<w:ftr xmlns:wpc="http://schemas.microsoft.com/office/word/2010/wordprocessingCanvas" xmlns:cx="http://schemas.microsoft.com/office/drawing/2014/chartex" xmlns:cx1="http://schemas.microsoft.com/office/drawing/2015/9/8/chartex" xmlns:cx2="http://schemas.microsoft.com/office/drawing/2015/10/21/chartex" xmlns:cx3="http://schemas.microsoft.com/office/drawing/2016/5/9/chartex" xmlns:cx4="http://schemas.microsoft.com/office/drawing/2016/5/10/chartex" xmlns:cx5="http://schemas.microsoft.com/office/drawing/2016/5/11/chartex" xmlns:cx6="http://schemas.microsoft.com/office/drawing/2016/5/12/chartex" xmlns:cx7="http://schemas.microsoft.com/office/drawing/2016/5/13/chartex" xmlns:cx8="http://schemas.microsoft.com/office/drawing/2016/5/14/chartex" xmlns:mc="http://schemas.openxmlformats.org/markup-compatibility/2006" xmlns:aink="http://schemas.microsoft.com/office/drawing/2016/ink" xmlns:am3d="http://schemas.microsoft.com/office/drawing/2017/model3d" xmlns:o="urn:schemas-microsoft-com:office:office" xmlns:oel="http://schemas.microsoft.com/office/2019/extlst" xmlns:r="http://schemas.openxmlformats.org/officeDocument/2006/relationships" xmlns:m="http://schemas.openxmlformats.org/officeDocument/2006/math" xmlns:v="urn:schemas-microsoft-com:vml" xmlns:wp14="http://schemas.microsoft.com/office/word/2010/wordprocessingDrawing" xmlns:wp="http://schemas.openxmlformats.org/drawingml/2006/wordprocessingDrawing" xmlns:w10="urn:schemas-microsoft-com:office:word" xmlns:w="http://schemas.openxmlformats.org/wordprocessingml/2006/main" xmlns:w14="http://schemas.microsoft.com/office/word/2010/wordml" xmlns:w15="http://schemas.microsoft.com/office/word/2012/wordml" xmlns:w16cex="http://schemas.microsoft.com/office/word/2018/wordml/cex" xmlns:w16cid="http://schemas.microsoft.com/office/word/2016/wordml/cid" xmlns:w16="http://schemas.microsoft.com/office/word/2018/wordml" xmlns:w16sdtdh="http://schemas.microsoft.com/office/word/2020/wordml/sdtdatahash" xmlns:w16se="http://schemas.microsoft.com/office/word/2015/wordml/symex" xmlns:wpg="http://schemas.microsoft.com/office/word/2010/wordprocessingGroup" xmlns:wpi="http://schemas.microsoft.com/office/word/2010/wordprocessingInk" xmlns:wne="http://schemas.microsoft.com/office/word/2006/wordml" xmlns:wps="http://schemas.microsoft.com/office/word/2010/wordprocessingShape" mc:Ignorable="w14 w15 w16se w16cid w16 w16cex w16sdtdh wp14">
   <w:p>
     <w:pPr>
       <w:pStyle w:val="Footer"/>
@@ -51854,7 +51756,7 @@
 </file>
 
 <file path=word/footer2.xml><?xml version="1.0" encoding="utf-8"?>
-<w:ftr xmlns:wpc="http://schemas.microsoft.com/office/word/2010/wordprocessingCanvas" xmlns:cx="http://schemas.microsoft.com/office/drawing/2014/chartex" xmlns:cx1="http://schemas.microsoft.com/office/drawing/2015/9/8/chartex" xmlns:cx2="http://schemas.microsoft.com/office/drawing/2015/10/21/chartex" xmlns:cx3="http://schemas.microsoft.com/office/drawing/2016/5/9/chartex" xmlns:cx4="http://schemas.microsoft.com/office/drawing/2016/5/10/chartex" xmlns:cx5="http://schemas.microsoft.com/office/drawing/2016/5/11/chartex" xmlns:cx6="http://schemas.microsoft.com/office/drawing/2016/5/12/chartex" xmlns:cx7="http://schemas.microsoft.com/office/drawing/2016/5/13/chartex" xmlns:cx8="http://schemas.microsoft.com/office/drawing/2016/5/14/chartex" xmlns:mc="http://schemas.openxmlformats.org/markup-compatibility/2006" xmlns:aink="http://schemas.microsoft.com/office/drawing/2016/ink" xmlns:am3d="http://schemas.microsoft.com/office/drawing/2017/model3d" xmlns:o="urn:schemas-microsoft-com:office:office" xmlns:r="http://schemas.openxmlformats.org/officeDocument/2006/relationships" xmlns:m="http://schemas.openxmlformats.org/officeDocument/2006/math" xmlns:v="urn:schemas-microsoft-com:vml" xmlns:wp14="http://schemas.microsoft.com/office/word/2010/wordprocessingDrawing" xmlns:wp="http://schemas.openxmlformats.org/drawingml/2006/wordprocessingDrawing" xmlns:w10="urn:schemas-microsoft-com:office:word" xmlns:w="http://schemas.openxmlformats.org/wordprocessingml/2006/main" xmlns:w14="http://schemas.microsoft.com/office/word/2010/wordml" xmlns:w15="http://schemas.microsoft.com/office/word/2012/wordml" xmlns:w16cex="http://schemas.microsoft.com/office/word/2018/wordml/cex" xmlns:w16cid="http://schemas.microsoft.com/office/word/2016/wordml/cid" xmlns:w16="http://schemas.microsoft.com/office/word/2018/wordml" xmlns:w16sdtdh="http://schemas.microsoft.com/office/word/2020/wordml/sdtdatahash" xmlns:w16se="http://schemas.microsoft.com/office/word/2015/wordml/symex" xmlns:wpg="http://schemas.microsoft.com/office/word/2010/wordprocessingGroup" xmlns:wpi="http://schemas.microsoft.com/office/word/2010/wordprocessingInk" xmlns:wne="http://schemas.microsoft.com/office/word/2006/wordml" xmlns:wps="http://schemas.microsoft.com/office/word/2010/wordprocessingShape" mc:Ignorable="w14 w15 w16se w16cid w16 w16cex w16sdtdh wp14">
+<w:ftr xmlns:wpc="http://schemas.microsoft.com/office/word/2010/wordprocessingCanvas" xmlns:cx="http://schemas.microsoft.com/office/drawing/2014/chartex" xmlns:cx1="http://schemas.microsoft.com/office/drawing/2015/9/8/chartex" xmlns:cx2="http://schemas.microsoft.com/office/drawing/2015/10/21/chartex" xmlns:cx3="http://schemas.microsoft.com/office/drawing/2016/5/9/chartex" xmlns:cx4="http://schemas.microsoft.com/office/drawing/2016/5/10/chartex" xmlns:cx5="http://schemas.microsoft.com/office/drawing/2016/5/11/chartex" xmlns:cx6="http://schemas.microsoft.com/office/drawing/2016/5/12/chartex" xmlns:cx7="http://schemas.microsoft.com/office/drawing/2016/5/13/chartex" xmlns:cx8="http://schemas.microsoft.com/office/drawing/2016/5/14/chartex" xmlns:mc="http://schemas.openxmlformats.org/markup-compatibility/2006" xmlns:aink="http://schemas.microsoft.com/office/drawing/2016/ink" xmlns:am3d="http://schemas.microsoft.com/office/drawing/2017/model3d" xmlns:o="urn:schemas-microsoft-com:office:office" xmlns:oel="http://schemas.microsoft.com/office/2019/extlst" xmlns:r="http://schemas.openxmlformats.org/officeDocument/2006/relationships" xmlns:m="http://schemas.openxmlformats.org/officeDocument/2006/math" xmlns:v="urn:schemas-microsoft-com:vml" xmlns:wp14="http://schemas.microsoft.com/office/word/2010/wordprocessingDrawing" xmlns:wp="http://schemas.openxmlformats.org/drawingml/2006/wordprocessingDrawing" xmlns:w10="urn:schemas-microsoft-com:office:word" xmlns:w="http://schemas.openxmlformats.org/wordprocessingml/2006/main" xmlns:w14="http://schemas.microsoft.com/office/word/2010/wordml" xmlns:w15="http://schemas.microsoft.com/office/word/2012/wordml" xmlns:w16cex="http://schemas.microsoft.com/office/word/2018/wordml/cex" xmlns:w16cid="http://schemas.microsoft.com/office/word/2016/wordml/cid" xmlns:w16="http://schemas.microsoft.com/office/word/2018/wordml" xmlns:w16sdtdh="http://schemas.microsoft.com/office/word/2020/wordml/sdtdatahash" xmlns:w16se="http://schemas.microsoft.com/office/word/2015/wordml/symex" xmlns:wpg="http://schemas.microsoft.com/office/word/2010/wordprocessingGroup" xmlns:wpi="http://schemas.microsoft.com/office/word/2010/wordprocessingInk" xmlns:wne="http://schemas.microsoft.com/office/word/2006/wordml" xmlns:wps="http://schemas.microsoft.com/office/word/2010/wordprocessingShape" mc:Ignorable="w14 w15 w16se w16cid w16 w16cex w16sdtdh wp14">
   <w:sdt>
     <w:sdtPr>
       <w:id w:val="695046038"/>
@@ -51908,7 +51810,7 @@
 </file>
 
 <file path=word/footer3.xml><?xml version="1.0" encoding="utf-8"?>
-<w:ftr xmlns:wpc="http://schemas.microsoft.com/office/word/2010/wordprocessingCanvas" xmlns:cx="http://schemas.microsoft.com/office/drawing/2014/chartex" xmlns:cx1="http://schemas.microsoft.com/office/drawing/2015/9/8/chartex" xmlns:cx2="http://schemas.microsoft.com/office/drawing/2015/10/21/chartex" xmlns:cx3="http://schemas.microsoft.com/office/drawing/2016/5/9/chartex" xmlns:cx4="http://schemas.microsoft.com/office/drawing/2016/5/10/chartex" xmlns:cx5="http://schemas.microsoft.com/office/drawing/2016/5/11/chartex" xmlns:cx6="http://schemas.microsoft.com/office/drawing/2016/5/12/chartex" xmlns:cx7="http://schemas.microsoft.com/office/drawing/2016/5/13/chartex" xmlns:cx8="http://schemas.microsoft.com/office/drawing/2016/5/14/chartex" xmlns:mc="http://schemas.openxmlformats.org/markup-compatibility/2006" xmlns:aink="http://schemas.microsoft.com/office/drawing/2016/ink" xmlns:am3d="http://schemas.microsoft.com/office/drawing/2017/model3d" xmlns:o="urn:schemas-microsoft-com:office:office" xmlns:r="http://schemas.openxmlformats.org/officeDocument/2006/relationships" xmlns:m="http://schemas.openxmlformats.org/officeDocument/2006/math" xmlns:v="urn:schemas-microsoft-com:vml" xmlns:wp14="http://schemas.microsoft.com/office/word/2010/wordprocessingDrawing" xmlns:wp="http://schemas.openxmlformats.org/drawingml/2006/wordprocessingDrawing" xmlns:w10="urn:schemas-microsoft-com:office:word" xmlns:w="http://schemas.openxmlformats.org/wordprocessingml/2006/main" xmlns:w14="http://schemas.microsoft.com/office/word/2010/wordml" xmlns:w15="http://schemas.microsoft.com/office/word/2012/wordml" xmlns:w16cex="http://schemas.microsoft.com/office/word/2018/wordml/cex" xmlns:w16cid="http://schemas.microsoft.com/office/word/2016/wordml/cid" xmlns:w16="http://schemas.microsoft.com/office/word/2018/wordml" xmlns:w16sdtdh="http://schemas.microsoft.com/office/word/2020/wordml/sdtdatahash" xmlns:w16se="http://schemas.microsoft.com/office/word/2015/wordml/symex" xmlns:wpg="http://schemas.microsoft.com/office/word/2010/wordprocessingGroup" xmlns:wpi="http://schemas.microsoft.com/office/word/2010/wordprocessingInk" xmlns:wne="http://schemas.microsoft.com/office/word/2006/wordml" xmlns:wps="http://schemas.microsoft.com/office/word/2010/wordprocessingShape" mc:Ignorable="w14 w15 w16se w16cid w16 w16cex w16sdtdh wp14">
+<w:ftr xmlns:wpc="http://schemas.microsoft.com/office/word/2010/wordprocessingCanvas" xmlns:cx="http://schemas.microsoft.com/office/drawing/2014/chartex" xmlns:cx1="http://schemas.microsoft.com/office/drawing/2015/9/8/chartex" xmlns:cx2="http://schemas.microsoft.com/office/drawing/2015/10/21/chartex" xmlns:cx3="http://schemas.microsoft.com/office/drawing/2016/5/9/chartex" xmlns:cx4="http://schemas.microsoft.com/office/drawing/2016/5/10/chartex" xmlns:cx5="http://schemas.microsoft.com/office/drawing/2016/5/11/chartex" xmlns:cx6="http://schemas.microsoft.com/office/drawing/2016/5/12/chartex" xmlns:cx7="http://schemas.microsoft.com/office/drawing/2016/5/13/chartex" xmlns:cx8="http://schemas.microsoft.com/office/drawing/2016/5/14/chartex" xmlns:mc="http://schemas.openxmlformats.org/markup-compatibility/2006" xmlns:aink="http://schemas.microsoft.com/office/drawing/2016/ink" xmlns:am3d="http://schemas.microsoft.com/office/drawing/2017/model3d" xmlns:o="urn:schemas-microsoft-com:office:office" xmlns:oel="http://schemas.microsoft.com/office/2019/extlst" xmlns:r="http://schemas.openxmlformats.org/officeDocument/2006/relationships" xmlns:m="http://schemas.openxmlformats.org/officeDocument/2006/math" xmlns:v="urn:schemas-microsoft-com:vml" xmlns:wp14="http://schemas.microsoft.com/office/word/2010/wordprocessingDrawing" xmlns:wp="http://schemas.openxmlformats.org/drawingml/2006/wordprocessingDrawing" xmlns:w10="urn:schemas-microsoft-com:office:word" xmlns:w="http://schemas.openxmlformats.org/wordprocessingml/2006/main" xmlns:w14="http://schemas.microsoft.com/office/word/2010/wordml" xmlns:w15="http://schemas.microsoft.com/office/word/2012/wordml" xmlns:w16cex="http://schemas.microsoft.com/office/word/2018/wordml/cex" xmlns:w16cid="http://schemas.microsoft.com/office/word/2016/wordml/cid" xmlns:w16="http://schemas.microsoft.com/office/word/2018/wordml" xmlns:w16sdtdh="http://schemas.microsoft.com/office/word/2020/wordml/sdtdatahash" xmlns:w16se="http://schemas.microsoft.com/office/word/2015/wordml/symex" xmlns:wpg="http://schemas.microsoft.com/office/word/2010/wordprocessingGroup" xmlns:wpi="http://schemas.microsoft.com/office/word/2010/wordprocessingInk" xmlns:wne="http://schemas.microsoft.com/office/word/2006/wordml" xmlns:wps="http://schemas.microsoft.com/office/word/2010/wordprocessingShape" mc:Ignorable="w14 w15 w16se w16cid w16 w16cex w16sdtdh wp14">
   <w:p>
     <w:pPr>
       <w:pStyle w:val="Footer"/>
@@ -51918,7 +51820,7 @@
 </file>
 
 <file path=word/footnotes.xml><?xml version="1.0" encoding="utf-8"?>
-<w:footnotes xmlns:wpc="http://schemas.microsoft.com/office/word/2010/wordprocessingCanvas" xmlns:cx="http://schemas.microsoft.com/office/drawing/2014/chartex" xmlns:cx1="http://schemas.microsoft.com/office/drawing/2015/9/8/chartex" xmlns:cx2="http://schemas.microsoft.com/office/drawing/2015/10/21/chartex" xmlns:cx3="http://schemas.microsoft.com/office/drawing/2016/5/9/chartex" xmlns:cx4="http://schemas.microsoft.com/office/drawing/2016/5/10/chartex" xmlns:cx5="http://schemas.microsoft.com/office/drawing/2016/5/11/chartex" xmlns:cx6="http://schemas.microsoft.com/office/drawing/2016/5/12/chartex" xmlns:cx7="http://schemas.microsoft.com/office/drawing/2016/5/13/chartex" xmlns:cx8="http://schemas.microsoft.com/office/drawing/2016/5/14/chartex" xmlns:mc="http://schemas.openxmlformats.org/markup-compatibility/2006" xmlns:aink="http://schemas.microsoft.com/office/drawing/2016/ink" xmlns:am3d="http://schemas.microsoft.com/office/drawing/2017/model3d" xmlns:o="urn:schemas-microsoft-com:office:office" xmlns:r="http://schemas.openxmlformats.org/officeDocument/2006/relationships" xmlns:m="http://schemas.openxmlformats.org/officeDocument/2006/math" xmlns:v="urn:schemas-microsoft-com:vml" xmlns:wp14="http://schemas.microsoft.com/office/word/2010/wordprocessingDrawing" xmlns:wp="http://schemas.openxmlformats.org/drawingml/2006/wordprocessingDrawing" xmlns:w10="urn:schemas-microsoft-com:office:word" xmlns:w="http://schemas.openxmlformats.org/wordprocessingml/2006/main" xmlns:w14="http://schemas.microsoft.com/office/word/2010/wordml" xmlns:w15="http://schemas.microsoft.com/office/word/2012/wordml" xmlns:w16cex="http://schemas.microsoft.com/office/word/2018/wordml/cex" xmlns:w16cid="http://schemas.microsoft.com/office/word/2016/wordml/cid" xmlns:w16="http://schemas.microsoft.com/office/word/2018/wordml" xmlns:w16sdtdh="http://schemas.microsoft.com/office/word/2020/wordml/sdtdatahash" xmlns:w16se="http://schemas.microsoft.com/office/word/2015/wordml/symex" xmlns:wpg="http://schemas.microsoft.com/office/word/2010/wordprocessingGroup" xmlns:wpi="http://schemas.microsoft.com/office/word/2010/wordprocessingInk" xmlns:wne="http://schemas.microsoft.com/office/word/2006/wordml" xmlns:wps="http://schemas.microsoft.com/office/word/2010/wordprocessingShape" mc:Ignorable="w14 w15 w16se w16cid w16 w16cex w16sdtdh wp14">
+<w:footnotes xmlns:wpc="http://schemas.microsoft.com/office/word/2010/wordprocessingCanvas" xmlns:cx="http://schemas.microsoft.com/office/drawing/2014/chartex" xmlns:cx1="http://schemas.microsoft.com/office/drawing/2015/9/8/chartex" xmlns:cx2="http://schemas.microsoft.com/office/drawing/2015/10/21/chartex" xmlns:cx3="http://schemas.microsoft.com/office/drawing/2016/5/9/chartex" xmlns:cx4="http://schemas.microsoft.com/office/drawing/2016/5/10/chartex" xmlns:cx5="http://schemas.microsoft.com/office/drawing/2016/5/11/chartex" xmlns:cx6="http://schemas.microsoft.com/office/drawing/2016/5/12/chartex" xmlns:cx7="http://schemas.microsoft.com/office/drawing/2016/5/13/chartex" xmlns:cx8="http://schemas.microsoft.com/office/drawing/2016/5/14/chartex" xmlns:mc="http://schemas.openxmlformats.org/markup-compatibility/2006" xmlns:aink="http://schemas.microsoft.com/office/drawing/2016/ink" xmlns:am3d="http://schemas.microsoft.com/office/drawing/2017/model3d" xmlns:o="urn:schemas-microsoft-com:office:office" xmlns:oel="http://schemas.microsoft.com/office/2019/extlst" xmlns:r="http://schemas.openxmlformats.org/officeDocument/2006/relationships" xmlns:m="http://schemas.openxmlformats.org/officeDocument/2006/math" xmlns:v="urn:schemas-microsoft-com:vml" xmlns:wp14="http://schemas.microsoft.com/office/word/2010/wordprocessingDrawing" xmlns:wp="http://schemas.openxmlformats.org/drawingml/2006/wordprocessingDrawing" xmlns:w10="urn:schemas-microsoft-com:office:word" xmlns:w="http://schemas.openxmlformats.org/wordprocessingml/2006/main" xmlns:w14="http://schemas.microsoft.com/office/word/2010/wordml" xmlns:w15="http://schemas.microsoft.com/office/word/2012/wordml" xmlns:w16cex="http://schemas.microsoft.com/office/word/2018/wordml/cex" xmlns:w16cid="http://schemas.microsoft.com/office/word/2016/wordml/cid" xmlns:w16="http://schemas.microsoft.com/office/word/2018/wordml" xmlns:w16sdtdh="http://schemas.microsoft.com/office/word/2020/wordml/sdtdatahash" xmlns:w16se="http://schemas.microsoft.com/office/word/2015/wordml/symex" xmlns:wpg="http://schemas.microsoft.com/office/word/2010/wordprocessingGroup" xmlns:wpi="http://schemas.microsoft.com/office/word/2010/wordprocessingInk" xmlns:wne="http://schemas.microsoft.com/office/word/2006/wordml" xmlns:wps="http://schemas.microsoft.com/office/word/2010/wordprocessingShape" mc:Ignorable="w14 w15 w16se w16cid w16 w16cex w16sdtdh wp14">
   <w:footnote w:type="separator" w:id="-1">
     <w:p>
       <w:pPr>
@@ -51943,7 +51845,7 @@
 </file>
 
 <file path=word/header1.xml><?xml version="1.0" encoding="utf-8"?>
-<w:hdr xmlns:wpc="http://schemas.microsoft.com/office/word/2010/wordprocessingCanvas" xmlns:cx="http://schemas.microsoft.com/office/drawing/2014/chartex" xmlns:cx1="http://schemas.microsoft.com/office/drawing/2015/9/8/chartex" xmlns:cx2="http://schemas.microsoft.com/office/drawing/2015/10/21/chartex" xmlns:cx3="http://schemas.microsoft.com/office/drawing/2016/5/9/chartex" xmlns:cx4="http://schemas.microsoft.com/office/drawing/2016/5/10/chartex" xmlns:cx5="http://schemas.microsoft.com/office/drawing/2016/5/11/chartex" xmlns:cx6="http://schemas.microsoft.com/office/drawing/2016/5/12/chartex" xmlns:cx7="http://schemas.microsoft.com/office/drawing/2016/5/13/chartex" xmlns:cx8="http://schemas.microsoft.com/office/drawing/2016/5/14/chartex" xmlns:mc="http://schemas.openxmlformats.org/markup-compatibility/2006" xmlns:aink="http://schemas.microsoft.com/office/drawing/2016/ink" xmlns:am3d="http://schemas.microsoft.com/office/drawing/2017/model3d" xmlns:o="urn:schemas-microsoft-com:office:office" xmlns:r="http://schemas.openxmlformats.org/officeDocument/2006/relationships" xmlns:m="http://schemas.openxmlformats.org/officeDocument/2006/math" xmlns:v="urn:schemas-microsoft-com:vml" xmlns:wp14="http://schemas.microsoft.com/office/word/2010/wordprocessingDrawing" xmlns:wp="http://schemas.openxmlformats.org/drawingml/2006/wordprocessingDrawing" xmlns:w10="urn:schemas-microsoft-com:office:word" xmlns:w="http://schemas.openxmlformats.org/wordprocessingml/2006/main" xmlns:w14="http://schemas.microsoft.com/office/word/2010/wordml" xmlns:w15="http://schemas.microsoft.com/office/word/2012/wordml" xmlns:w16cex="http://schemas.microsoft.com/office/word/2018/wordml/cex" xmlns:w16cid="http://schemas.microsoft.com/office/word/2016/wordml/cid" xmlns:w16="http://schemas.microsoft.com/office/word/2018/wordml" xmlns:w16sdtdh="http://schemas.microsoft.com/office/word/2020/wordml/sdtdatahash" xmlns:w16se="http://schemas.microsoft.com/office/word/2015/wordml/symex" xmlns:wpg="http://schemas.microsoft.com/office/word/2010/wordprocessingGroup" xmlns:wpi="http://schemas.microsoft.com/office/word/2010/wordprocessingInk" xmlns:wne="http://schemas.microsoft.com/office/word/2006/wordml" xmlns:wps="http://schemas.microsoft.com/office/word/2010/wordprocessingShape" mc:Ignorable="w14 w15 w16se w16cid w16 w16cex w16sdtdh wp14">
+<w:hdr xmlns:wpc="http://schemas.microsoft.com/office/word/2010/wordprocessingCanvas" xmlns:cx="http://schemas.microsoft.com/office/drawing/2014/chartex" xmlns:cx1="http://schemas.microsoft.com/office/drawing/2015/9/8/chartex" xmlns:cx2="http://schemas.microsoft.com/office/drawing/2015/10/21/chartex" xmlns:cx3="http://schemas.microsoft.com/office/drawing/2016/5/9/chartex" xmlns:cx4="http://schemas.microsoft.com/office/drawing/2016/5/10/chartex" xmlns:cx5="http://schemas.microsoft.com/office/drawing/2016/5/11/chartex" xmlns:cx6="http://schemas.microsoft.com/office/drawing/2016/5/12/chartex" xmlns:cx7="http://schemas.microsoft.com/office/drawing/2016/5/13/chartex" xmlns:cx8="http://schemas.microsoft.com/office/drawing/2016/5/14/chartex" xmlns:mc="http://schemas.openxmlformats.org/markup-compatibility/2006" xmlns:aink="http://schemas.microsoft.com/office/drawing/2016/ink" xmlns:am3d="http://schemas.microsoft.com/office/drawing/2017/model3d" xmlns:o="urn:schemas-microsoft-com:office:office" xmlns:oel="http://schemas.microsoft.com/office/2019/extlst" xmlns:r="http://schemas.openxmlformats.org/officeDocument/2006/relationships" xmlns:m="http://schemas.openxmlformats.org/officeDocument/2006/math" xmlns:v="urn:schemas-microsoft-com:vml" xmlns:wp14="http://schemas.microsoft.com/office/word/2010/wordprocessingDrawing" xmlns:wp="http://schemas.openxmlformats.org/drawingml/2006/wordprocessingDrawing" xmlns:w10="urn:schemas-microsoft-com:office:word" xmlns:w="http://schemas.openxmlformats.org/wordprocessingml/2006/main" xmlns:w14="http://schemas.microsoft.com/office/word/2010/wordml" xmlns:w15="http://schemas.microsoft.com/office/word/2012/wordml" xmlns:w16cex="http://schemas.microsoft.com/office/word/2018/wordml/cex" xmlns:w16cid="http://schemas.microsoft.com/office/word/2016/wordml/cid" xmlns:w16="http://schemas.microsoft.com/office/word/2018/wordml" xmlns:w16sdtdh="http://schemas.microsoft.com/office/word/2020/wordml/sdtdatahash" xmlns:w16se="http://schemas.microsoft.com/office/word/2015/wordml/symex" xmlns:wpg="http://schemas.microsoft.com/office/word/2010/wordprocessingGroup" xmlns:wpi="http://schemas.microsoft.com/office/word/2010/wordprocessingInk" xmlns:wne="http://schemas.microsoft.com/office/word/2006/wordml" xmlns:wps="http://schemas.microsoft.com/office/word/2010/wordprocessingShape" mc:Ignorable="w14 w15 w16se w16cid w16 w16cex w16sdtdh wp14">
   <w:p>
     <w:pPr>
       <w:pStyle w:val="Header"/>
@@ -51953,7 +51855,7 @@
 </file>
 
 <file path=word/header2.xml><?xml version="1.0" encoding="utf-8"?>
-<w:hdr xmlns:wpc="http://schemas.microsoft.com/office/word/2010/wordprocessingCanvas" xmlns:cx="http://schemas.microsoft.com/office/drawing/2014/chartex" xmlns:cx1="http://schemas.microsoft.com/office/drawing/2015/9/8/chartex" xmlns:cx2="http://schemas.microsoft.com/office/drawing/2015/10/21/chartex" xmlns:cx3="http://schemas.microsoft.com/office/drawing/2016/5/9/chartex" xmlns:cx4="http://schemas.microsoft.com/office/drawing/2016/5/10/chartex" xmlns:cx5="http://schemas.microsoft.com/office/drawing/2016/5/11/chartex" xmlns:cx6="http://schemas.microsoft.com/office/drawing/2016/5/12/chartex" xmlns:cx7="http://schemas.microsoft.com/office/drawing/2016/5/13/chartex" xmlns:cx8="http://schemas.microsoft.com/office/drawing/2016/5/14/chartex" xmlns:mc="http://schemas.openxmlformats.org/markup-compatibility/2006" xmlns:aink="http://schemas.microsoft.com/office/drawing/2016/ink" xmlns:am3d="http://schemas.microsoft.com/office/drawing/2017/model3d" xmlns:o="urn:schemas-microsoft-com:office:office" xmlns:r="http://schemas.openxmlformats.org/officeDocument/2006/relationships" xmlns:m="http://schemas.openxmlformats.org/officeDocument/2006/math" xmlns:v="urn:schemas-microsoft-com:vml" xmlns:wp14="http://schemas.microsoft.com/office/word/2010/wordprocessingDrawing" xmlns:wp="http://schemas.openxmlformats.org/drawingml/2006/wordprocessingDrawing" xmlns:w10="urn:schemas-microsoft-com:office:word" xmlns:w="http://schemas.openxmlformats.org/wordprocessingml/2006/main" xmlns:w14="http://schemas.microsoft.com/office/word/2010/wordml" xmlns:w15="http://schemas.microsoft.com/office/word/2012/wordml" xmlns:w16cex="http://schemas.microsoft.com/office/word/2018/wordml/cex" xmlns:w16cid="http://schemas.microsoft.com/office/word/2016/wordml/cid" xmlns:w16="http://schemas.microsoft.com/office/word/2018/wordml" xmlns:w16sdtdh="http://schemas.microsoft.com/office/word/2020/wordml/sdtdatahash" xmlns:w16se="http://schemas.microsoft.com/office/word/2015/wordml/symex" xmlns:wpg="http://schemas.microsoft.com/office/word/2010/wordprocessingGroup" xmlns:wpi="http://schemas.microsoft.com/office/word/2010/wordprocessingInk" xmlns:wne="http://schemas.microsoft.com/office/word/2006/wordml" xmlns:wps="http://schemas.microsoft.com/office/word/2010/wordprocessingShape" mc:Ignorable="w14 w15 w16se w16cid w16 w16cex w16sdtdh wp14">
+<w:hdr xmlns:wpc="http://schemas.microsoft.com/office/word/2010/wordprocessingCanvas" xmlns:cx="http://schemas.microsoft.com/office/drawing/2014/chartex" xmlns:cx1="http://schemas.microsoft.com/office/drawing/2015/9/8/chartex" xmlns:cx2="http://schemas.microsoft.com/office/drawing/2015/10/21/chartex" xmlns:cx3="http://schemas.microsoft.com/office/drawing/2016/5/9/chartex" xmlns:cx4="http://schemas.microsoft.com/office/drawing/2016/5/10/chartex" xmlns:cx5="http://schemas.microsoft.com/office/drawing/2016/5/11/chartex" xmlns:cx6="http://schemas.microsoft.com/office/drawing/2016/5/12/chartex" xmlns:cx7="http://schemas.microsoft.com/office/drawing/2016/5/13/chartex" xmlns:cx8="http://schemas.microsoft.com/office/drawing/2016/5/14/chartex" xmlns:mc="http://schemas.openxmlformats.org/markup-compatibility/2006" xmlns:aink="http://schemas.microsoft.com/office/drawing/2016/ink" xmlns:am3d="http://schemas.microsoft.com/office/drawing/2017/model3d" xmlns:o="urn:schemas-microsoft-com:office:office" xmlns:oel="http://schemas.microsoft.com/office/2019/extlst" xmlns:r="http://schemas.openxmlformats.org/officeDocument/2006/relationships" xmlns:m="http://schemas.openxmlformats.org/officeDocument/2006/math" xmlns:v="urn:schemas-microsoft-com:vml" xmlns:wp14="http://schemas.microsoft.com/office/word/2010/wordprocessingDrawing" xmlns:wp="http://schemas.openxmlformats.org/drawingml/2006/wordprocessingDrawing" xmlns:w10="urn:schemas-microsoft-com:office:word" xmlns:w="http://schemas.openxmlformats.org/wordprocessingml/2006/main" xmlns:w14="http://schemas.microsoft.com/office/word/2010/wordml" xmlns:w15="http://schemas.microsoft.com/office/word/2012/wordml" xmlns:w16cex="http://schemas.microsoft.com/office/word/2018/wordml/cex" xmlns:w16cid="http://schemas.microsoft.com/office/word/2016/wordml/cid" xmlns:w16="http://schemas.microsoft.com/office/word/2018/wordml" xmlns:w16sdtdh="http://schemas.microsoft.com/office/word/2020/wordml/sdtdatahash" xmlns:w16se="http://schemas.microsoft.com/office/word/2015/wordml/symex" xmlns:wpg="http://schemas.microsoft.com/office/word/2010/wordprocessingGroup" xmlns:wpi="http://schemas.microsoft.com/office/word/2010/wordprocessingInk" xmlns:wne="http://schemas.microsoft.com/office/word/2006/wordml" xmlns:wps="http://schemas.microsoft.com/office/word/2010/wordprocessingShape" mc:Ignorable="w14 w15 w16se w16cid w16 w16cex w16sdtdh wp14">
   <w:p>
     <w:pPr>
       <w:pStyle w:val="Header"/>
@@ -51963,7 +51865,7 @@
 </file>
 
 <file path=word/header3.xml><?xml version="1.0" encoding="utf-8"?>
-<w:hdr xmlns:wpc="http://schemas.microsoft.com/office/word/2010/wordprocessingCanvas" xmlns:cx="http://schemas.microsoft.com/office/drawing/2014/chartex" xmlns:cx1="http://schemas.microsoft.com/office/drawing/2015/9/8/chartex" xmlns:cx2="http://schemas.microsoft.com/office/drawing/2015/10/21/chartex" xmlns:cx3="http://schemas.microsoft.com/office/drawing/2016/5/9/chartex" xmlns:cx4="http://schemas.microsoft.com/office/drawing/2016/5/10/chartex" xmlns:cx5="http://schemas.microsoft.com/office/drawing/2016/5/11/chartex" xmlns:cx6="http://schemas.microsoft.com/office/drawing/2016/5/12/chartex" xmlns:cx7="http://schemas.microsoft.com/office/drawing/2016/5/13/chartex" xmlns:cx8="http://schemas.microsoft.com/office/drawing/2016/5/14/chartex" xmlns:mc="http://schemas.openxmlformats.org/markup-compatibility/2006" xmlns:aink="http://schemas.microsoft.com/office/drawing/2016/ink" xmlns:am3d="http://schemas.microsoft.com/office/drawing/2017/model3d" xmlns:o="urn:schemas-microsoft-com:office:office" xmlns:r="http://schemas.openxmlformats.org/officeDocument/2006/relationships" xmlns:m="http://schemas.openxmlformats.org/officeDocument/2006/math" xmlns:v="urn:schemas-microsoft-com:vml" xmlns:wp14="http://schemas.microsoft.com/office/word/2010/wordprocessingDrawing" xmlns:wp="http://schemas.openxmlformats.org/drawingml/2006/wordprocessingDrawing" xmlns:w10="urn:schemas-microsoft-com:office:word" xmlns:w="http://schemas.openxmlformats.org/wordprocessingml/2006/main" xmlns:w14="http://schemas.microsoft.com/office/word/2010/wordml" xmlns:w15="http://schemas.microsoft.com/office/word/2012/wordml" xmlns:w16cex="http://schemas.microsoft.com/office/word/2018/wordml/cex" xmlns:w16cid="http://schemas.microsoft.com/office/word/2016/wordml/cid" xmlns:w16="http://schemas.microsoft.com/office/word/2018/wordml" xmlns:w16sdtdh="http://schemas.microsoft.com/office/word/2020/wordml/sdtdatahash" xmlns:w16se="http://schemas.microsoft.com/office/word/2015/wordml/symex" xmlns:wpg="http://schemas.microsoft.com/office/word/2010/wordprocessingGroup" xmlns:wpi="http://schemas.microsoft.com/office/word/2010/wordprocessingInk" xmlns:wne="http://schemas.microsoft.com/office/word/2006/wordml" xmlns:wps="http://schemas.microsoft.com/office/word/2010/wordprocessingShape" mc:Ignorable="w14 w15 w16se w16cid w16 w16cex w16sdtdh wp14">
+<w:hdr xmlns:wpc="http://schemas.microsoft.com/office/word/2010/wordprocessingCanvas" xmlns:cx="http://schemas.microsoft.com/office/drawing/2014/chartex" xmlns:cx1="http://schemas.microsoft.com/office/drawing/2015/9/8/chartex" xmlns:cx2="http://schemas.microsoft.com/office/drawing/2015/10/21/chartex" xmlns:cx3="http://schemas.microsoft.com/office/drawing/2016/5/9/chartex" xmlns:cx4="http://schemas.microsoft.com/office/drawing/2016/5/10/chartex" xmlns:cx5="http://schemas.microsoft.com/office/drawing/2016/5/11/chartex" xmlns:cx6="http://schemas.microsoft.com/office/drawing/2016/5/12/chartex" xmlns:cx7="http://schemas.microsoft.com/office/drawing/2016/5/13/chartex" xmlns:cx8="http://schemas.microsoft.com/office/drawing/2016/5/14/chartex" xmlns:mc="http://schemas.openxmlformats.org/markup-compatibility/2006" xmlns:aink="http://schemas.microsoft.com/office/drawing/2016/ink" xmlns:am3d="http://schemas.microsoft.com/office/drawing/2017/model3d" xmlns:o="urn:schemas-microsoft-com:office:office" xmlns:oel="http://schemas.microsoft.com/office/2019/extlst" xmlns:r="http://schemas.openxmlformats.org/officeDocument/2006/relationships" xmlns:m="http://schemas.openxmlformats.org/officeDocument/2006/math" xmlns:v="urn:schemas-microsoft-com:vml" xmlns:wp14="http://schemas.microsoft.com/office/word/2010/wordprocessingDrawing" xmlns:wp="http://schemas.openxmlformats.org/drawingml/2006/wordprocessingDrawing" xmlns:w10="urn:schemas-microsoft-com:office:word" xmlns:w="http://schemas.openxmlformats.org/wordprocessingml/2006/main" xmlns:w14="http://schemas.microsoft.com/office/word/2010/wordml" xmlns:w15="http://schemas.microsoft.com/office/word/2012/wordml" xmlns:w16cex="http://schemas.microsoft.com/office/word/2018/wordml/cex" xmlns:w16cid="http://schemas.microsoft.com/office/word/2016/wordml/cid" xmlns:w16="http://schemas.microsoft.com/office/word/2018/wordml" xmlns:w16sdtdh="http://schemas.microsoft.com/office/word/2020/wordml/sdtdatahash" xmlns:w16se="http://schemas.microsoft.com/office/word/2015/wordml/symex" xmlns:wpg="http://schemas.microsoft.com/office/word/2010/wordprocessingGroup" xmlns:wpi="http://schemas.microsoft.com/office/word/2010/wordprocessingInk" xmlns:wne="http://schemas.microsoft.com/office/word/2006/wordml" xmlns:wps="http://schemas.microsoft.com/office/word/2010/wordprocessingShape" mc:Ignorable="w14 w15 w16se w16cid w16 w16cex w16sdtdh wp14">
   <w:p>
     <w:pPr>
       <w:pStyle w:val="Header"/>
@@ -51973,7 +51875,7 @@
 </file>
 
 <file path=word/numbering.xml><?xml version="1.0" encoding="utf-8"?>
-<w:numbering xmlns:wpc="http://schemas.microsoft.com/office/word/2010/wordprocessingCanvas" xmlns:cx="http://schemas.microsoft.com/office/drawing/2014/chartex" xmlns:cx1="http://schemas.microsoft.com/office/drawing/2015/9/8/chartex" xmlns:cx2="http://schemas.microsoft.com/office/drawing/2015/10/21/chartex" xmlns:cx3="http://schemas.microsoft.com/office/drawing/2016/5/9/chartex" xmlns:cx4="http://schemas.microsoft.com/office/drawing/2016/5/10/chartex" xmlns:cx5="http://schemas.microsoft.com/office/drawing/2016/5/11/chartex" xmlns:cx6="http://schemas.microsoft.com/office/drawing/2016/5/12/chartex" xmlns:cx7="http://schemas.microsoft.com/office/drawing/2016/5/13/chartex" xmlns:cx8="http://schemas.microsoft.com/office/drawing/2016/5/14/chartex" xmlns:mc="http://schemas.openxmlformats.org/markup-compatibility/2006" xmlns:aink="http://schemas.microsoft.com/office/drawing/2016/ink" xmlns:am3d="http://schemas.microsoft.com/office/drawing/2017/model3d" xmlns:o="urn:schemas-microsoft-com:office:office" xmlns:r="http://schemas.openxmlformats.org/officeDocument/2006/relationships" xmlns:m="http://schemas.openxmlformats.org/officeDocument/2006/math" xmlns:v="urn:schemas-microsoft-com:vml" xmlns:wp14="http://schemas.microsoft.com/office/word/2010/wordprocessingDrawing" xmlns:wp="http://schemas.openxmlformats.org/drawingml/2006/wordprocessingDrawing" xmlns:w10="urn:schemas-microsoft-com:office:word" xmlns:w="http://schemas.openxmlformats.org/wordprocessingml/2006/main" xmlns:w14="http://schemas.microsoft.com/office/word/2010/wordml" xmlns:w15="http://schemas.microsoft.com/office/word/2012/wordml" xmlns:w16cex="http://schemas.microsoft.com/office/word/2018/wordml/cex" xmlns:w16cid="http://schemas.microsoft.com/office/word/2016/wordml/cid" xmlns:w16="http://schemas.microsoft.com/office/word/2018/wordml" xmlns:w16sdtdh="http://schemas.microsoft.com/office/word/2020/wordml/sdtdatahash" xmlns:w16se="http://schemas.microsoft.com/office/word/2015/wordml/symex" xmlns:wpg="http://schemas.microsoft.com/office/word/2010/wordprocessingGroup" xmlns:wpi="http://schemas.microsoft.com/office/word/2010/wordprocessingInk" xmlns:wne="http://schemas.microsoft.com/office/word/2006/wordml" xmlns:wps="http://schemas.microsoft.com/office/word/2010/wordprocessingShape" mc:Ignorable="w14 w15 w16se w16cid w16 w16cex w16sdtdh wp14">
+<w:numbering xmlns:wpc="http://schemas.microsoft.com/office/word/2010/wordprocessingCanvas" xmlns:cx="http://schemas.microsoft.com/office/drawing/2014/chartex" xmlns:cx1="http://schemas.microsoft.com/office/drawing/2015/9/8/chartex" xmlns:cx2="http://schemas.microsoft.com/office/drawing/2015/10/21/chartex" xmlns:cx3="http://schemas.microsoft.com/office/drawing/2016/5/9/chartex" xmlns:cx4="http://schemas.microsoft.com/office/drawing/2016/5/10/chartex" xmlns:cx5="http://schemas.microsoft.com/office/drawing/2016/5/11/chartex" xmlns:cx6="http://schemas.microsoft.com/office/drawing/2016/5/12/chartex" xmlns:cx7="http://schemas.microsoft.com/office/drawing/2016/5/13/chartex" xmlns:cx8="http://schemas.microsoft.com/office/drawing/2016/5/14/chartex" xmlns:mc="http://schemas.openxmlformats.org/markup-compatibility/2006" xmlns:aink="http://schemas.microsoft.com/office/drawing/2016/ink" xmlns:am3d="http://schemas.microsoft.com/office/drawing/2017/model3d" xmlns:o="urn:schemas-microsoft-com:office:office" xmlns:oel="http://schemas.microsoft.com/office/2019/extlst" xmlns:r="http://schemas.openxmlformats.org/officeDocument/2006/relationships" xmlns:m="http://schemas.openxmlformats.org/officeDocument/2006/math" xmlns:v="urn:schemas-microsoft-com:vml" xmlns:wp14="http://schemas.microsoft.com/office/word/2010/wordprocessingDrawing" xmlns:wp="http://schemas.openxmlformats.org/drawingml/2006/wordprocessingDrawing" xmlns:w10="urn:schemas-microsoft-com:office:word" xmlns:w="http://schemas.openxmlformats.org/wordprocessingml/2006/main" xmlns:w14="http://schemas.microsoft.com/office/word/2010/wordml" xmlns:w15="http://schemas.microsoft.com/office/word/2012/wordml" xmlns:w16cex="http://schemas.microsoft.com/office/word/2018/wordml/cex" xmlns:w16cid="http://schemas.microsoft.com/office/word/2016/wordml/cid" xmlns:w16="http://schemas.microsoft.com/office/word/2018/wordml" xmlns:w16sdtdh="http://schemas.microsoft.com/office/word/2020/wordml/sdtdatahash" xmlns:w16se="http://schemas.microsoft.com/office/word/2015/wordml/symex" xmlns:wpg="http://schemas.microsoft.com/office/word/2010/wordprocessingGroup" xmlns:wpi="http://schemas.microsoft.com/office/word/2010/wordprocessingInk" xmlns:wne="http://schemas.microsoft.com/office/word/2006/wordml" xmlns:wps="http://schemas.microsoft.com/office/word/2010/wordprocessingShape" mc:Ignorable="w14 w15 w16se w16cid w16 w16cex w16sdtdh wp14">
   <w:abstractNum w:abstractNumId="0" w15:restartNumberingAfterBreak="0">
     <w:nsid w:val="0E6321CF"/>
     <w:multiLevelType w:val="hybridMultilevel"/>
@@ -52176,17 +52078,17 @@
       </w:pPr>
     </w:lvl>
   </w:abstractNum>
-  <w:num w:numId="1">
+  <w:num w:numId="1" w16cid:durableId="382097293">
     <w:abstractNumId w:val="1"/>
   </w:num>
-  <w:num w:numId="2">
+  <w:num w:numId="2" w16cid:durableId="1422528704">
     <w:abstractNumId w:val="0"/>
   </w:num>
 </w:numbering>
 </file>
 
 <file path=word/people.xml><?xml version="1.0" encoding="utf-8"?>
-<w15:people xmlns:wpc="http://schemas.microsoft.com/office/word/2010/wordprocessingCanvas" xmlns:cx="http://schemas.microsoft.com/office/drawing/2014/chartex" xmlns:cx1="http://schemas.microsoft.com/office/drawing/2015/9/8/chartex" xmlns:cx2="http://schemas.microsoft.com/office/drawing/2015/10/21/chartex" xmlns:cx3="http://schemas.microsoft.com/office/drawing/2016/5/9/chartex" xmlns:cx4="http://schemas.microsoft.com/office/drawing/2016/5/10/chartex" xmlns:cx5="http://schemas.microsoft.com/office/drawing/2016/5/11/chartex" xmlns:cx6="http://schemas.microsoft.com/office/drawing/2016/5/12/chartex" xmlns:cx7="http://schemas.microsoft.com/office/drawing/2016/5/13/chartex" xmlns:cx8="http://schemas.microsoft.com/office/drawing/2016/5/14/chartex" xmlns:mc="http://schemas.openxmlformats.org/markup-compatibility/2006" xmlns:aink="http://schemas.microsoft.com/office/drawing/2016/ink" xmlns:am3d="http://schemas.microsoft.com/office/drawing/2017/model3d" xmlns:o="urn:schemas-microsoft-com:office:office" xmlns:r="http://schemas.openxmlformats.org/officeDocument/2006/relationships" xmlns:m="http://schemas.openxmlformats.org/officeDocument/2006/math" xmlns:v="urn:schemas-microsoft-com:vml" xmlns:wp14="http://schemas.microsoft.com/office/word/2010/wordprocessingDrawing" xmlns:wp="http://schemas.openxmlformats.org/drawingml/2006/wordprocessingDrawing" xmlns:w10="urn:schemas-microsoft-com:office:word" xmlns:w="http://schemas.openxmlformats.org/wordprocessingml/2006/main" xmlns:w14="http://schemas.microsoft.com/office/word/2010/wordml" xmlns:w15="http://schemas.microsoft.com/office/word/2012/wordml" xmlns:w16cex="http://schemas.microsoft.com/office/word/2018/wordml/cex" xmlns:w16cid="http://schemas.microsoft.com/office/word/2016/wordml/cid" xmlns:w16="http://schemas.microsoft.com/office/word/2018/wordml" xmlns:w16sdtdh="http://schemas.microsoft.com/office/word/2020/wordml/sdtdatahash" xmlns:w16se="http://schemas.microsoft.com/office/word/2015/wordml/symex" xmlns:wpg="http://schemas.microsoft.com/office/word/2010/wordprocessingGroup" xmlns:wpi="http://schemas.microsoft.com/office/word/2010/wordprocessingInk" xmlns:wne="http://schemas.microsoft.com/office/word/2006/wordml" xmlns:wps="http://schemas.microsoft.com/office/word/2010/wordprocessingShape" mc:Ignorable="w14 w15 w16se w16cid w16 w16cex w16sdtdh wp14">
+<w15:people xmlns:wpc="http://schemas.microsoft.com/office/word/2010/wordprocessingCanvas" xmlns:cx="http://schemas.microsoft.com/office/drawing/2014/chartex" xmlns:cx1="http://schemas.microsoft.com/office/drawing/2015/9/8/chartex" xmlns:cx2="http://schemas.microsoft.com/office/drawing/2015/10/21/chartex" xmlns:cx3="http://schemas.microsoft.com/office/drawing/2016/5/9/chartex" xmlns:cx4="http://schemas.microsoft.com/office/drawing/2016/5/10/chartex" xmlns:cx5="http://schemas.microsoft.com/office/drawing/2016/5/11/chartex" xmlns:cx6="http://schemas.microsoft.com/office/drawing/2016/5/12/chartex" xmlns:cx7="http://schemas.microsoft.com/office/drawing/2016/5/13/chartex" xmlns:cx8="http://schemas.microsoft.com/office/drawing/2016/5/14/chartex" xmlns:mc="http://schemas.openxmlformats.org/markup-compatibility/2006" xmlns:aink="http://schemas.microsoft.com/office/drawing/2016/ink" xmlns:am3d="http://schemas.microsoft.com/office/drawing/2017/model3d" xmlns:o="urn:schemas-microsoft-com:office:office" xmlns:oel="http://schemas.microsoft.com/office/2019/extlst" xmlns:r="http://schemas.openxmlformats.org/officeDocument/2006/relationships" xmlns:m="http://schemas.openxmlformats.org/officeDocument/2006/math" xmlns:v="urn:schemas-microsoft-com:vml" xmlns:wp14="http://schemas.microsoft.com/office/word/2010/wordprocessingDrawing" xmlns:wp="http://schemas.openxmlformats.org/drawingml/2006/wordprocessingDrawing" xmlns:w10="urn:schemas-microsoft-com:office:word" xmlns:w="http://schemas.openxmlformats.org/wordprocessingml/2006/main" xmlns:w14="http://schemas.microsoft.com/office/word/2010/wordml" xmlns:w15="http://schemas.microsoft.com/office/word/2012/wordml" xmlns:w16cex="http://schemas.microsoft.com/office/word/2018/wordml/cex" xmlns:w16cid="http://schemas.microsoft.com/office/word/2016/wordml/cid" xmlns:w16="http://schemas.microsoft.com/office/word/2018/wordml" xmlns:w16sdtdh="http://schemas.microsoft.com/office/word/2020/wordml/sdtdatahash" xmlns:w16se="http://schemas.microsoft.com/office/word/2015/wordml/symex" xmlns:wpg="http://schemas.microsoft.com/office/word/2010/wordprocessingGroup" xmlns:wpi="http://schemas.microsoft.com/office/word/2010/wordprocessingInk" xmlns:wne="http://schemas.microsoft.com/office/word/2006/wordml" xmlns:wps="http://schemas.microsoft.com/office/word/2010/wordprocessingShape" mc:Ignorable="w14 w15 w16se w16cid w16 w16cex w16sdtdh wp14">
   <w15:person w15:author="Joshua Legler">
     <w15:presenceInfo w15:providerId="AD" w15:userId="S::josh@joshualegler.onmicrosoft.com::8bc41561-9f5c-4fbe-95f7-0c29d69ae4ec"/>
   </w15:person>

</xml_diff>

<commit_message>
v3.5.0-to-v3.4.0 translation: Corrected translation of eExam.19.
</commit_message>
<xml_diff>
--- a/Translation/v3.5.0 to v3.4.0/documentation.docx
+++ b/Translation/v3.5.0 to v3.4.0/documentation.docx
@@ -119,9 +119,11 @@
       <w:r>
         <w:t>, “</w:t>
       </w:r>
+      <w:proofErr w:type="spellStart"/>
       <w:r>
         <w:t>NotRecorded</w:t>
       </w:r>
+      <w:proofErr w:type="spellEnd"/>
       <w:r>
         <w:t>”</w:t>
       </w:r>
@@ -154,9 +156,11 @@
       <w:r>
         <w:t xml:space="preserve"> </w:t>
       </w:r>
+      <w:proofErr w:type="spellStart"/>
       <w:r>
         <w:t>eDisposition.IncidentDispositionGroup</w:t>
       </w:r>
+      <w:proofErr w:type="spellEnd"/>
       <w:r>
         <w:t xml:space="preserve"> for “Transport by Another EMS Unit…” and “No Patient…”)</w:t>
       </w:r>
@@ -198,7 +202,23 @@
         <w:t>Milligrams per Hour (mg</w:t>
       </w:r>
       <w:r>
-        <w:t xml:space="preserve">/hr)” in eMedications.DosageGroup; </w:t>
+        <w:t>/</w:t>
+      </w:r>
+      <w:proofErr w:type="spellStart"/>
+      <w:r>
+        <w:t>hr</w:t>
+      </w:r>
+      <w:proofErr w:type="spellEnd"/>
+      <w:r>
+        <w:t xml:space="preserve">)” in </w:t>
+      </w:r>
+      <w:proofErr w:type="spellStart"/>
+      <w:r>
+        <w:t>eMedications.DosageGroup</w:t>
+      </w:r>
+      <w:proofErr w:type="spellEnd"/>
+      <w:r>
+        <w:t xml:space="preserve">; </w:t>
       </w:r>
       <w:bookmarkStart w:id="0" w:name="_Hlk92362542"/>
       <w:r>
@@ -208,9 +228,11 @@
         <w:t xml:space="preserve">: “Dead…” and “Assist…” in </w:t>
       </w:r>
       <w:bookmarkEnd w:id="0"/>
+      <w:proofErr w:type="spellStart"/>
       <w:r>
         <w:t>eDisposition.IncidentDispositionGroup</w:t>
       </w:r>
+      <w:proofErr w:type="spellEnd"/>
       <w:r>
         <w:t>)</w:t>
       </w:r>
@@ -226,6 +248,16 @@
       </w:r>
       <w:r>
         <w:t>; removed unnecessary translation: eHistory.12</w:t>
+      </w:r>
+      <w:r>
+        <w:t>)</w:t>
+      </w:r>
+      <w:r>
+        <w:br/>
+        <w:t xml:space="preserve">November 8, 2022 (fixed codes in translation and documentation: </w:t>
+      </w:r>
+      <w:r>
+        <w:t>eExam.19 values “Pharmacologically Paralyzed” and “Pharmacologically Sedated”</w:t>
       </w:r>
       <w:r>
         <w:t>)</w:t>
@@ -1151,6 +1183,7 @@
                 <w:szCs w:val="18"/>
               </w:rPr>
             </w:pPr>
+            <w:proofErr w:type="spellStart"/>
             <w:r>
               <w:rPr>
                 <w:sz w:val="18"/>
@@ -1158,6 +1191,7 @@
               </w:rPr>
               <w:t>sSoftware</w:t>
             </w:r>
+            <w:proofErr w:type="spellEnd"/>
           </w:p>
         </w:tc>
         <w:tc>
@@ -1195,6 +1229,7 @@
                 <w:szCs w:val="18"/>
               </w:rPr>
             </w:pPr>
+            <w:proofErr w:type="spellStart"/>
             <w:r>
               <w:rPr>
                 <w:sz w:val="18"/>
@@ -1202,6 +1237,7 @@
               </w:rPr>
               <w:t>sSoftware.SoftwareGroup</w:t>
             </w:r>
+            <w:proofErr w:type="spellEnd"/>
           </w:p>
         </w:tc>
         <w:tc>
@@ -1387,7 +1423,6 @@
         <w:rPr>
           <w:rFonts w:eastAsia="Times New Roman"/>
         </w:rPr>
-        <w:lastRenderedPageBreak/>
         <w:t xml:space="preserve">Elements Removed if </w:t>
       </w:r>
       <w:r>
@@ -1402,13 +1437,29 @@
         <w:keepNext/>
       </w:pPr>
       <w:r>
-        <w:t>The following elements that are nillable in v3.5.0</w:t>
+        <w:t xml:space="preserve">The following elements that are </w:t>
+      </w:r>
+      <w:proofErr w:type="spellStart"/>
+      <w:r>
+        <w:t>nillable</w:t>
+      </w:r>
+      <w:proofErr w:type="spellEnd"/>
+      <w:r>
+        <w:t xml:space="preserve"> in v3.5.0</w:t>
       </w:r>
       <w:r>
         <w:t xml:space="preserve"> </w:t>
       </w:r>
       <w:r>
-        <w:t xml:space="preserve">are not nillable in v3.4.0. </w:t>
+        <w:t xml:space="preserve">are not </w:t>
+      </w:r>
+      <w:proofErr w:type="spellStart"/>
+      <w:r>
+        <w:t>nillable</w:t>
+      </w:r>
+      <w:proofErr w:type="spellEnd"/>
+      <w:r>
+        <w:t xml:space="preserve"> in v3.4.0. </w:t>
       </w:r>
       <w:r>
         <w:t>R</w:t>
@@ -2313,7 +2364,23 @@
                 <w:sz w:val="18"/>
                 <w:szCs w:val="18"/>
               </w:rPr>
-              <w:t>Patient Monitoring Capability(ies)</w:t>
+              <w:t>Patient Monitoring Capability(</w:t>
+            </w:r>
+            <w:proofErr w:type="spellStart"/>
+            <w:r>
+              <w:rPr>
+                <w:sz w:val="18"/>
+                <w:szCs w:val="18"/>
+              </w:rPr>
+              <w:t>ies</w:t>
+            </w:r>
+            <w:proofErr w:type="spellEnd"/>
+            <w:r>
+              <w:rPr>
+                <w:sz w:val="18"/>
+                <w:szCs w:val="18"/>
+              </w:rPr>
+              <w:t>)</w:t>
             </w:r>
           </w:p>
         </w:tc>
@@ -3485,7 +3552,6 @@
         <w:rPr>
           <w:rFonts w:eastAsia="Times New Roman"/>
         </w:rPr>
-        <w:lastRenderedPageBreak/>
         <w:t>Element Usage Changed to Mandatory</w:t>
       </w:r>
     </w:p>
@@ -3798,7 +3864,23 @@
                 <w:sz w:val="18"/>
                 <w:szCs w:val="18"/>
               </w:rPr>
-              <w:t>Patient Monitoring Capability(ies)</w:t>
+              <w:t>Patient Monitoring Capability(</w:t>
+            </w:r>
+            <w:proofErr w:type="spellStart"/>
+            <w:r>
+              <w:rPr>
+                <w:sz w:val="18"/>
+                <w:szCs w:val="18"/>
+              </w:rPr>
+              <w:t>ies</w:t>
+            </w:r>
+            <w:proofErr w:type="spellEnd"/>
+            <w:r>
+              <w:rPr>
+                <w:sz w:val="18"/>
+                <w:szCs w:val="18"/>
+              </w:rPr>
+              <w:t>)</w:t>
             </w:r>
           </w:p>
         </w:tc>
@@ -4733,6 +4815,7 @@
                 <w:sz w:val="18"/>
                 <w:szCs w:val="18"/>
               </w:rPr>
+              <w:lastRenderedPageBreak/>
               <w:t>8801031</w:t>
             </w:r>
           </w:p>
@@ -4768,7 +4851,6 @@
         <w:pStyle w:val="Heading1"/>
       </w:pPr>
       <w:r>
-        <w:lastRenderedPageBreak/>
         <w:t>Code Mappings</w:t>
       </w:r>
     </w:p>
@@ -7096,6 +7178,7 @@
                 <w:sz w:val="18"/>
                 <w:szCs w:val="18"/>
               </w:rPr>
+              <w:lastRenderedPageBreak/>
               <w:t>ePatient.13</w:t>
             </w:r>
           </w:p>
@@ -7376,7 +7459,6 @@
                 <w:sz w:val="18"/>
                 <w:szCs w:val="18"/>
               </w:rPr>
-              <w:lastRenderedPageBreak/>
               <w:t>ePayment.42</w:t>
             </w:r>
           </w:p>
@@ -10272,7 +10354,23 @@
                 <w:sz w:val="18"/>
                 <w:szCs w:val="18"/>
               </w:rPr>
-              <w:t>Rapid Arterial oCclusion Evaluation (RACE)</w:t>
+              <w:t xml:space="preserve">Rapid Arterial </w:t>
+            </w:r>
+            <w:proofErr w:type="spellStart"/>
+            <w:r>
+              <w:rPr>
+                <w:sz w:val="18"/>
+                <w:szCs w:val="18"/>
+              </w:rPr>
+              <w:t>oCclusion</w:t>
+            </w:r>
+            <w:proofErr w:type="spellEnd"/>
+            <w:r>
+              <w:rPr>
+                <w:sz w:val="18"/>
+                <w:szCs w:val="18"/>
+              </w:rPr>
+              <w:t xml:space="preserve"> Evaluation (RACE)</w:t>
             </w:r>
           </w:p>
           <w:p>
@@ -10720,7 +10818,6 @@
                 <w:sz w:val="18"/>
                 <w:szCs w:val="18"/>
               </w:rPr>
-              <w:lastRenderedPageBreak/>
               <w:t>eExam.19</w:t>
             </w:r>
           </w:p>
@@ -10779,7 +10876,14 @@
                 <w:sz w:val="18"/>
                 <w:szCs w:val="18"/>
               </w:rPr>
-              <w:t>3519037</w:t>
+              <w:t>351903</w:t>
+            </w:r>
+            <w:r>
+              <w:rPr>
+                <w:sz w:val="18"/>
+                <w:szCs w:val="18"/>
+              </w:rPr>
+              <w:t>5</w:t>
             </w:r>
             <w:r>
               <w:rPr>
@@ -10802,7 +10906,14 @@
                 <w:sz w:val="18"/>
                 <w:szCs w:val="18"/>
               </w:rPr>
-              <w:t>3519039</w:t>
+              <w:t>351903</w:t>
+            </w:r>
+            <w:r>
+              <w:rPr>
+                <w:sz w:val="18"/>
+                <w:szCs w:val="18"/>
+              </w:rPr>
+              <w:t>7</w:t>
             </w:r>
           </w:p>
         </w:tc>
@@ -14169,7 +14280,6 @@
                 <w:sz w:val="18"/>
                 <w:szCs w:val="18"/>
               </w:rPr>
-              <w:lastRenderedPageBreak/>
               <w:t>eDisposition.24</w:t>
             </w:r>
           </w:p>
@@ -16111,6 +16221,7 @@
                 <w:sz w:val="18"/>
                 <w:szCs w:val="18"/>
               </w:rPr>
+              <w:lastRenderedPageBreak/>
               <w:t>dFacility.01</w:t>
             </w:r>
           </w:p>
@@ -16618,7 +16729,6 @@
                 <w:sz w:val="18"/>
                 <w:szCs w:val="18"/>
               </w:rPr>
-              <w:lastRenderedPageBreak/>
               <w:t>s</w:t>
             </w:r>
             <w:r>
@@ -19134,6 +19244,7 @@
                 <w:sz w:val="18"/>
                 <w:szCs w:val="18"/>
               </w:rPr>
+              <w:lastRenderedPageBreak/>
               <w:t>9925037</w:t>
             </w:r>
           </w:p>
@@ -20860,7 +20971,6 @@
                 <w:sz w:val="18"/>
                 <w:szCs w:val="18"/>
               </w:rPr>
-              <w:lastRenderedPageBreak/>
               <w:t>9925003</w:t>
             </w:r>
           </w:p>
@@ -23157,6 +23267,7 @@
         <w:rPr>
           <w:rFonts w:eastAsia="Times New Roman"/>
         </w:rPr>
+        <w:lastRenderedPageBreak/>
         <w:t>eScene.20</w:t>
       </w:r>
       <w:r>
@@ -23218,14 +23329,19 @@
       <w:pPr>
         <w:pStyle w:val="Heading1"/>
       </w:pPr>
+      <w:proofErr w:type="spellStart"/>
       <w:r>
-        <w:lastRenderedPageBreak/>
         <w:t>eHistory.ImmunizationsGroup</w:t>
       </w:r>
+      <w:proofErr w:type="spellEnd"/>
       <w:r>
         <w:br/>
+      </w:r>
+      <w:proofErr w:type="spellStart"/>
+      <w:r>
         <w:t>dPersonnel.ImmunizationsGroup</w:t>
       </w:r>
+      <w:proofErr w:type="spellEnd"/>
     </w:p>
     <w:p>
       <w:r>
@@ -23283,10 +23399,26 @@
     </w:p>
     <w:p>
       <w:r>
-        <w:t xml:space="preserve">Remove CodeType attribute. </w:t>
+        <w:t xml:space="preserve">Remove </w:t>
+      </w:r>
+      <w:proofErr w:type="spellStart"/>
+      <w:r>
+        <w:t>CodeType</w:t>
+      </w:r>
+      <w:proofErr w:type="spellEnd"/>
+      <w:r>
+        <w:t xml:space="preserve"> attribute. </w:t>
       </w:r>
       <w:r>
-        <w:t>Remove value and Pertinent Negative (if present) and set Not Value = 7701003 (Not Recorded) if CodeType is 9924005 (SNOMED) or value is longer than 7 characters.</w:t>
+        <w:t xml:space="preserve">Remove value and Pertinent Negative (if present) and set Not Value = 7701003 (Not Recorded) if </w:t>
+      </w:r>
+      <w:proofErr w:type="spellStart"/>
+      <w:r>
+        <w:t>CodeType</w:t>
+      </w:r>
+      <w:proofErr w:type="spellEnd"/>
+      <w:r>
+        <w:t xml:space="preserve"> is 9924005 (SNOMED) or value is longer than 7 characters.</w:t>
       </w:r>
     </w:p>
     <w:p>
@@ -23551,6 +23683,7 @@
                 <w:sz w:val="18"/>
                 <w:szCs w:val="18"/>
               </w:rPr>
+              <w:lastRenderedPageBreak/>
               <w:t>Code</w:t>
             </w:r>
           </w:p>
@@ -23632,7 +23765,25 @@
                 <w:sz w:val="18"/>
                 <w:szCs w:val="18"/>
               </w:rPr>
-              <w:t>ACT Celite (ACTc)</w:t>
+              <w:t>ACT Celite (</w:t>
+            </w:r>
+            <w:proofErr w:type="spellStart"/>
+            <w:r>
+              <w:rPr>
+                <w:rFonts w:cstheme="minorHAnsi"/>
+                <w:sz w:val="18"/>
+                <w:szCs w:val="18"/>
+              </w:rPr>
+              <w:t>ACTc</w:t>
+            </w:r>
+            <w:proofErr w:type="spellEnd"/>
+            <w:r>
+              <w:rPr>
+                <w:rFonts w:cstheme="minorHAnsi"/>
+                <w:sz w:val="18"/>
+                <w:szCs w:val="18"/>
+              </w:rPr>
+              <w:t>)</w:t>
             </w:r>
           </w:p>
         </w:tc>
@@ -23687,7 +23838,25 @@
                 <w:sz w:val="18"/>
                 <w:szCs w:val="18"/>
               </w:rPr>
-              <w:t>ACT Kaolin (ACTk)</w:t>
+              <w:t>ACT Kaolin (</w:t>
+            </w:r>
+            <w:proofErr w:type="spellStart"/>
+            <w:r>
+              <w:rPr>
+                <w:rFonts w:cstheme="minorHAnsi"/>
+                <w:sz w:val="18"/>
+                <w:szCs w:val="18"/>
+              </w:rPr>
+              <w:t>ACTk</w:t>
+            </w:r>
+            <w:proofErr w:type="spellEnd"/>
+            <w:r>
+              <w:rPr>
+                <w:rFonts w:cstheme="minorHAnsi"/>
+                <w:sz w:val="18"/>
+                <w:szCs w:val="18"/>
+              </w:rPr>
+              <w:t>)</w:t>
             </w:r>
           </w:p>
         </w:tc>
@@ -24127,7 +24296,25 @@
                 <w:sz w:val="18"/>
                 <w:szCs w:val="18"/>
               </w:rPr>
-              <w:t>High-Sensitivity C-reactive Protein (hs-CRP)</w:t>
+              <w:t>High-Sensitivity C-reactive Protein (</w:t>
+            </w:r>
+            <w:proofErr w:type="spellStart"/>
+            <w:r>
+              <w:rPr>
+                <w:rFonts w:cstheme="minorHAnsi"/>
+                <w:sz w:val="18"/>
+                <w:szCs w:val="18"/>
+              </w:rPr>
+              <w:t>hs</w:t>
+            </w:r>
+            <w:proofErr w:type="spellEnd"/>
+            <w:r>
+              <w:rPr>
+                <w:rFonts w:cstheme="minorHAnsi"/>
+                <w:sz w:val="18"/>
+                <w:szCs w:val="18"/>
+              </w:rPr>
+              <w:t>-CRP)</w:t>
             </w:r>
           </w:p>
         </w:tc>
@@ -24322,7 +24509,6 @@
                 <w:sz w:val="18"/>
                 <w:szCs w:val="18"/>
               </w:rPr>
-              <w:lastRenderedPageBreak/>
               <w:t>3403141</w:t>
             </w:r>
           </w:p>
@@ -24727,13 +24913,23 @@
                 <w:szCs w:val="18"/>
               </w:rPr>
             </w:pPr>
-            <w:r>
-              <w:rPr>
-                <w:rFonts w:cstheme="minorHAnsi"/>
-                <w:sz w:val="18"/>
-                <w:szCs w:val="18"/>
-              </w:rPr>
-              <w:t>Prothromblin test time (PT/INR)</w:t>
+            <w:proofErr w:type="spellStart"/>
+            <w:r>
+              <w:rPr>
+                <w:rFonts w:cstheme="minorHAnsi"/>
+                <w:sz w:val="18"/>
+                <w:szCs w:val="18"/>
+              </w:rPr>
+              <w:t>Prothromblin</w:t>
+            </w:r>
+            <w:proofErr w:type="spellEnd"/>
+            <w:r>
+              <w:rPr>
+                <w:rFonts w:cstheme="minorHAnsi"/>
+                <w:sz w:val="18"/>
+                <w:szCs w:val="18"/>
+              </w:rPr>
+              <w:t xml:space="preserve"> test time (PT/INR)</w:t>
             </w:r>
           </w:p>
         </w:tc>
@@ -25423,20 +25619,42 @@
       <w:pPr>
         <w:pStyle w:val="Heading1"/>
       </w:pPr>
+      <w:proofErr w:type="spellStart"/>
       <w:r>
         <w:t>eExam.</w:t>
       </w:r>
       <w:r>
         <w:t>LungGroup</w:t>
       </w:r>
+      <w:proofErr w:type="spellEnd"/>
       <w:r>
         <w:br/>
+      </w:r>
+      <w:proofErr w:type="spellStart"/>
+      <w:r>
         <w:t>eExam.ChestGroup</w:t>
       </w:r>
+      <w:proofErr w:type="spellEnd"/>
     </w:p>
     <w:p>
       <w:r>
-        <w:t>Map values from new elements in v3.5.0 eExam.LungGroup and eExam.ChestGroup to v3.4.0 eExam.08. In</w:t>
+        <w:t xml:space="preserve">Map values from new elements in v3.5.0 </w:t>
+      </w:r>
+      <w:proofErr w:type="spellStart"/>
+      <w:r>
+        <w:t>eExam.LungGroup</w:t>
+      </w:r>
+      <w:proofErr w:type="spellEnd"/>
+      <w:r>
+        <w:t xml:space="preserve"> and </w:t>
+      </w:r>
+      <w:proofErr w:type="spellStart"/>
+      <w:r>
+        <w:t>eExam.ChestGroup</w:t>
+      </w:r>
+      <w:proofErr w:type="spellEnd"/>
+      <w:r>
+        <w:t xml:space="preserve"> to v3.4.0 eExam.08. In</w:t>
       </w:r>
       <w:r>
         <w:t xml:space="preserve"> mappings</w:t>
@@ -25445,8 +25663,21 @@
         <w:t xml:space="preserve"> that create multiple instances of eExam.08</w:t>
       </w:r>
       <w:r>
-        <w:t xml:space="preserve"> from a single instance of eExam.LungGroup or eExam.ChestGroup</w:t>
+        <w:t xml:space="preserve"> from a single instance of </w:t>
       </w:r>
+      <w:proofErr w:type="spellStart"/>
+      <w:r>
+        <w:t>eExam.LungGroup</w:t>
+      </w:r>
+      <w:proofErr w:type="spellEnd"/>
+      <w:r>
+        <w:t xml:space="preserve"> or </w:t>
+      </w:r>
+      <w:proofErr w:type="spellStart"/>
+      <w:r>
+        <w:t>eExam.ChestGroup</w:t>
+      </w:r>
+      <w:proofErr w:type="spellEnd"/>
       <w:r>
         <w:t xml:space="preserve">, </w:t>
       </w:r>
@@ -25471,7 +25702,15 @@
         <w:t>from</w:t>
       </w:r>
       <w:r>
-        <w:t xml:space="preserve"> eExam.LungGroup as follows</w:t>
+        <w:t xml:space="preserve"> </w:t>
+      </w:r>
+      <w:proofErr w:type="spellStart"/>
+      <w:r>
+        <w:t>eExam.LungGroup</w:t>
+      </w:r>
+      <w:proofErr w:type="spellEnd"/>
+      <w:r>
+        <w:t xml:space="preserve"> as follows</w:t>
       </w:r>
       <w:r>
         <w:t>.</w:t>
@@ -27909,7 +28148,6 @@
                 <w:sz w:val="18"/>
                 <w:szCs w:val="18"/>
               </w:rPr>
-              <w:lastRenderedPageBreak/>
               <w:t>3523013</w:t>
             </w:r>
           </w:p>
@@ -32023,7 +32261,15 @@
         <w:t>from</w:t>
       </w:r>
       <w:r>
-        <w:t xml:space="preserve"> eExam.ChestGroup as follows</w:t>
+        <w:t xml:space="preserve"> </w:t>
+      </w:r>
+      <w:proofErr w:type="spellStart"/>
+      <w:r>
+        <w:t>eExam.ChestGroup</w:t>
+      </w:r>
+      <w:proofErr w:type="spellEnd"/>
+      <w:r>
+        <w:t xml:space="preserve"> as follows</w:t>
       </w:r>
       <w:r>
         <w:t>.</w:t>
@@ -33185,6 +33431,7 @@
                 <w:sz w:val="18"/>
                 <w:szCs w:val="18"/>
               </w:rPr>
+              <w:lastRenderedPageBreak/>
               <w:t>3525013</w:t>
             </w:r>
           </w:p>
@@ -34660,7 +34907,6 @@
                 <w:sz w:val="18"/>
                 <w:szCs w:val="18"/>
               </w:rPr>
-              <w:lastRenderedPageBreak/>
               <w:t>3525025</w:t>
             </w:r>
           </w:p>
@@ -38097,6 +38343,7 @@
                 <w:sz w:val="18"/>
                 <w:szCs w:val="18"/>
               </w:rPr>
+              <w:lastRenderedPageBreak/>
               <w:t>3519049</w:t>
             </w:r>
           </w:p>
@@ -38132,9 +38379,11 @@
       <w:pPr>
         <w:pStyle w:val="Heading1"/>
       </w:pPr>
+      <w:proofErr w:type="spellStart"/>
       <w:r>
         <w:t>eMedications.DosageGroup</w:t>
       </w:r>
+      <w:proofErr w:type="spellEnd"/>
     </w:p>
     <w:p>
       <w:r>
@@ -38150,7 +38399,15 @@
         <w:t>Milligrams per Hour (mg</w:t>
       </w:r>
       <w:r>
-        <w:t xml:space="preserve">/hr)). </w:t>
+        <w:t>/</w:t>
+      </w:r>
+      <w:proofErr w:type="spellStart"/>
+      <w:r>
+        <w:t>hr</w:t>
+      </w:r>
+      <w:proofErr w:type="spellEnd"/>
+      <w:r>
+        <w:t xml:space="preserve">)). </w:t>
       </w:r>
       <w:r>
         <w:t>C</w:t>
@@ -38231,7 +38488,6 @@
         </w:rPr>
       </w:pPr>
       <w:r>
-        <w:lastRenderedPageBreak/>
         <w:t xml:space="preserve">eAirway.05 - </w:t>
       </w:r>
       <w:r>
@@ -38275,9 +38531,11 @@
       <w:pPr>
         <w:pStyle w:val="Heading1"/>
       </w:pPr>
+      <w:proofErr w:type="spellStart"/>
       <w:r>
         <w:t>eDisposition.IncidentDispositionGroup</w:t>
       </w:r>
+      <w:proofErr w:type="spellEnd"/>
     </w:p>
     <w:p>
       <w:r>
@@ -38346,7 +38604,15 @@
         <w:t>5.0</w:t>
       </w:r>
       <w:r>
-        <w:t xml:space="preserve"> mandatory element eDisposition.27 - Unit Disposition, followed by other elements in eDisposition.IncidentDispositionGroup as needed.</w:t>
+        <w:t xml:space="preserve"> mandatory element eDisposition.27 - Unit Disposition, followed by other elements in </w:t>
+      </w:r>
+      <w:proofErr w:type="spellStart"/>
+      <w:r>
+        <w:t>eDisposition.IncidentDispositionGroup</w:t>
+      </w:r>
+      <w:proofErr w:type="spellEnd"/>
+      <w:r>
+        <w:t xml:space="preserve"> as needed.</w:t>
       </w:r>
       <w:r>
         <w:t xml:space="preserve"> </w:t>
@@ -39682,6 +39948,7 @@
                 <w:sz w:val="18"/>
                 <w:szCs w:val="18"/>
               </w:rPr>
+              <w:lastRenderedPageBreak/>
               <w:t>4230005</w:t>
             </w:r>
           </w:p>
@@ -40601,7 +40868,6 @@
                 <w:sz w:val="18"/>
                 <w:szCs w:val="18"/>
               </w:rPr>
-              <w:lastRenderedPageBreak/>
               <w:t>4230001</w:t>
             </w:r>
           </w:p>
@@ -43572,6 +43838,7 @@
                 <w:sz w:val="18"/>
                 <w:szCs w:val="18"/>
               </w:rPr>
+              <w:lastRenderedPageBreak/>
               <w:t>4227007</w:t>
             </w:r>
           </w:p>
@@ -44403,7 +44670,6 @@
                 <w:sz w:val="18"/>
                 <w:szCs w:val="18"/>
               </w:rPr>
-              <w:lastRenderedPageBreak/>
               <w:t>4227009</w:t>
             </w:r>
           </w:p>
@@ -46152,6 +46418,7 @@
         </w:numPr>
       </w:pPr>
       <w:r>
+        <w:lastRenderedPageBreak/>
         <w:t xml:space="preserve">If there are non-empty </w:t>
       </w:r>
       <w:r>
@@ -46223,9 +46490,11 @@
       <w:r>
         <w:t xml:space="preserve">Un-enclose from new element </w:t>
       </w:r>
+      <w:proofErr w:type="spellStart"/>
       <w:r>
         <w:t>eOutcome.EmergencyDepartmentProceduresGroup</w:t>
       </w:r>
+      <w:proofErr w:type="spellEnd"/>
       <w:r>
         <w:t xml:space="preserve">. </w:t>
       </w:r>
@@ -46235,9 +46504,11 @@
       <w:r>
         <w:t xml:space="preserve">@CorrelationID from </w:t>
       </w:r>
+      <w:proofErr w:type="spellStart"/>
       <w:r>
         <w:t>eOutcome.EmergencyDepartmentProceduresGroup</w:t>
       </w:r>
+      <w:proofErr w:type="spellEnd"/>
       <w:r>
         <w:t xml:space="preserve"> to eOutcome.09.</w:t>
       </w:r>
@@ -46247,7 +46518,6 @@
         <w:pStyle w:val="Heading1"/>
       </w:pPr>
       <w:r>
-        <w:lastRenderedPageBreak/>
         <w:t>eOutcome.12 - Hospital Procedures</w:t>
       </w:r>
     </w:p>
@@ -46255,6 +46525,7 @@
       <w:r>
         <w:t xml:space="preserve">Un-enclose from new element </w:t>
       </w:r>
+      <w:proofErr w:type="spellStart"/>
       <w:r>
         <w:t>eOutcome.</w:t>
       </w:r>
@@ -46264,6 +46535,7 @@
       <w:r>
         <w:t>ProceduresGroup</w:t>
       </w:r>
+      <w:proofErr w:type="spellEnd"/>
       <w:r>
         <w:t xml:space="preserve">. </w:t>
       </w:r>
@@ -46273,6 +46545,7 @@
       <w:r>
         <w:t xml:space="preserve">@CorrelationID from </w:t>
       </w:r>
+      <w:proofErr w:type="spellStart"/>
       <w:r>
         <w:t>eOutcome.</w:t>
       </w:r>
@@ -46282,6 +46555,7 @@
       <w:r>
         <w:t>ProceduresGroup</w:t>
       </w:r>
+      <w:proofErr w:type="spellEnd"/>
       <w:r>
         <w:t xml:space="preserve"> to eOutcome.12.</w:t>
       </w:r>
@@ -46602,9 +46876,11 @@
       <w:pPr>
         <w:pStyle w:val="Heading1"/>
       </w:pPr>
+      <w:proofErr w:type="spellStart"/>
       <w:r>
         <w:t>AnnualAgencyStatistics</w:t>
       </w:r>
+      <w:proofErr w:type="spellEnd"/>
     </w:p>
     <w:p>
       <w:r>
@@ -47036,6 +47312,7 @@
         <w:pStyle w:val="Heading1"/>
       </w:pPr>
       <w:r>
+        <w:lastRenderedPageBreak/>
         <w:t xml:space="preserve">dFacility.04 - </w:t>
       </w:r>
       <w:r>
@@ -47376,7 +47653,6 @@
                 <w:sz w:val="18"/>
                 <w:szCs w:val="18"/>
               </w:rPr>
-              <w:lastRenderedPageBreak/>
               <w:t>Element No.</w:t>
             </w:r>
           </w:p>
@@ -47511,6 +47787,7 @@
                 <w:szCs w:val="18"/>
               </w:rPr>
             </w:pPr>
+            <w:proofErr w:type="spellStart"/>
             <w:r>
               <w:rPr>
                 <w:sz w:val="18"/>
@@ -47518,6 +47795,7 @@
               </w:rPr>
               <w:t>sdCustomConfiguration</w:t>
             </w:r>
+            <w:proofErr w:type="spellEnd"/>
           </w:p>
         </w:tc>
         <w:tc>
@@ -47531,6 +47809,7 @@
                 <w:szCs w:val="18"/>
               </w:rPr>
             </w:pPr>
+            <w:proofErr w:type="spellStart"/>
             <w:r>
               <w:rPr>
                 <w:sz w:val="18"/>
@@ -47538,6 +47817,7 @@
               </w:rPr>
               <w:t>dCustomConfiguration</w:t>
             </w:r>
+            <w:proofErr w:type="spellEnd"/>
           </w:p>
         </w:tc>
         <w:tc>
@@ -47573,12 +47853,21 @@
                 <w:szCs w:val="18"/>
               </w:rPr>
             </w:pPr>
-            <w:r>
-              <w:rPr>
-                <w:sz w:val="18"/>
-                <w:szCs w:val="18"/>
-              </w:rPr>
-              <w:t>sdCustomConfiguration.</w:t>
+            <w:proofErr w:type="spellStart"/>
+            <w:r>
+              <w:rPr>
+                <w:sz w:val="18"/>
+                <w:szCs w:val="18"/>
+              </w:rPr>
+              <w:t>sdCustomConfiguration</w:t>
+            </w:r>
+            <w:proofErr w:type="spellEnd"/>
+            <w:r>
+              <w:rPr>
+                <w:sz w:val="18"/>
+                <w:szCs w:val="18"/>
+              </w:rPr>
+              <w:t>.</w:t>
             </w:r>
             <w:r>
               <w:rPr>
@@ -47587,6 +47876,7 @@
               </w:rPr>
               <w:t xml:space="preserve"> ‌</w:t>
             </w:r>
+            <w:proofErr w:type="spellStart"/>
             <w:r>
               <w:rPr>
                 <w:sz w:val="18"/>
@@ -47594,6 +47884,7 @@
               </w:rPr>
               <w:t>CustomGroup</w:t>
             </w:r>
+            <w:proofErr w:type="spellEnd"/>
           </w:p>
         </w:tc>
         <w:tc>
@@ -47607,12 +47898,21 @@
                 <w:szCs w:val="18"/>
               </w:rPr>
             </w:pPr>
-            <w:r>
-              <w:rPr>
-                <w:sz w:val="18"/>
-                <w:szCs w:val="18"/>
-              </w:rPr>
-              <w:t>dCustomConfiguration.</w:t>
+            <w:proofErr w:type="spellStart"/>
+            <w:r>
+              <w:rPr>
+                <w:sz w:val="18"/>
+                <w:szCs w:val="18"/>
+              </w:rPr>
+              <w:t>dCustomConfiguration</w:t>
+            </w:r>
+            <w:proofErr w:type="spellEnd"/>
+            <w:r>
+              <w:rPr>
+                <w:sz w:val="18"/>
+                <w:szCs w:val="18"/>
+              </w:rPr>
+              <w:t>.</w:t>
             </w:r>
             <w:r>
               <w:rPr>
@@ -47621,6 +47921,7 @@
               </w:rPr>
               <w:t>‌</w:t>
             </w:r>
+            <w:proofErr w:type="spellStart"/>
             <w:r>
               <w:rPr>
                 <w:sz w:val="18"/>
@@ -47628,6 +47929,7 @@
               </w:rPr>
               <w:t>CustomGroup</w:t>
             </w:r>
+            <w:proofErr w:type="spellEnd"/>
           </w:p>
         </w:tc>
         <w:tc>
@@ -48284,6 +48586,7 @@
                 <w:szCs w:val="18"/>
               </w:rPr>
             </w:pPr>
+            <w:proofErr w:type="spellStart"/>
             <w:r>
               <w:rPr>
                 <w:sz w:val="18"/>
@@ -48291,6 +48594,7 @@
               </w:rPr>
               <w:t>seCustomConfiguration</w:t>
             </w:r>
+            <w:proofErr w:type="spellEnd"/>
           </w:p>
         </w:tc>
         <w:tc>
@@ -48304,6 +48608,7 @@
                 <w:szCs w:val="18"/>
               </w:rPr>
             </w:pPr>
+            <w:proofErr w:type="spellStart"/>
             <w:r>
               <w:rPr>
                 <w:sz w:val="18"/>
@@ -48311,6 +48616,7 @@
               </w:rPr>
               <w:t>eCustomConfiguration</w:t>
             </w:r>
+            <w:proofErr w:type="spellEnd"/>
           </w:p>
         </w:tc>
         <w:tc>
@@ -48346,12 +48652,21 @@
                 <w:szCs w:val="18"/>
               </w:rPr>
             </w:pPr>
-            <w:r>
-              <w:rPr>
-                <w:sz w:val="18"/>
-                <w:szCs w:val="18"/>
-              </w:rPr>
-              <w:t>seCustomConfiguration.</w:t>
+            <w:proofErr w:type="spellStart"/>
+            <w:r>
+              <w:rPr>
+                <w:sz w:val="18"/>
+                <w:szCs w:val="18"/>
+              </w:rPr>
+              <w:t>seCustomConfiguration</w:t>
+            </w:r>
+            <w:proofErr w:type="spellEnd"/>
+            <w:r>
+              <w:rPr>
+                <w:sz w:val="18"/>
+                <w:szCs w:val="18"/>
+              </w:rPr>
+              <w:t>.</w:t>
             </w:r>
             <w:r>
               <w:rPr>
@@ -48360,6 +48675,7 @@
               </w:rPr>
               <w:t xml:space="preserve"> ‌</w:t>
             </w:r>
+            <w:proofErr w:type="spellStart"/>
             <w:r>
               <w:rPr>
                 <w:sz w:val="18"/>
@@ -48367,6 +48683,7 @@
               </w:rPr>
               <w:t>CustomGroup</w:t>
             </w:r>
+            <w:proofErr w:type="spellEnd"/>
           </w:p>
         </w:tc>
         <w:tc>
@@ -48380,12 +48697,21 @@
                 <w:szCs w:val="18"/>
               </w:rPr>
             </w:pPr>
-            <w:r>
-              <w:rPr>
-                <w:sz w:val="18"/>
-                <w:szCs w:val="18"/>
-              </w:rPr>
-              <w:t>eCustomConfiguration.</w:t>
+            <w:proofErr w:type="spellStart"/>
+            <w:r>
+              <w:rPr>
+                <w:sz w:val="18"/>
+                <w:szCs w:val="18"/>
+              </w:rPr>
+              <w:t>eCustomConfiguration</w:t>
+            </w:r>
+            <w:proofErr w:type="spellEnd"/>
+            <w:r>
+              <w:rPr>
+                <w:sz w:val="18"/>
+                <w:szCs w:val="18"/>
+              </w:rPr>
+              <w:t>.</w:t>
             </w:r>
             <w:r>
               <w:rPr>
@@ -48394,6 +48720,7 @@
               </w:rPr>
               <w:t xml:space="preserve"> ‌</w:t>
             </w:r>
+            <w:proofErr w:type="spellStart"/>
             <w:r>
               <w:rPr>
                 <w:sz w:val="18"/>
@@ -48401,6 +48728,7 @@
               </w:rPr>
               <w:t>CustomGroup</w:t>
             </w:r>
+            <w:proofErr w:type="spellEnd"/>
           </w:p>
         </w:tc>
         <w:tc>
@@ -49056,6 +49384,7 @@
                 <w:szCs w:val="18"/>
               </w:rPr>
             </w:pPr>
+            <w:proofErr w:type="spellStart"/>
             <w:r>
               <w:rPr>
                 <w:sz w:val="18"/>
@@ -49063,6 +49392,7 @@
               </w:rPr>
               <w:t>sElement</w:t>
             </w:r>
+            <w:proofErr w:type="spellEnd"/>
           </w:p>
         </w:tc>
         <w:tc>
@@ -49076,6 +49406,7 @@
                 <w:szCs w:val="18"/>
               </w:rPr>
             </w:pPr>
+            <w:proofErr w:type="spellStart"/>
             <w:r>
               <w:rPr>
                 <w:sz w:val="18"/>
@@ -49083,6 +49414,7 @@
               </w:rPr>
               <w:t>dState</w:t>
             </w:r>
+            <w:proofErr w:type="spellEnd"/>
           </w:p>
         </w:tc>
         <w:tc>
@@ -49185,6 +49517,7 @@
                 <w:szCs w:val="18"/>
               </w:rPr>
             </w:pPr>
+            <w:proofErr w:type="spellStart"/>
             <w:r>
               <w:rPr>
                 <w:sz w:val="18"/>
@@ -49192,6 +49525,7 @@
               </w:rPr>
               <w:t>sElement</w:t>
             </w:r>
+            <w:proofErr w:type="spellEnd"/>
           </w:p>
         </w:tc>
         <w:tc>
@@ -49205,6 +49539,7 @@
                 <w:szCs w:val="18"/>
               </w:rPr>
             </w:pPr>
+            <w:proofErr w:type="spellStart"/>
             <w:r>
               <w:rPr>
                 <w:sz w:val="18"/>
@@ -49212,6 +49547,7 @@
               </w:rPr>
               <w:t>eState</w:t>
             </w:r>
+            <w:proofErr w:type="spellEnd"/>
           </w:p>
         </w:tc>
         <w:tc>
@@ -49315,6 +49651,7 @@
                 <w:szCs w:val="18"/>
               </w:rPr>
             </w:pPr>
+            <w:proofErr w:type="spellStart"/>
             <w:r>
               <w:rPr>
                 <w:sz w:val="18"/>
@@ -49322,6 +49659,7 @@
               </w:rPr>
               <w:t>sConfiguration</w:t>
             </w:r>
+            <w:proofErr w:type="spellEnd"/>
           </w:p>
         </w:tc>
         <w:tc>
@@ -49335,6 +49673,7 @@
                 <w:szCs w:val="18"/>
               </w:rPr>
             </w:pPr>
+            <w:proofErr w:type="spellStart"/>
             <w:r>
               <w:rPr>
                 <w:sz w:val="18"/>
@@ -49342,6 +49681,7 @@
               </w:rPr>
               <w:t>dConfiguration</w:t>
             </w:r>
+            <w:proofErr w:type="spellEnd"/>
           </w:p>
         </w:tc>
         <w:tc>
@@ -49446,12 +49786,21 @@
                 <w:szCs w:val="18"/>
               </w:rPr>
             </w:pPr>
-            <w:r>
-              <w:rPr>
-                <w:sz w:val="18"/>
-                <w:szCs w:val="18"/>
-              </w:rPr>
-              <w:t>sConfiguration.</w:t>
+            <w:proofErr w:type="spellStart"/>
+            <w:r>
+              <w:rPr>
+                <w:sz w:val="18"/>
+                <w:szCs w:val="18"/>
+              </w:rPr>
+              <w:t>sConfiguration</w:t>
+            </w:r>
+            <w:proofErr w:type="spellEnd"/>
+            <w:r>
+              <w:rPr>
+                <w:sz w:val="18"/>
+                <w:szCs w:val="18"/>
+              </w:rPr>
+              <w:t>.</w:t>
             </w:r>
             <w:r>
               <w:rPr>
@@ -49460,6 +49809,7 @@
               </w:rPr>
               <w:t xml:space="preserve"> ‌</w:t>
             </w:r>
+            <w:proofErr w:type="spellStart"/>
             <w:r>
               <w:rPr>
                 <w:sz w:val="18"/>
@@ -49467,6 +49817,7 @@
               </w:rPr>
               <w:t>ProcedureGroup</w:t>
             </w:r>
+            <w:proofErr w:type="spellEnd"/>
           </w:p>
         </w:tc>
         <w:tc>
@@ -49480,12 +49831,21 @@
                 <w:szCs w:val="18"/>
               </w:rPr>
             </w:pPr>
-            <w:r>
-              <w:rPr>
-                <w:sz w:val="18"/>
-                <w:szCs w:val="18"/>
-              </w:rPr>
-              <w:t>dConfiguration.</w:t>
+            <w:proofErr w:type="spellStart"/>
+            <w:r>
+              <w:rPr>
+                <w:sz w:val="18"/>
+                <w:szCs w:val="18"/>
+              </w:rPr>
+              <w:t>dConfiguration</w:t>
+            </w:r>
+            <w:proofErr w:type="spellEnd"/>
+            <w:r>
+              <w:rPr>
+                <w:sz w:val="18"/>
+                <w:szCs w:val="18"/>
+              </w:rPr>
+              <w:t>.</w:t>
             </w:r>
             <w:r>
               <w:rPr>
@@ -49494,6 +49854,7 @@
               </w:rPr>
               <w:t xml:space="preserve"> ‌</w:t>
             </w:r>
+            <w:proofErr w:type="spellStart"/>
             <w:r>
               <w:rPr>
                 <w:sz w:val="18"/>
@@ -49501,6 +49862,7 @@
               </w:rPr>
               <w:t>ProcedureGroup</w:t>
             </w:r>
+            <w:proofErr w:type="spellEnd"/>
           </w:p>
         </w:tc>
         <w:tc>
@@ -49674,12 +50036,22 @@
                 <w:szCs w:val="18"/>
               </w:rPr>
             </w:pPr>
-            <w:r>
-              <w:rPr>
-                <w:sz w:val="18"/>
-                <w:szCs w:val="18"/>
-              </w:rPr>
-              <w:t>sConfiguration.</w:t>
+            <w:proofErr w:type="spellStart"/>
+            <w:r>
+              <w:rPr>
+                <w:sz w:val="18"/>
+                <w:szCs w:val="18"/>
+              </w:rPr>
+              <w:lastRenderedPageBreak/>
+              <w:t>sConfiguration</w:t>
+            </w:r>
+            <w:proofErr w:type="spellEnd"/>
+            <w:r>
+              <w:rPr>
+                <w:sz w:val="18"/>
+                <w:szCs w:val="18"/>
+              </w:rPr>
+              <w:t>.</w:t>
             </w:r>
             <w:r>
               <w:rPr>
@@ -49688,6 +50060,7 @@
               </w:rPr>
               <w:t xml:space="preserve"> ‌</w:t>
             </w:r>
+            <w:proofErr w:type="spellStart"/>
             <w:r>
               <w:rPr>
                 <w:sz w:val="18"/>
@@ -49695,6 +50068,7 @@
               </w:rPr>
               <w:t>MedicationGroup</w:t>
             </w:r>
+            <w:proofErr w:type="spellEnd"/>
           </w:p>
         </w:tc>
         <w:tc>
@@ -49708,12 +50082,21 @@
                 <w:szCs w:val="18"/>
               </w:rPr>
             </w:pPr>
-            <w:r>
-              <w:rPr>
-                <w:sz w:val="18"/>
-                <w:szCs w:val="18"/>
-              </w:rPr>
-              <w:t>dConfiguration.</w:t>
+            <w:proofErr w:type="spellStart"/>
+            <w:r>
+              <w:rPr>
+                <w:sz w:val="18"/>
+                <w:szCs w:val="18"/>
+              </w:rPr>
+              <w:t>dConfiguration</w:t>
+            </w:r>
+            <w:proofErr w:type="spellEnd"/>
+            <w:r>
+              <w:rPr>
+                <w:sz w:val="18"/>
+                <w:szCs w:val="18"/>
+              </w:rPr>
+              <w:t>.</w:t>
             </w:r>
             <w:r>
               <w:rPr>
@@ -49722,6 +50105,7 @@
               </w:rPr>
               <w:t xml:space="preserve"> ‌</w:t>
             </w:r>
+            <w:proofErr w:type="spellStart"/>
             <w:r>
               <w:rPr>
                 <w:sz w:val="18"/>
@@ -49729,6 +50113,7 @@
               </w:rPr>
               <w:t>MedicationGroup</w:t>
             </w:r>
+            <w:proofErr w:type="spellEnd"/>
           </w:p>
         </w:tc>
         <w:tc>
@@ -49971,6 +50356,7 @@
                 <w:szCs w:val="18"/>
               </w:rPr>
             </w:pPr>
+            <w:proofErr w:type="spellStart"/>
             <w:r>
               <w:rPr>
                 <w:sz w:val="18"/>
@@ -49978,6 +50364,7 @@
               </w:rPr>
               <w:t>sAgency</w:t>
             </w:r>
+            <w:proofErr w:type="spellEnd"/>
           </w:p>
         </w:tc>
         <w:tc>
@@ -49991,6 +50378,7 @@
                 <w:szCs w:val="18"/>
               </w:rPr>
             </w:pPr>
+            <w:proofErr w:type="spellStart"/>
             <w:r>
               <w:rPr>
                 <w:sz w:val="18"/>
@@ -49998,6 +50386,7 @@
               </w:rPr>
               <w:t>dAgency</w:t>
             </w:r>
+            <w:proofErr w:type="spellEnd"/>
           </w:p>
         </w:tc>
         <w:tc>
@@ -50033,6 +50422,7 @@
                 <w:szCs w:val="18"/>
               </w:rPr>
             </w:pPr>
+            <w:proofErr w:type="spellStart"/>
             <w:r>
               <w:rPr>
                 <w:sz w:val="18"/>
@@ -50040,6 +50430,7 @@
               </w:rPr>
               <w:t>sAgencyGroup</w:t>
             </w:r>
+            <w:proofErr w:type="spellEnd"/>
           </w:p>
         </w:tc>
         <w:tc>
@@ -50053,6 +50444,7 @@
                 <w:szCs w:val="18"/>
               </w:rPr>
             </w:pPr>
+            <w:proofErr w:type="spellStart"/>
             <w:r>
               <w:rPr>
                 <w:sz w:val="18"/>
@@ -50060,6 +50452,7 @@
               </w:rPr>
               <w:t>dAgencyGroup</w:t>
             </w:r>
+            <w:proofErr w:type="spellEnd"/>
           </w:p>
         </w:tc>
         <w:tc>
@@ -50302,6 +50695,7 @@
                 <w:szCs w:val="18"/>
               </w:rPr>
             </w:pPr>
+            <w:proofErr w:type="spellStart"/>
             <w:r>
               <w:rPr>
                 <w:sz w:val="18"/>
@@ -50309,6 +50703,7 @@
               </w:rPr>
               <w:t>sFacility</w:t>
             </w:r>
+            <w:proofErr w:type="spellEnd"/>
           </w:p>
         </w:tc>
         <w:tc>
@@ -50322,6 +50717,7 @@
                 <w:szCs w:val="18"/>
               </w:rPr>
             </w:pPr>
+            <w:proofErr w:type="spellStart"/>
             <w:r>
               <w:rPr>
                 <w:sz w:val="18"/>
@@ -50329,6 +50725,7 @@
               </w:rPr>
               <w:t>dFacility</w:t>
             </w:r>
+            <w:proofErr w:type="spellEnd"/>
           </w:p>
         </w:tc>
         <w:tc>
@@ -50364,6 +50761,7 @@
                 <w:szCs w:val="18"/>
               </w:rPr>
             </w:pPr>
+            <w:proofErr w:type="spellStart"/>
             <w:r>
               <w:rPr>
                 <w:sz w:val="18"/>
@@ -50371,6 +50769,7 @@
               </w:rPr>
               <w:t>sFacilityGroup</w:t>
             </w:r>
+            <w:proofErr w:type="spellEnd"/>
           </w:p>
         </w:tc>
         <w:tc>
@@ -50384,6 +50783,7 @@
                 <w:szCs w:val="18"/>
               </w:rPr>
             </w:pPr>
+            <w:proofErr w:type="spellStart"/>
             <w:r>
               <w:rPr>
                 <w:sz w:val="18"/>
@@ -50391,6 +50791,7 @@
               </w:rPr>
               <w:t>dFacilityGroup</w:t>
             </w:r>
+            <w:proofErr w:type="spellEnd"/>
           </w:p>
         </w:tc>
         <w:tc>
@@ -50495,6 +50896,7 @@
                 <w:szCs w:val="18"/>
               </w:rPr>
             </w:pPr>
+            <w:proofErr w:type="spellStart"/>
             <w:r>
               <w:rPr>
                 <w:sz w:val="18"/>
@@ -50502,6 +50904,7 @@
               </w:rPr>
               <w:t>sFacility.FacilityGroup</w:t>
             </w:r>
+            <w:proofErr w:type="spellEnd"/>
           </w:p>
         </w:tc>
         <w:tc>
@@ -50515,6 +50918,7 @@
                 <w:szCs w:val="18"/>
               </w:rPr>
             </w:pPr>
+            <w:proofErr w:type="spellStart"/>
             <w:r>
               <w:rPr>
                 <w:sz w:val="18"/>
@@ -50522,6 +50926,7 @@
               </w:rPr>
               <w:t>dFacility.FacilityGroup</w:t>
             </w:r>
+            <w:proofErr w:type="spellEnd"/>
           </w:p>
         </w:tc>
         <w:tc>
@@ -50631,7 +51036,6 @@
                 <w:sz w:val="18"/>
                 <w:szCs w:val="18"/>
               </w:rPr>
-              <w:lastRenderedPageBreak/>
               <w:t>sFacility.03</w:t>
             </w:r>
           </w:p>
@@ -51513,13 +51917,19 @@
       <w:pPr>
         <w:pStyle w:val="Heading1"/>
       </w:pPr>
+      <w:proofErr w:type="spellStart"/>
       <w:r>
         <w:t>seCustomConfiguration</w:t>
       </w:r>
+      <w:proofErr w:type="spellEnd"/>
       <w:r>
         <w:br/>
+      </w:r>
+      <w:proofErr w:type="spellStart"/>
+      <w:r>
         <w:t>sdCustomConfiguration</w:t>
       </w:r>
+      <w:proofErr w:type="spellEnd"/>
     </w:p>
     <w:p>
       <w:r>
@@ -51561,7 +51971,15 @@
     </w:p>
     <w:p>
       <w:r>
-        <w:t>Un-enclose from sState element.</w:t>
+        <w:t xml:space="preserve">Un-enclose from </w:t>
+      </w:r>
+      <w:proofErr w:type="spellStart"/>
+      <w:r>
+        <w:t>sState</w:t>
+      </w:r>
+      <w:proofErr w:type="spellEnd"/>
+      <w:r>
+        <w:t xml:space="preserve"> element.</w:t>
       </w:r>
     </w:p>
     <w:p>
@@ -51583,7 +52001,23 @@
         <w:t xml:space="preserve">nstances </w:t>
       </w:r>
       <w:r>
-        <w:t>into dState/dState.01 and eState/eState.01</w:t>
+        <w:t xml:space="preserve">into </w:t>
+      </w:r>
+      <w:proofErr w:type="spellStart"/>
+      <w:r>
+        <w:t>dState</w:t>
+      </w:r>
+      <w:proofErr w:type="spellEnd"/>
+      <w:r>
+        <w:t xml:space="preserve">/dState.01 and </w:t>
+      </w:r>
+      <w:proofErr w:type="spellStart"/>
+      <w:r>
+        <w:t>eState</w:t>
+      </w:r>
+      <w:proofErr w:type="spellEnd"/>
+      <w:r>
+        <w:t>/eState.01</w:t>
       </w:r>
       <w:r>
         <w:t xml:space="preserve"> based the first character of the element value:</w:t>
@@ -51634,6 +52068,7 @@
         </w:numPr>
       </w:pPr>
       <w:r>
+        <w:lastRenderedPageBreak/>
         <w:t>Otherwise: Remove.</w:t>
       </w:r>
     </w:p>

</xml_diff>